<commit_message>
updated Ot4et (almost done)
</commit_message>
<xml_diff>
--- a/Отчёт по практике Пронин А.С. ИУ7-52б.docx
+++ b/Отчёт по практике Пронин А.С. ИУ7-52б.docx
@@ -134,21 +134,7 @@
                 <w:rStyle w:val="a5"/>
                 <w:noProof/>
               </w:rPr>
-              <w:t>Аналитичес</w:t>
-            </w:r>
-            <w:r>
-              <w:rPr>
-                <w:rStyle w:val="a5"/>
-                <w:noProof/>
-              </w:rPr>
-              <w:t>к</w:t>
-            </w:r>
-            <w:r>
-              <w:rPr>
-                <w:rStyle w:val="a5"/>
-                <w:noProof/>
-              </w:rPr>
-              <w:t>ая часть</w:t>
+              <w:t>Аналитическая часть</w:t>
             </w:r>
             <w:r>
               <w:rPr>
@@ -725,10 +711,97 @@
       <w:bookmarkEnd w:id="0"/>
     </w:p>
     <w:p>
-      <w:r>
-        <w:t>Тестовый текст.</w:t>
+      <w:pPr>
+        <w:rPr>
+          <w:szCs w:val="28"/>
+        </w:rPr>
+      </w:pPr>
+      <w:r>
+        <w:rPr>
+          <w:szCs w:val="28"/>
+        </w:rPr>
+        <w:t>Генерация</w:t>
+      </w:r>
+      <w:r>
+        <w:rPr>
+          <w:szCs w:val="28"/>
+        </w:rPr>
+        <w:t xml:space="preserve"> </w:t>
+      </w:r>
+      <w:r>
+        <w:rPr>
+          <w:szCs w:val="28"/>
+        </w:rPr>
+        <w:t>ландшафта</w:t>
+      </w:r>
+      <w:r>
+        <w:rPr>
+          <w:szCs w:val="28"/>
+        </w:rPr>
+        <w:t xml:space="preserve"> постоянно используются при моделировании трехмерных виртуальных сцен. Подобные сцены используются в фильмах с использованием компьютерной графики, трехмерных играх или в качестве демонстрационного материала для различных архитектурных объектов. </w:t>
       </w:r>
     </w:p>
+    <w:p>
+      <w:pPr>
+        <w:rPr>
+          <w:szCs w:val="28"/>
+        </w:rPr>
+      </w:pPr>
+      <w:r>
+        <w:t xml:space="preserve">В кинематографе </w:t>
+      </w:r>
+      <w:r>
+        <w:rPr>
+          <w:szCs w:val="28"/>
+        </w:rPr>
+        <w:t>т</w:t>
+      </w:r>
+      <w:r>
+        <w:rPr>
+          <w:szCs w:val="28"/>
+        </w:rPr>
+        <w:t xml:space="preserve">рехмерные </w:t>
+      </w:r>
+      <w:r>
+        <w:t xml:space="preserve">ландшафты </w:t>
+      </w:r>
+      <w:r>
+        <w:t xml:space="preserve">применяются, например, для создания сцен </w:t>
+      </w:r>
+      <w:r>
+        <w:t>больших размеров, ручное моделирование которых</w:t>
+      </w:r>
+      <w:r>
+        <w:t xml:space="preserve"> оказалось бы нецелесообразно. Компьютерные игры</w:t>
+      </w:r>
+      <w:r>
+        <w:t xml:space="preserve"> используют методы </w:t>
+      </w:r>
+      <w:r>
+        <w:t>генерации ландшафтов для создания уникальных игровых миров.</w:t>
+      </w:r>
+      <w:r>
+        <w:t xml:space="preserve"> </w:t>
+      </w:r>
+    </w:p>
+    <w:p>
+      <w:r>
+        <w:rPr>
+          <w:szCs w:val="28"/>
+        </w:rPr>
+        <w:t>Инструменты для моделирования ландшафтов зачастую являются частью крупного программного продукта, установка и освоение подобных программ может быть довольно сложным процессом.</w:t>
+      </w:r>
+      <w:r>
+        <w:rPr>
+          <w:szCs w:val="28"/>
+        </w:rPr>
+        <w:t xml:space="preserve"> </w:t>
+      </w:r>
+      <w:r>
+        <w:t>Они позволяют сэкономить время для художника, способствуют быстрой итерации изменений.</w:t>
+      </w:r>
+    </w:p>
+    <w:p/>
     <w:p>
       <w:pPr>
         <w:pStyle w:val="1"/>
@@ -742,10 +815,7 @@
     </w:p>
     <w:p>
       <w:r>
-        <w:t xml:space="preserve">Основной целью проекта является </w:t>
-      </w:r>
-      <w:r>
-        <w:t>разработка программы</w:t>
+        <w:t>Основной целью проекта является разработка программы</w:t>
       </w:r>
       <w:r>
         <w:t xml:space="preserve"> генерации и построения трехмерного изображения ландшафта</w:t>
@@ -753,17 +823,6 @@
       <w:r>
         <w:t>.</w:t>
       </w:r>
-    </w:p>
-    <w:p>
-      <w:pPr>
-        <w:pStyle w:val="1"/>
-      </w:pPr>
-      <w:bookmarkStart w:id="2" w:name="_Toc81227316"/>
-      <w:r>
-        <w:lastRenderedPageBreak/>
-        <w:t>Конструкторская часть</w:t>
-      </w:r>
-      <w:bookmarkEnd w:id="2"/>
     </w:p>
     <w:p>
       <w:r>
@@ -809,18 +868,181 @@
         </w:numPr>
       </w:pPr>
       <w:r>
-        <w:t>Выбрать необходимые структуры данных для представления ландшафта</w:t>
+        <w:t>Решить вопрос представления ландшафта</w:t>
       </w:r>
     </w:p>
     <w:p>
       <w:pPr>
+        <w:pStyle w:val="a6"/>
+        <w:numPr>
+          <w:ilvl w:val="0"/>
+          <w:numId w:val="28"/>
+        </w:numPr>
+      </w:pPr>
+      <w:r>
+        <w:t xml:space="preserve">Выбрать необходимые структуры данных для </w:t>
+      </w:r>
+      <w:r>
+        <w:t>изображения</w:t>
+      </w:r>
+      <w:r>
+        <w:t xml:space="preserve"> ландшафта</w:t>
+      </w:r>
+      <w:bookmarkStart w:id="2" w:name="_GoBack"/>
+      <w:bookmarkEnd w:id="2"/>
+    </w:p>
+    <w:p>
+      <w:pPr>
         <w:pStyle w:val="2"/>
       </w:pPr>
-      <w:bookmarkStart w:id="3" w:name="_Toc81227317"/>
-      <w:r>
-        <w:t>Алгоритм генерации ландшафта</w:t>
+      <w:r>
+        <w:t>Выбор алгоритма генерации ландшафта</w:t>
+      </w:r>
+    </w:p>
+    <w:p>
+      <w:r>
+        <w:t>Для генерации ландшафта я</w:t>
+      </w:r>
+      <w:r>
+        <w:t xml:space="preserve"> выбрал алгоритм </w:t>
+      </w:r>
+      <w:r>
+        <w:rPr>
+          <w:lang w:val="en-US"/>
+        </w:rPr>
+        <w:t>diamond</w:t>
+      </w:r>
+      <w:r>
+        <w:t>-</w:t>
+      </w:r>
+      <w:r>
+        <w:rPr>
+          <w:lang w:val="en-US"/>
+        </w:rPr>
+        <w:t>square</w:t>
+      </w:r>
+      <w:r>
+        <w:t xml:space="preserve">, </w:t>
+      </w:r>
+      <w:r>
+        <w:t xml:space="preserve">поскольку он наиболее распространён и даёт </w:t>
+      </w:r>
+      <w:r>
+        <w:t>одни из самых реалистичных результатов</w:t>
+      </w:r>
+      <w:r>
+        <w:t xml:space="preserve">. </w:t>
+      </w:r>
+    </w:p>
+    <w:p>
+      <w:pPr>
+        <w:pStyle w:val="2"/>
+      </w:pPr>
+      <w:r>
+        <w:t xml:space="preserve">Выбор алгоритма удаления невидимых </w:t>
+      </w:r>
+      <w:r>
+        <w:t>поверхностей</w:t>
+      </w:r>
+    </w:p>
+    <w:p>
+      <w:r>
+        <w:t>Для решения</w:t>
+      </w:r>
+      <w:r>
+        <w:t xml:space="preserve"> </w:t>
+      </w:r>
+      <w:r>
+        <w:t xml:space="preserve">задачи </w:t>
+      </w:r>
+      <w:r>
+        <w:t xml:space="preserve">удаления невидимых поверхностей </w:t>
+      </w:r>
+      <w:r>
+        <w:t xml:space="preserve">я выбрал алгоритм </w:t>
+      </w:r>
+      <w:r>
+        <w:rPr>
+          <w:lang w:val="en-US"/>
+        </w:rPr>
+        <w:t>z</w:t>
+      </w:r>
+      <w:r>
+        <w:t>-</w:t>
+      </w:r>
+      <w:r>
+        <w:rPr>
+          <w:lang w:val="en-US"/>
+        </w:rPr>
+        <w:t>buffer</w:t>
+      </w:r>
+      <w:r>
+        <w:t xml:space="preserve"> </w:t>
+      </w:r>
+      <w:r>
+        <w:t>в силу его безразличия к сложности сцены.</w:t>
+      </w:r>
+    </w:p>
+    <w:p>
+      <w:r>
+        <w:t>Главное преимущество алгоритма – его простота. Кроме того, этот алгоритм решает задачу об удалении невидимых поверхностей и делает тривиальной визуализацию пересечений сложных поверхностей. Сцены могут быть любой сложности. Поскольку габариты пространства изображения фиксированы, оценка вычислительной трудоемкости алгоритма не более чем линейна. Поскольку элементы сцены или картинки можно заносить в буфер кадра или</w:t>
+      </w:r>
+      <w:r>
+        <w:t xml:space="preserve"> в z-буфер</w:t>
+      </w:r>
+      <w:r>
+        <w:t xml:space="preserve"> в произвольном порядке, их не нужно предварительно сортировать по приоритету глубины. Поэтому экономится вычислительное время, затрачиваемое на сортировку по глубине.</w:t>
+      </w:r>
+    </w:p>
+    <w:p>
+      <w:r>
+        <w:lastRenderedPageBreak/>
+        <w:t>Основной недостаток алгоритма - большой объем требуемой памяти.</w:t>
+      </w:r>
+      <w:r>
+        <w:t xml:space="preserve"> </w:t>
+      </w:r>
+      <w:r>
+        <w:t>Кроме этого сложно устранить лестничный эффект или реализовать эффект прозрачности.</w:t>
+      </w:r>
+    </w:p>
+    <w:p>
+      <w:pPr>
+        <w:pStyle w:val="2"/>
+      </w:pPr>
+      <w:r>
+        <w:t>Представление</w:t>
+      </w:r>
+      <w:r>
+        <w:t xml:space="preserve"> ландшафта</w:t>
+      </w:r>
+    </w:p>
+    <w:p>
+      <w:r>
+        <w:t>Чтобы изобразить поверхность ландшафта я решил использовать треугольные полигоны, т.к. на основе любых трёх точек может образовать поверхность, что будет очень удобно для нас в будущем.</w:t>
+      </w:r>
+    </w:p>
+    <w:p>
+      <w:pPr>
+        <w:pStyle w:val="1"/>
+      </w:pPr>
+      <w:bookmarkStart w:id="3" w:name="_Toc81227316"/>
+      <w:r>
+        <w:lastRenderedPageBreak/>
+        <w:t>Конструкторская часть</w:t>
       </w:r>
       <w:bookmarkEnd w:id="3"/>
+    </w:p>
+    <w:p>
+      <w:pPr>
+        <w:pStyle w:val="2"/>
+      </w:pPr>
+      <w:r>
+        <w:rPr>
+          <w:lang w:val="en-US"/>
+        </w:rPr>
+        <w:t>Diamond-square</w:t>
+      </w:r>
     </w:p>
     <w:p>
       <w:r>
@@ -832,10 +1054,10 @@
           <wp:anchor distT="0" distB="0" distL="114300" distR="114300" simplePos="0" relativeHeight="251657216" behindDoc="1" locked="0" layoutInCell="1" allowOverlap="1" wp14:anchorId="2E7B212F" wp14:editId="44B4DC4B">
             <wp:simplePos x="0" y="0"/>
             <wp:positionH relativeFrom="column">
-              <wp:posOffset>4530090</wp:posOffset>
+              <wp:posOffset>4444365</wp:posOffset>
             </wp:positionH>
             <wp:positionV relativeFrom="paragraph">
-              <wp:posOffset>1092835</wp:posOffset>
+              <wp:posOffset>57150</wp:posOffset>
             </wp:positionV>
             <wp:extent cx="1828800" cy="4381500"/>
             <wp:effectExtent l="0" t="0" r="0" b="0"/>
@@ -887,39 +1109,11 @@
         </w:drawing>
       </w:r>
       <w:r>
-        <w:t xml:space="preserve">Я выбрал алгоритм </w:t>
-      </w:r>
-      <w:r>
-        <w:rPr>
-          <w:lang w:val="en-US"/>
-        </w:rPr>
-        <w:t>diamond</w:t>
-      </w:r>
-      <w:r>
-        <w:t>-</w:t>
-      </w:r>
-      <w:r>
-        <w:rPr>
-          <w:lang w:val="en-US"/>
-        </w:rPr>
-        <w:t>square</w:t>
-      </w:r>
-      <w:r>
-        <w:t xml:space="preserve">, </w:t>
-      </w:r>
-      <w:r>
-        <w:t xml:space="preserve">поскольку он наиболее распространён и даёт </w:t>
-      </w:r>
-      <w:r>
-        <w:t>одни из самых реалистичных результатов</w:t>
-      </w:r>
-      <w:r>
-        <w:t>. Данный алгоритм является расширением одномерного алгоритма midpoint displacement на двумерную плоскость.</w:t>
-      </w:r>
-      <w:bookmarkStart w:id="4" w:name="_GoBack"/>
-      <w:bookmarkEnd w:id="4"/>
-    </w:p>
-    <w:p>
+        <w:t>Данный алгоритм является расширением одномерного алгоритма midpoint displacement на двумерную плоскость</w:t>
+      </w:r>
+      <w:r>
+        <w:t xml:space="preserve">. </w:t>
+      </w:r>
       <w:r>
         <w:t xml:space="preserve">В кратце алгоритм </w:t>
       </w:r>
@@ -1139,6 +1333,60 @@
     </w:p>
     <w:p>
       <w:r>
+        <w:t xml:space="preserve"> </w:t>
+      </w:r>
+      <w:r>
+        <w:t xml:space="preserve">Если же говорить об алгоритме </w:t>
+      </w:r>
+      <w:r>
+        <w:rPr>
+          <w:lang w:val="en-US"/>
+        </w:rPr>
+        <w:t>diamond</w:t>
+      </w:r>
+      <w:r>
+        <w:t>-square, то можно разбить его на следующие шаги</w:t>
+      </w:r>
+      <w:r>
+        <w:t>:</w:t>
+      </w:r>
+    </w:p>
+    <w:p>
+      <w:pPr>
+        <w:pStyle w:val="a6"/>
+        <w:numPr>
+          <w:ilvl w:val="0"/>
+          <w:numId w:val="30"/>
+        </w:numPr>
+      </w:pPr>
+      <w:r>
+        <w:t>В начале нам необходимо задать начальные значения для угловых вершин (в моём случае это нули).</w:t>
+      </w:r>
+    </w:p>
+    <w:p>
+      <w:pPr>
+        <w:pStyle w:val="a6"/>
+        <w:numPr>
+          <w:ilvl w:val="0"/>
+          <w:numId w:val="30"/>
+        </w:numPr>
+      </w:pPr>
+      <w:r>
+        <w:t>Шаг square. Определение центральной вершины, путем усреднения угловых и добавлением случайного числа.</w:t>
+      </w:r>
+    </w:p>
+    <w:p>
+      <w:pPr>
+        <w:pStyle w:val="a6"/>
+        <w:numPr>
+          <w:ilvl w:val="0"/>
+          <w:numId w:val="30"/>
+        </w:numPr>
+      </w:pPr>
+      <w:r>
+        <w:t xml:space="preserve">Шаг diamond. Определение срединных вершин для ромбов путём усреднения вершин сверху, снизу, слева и справа. Если же какая-то </w:t>
+      </w:r>
+      <w:r>
         <w:rPr>
           <w:noProof/>
           <w:lang w:eastAsia="ru-RU"/>
@@ -1148,10 +1396,10 @@
           <wp:anchor distT="0" distB="0" distL="114300" distR="114300" simplePos="0" relativeHeight="251662336" behindDoc="1" locked="0" layoutInCell="1" allowOverlap="1" wp14:anchorId="69740960" wp14:editId="2398A9CD">
             <wp:simplePos x="0" y="0"/>
             <wp:positionH relativeFrom="column">
-              <wp:posOffset>4851400</wp:posOffset>
+              <wp:posOffset>4670425</wp:posOffset>
             </wp:positionH>
             <wp:positionV relativeFrom="paragraph">
-              <wp:posOffset>629285</wp:posOffset>
+              <wp:posOffset>-410210</wp:posOffset>
             </wp:positionV>
             <wp:extent cx="1552575" cy="4000500"/>
             <wp:effectExtent l="0" t="0" r="9525" b="0"/>
@@ -1203,58 +1451,7 @@
         </w:drawing>
       </w:r>
       <w:r>
-        <w:t xml:space="preserve"> </w:t>
-      </w:r>
-      <w:r>
-        <w:t xml:space="preserve">Если же говорить об алгоритме </w:t>
-      </w:r>
-      <w:r>
-        <w:rPr>
-          <w:lang w:val="en-US"/>
-        </w:rPr>
-        <w:t>diamond</w:t>
-      </w:r>
-      <w:r>
-        <w:t>-square, то можно разбить его на следующие шаги</w:t>
-      </w:r>
-      <w:r>
-        <w:t>:</w:t>
-      </w:r>
-    </w:p>
-    <w:p>
-      <w:pPr>
-        <w:pStyle w:val="a6"/>
-        <w:numPr>
-          <w:ilvl w:val="0"/>
-          <w:numId w:val="30"/>
-        </w:numPr>
-      </w:pPr>
-      <w:r>
-        <w:t>В начале нам необходимо задать начальные значения для угловых вершин (в моём случае это нули).</w:t>
-      </w:r>
-    </w:p>
-    <w:p>
-      <w:pPr>
-        <w:pStyle w:val="a6"/>
-        <w:numPr>
-          <w:ilvl w:val="0"/>
-          <w:numId w:val="30"/>
-        </w:numPr>
-      </w:pPr>
-      <w:r>
-        <w:t>Шаг square. Определение центральной вершины, путем усреднения угловых и добавлением случайного числа.</w:t>
-      </w:r>
-    </w:p>
-    <w:p>
-      <w:pPr>
-        <w:pStyle w:val="a6"/>
-        <w:numPr>
-          <w:ilvl w:val="0"/>
-          <w:numId w:val="30"/>
-        </w:numPr>
-      </w:pPr>
-      <w:r>
-        <w:t>Шаг diamond. Определение срединных вершин для ромбов путём усреднения вершин сверху, снизу, слева и справа. Если же какая-то из вершин выходит за границу карты высот, то такую точку можно либо не учитывать, либо считать равной нулю, благодаря чему, ближе к краям ландшафта он будет снижаться.</w:t>
+        <w:t>из вершин выходит за границу карты высот, то такую точку можно либо не учитывать, либо считать равной нулю, благодаря чему, ближе к краям ландшафта он будет снижаться.</w:t>
       </w:r>
     </w:p>
     <w:p>
@@ -1423,260 +1620,211 @@
       <w:pPr>
         <w:pStyle w:val="2"/>
       </w:pPr>
-      <w:bookmarkStart w:id="5" w:name="_Toc81227318"/>
+      <w:bookmarkStart w:id="4" w:name="_Toc81227318"/>
       <w:r>
         <w:t>Алгоритм удаления невидимых поверхностей</w:t>
+      </w:r>
+      <w:bookmarkEnd w:id="4"/>
+    </w:p>
+    <w:p>
+      <w:r>
+        <w:t xml:space="preserve">Алгоритм, </w:t>
+      </w:r>
+      <w:r>
+        <w:t>использующий z-буфер</w:t>
+      </w:r>
+      <w:r>
+        <w:rPr>
+          <w:i/>
+          <w:iCs/>
+        </w:rPr>
+        <w:t xml:space="preserve"> </w:t>
+      </w:r>
+      <w:r>
+        <w:t xml:space="preserve">это один из простейших алгоритмов удаления невидимых поверхностей. Впервые он был предложен Кэтмулом. Работает этот алгоритм в пространстве изображения. Данный алгоритм использует буфер кадра и </w:t>
+      </w:r>
+      <w:r>
+        <w:rPr>
+          <w:lang w:val="en-US"/>
+        </w:rPr>
+        <w:t>z</w:t>
+      </w:r>
+      <w:r>
+        <w:t>-</w:t>
+      </w:r>
+      <w:r>
+        <w:t xml:space="preserve">буффер равных размеров. Буфер кадра используется для запоминания атрибутов (интенсивности) каждого пиксела в пространстве изображения, z-буфер - это отдельный буфер глубины, используемый для запоминания координаты </w:t>
+      </w:r>
+      <w:r>
+        <w:rPr>
+          <w:i/>
+          <w:iCs/>
+        </w:rPr>
+        <w:t>z</w:t>
+      </w:r>
+      <w:r>
+        <w:t xml:space="preserve"> или глубины каждого видимого пиксела в пространстве изображения. </w:t>
+      </w:r>
+      <w:r>
+        <w:t xml:space="preserve">В процессе работы глубина или значение z каждого нового пиксела, который нужно занести в буфер кадра, сравнивается с глубиной того пиксела, который уже занесен в z-буфер. Если это сравнение показывает, что новый пиксел расположен впереди пиксела, находящегося в </w:t>
+      </w:r>
+      <w:r>
+        <w:lastRenderedPageBreak/>
+        <w:t>буфере кадра, то новый пиксел заносится в этот буфер и, кроме того, производится корректировка z-буфера новым значением z. Если же сравнение дает противоположный результат, то никаких действий не производится. По сути, алгоритм является поиском по х и у наибольшего значения функции z (х, у).</w:t>
+      </w:r>
+    </w:p>
+    <w:p>
+      <w:pPr>
+        <w:pStyle w:val="2"/>
+      </w:pPr>
+      <w:bookmarkStart w:id="5" w:name="_Toc81227319"/>
+      <w:r>
+        <w:t>Выбор структур данных</w:t>
       </w:r>
       <w:bookmarkEnd w:id="5"/>
     </w:p>
     <w:p>
       <w:r>
-        <w:t>Для решения</w:t>
+        <w:t xml:space="preserve">Поскольку мы используем карту высот для представления ландшафта, разумно использовать матрицу со значениями каждой вершины, для генерации карты высот. Но поскольку нам необходимо реализовать трёхмерные преобразования для нашего ландшафта, нам нужно также знать не только высоту каждой вершины, но и две другие координаты, поэтому на основе сгенерированной карты высот будет создана матрица точек с координатами </w:t>
+      </w:r>
+      <w:r>
+        <w:rPr>
+          <w:lang w:val="en-US"/>
+        </w:rPr>
+        <w:t>X</w:t>
+      </w:r>
+      <w:r>
+        <w:t xml:space="preserve">, </w:t>
+      </w:r>
+      <w:r>
+        <w:rPr>
+          <w:lang w:val="en-US"/>
+        </w:rPr>
+        <w:t>Y</w:t>
       </w:r>
       <w:r>
         <w:t xml:space="preserve"> </w:t>
       </w:r>
       <w:r>
-        <w:t xml:space="preserve">данной задачи я выбрал алгоритм </w:t>
+        <w:t xml:space="preserve">и </w:t>
       </w:r>
       <w:r>
         <w:rPr>
           <w:lang w:val="en-US"/>
         </w:rPr>
-        <w:t>z</w:t>
-      </w:r>
-      <w:r>
-        <w:t>-</w:t>
-      </w:r>
-      <w:r>
-        <w:rPr>
-          <w:lang w:val="en-US"/>
-        </w:rPr>
-        <w:t>buffer</w:t>
-      </w:r>
-      <w:r>
-        <w:t xml:space="preserve"> </w:t>
-      </w:r>
-      <w:r>
-        <w:t>в силу его безразличия к сложности сцены.</w:t>
+        <w:t>Z</w:t>
+      </w:r>
+      <w:r>
+        <w:t>.</w:t>
       </w:r>
     </w:p>
     <w:p>
       <w:r>
-        <w:lastRenderedPageBreak/>
-        <w:t xml:space="preserve">Алгоритм, </w:t>
-      </w:r>
-      <w:r>
-        <w:t>использующий z-буфер</w:t>
-      </w:r>
-      <w:r>
-        <w:rPr>
-          <w:i/>
-          <w:iCs/>
-        </w:rPr>
-        <w:t xml:space="preserve"> </w:t>
-      </w:r>
-      <w:r>
-        <w:t xml:space="preserve">это один из простейших алгоритмов удаления невидимых поверхностей. Впервые он был предложен Кэтмулом. Работает этот алгоритм в пространстве изображения. Данный алгоритм использует буфер кадра и </w:t>
-      </w:r>
-      <w:r>
-        <w:rPr>
-          <w:lang w:val="en-US"/>
-        </w:rPr>
-        <w:t>z</w:t>
-      </w:r>
-      <w:r>
-        <w:t>-</w:t>
-      </w:r>
-      <w:r>
-        <w:t xml:space="preserve">буффер равных размеров. Буфер кадра используется для запоминания атрибутов (интенсивности) каждого пиксела в пространстве изображения, z-буфер - это отдельный буфер глубины, используемый для запоминания координаты </w:t>
-      </w:r>
-      <w:r>
-        <w:rPr>
-          <w:i/>
-          <w:iCs/>
-        </w:rPr>
-        <w:t>z</w:t>
-      </w:r>
-      <w:r>
-        <w:t xml:space="preserve"> или глубины каждого видимого пиксела в пространстве изображения. </w:t>
-      </w:r>
-      <w:r>
-        <w:t>В процессе работы глубина или значение z каждого нового пиксела, который нужно занести в буфер кадра, сравнивается с глубиной того пиксела, который уже занесен в z-буфер. Если это сравнение показывает, что новый пиксел расположен впереди пиксела, находящегося в буфере кадра, то новый пиксел заносится в этот буфер и, кроме того, производится корректировка z-буфера новым значением z. Если же сравнение дает противоположный результат, то никаких действий не производится. По сути, алгоритм является поиском по х и у наибольшего значения функции z (х, у).</w:t>
+        <w:t xml:space="preserve">Как было написано выше, для изображения ландшафта используются треугольные полигоны. </w:t>
+      </w:r>
+      <w:r>
+        <w:t>Каждый полигон будет состоять из 3-ёх точек матрицы, которую мы получили ранее. Для того чтобы хранить эти треугольные полигоны используем массив.</w:t>
       </w:r>
     </w:p>
     <w:p>
       <w:r>
-        <w:t>Главное преимущество алгоритма – его простота. Кроме того, этот алгоритм решает задачу об удалении невидимых поверхностей и делает тривиальной визуализацию пересечений сложных поверхностей. Сцены могут быть любой сложности. Поскольку габариты пространства изображения фиксированы, оценка вычислительной трудоемкости алгоритма не более чем линейна. Поскольку элементы сцены или картинки можно заносить в буфер кадра или</w:t>
-      </w:r>
-      <w:r>
-        <w:t xml:space="preserve"> в z-буфер</w:t>
-      </w:r>
-      <w:r>
-        <w:t xml:space="preserve"> в произвольном порядке, их не нужно предварительно сортировать по приоритету глубины. Поэтому экономится вычислительное время, затрачиваемое на сортировку по глубине.</w:t>
+        <w:t xml:space="preserve">На основе этих данных мы уже можем изобразить каркас нашего ландшафта, но нам необходимо также решить задачу удаления невидимых поверхностей. Поскольку мы выбрали алгоритм, использующий </w:t>
+      </w:r>
+      <w:r>
+        <w:rPr>
+          <w:lang w:val="en-US"/>
+        </w:rPr>
+        <w:t>Z</w:t>
+      </w:r>
+      <w:r>
+        <w:t>-</w:t>
+      </w:r>
+      <w:r>
+        <w:rPr>
+          <w:lang w:val="en-US"/>
+        </w:rPr>
+        <w:t>buffer</w:t>
+      </w:r>
+      <w:r>
+        <w:t>, нам необходимо создать еще две матрицы</w:t>
+      </w:r>
+      <w:r>
+        <w:t xml:space="preserve">: </w:t>
+      </w:r>
+      <w:r>
+        <w:t xml:space="preserve">буфер кадра и </w:t>
+      </w:r>
+      <w:r>
+        <w:rPr>
+          <w:lang w:val="en-US"/>
+        </w:rPr>
+        <w:t>Z</w:t>
+      </w:r>
+      <w:r>
+        <w:t>-</w:t>
+      </w:r>
+      <w:r>
+        <w:t xml:space="preserve">буфер. Для реализации нашего алгоритма, также необходимо иметь возможность вычислять координаты </w:t>
+      </w:r>
+      <w:r>
+        <w:rPr>
+          <w:lang w:val="en-US"/>
+        </w:rPr>
+        <w:t>Z</w:t>
+      </w:r>
+      <w:r>
+        <w:t xml:space="preserve"> </w:t>
+      </w:r>
+      <w:r>
+        <w:t xml:space="preserve">для каждого </w:t>
+      </w:r>
+      <w:r>
+        <w:rPr>
+          <w:lang w:val="en-US"/>
+        </w:rPr>
+        <w:t>X</w:t>
+      </w:r>
+      <w:r>
+        <w:t xml:space="preserve">, </w:t>
+      </w:r>
+      <w:r>
+        <w:rPr>
+          <w:lang w:val="en-US"/>
+        </w:rPr>
+        <w:t>Y</w:t>
+      </w:r>
+      <w:r>
+        <w:t xml:space="preserve"> </w:t>
+      </w:r>
+      <w:r>
+        <w:t>наших полигонов, поэтому нужно вычислять коэффициенты плоскости для каждого полигона.</w:t>
       </w:r>
     </w:p>
     <w:p>
-      <w:r>
-        <w:t>Основной недостаток алгоритма - большой объем требуемой памяти.</w:t>
-      </w:r>
-      <w:r>
-        <w:t xml:space="preserve"> </w:t>
-      </w:r>
-      <w:r>
-        <w:t>Кроме этого сложно устранить лестничный эффект или реализовать эффект прозрачности.</w:t>
-      </w:r>
-    </w:p>
-    <w:p>
-      <w:pPr>
-        <w:pStyle w:val="2"/>
-      </w:pPr>
-      <w:bookmarkStart w:id="6" w:name="_Toc81227319"/>
+      <w:pPr>
+        <w:pStyle w:val="1"/>
+      </w:pPr>
+      <w:bookmarkStart w:id="6" w:name="_Toc81227320"/>
       <w:r>
         <w:lastRenderedPageBreak/>
-        <w:t>Выбор структур данных</w:t>
+        <w:t>Технологическая часть</w:t>
       </w:r>
       <w:bookmarkEnd w:id="6"/>
     </w:p>
     <w:p>
-      <w:r>
-        <w:t xml:space="preserve">Поскольку мы используем карту высот для представления ландшафта, разумно использовать матрицу со значениями каждой вершины, для генерации карты высот. Но поскольку нам необходимо реализовать трёхмерные преобразования для нашего ландшафта, нам нужно также знать не только высоту каждой вершины, но и две другие координаты, поэтому на основе сгенерированной карты высот будет создана матрица точек с координатами </w:t>
-      </w:r>
-      <w:r>
-        <w:rPr>
-          <w:lang w:val="en-US"/>
-        </w:rPr>
-        <w:t>X</w:t>
-      </w:r>
-      <w:r>
-        <w:t xml:space="preserve">, </w:t>
-      </w:r>
-      <w:r>
-        <w:rPr>
-          <w:lang w:val="en-US"/>
-        </w:rPr>
-        <w:t>Y</w:t>
-      </w:r>
-      <w:r>
-        <w:t xml:space="preserve"> </w:t>
-      </w:r>
-      <w:r>
-        <w:t xml:space="preserve">и </w:t>
-      </w:r>
-      <w:r>
-        <w:rPr>
-          <w:lang w:val="en-US"/>
-        </w:rPr>
-        <w:t>Z</w:t>
-      </w:r>
-      <w:r>
-        <w:t>.</w:t>
-      </w:r>
-    </w:p>
-    <w:p>
-      <w:r>
-        <w:t>Чтобы изобразить поверхность ландшафта я решил использовать треугольные полигоны, т.к. на основе любых трёх точек может образовать поверхность, что будет очень удобно для нас в будущем. Каждый полигон будет состоять из 3-ёх точек матрицы, которую мы получили ранее. Для того чтобы хранить эти треугольные полигоны используем массив.</w:t>
-      </w:r>
-    </w:p>
-    <w:p>
-      <w:r>
-        <w:t xml:space="preserve">На основе этих данных мы уже можем изобразить каркас нашего ландшафта, но нам необходимо также решить задачу удаления невидимых поверхностей. Поскольку мы выбрали алгоритм, использующий </w:t>
-      </w:r>
-      <w:r>
-        <w:rPr>
-          <w:lang w:val="en-US"/>
-        </w:rPr>
-        <w:t>Z</w:t>
-      </w:r>
-      <w:r>
-        <w:t>-</w:t>
-      </w:r>
-      <w:r>
-        <w:rPr>
-          <w:lang w:val="en-US"/>
-        </w:rPr>
-        <w:t>buffer</w:t>
-      </w:r>
-      <w:r>
-        <w:t>, нам необходимо создать еще две матрицы</w:t>
-      </w:r>
-      <w:r>
-        <w:t xml:space="preserve">: </w:t>
-      </w:r>
-      <w:r>
-        <w:t xml:space="preserve">буфер кадра и </w:t>
-      </w:r>
-      <w:r>
-        <w:rPr>
-          <w:lang w:val="en-US"/>
-        </w:rPr>
-        <w:t>Z</w:t>
-      </w:r>
-      <w:r>
-        <w:t>-</w:t>
-      </w:r>
-      <w:r>
-        <w:t xml:space="preserve">буфер. Для реализации нашего алгоритма, также необходимо иметь возможность вычислять координаты </w:t>
-      </w:r>
-      <w:r>
-        <w:rPr>
-          <w:lang w:val="en-US"/>
-        </w:rPr>
-        <w:t>Z</w:t>
-      </w:r>
-      <w:r>
-        <w:t xml:space="preserve"> </w:t>
-      </w:r>
-      <w:r>
-        <w:t xml:space="preserve">для каждого </w:t>
-      </w:r>
-      <w:r>
-        <w:rPr>
-          <w:lang w:val="en-US"/>
-        </w:rPr>
-        <w:t>X</w:t>
-      </w:r>
-      <w:r>
-        <w:t xml:space="preserve">, </w:t>
-      </w:r>
-      <w:r>
-        <w:rPr>
-          <w:lang w:val="en-US"/>
-        </w:rPr>
-        <w:t>Y</w:t>
-      </w:r>
-      <w:r>
-        <w:t xml:space="preserve"> </w:t>
-      </w:r>
-      <w:r>
-        <w:t>наших полигонов, поэтому нужно вычислять коэффициенты плоскости для каждого полигона.</w:t>
-      </w:r>
-    </w:p>
-    <w:p>
-      <w:pPr>
-        <w:pStyle w:val="1"/>
-      </w:pPr>
-      <w:bookmarkStart w:id="7" w:name="_Toc81227320"/>
-      <w:r>
-        <w:lastRenderedPageBreak/>
-        <w:t>Технологическая часть</w:t>
+      <w:pPr>
+        <w:pStyle w:val="2"/>
+      </w:pPr>
+      <w:bookmarkStart w:id="7" w:name="_Toc4"/>
+      <w:bookmarkStart w:id="8" w:name="_Toc81227321"/>
+      <w:r>
+        <w:rPr>
+          <w:rFonts w:eastAsia="Arial Unicode MS" w:cs="Arial Unicode MS"/>
+        </w:rPr>
+        <w:t>Основные инструменты используемые для реализации проекта</w:t>
       </w:r>
       <w:bookmarkEnd w:id="7"/>
-    </w:p>
-    <w:p>
-      <w:pPr>
-        <w:pStyle w:val="2"/>
-      </w:pPr>
-      <w:bookmarkStart w:id="8" w:name="_Toc4"/>
-      <w:bookmarkStart w:id="9" w:name="_Toc81227321"/>
-      <w:r>
-        <w:rPr>
-          <w:rFonts w:eastAsia="Arial Unicode MS" w:cs="Arial Unicode MS"/>
-        </w:rPr>
-        <w:t>Основные инструменты используемые для реализации проекта</w:t>
-      </w:r>
       <w:bookmarkEnd w:id="8"/>
-      <w:bookmarkEnd w:id="9"/>
     </w:p>
     <w:p>
       <w:pPr>
@@ -1980,7 +2128,6 @@
         <w:t>Основная задача Qt Creator — упростить разработку приложения с помощью фреймворка Qt на разных платформах. Поэтому для работы с данной библиотекой был выбран именно он.</w:t>
       </w:r>
     </w:p>
-    <w:p/>
     <w:p>
       <w:pPr>
         <w:pStyle w:val="aff"/>
@@ -2018,32 +2165,18 @@
     </w:p>
     <w:p>
       <w:pPr>
-        <w:rPr>
-          <w:color w:val="808080" w:themeColor="background1" w:themeShade="80"/>
-        </w:rPr>
-      </w:pPr>
+        <w:pStyle w:val="2"/>
+      </w:pPr>
+      <w:bookmarkStart w:id="9" w:name="_Toc5"/>
+      <w:bookmarkStart w:id="10" w:name="_Toc81227322"/>
       <w:r>
         <w:rPr>
           <w:rFonts w:eastAsia="Arial Unicode MS" w:cs="Arial Unicode MS"/>
-          <w:color w:val="808080" w:themeColor="background1" w:themeShade="80"/>
-        </w:rPr>
-        <w:t>Для построения документации системы используется Doxygen (с помощью неё в автоматическом режиме получены диаграммы представленные в презентации). Очень полезная программа которая сильно помогает в отображении того как работает алгоритм.</w:t>
-      </w:r>
-    </w:p>
-    <w:p>
-      <w:pPr>
-        <w:pStyle w:val="2"/>
-      </w:pPr>
-      <w:bookmarkStart w:id="10" w:name="_Toc5"/>
-      <w:bookmarkStart w:id="11" w:name="_Toc81227322"/>
-      <w:r>
-        <w:rPr>
-          <w:rFonts w:eastAsia="Arial Unicode MS" w:cs="Arial Unicode MS"/>
         </w:rPr>
         <w:t>Реализация</w:t>
       </w:r>
+      <w:bookmarkEnd w:id="9"/>
       <w:bookmarkEnd w:id="10"/>
-      <w:bookmarkEnd w:id="11"/>
     </w:p>
     <w:p>
       <w:r>
@@ -2098,6 +2231,7 @@
         <w:docPartUnique/>
       </w:docPartObj>
     </w:sdtPr>
+    <w:sdtEndPr/>
     <w:sdtContent>
       <w:p>
         <w:pPr>
@@ -2117,7 +2251,7 @@
           <w:rPr>
             <w:noProof/>
           </w:rPr>
-          <w:t>4</w:t>
+          <w:t>2</w:t>
         </w:r>
         <w:r>
           <w:fldChar w:fldCharType="end"/>
@@ -5772,6 +5906,7 @@
   <w:style w:type="character" w:default="1" w:styleId="a0">
     <w:name w:val="Default Paragraph Font"/>
     <w:uiPriority w:val="1"/>
+    <w:semiHidden/>
     <w:unhideWhenUsed/>
   </w:style>
   <w:style w:type="table" w:default="1" w:styleId="a1">
@@ -6368,567 +6503,6 @@
 </w:styles>
 </file>
 
-<file path=word/glossary/document.xml><?xml version="1.0" encoding="utf-8"?>
-<w:glossaryDocument xmlns:wpc="http://schemas.microsoft.com/office/word/2010/wordprocessingCanvas" xmlns:cx="http://schemas.microsoft.com/office/drawing/2014/chartex" xmlns:cx1="http://schemas.microsoft.com/office/drawing/2015/9/8/chartex" xmlns:mc="http://schemas.openxmlformats.org/markup-compatibility/2006" xmlns:o="urn:schemas-microsoft-com:office:office" xmlns:r="http://schemas.openxmlformats.org/officeDocument/2006/relationships" xmlns:m="http://schemas.openxmlformats.org/officeDocument/2006/math" xmlns:v="urn:schemas-microsoft-com:vml" xmlns:wp14="http://schemas.microsoft.com/office/word/2010/wordprocessingDrawing" xmlns:wp="http://schemas.openxmlformats.org/drawingml/2006/wordprocessingDrawing" xmlns:w10="urn:schemas-microsoft-com:office:word" xmlns:w="http://schemas.openxmlformats.org/wordprocessingml/2006/main" xmlns:w14="http://schemas.microsoft.com/office/word/2010/wordml" xmlns:w15="http://schemas.microsoft.com/office/word/2012/wordml" xmlns:w16se="http://schemas.microsoft.com/office/word/2015/wordml/symex" xmlns:wpg="http://schemas.microsoft.com/office/word/2010/wordprocessingGroup" xmlns:wpi="http://schemas.microsoft.com/office/word/2010/wordprocessingInk" xmlns:wne="http://schemas.microsoft.com/office/word/2006/wordml" xmlns:wps="http://schemas.microsoft.com/office/word/2010/wordprocessingShape" mc:Ignorable="w14 w15 w16se wp14"/>
-</file>
-
-<file path=word/glossary/fontTable.xml><?xml version="1.0" encoding="utf-8"?>
-<w:fonts xmlns:mc="http://schemas.openxmlformats.org/markup-compatibility/2006" xmlns:r="http://schemas.openxmlformats.org/officeDocument/2006/relationships" xmlns:w="http://schemas.openxmlformats.org/wordprocessingml/2006/main" xmlns:w14="http://schemas.microsoft.com/office/word/2010/wordml" xmlns:w15="http://schemas.microsoft.com/office/word/2012/wordml" xmlns:w16se="http://schemas.microsoft.com/office/word/2015/wordml/symex" mc:Ignorable="w14 w15 w16se">
-  <w:font w:name="Symbol">
-    <w:panose1 w:val="05050102010706020507"/>
-    <w:charset w:val="02"/>
-    <w:family w:val="roman"/>
-    <w:pitch w:val="variable"/>
-    <w:sig w:usb0="00000000" w:usb1="10000000" w:usb2="00000000" w:usb3="00000000" w:csb0="80000000" w:csb1="00000000"/>
-  </w:font>
-  <w:font w:name="Times New Roman">
-    <w:panose1 w:val="02020603050405020304"/>
-    <w:charset w:val="00"/>
-    <w:family w:val="roman"/>
-    <w:pitch w:val="variable"/>
-    <w:sig w:usb0="E0002AFF" w:usb1="C0007843" w:usb2="00000009" w:usb3="00000000" w:csb0="000001FF" w:csb1="00000000"/>
-  </w:font>
-  <w:font w:name="Courier New">
-    <w:panose1 w:val="02070309020205020404"/>
-    <w:charset w:val="CC"/>
-    <w:family w:val="modern"/>
-    <w:pitch w:val="fixed"/>
-    <w:sig w:usb0="E0002EFF" w:usb1="C0007843" w:usb2="00000009" w:usb3="00000000" w:csb0="000001FF" w:csb1="00000000"/>
-  </w:font>
-  <w:font w:name="Wingdings">
-    <w:panose1 w:val="05000000000000000000"/>
-    <w:charset w:val="02"/>
-    <w:family w:val="auto"/>
-    <w:pitch w:val="variable"/>
-    <w:sig w:usb0="00000000" w:usb1="10000000" w:usb2="00000000" w:usb3="00000000" w:csb0="80000000" w:csb1="00000000"/>
-  </w:font>
-  <w:font w:name="Arial Unicode MS">
-    <w:panose1 w:val="020B0604020202020204"/>
-    <w:charset w:val="00"/>
-    <w:family w:val="roman"/>
-    <w:notTrueType/>
-    <w:pitch w:val="variable"/>
-    <w:sig w:usb0="00000003" w:usb1="00000000" w:usb2="00000000" w:usb3="00000000" w:csb0="00000001" w:csb1="00000000"/>
-  </w:font>
-  <w:font w:name="Calibri">
-    <w:panose1 w:val="020F0502020204030204"/>
-    <w:charset w:val="00"/>
-    <w:family w:val="swiss"/>
-    <w:pitch w:val="variable"/>
-    <w:sig w:usb0="E10002FF" w:usb1="4000ACFF" w:usb2="00000009" w:usb3="00000000" w:csb0="0000019F" w:csb1="00000000"/>
-  </w:font>
-  <w:font w:name="Cambria">
-    <w:panose1 w:val="02040503050406030204"/>
-    <w:charset w:val="CC"/>
-    <w:family w:val="roman"/>
-    <w:pitch w:val="variable"/>
-    <w:sig w:usb0="A00002EF" w:usb1="4000004B" w:usb2="00000000" w:usb3="00000000" w:csb0="0000019F" w:csb1="00000000"/>
-  </w:font>
-  <w:font w:name="Tahoma">
-    <w:panose1 w:val="020B0604030504040204"/>
-    <w:charset w:val="00"/>
-    <w:family w:val="swiss"/>
-    <w:notTrueType/>
-    <w:pitch w:val="variable"/>
-    <w:sig w:usb0="00000003" w:usb1="00000000" w:usb2="00000000" w:usb3="00000000" w:csb0="00000001" w:csb1="00000000"/>
-  </w:font>
-  <w:font w:name="Cambria Math">
-    <w:panose1 w:val="02040503050406030204"/>
-    <w:charset w:val="00"/>
-    <w:family w:val="roman"/>
-    <w:pitch w:val="variable"/>
-    <w:sig w:usb0="E00002FF" w:usb1="420024FF" w:usb2="00000000" w:usb3="00000000" w:csb0="0000019F" w:csb1="00000000"/>
-  </w:font>
-  <w:font w:name="Calibri Light">
-    <w:panose1 w:val="020F0302020204030204"/>
-    <w:charset w:val="00"/>
-    <w:family w:val="swiss"/>
-    <w:pitch w:val="variable"/>
-    <w:sig w:usb0="A00002EF" w:usb1="4000207B" w:usb2="00000000" w:usb3="00000000" w:csb0="0000009F" w:csb1="00000000"/>
-  </w:font>
-</w:fonts>
-</file>
-
-<file path=word/glossary/settings.xml><?xml version="1.0" encoding="utf-8"?>
-<w:settings xmlns:mc="http://schemas.openxmlformats.org/markup-compatibility/2006" xmlns:o="urn:schemas-microsoft-com:office:office" xmlns:r="http://schemas.openxmlformats.org/officeDocument/2006/relationships" xmlns:m="http://schemas.openxmlformats.org/officeDocument/2006/math" xmlns:v="urn:schemas-microsoft-com:vml" xmlns:w10="urn:schemas-microsoft-com:office:word" xmlns:w="http://schemas.openxmlformats.org/wordprocessingml/2006/main" xmlns:w14="http://schemas.microsoft.com/office/word/2010/wordml" xmlns:w15="http://schemas.microsoft.com/office/word/2012/wordml" xmlns:w16se="http://schemas.microsoft.com/office/word/2015/wordml/symex" xmlns:sl="http://schemas.openxmlformats.org/schemaLibrary/2006/main" mc:Ignorable="w14 w15 w16se">
-  <w:view w:val="normal"/>
-  <w:defaultTabStop w:val="708"/>
-  <w:characterSpacingControl w:val="doNotCompress"/>
-  <w:compat>
-    <w:useFELayout/>
-    <w:compatSetting w:name="compatibilityMode" w:uri="http://schemas.microsoft.com/office/word" w:val="15"/>
-    <w:compatSetting w:name="overrideTableStyleFontSizeAndJustification" w:uri="http://schemas.microsoft.com/office/word" w:val="1"/>
-    <w:compatSetting w:name="enableOpenTypeFeatures" w:uri="http://schemas.microsoft.com/office/word" w:val="1"/>
-    <w:compatSetting w:name="doNotFlipMirrorIndents" w:uri="http://schemas.microsoft.com/office/word" w:val="1"/>
-    <w:compatSetting w:name="differentiateMultirowTableHeaders" w:uri="http://schemas.microsoft.com/office/word" w:val="1"/>
-  </w:compat>
-  <w:rsids>
-    <w:rsidRoot w:val="00FD4CE3"/>
-    <w:rsid w:val="00BE7182"/>
-    <w:rsid w:val="00FD4CE3"/>
-  </w:rsids>
-  <m:mathPr>
-    <m:mathFont m:val="Cambria Math"/>
-    <m:brkBin m:val="before"/>
-    <m:brkBinSub m:val="--"/>
-    <m:smallFrac m:val="0"/>
-    <m:dispDef/>
-    <m:lMargin m:val="0"/>
-    <m:rMargin m:val="0"/>
-    <m:defJc m:val="centerGroup"/>
-    <m:wrapIndent m:val="1440"/>
-    <m:intLim m:val="subSup"/>
-    <m:naryLim m:val="undOvr"/>
-  </m:mathPr>
-  <w:themeFontLang w:val="ru-RU"/>
-  <w:clrSchemeMapping w:bg1="light1" w:t1="dark1" w:bg2="light2" w:t2="dark2" w:accent1="accent1" w:accent2="accent2" w:accent3="accent3" w:accent4="accent4" w:accent5="accent5" w:accent6="accent6" w:hyperlink="hyperlink" w:followedHyperlink="followedHyperlink"/>
-  <w:decimalSymbol w:val=","/>
-  <w:listSeparator w:val=";"/>
-  <w15:chartTrackingRefBased/>
-</w:settings>
-</file>
-
-<file path=word/glossary/styles.xml><?xml version="1.0" encoding="utf-8"?>
-<w:styles xmlns:mc="http://schemas.openxmlformats.org/markup-compatibility/2006" xmlns:r="http://schemas.openxmlformats.org/officeDocument/2006/relationships" xmlns:w="http://schemas.openxmlformats.org/wordprocessingml/2006/main" xmlns:w14="http://schemas.microsoft.com/office/word/2010/wordml" xmlns:w15="http://schemas.microsoft.com/office/word/2012/wordml" xmlns:w16se="http://schemas.microsoft.com/office/word/2015/wordml/symex" mc:Ignorable="w14 w15 w16se">
-  <w:docDefaults>
-    <w:rPrDefault>
-      <w:rPr>
-        <w:rFonts w:asciiTheme="minorHAnsi" w:eastAsiaTheme="minorEastAsia" w:hAnsiTheme="minorHAnsi" w:cstheme="minorBidi"/>
-        <w:sz w:val="22"/>
-        <w:szCs w:val="22"/>
-        <w:lang w:val="ru-RU" w:eastAsia="ru-RU" w:bidi="ar-SA"/>
-      </w:rPr>
-    </w:rPrDefault>
-    <w:pPrDefault>
-      <w:pPr>
-        <w:spacing w:after="160" w:line="259" w:lineRule="auto"/>
-      </w:pPr>
-    </w:pPrDefault>
-  </w:docDefaults>
-  <w:latentStyles w:defLockedState="0" w:defUIPriority="99" w:defSemiHidden="0" w:defUnhideWhenUsed="0" w:defQFormat="0" w:count="371">
-    <w:lsdException w:name="Normal" w:uiPriority="0" w:qFormat="1"/>
-    <w:lsdException w:name="heading 1" w:uiPriority="9" w:qFormat="1"/>
-    <w:lsdException w:name="heading 2" w:semiHidden="1" w:uiPriority="9" w:unhideWhenUsed="1" w:qFormat="1"/>
-    <w:lsdException w:name="heading 3" w:semiHidden="1" w:uiPriority="9" w:unhideWhenUsed="1" w:qFormat="1"/>
-    <w:lsdException w:name="heading 4" w:semiHidden="1" w:uiPriority="9" w:unhideWhenUsed="1" w:qFormat="1"/>
-    <w:lsdException w:name="heading 5" w:semiHidden="1" w:uiPriority="9" w:unhideWhenUsed="1" w:qFormat="1"/>
-    <w:lsdException w:name="heading 6" w:semiHidden="1" w:uiPriority="9" w:unhideWhenUsed="1" w:qFormat="1"/>
-    <w:lsdException w:name="heading 7" w:semiHidden="1" w:uiPriority="9" w:unhideWhenUsed="1" w:qFormat="1"/>
-    <w:lsdException w:name="heading 8" w:semiHidden="1" w:uiPriority="9" w:unhideWhenUsed="1" w:qFormat="1"/>
-    <w:lsdException w:name="heading 9" w:semiHidden="1" w:uiPriority="9" w:unhideWhenUsed="1" w:qFormat="1"/>
-    <w:lsdException w:name="index 1" w:semiHidden="1" w:unhideWhenUsed="1"/>
-    <w:lsdException w:name="index 2" w:semiHidden="1" w:unhideWhenUsed="1"/>
-    <w:lsdException w:name="index 3" w:semiHidden="1" w:unhideWhenUsed="1"/>
-    <w:lsdException w:name="index 4" w:semiHidden="1" w:unhideWhenUsed="1"/>
-    <w:lsdException w:name="index 5" w:semiHidden="1" w:unhideWhenUsed="1"/>
-    <w:lsdException w:name="index 6" w:semiHidden="1" w:unhideWhenUsed="1"/>
-    <w:lsdException w:name="index 7" w:semiHidden="1" w:unhideWhenUsed="1"/>
-    <w:lsdException w:name="index 8" w:semiHidden="1" w:unhideWhenUsed="1"/>
-    <w:lsdException w:name="index 9" w:semiHidden="1" w:unhideWhenUsed="1"/>
-    <w:lsdException w:name="toc 1" w:semiHidden="1" w:uiPriority="39" w:unhideWhenUsed="1"/>
-    <w:lsdException w:name="toc 2" w:semiHidden="1" w:uiPriority="39" w:unhideWhenUsed="1"/>
-    <w:lsdException w:name="toc 3" w:semiHidden="1" w:uiPriority="39" w:unhideWhenUsed="1"/>
-    <w:lsdException w:name="toc 4" w:semiHidden="1" w:uiPriority="39" w:unhideWhenUsed="1"/>
-    <w:lsdException w:name="toc 5" w:semiHidden="1" w:uiPriority="39" w:unhideWhenUsed="1"/>
-    <w:lsdException w:name="toc 6" w:semiHidden="1" w:uiPriority="39" w:unhideWhenUsed="1"/>
-    <w:lsdException w:name="toc 7" w:semiHidden="1" w:uiPriority="39" w:unhideWhenUsed="1"/>
-    <w:lsdException w:name="toc 8" w:semiHidden="1" w:uiPriority="39" w:unhideWhenUsed="1"/>
-    <w:lsdException w:name="toc 9" w:semiHidden="1" w:uiPriority="39" w:unhideWhenUsed="1"/>
-    <w:lsdException w:name="Normal Indent" w:semiHidden="1" w:unhideWhenUsed="1"/>
-    <w:lsdException w:name="footnote text" w:semiHidden="1" w:unhideWhenUsed="1"/>
-    <w:lsdException w:name="annotation text" w:semiHidden="1" w:unhideWhenUsed="1"/>
-    <w:lsdException w:name="header" w:semiHidden="1" w:unhideWhenUsed="1"/>
-    <w:lsdException w:name="footer" w:semiHidden="1" w:unhideWhenUsed="1"/>
-    <w:lsdException w:name="index heading" w:semiHidden="1" w:unhideWhenUsed="1"/>
-    <w:lsdException w:name="caption" w:semiHidden="1" w:uiPriority="35" w:unhideWhenUsed="1" w:qFormat="1"/>
-    <w:lsdException w:name="table of figures" w:semiHidden="1" w:unhideWhenUsed="1"/>
-    <w:lsdException w:name="envelope address" w:semiHidden="1" w:unhideWhenUsed="1"/>
-    <w:lsdException w:name="envelope return" w:semiHidden="1" w:unhideWhenUsed="1"/>
-    <w:lsdException w:name="footnote reference" w:semiHidden="1" w:unhideWhenUsed="1"/>
-    <w:lsdException w:name="annotation reference" w:semiHidden="1" w:unhideWhenUsed="1"/>
-    <w:lsdException w:name="line number" w:semiHidden="1" w:unhideWhenUsed="1"/>
-    <w:lsdException w:name="page number" w:semiHidden="1" w:unhideWhenUsed="1"/>
-    <w:lsdException w:name="endnote reference" w:semiHidden="1" w:unhideWhenUsed="1"/>
-    <w:lsdException w:name="endnote text" w:semiHidden="1" w:unhideWhenUsed="1"/>
-    <w:lsdException w:name="table of authorities" w:semiHidden="1" w:unhideWhenUsed="1"/>
-    <w:lsdException w:name="macro" w:semiHidden="1" w:unhideWhenUsed="1"/>
-    <w:lsdException w:name="toa heading" w:semiHidden="1" w:unhideWhenUsed="1"/>
-    <w:lsdException w:name="List" w:semiHidden="1" w:unhideWhenUsed="1"/>
-    <w:lsdException w:name="List Bullet" w:semiHidden="1" w:unhideWhenUsed="1"/>
-    <w:lsdException w:name="List Number" w:semiHidden="1" w:unhideWhenUsed="1"/>
-    <w:lsdException w:name="List 2" w:semiHidden="1" w:unhideWhenUsed="1"/>
-    <w:lsdException w:name="List 3" w:semiHidden="1" w:unhideWhenUsed="1"/>
-    <w:lsdException w:name="List 4" w:semiHidden="1" w:unhideWhenUsed="1"/>
-    <w:lsdException w:name="List 5" w:semiHidden="1" w:unhideWhenUsed="1"/>
-    <w:lsdException w:name="List Bullet 2" w:semiHidden="1" w:unhideWhenUsed="1"/>
-    <w:lsdException w:name="List Bullet 3" w:semiHidden="1" w:unhideWhenUsed="1"/>
-    <w:lsdException w:name="List Bullet 4" w:semiHidden="1" w:unhideWhenUsed="1"/>
-    <w:lsdException w:name="List Bullet 5" w:semiHidden="1" w:unhideWhenUsed="1"/>
-    <w:lsdException w:name="List Number 2" w:semiHidden="1" w:unhideWhenUsed="1"/>
-    <w:lsdException w:name="List Number 3" w:semiHidden="1" w:unhideWhenUsed="1"/>
-    <w:lsdException w:name="List Number 4" w:semiHidden="1" w:unhideWhenUsed="1"/>
-    <w:lsdException w:name="List Number 5" w:semiHidden="1" w:unhideWhenUsed="1"/>
-    <w:lsdException w:name="Title" w:uiPriority="10" w:qFormat="1"/>
-    <w:lsdException w:name="Closing" w:semiHidden="1" w:unhideWhenUsed="1"/>
-    <w:lsdException w:name="Signature" w:semiHidden="1" w:unhideWhenUsed="1"/>
-    <w:lsdException w:name="Default Paragraph Font" w:semiHidden="1" w:uiPriority="1" w:unhideWhenUsed="1"/>
-    <w:lsdException w:name="Body Text" w:semiHidden="1" w:unhideWhenUsed="1"/>
-    <w:lsdException w:name="Body Text Indent" w:semiHidden="1" w:unhideWhenUsed="1"/>
-    <w:lsdException w:name="List Continue" w:semiHidden="1" w:unhideWhenUsed="1"/>
-    <w:lsdException w:name="List Continue 2" w:semiHidden="1" w:unhideWhenUsed="1"/>
-    <w:lsdException w:name="List Continue 3" w:semiHidden="1" w:unhideWhenUsed="1"/>
-    <w:lsdException w:name="List Continue 4" w:semiHidden="1" w:unhideWhenUsed="1"/>
-    <w:lsdException w:name="List Continue 5" w:semiHidden="1" w:unhideWhenUsed="1"/>
-    <w:lsdException w:name="Message Header" w:semiHidden="1" w:unhideWhenUsed="1"/>
-    <w:lsdException w:name="Subtitle" w:uiPriority="11" w:qFormat="1"/>
-    <w:lsdException w:name="Salutation" w:semiHidden="1" w:unhideWhenUsed="1"/>
-    <w:lsdException w:name="Date" w:semiHidden="1" w:unhideWhenUsed="1"/>
-    <w:lsdException w:name="Body Text First Indent" w:semiHidden="1" w:unhideWhenUsed="1"/>
-    <w:lsdException w:name="Body Text First Indent 2" w:semiHidden="1" w:unhideWhenUsed="1"/>
-    <w:lsdException w:name="Note Heading" w:semiHidden="1" w:unhideWhenUsed="1"/>
-    <w:lsdException w:name="Body Text 2" w:semiHidden="1" w:unhideWhenUsed="1"/>
-    <w:lsdException w:name="Body Text 3" w:semiHidden="1" w:unhideWhenUsed="1"/>
-    <w:lsdException w:name="Body Text Indent 2" w:semiHidden="1" w:unhideWhenUsed="1"/>
-    <w:lsdException w:name="Body Text Indent 3" w:semiHidden="1" w:unhideWhenUsed="1"/>
-    <w:lsdException w:name="Block Text" w:semiHidden="1" w:unhideWhenUsed="1"/>
-    <w:lsdException w:name="Hyperlink" w:semiHidden="1" w:unhideWhenUsed="1"/>
-    <w:lsdException w:name="FollowedHyperlink" w:semiHidden="1" w:unhideWhenUsed="1"/>
-    <w:lsdException w:name="Strong" w:uiPriority="22" w:qFormat="1"/>
-    <w:lsdException w:name="Emphasis" w:uiPriority="20" w:qFormat="1"/>
-    <w:lsdException w:name="Document Map" w:semiHidden="1" w:unhideWhenUsed="1"/>
-    <w:lsdException w:name="Plain Text" w:semiHidden="1" w:unhideWhenUsed="1"/>
-    <w:lsdException w:name="E-mail Signature" w:semiHidden="1" w:unhideWhenUsed="1"/>
-    <w:lsdException w:name="HTML Top of Form" w:semiHidden="1" w:unhideWhenUsed="1"/>
-    <w:lsdException w:name="HTML Bottom of Form" w:semiHidden="1" w:unhideWhenUsed="1"/>
-    <w:lsdException w:name="Normal (Web)" w:semiHidden="1" w:unhideWhenUsed="1"/>
-    <w:lsdException w:name="HTML Acronym" w:semiHidden="1" w:unhideWhenUsed="1"/>
-    <w:lsdException w:name="HTML Address" w:semiHidden="1" w:unhideWhenUsed="1"/>
-    <w:lsdException w:name="HTML Cite" w:semiHidden="1" w:unhideWhenUsed="1"/>
-    <w:lsdException w:name="HTML Code" w:semiHidden="1" w:unhideWhenUsed="1"/>
-    <w:lsdException w:name="HTML Definition" w:semiHidden="1" w:unhideWhenUsed="1"/>
-    <w:lsdException w:name="HTML Keyboard" w:semiHidden="1" w:unhideWhenUsed="1"/>
-    <w:lsdException w:name="HTML Preformatted" w:semiHidden="1" w:unhideWhenUsed="1"/>
-    <w:lsdException w:name="HTML Sample" w:semiHidden="1" w:unhideWhenUsed="1"/>
-    <w:lsdException w:name="HTML Typewriter" w:semiHidden="1" w:unhideWhenUsed="1"/>
-    <w:lsdException w:name="HTML Variable" w:semiHidden="1" w:unhideWhenUsed="1"/>
-    <w:lsdException w:name="Normal Table" w:semiHidden="1" w:unhideWhenUsed="1"/>
-    <w:lsdException w:name="annotation subject" w:semiHidden="1" w:unhideWhenUsed="1"/>
-    <w:lsdException w:name="No List" w:semiHidden="1" w:unhideWhenUsed="1"/>
-    <w:lsdException w:name="Outline List 1" w:semiHidden="1" w:unhideWhenUsed="1"/>
-    <w:lsdException w:name="Outline List 2" w:semiHidden="1" w:unhideWhenUsed="1"/>
-    <w:lsdException w:name="Outline List 3" w:semiHidden="1" w:unhideWhenUsed="1"/>
-    <w:lsdException w:name="Table Simple 1" w:semiHidden="1" w:unhideWhenUsed="1"/>
-    <w:lsdException w:name="Table Simple 2" w:semiHidden="1" w:unhideWhenUsed="1"/>
-    <w:lsdException w:name="Table Simple 3" w:semiHidden="1" w:unhideWhenUsed="1"/>
-    <w:lsdException w:name="Table Classic 1" w:semiHidden="1" w:unhideWhenUsed="1"/>
-    <w:lsdException w:name="Table Classic 2" w:semiHidden="1" w:unhideWhenUsed="1"/>
-    <w:lsdException w:name="Table Classic 3" w:semiHidden="1" w:unhideWhenUsed="1"/>
-    <w:lsdException w:name="Table Classic 4" w:semiHidden="1" w:unhideWhenUsed="1"/>
-    <w:lsdException w:name="Table Colorful 1" w:semiHidden="1" w:unhideWhenUsed="1"/>
-    <w:lsdException w:name="Table Colorful 2" w:semiHidden="1" w:unhideWhenUsed="1"/>
-    <w:lsdException w:name="Table Colorful 3" w:semiHidden="1" w:unhideWhenUsed="1"/>
-    <w:lsdException w:name="Table Columns 1" w:semiHidden="1" w:unhideWhenUsed="1"/>
-    <w:lsdException w:name="Table Columns 2" w:semiHidden="1" w:unhideWhenUsed="1"/>
-    <w:lsdException w:name="Table Columns 3" w:semiHidden="1" w:unhideWhenUsed="1"/>
-    <w:lsdException w:name="Table Columns 4" w:semiHidden="1" w:unhideWhenUsed="1"/>
-    <w:lsdException w:name="Table Columns 5" w:semiHidden="1" w:unhideWhenUsed="1"/>
-    <w:lsdException w:name="Table Grid 1" w:semiHidden="1" w:unhideWhenUsed="1"/>
-    <w:lsdException w:name="Table Grid 2" w:semiHidden="1" w:unhideWhenUsed="1"/>
-    <w:lsdException w:name="Table Grid 3" w:semiHidden="1" w:unhideWhenUsed="1"/>
-    <w:lsdException w:name="Table Grid 4" w:semiHidden="1" w:unhideWhenUsed="1"/>
-    <w:lsdException w:name="Table Grid 5" w:semiHidden="1" w:unhideWhenUsed="1"/>
-    <w:lsdException w:name="Table Grid 6" w:semiHidden="1" w:unhideWhenUsed="1"/>
-    <w:lsdException w:name="Table Grid 7" w:semiHidden="1" w:unhideWhenUsed="1"/>
-    <w:lsdException w:name="Table Grid 8" w:semiHidden="1" w:unhideWhenUsed="1"/>
-    <w:lsdException w:name="Table List 1" w:semiHidden="1" w:unhideWhenUsed="1"/>
-    <w:lsdException w:name="Table List 2" w:semiHidden="1" w:unhideWhenUsed="1"/>
-    <w:lsdException w:name="Table List 3" w:semiHidden="1" w:unhideWhenUsed="1"/>
-    <w:lsdException w:name="Table List 4" w:semiHidden="1" w:unhideWhenUsed="1"/>
-    <w:lsdException w:name="Table List 5" w:semiHidden="1" w:unhideWhenUsed="1"/>
-    <w:lsdException w:name="Table List 6" w:semiHidden="1" w:unhideWhenUsed="1"/>
-    <w:lsdException w:name="Table List 7" w:semiHidden="1" w:unhideWhenUsed="1"/>
-    <w:lsdException w:name="Table List 8" w:semiHidden="1" w:unhideWhenUsed="1"/>
-    <w:lsdException w:name="Table 3D effects 1" w:semiHidden="1" w:unhideWhenUsed="1"/>
-    <w:lsdException w:name="Table 3D effects 2" w:semiHidden="1" w:unhideWhenUsed="1"/>
-    <w:lsdException w:name="Table 3D effects 3" w:semiHidden="1" w:unhideWhenUsed="1"/>
-    <w:lsdException w:name="Table Contemporary" w:semiHidden="1" w:unhideWhenUsed="1"/>
-    <w:lsdException w:name="Table Elegant" w:semiHidden="1" w:unhideWhenUsed="1"/>
-    <w:lsdException w:name="Table Professional" w:semiHidden="1" w:unhideWhenUsed="1"/>
-    <w:lsdException w:name="Table Subtle 1" w:semiHidden="1" w:unhideWhenUsed="1"/>
-    <w:lsdException w:name="Table Subtle 2" w:semiHidden="1" w:unhideWhenUsed="1"/>
-    <w:lsdException w:name="Table Web 1" w:semiHidden="1" w:unhideWhenUsed="1"/>
-    <w:lsdException w:name="Table Web 2" w:semiHidden="1" w:unhideWhenUsed="1"/>
-    <w:lsdException w:name="Table Web 3" w:semiHidden="1" w:unhideWhenUsed="1"/>
-    <w:lsdException w:name="Balloon Text" w:semiHidden="1" w:unhideWhenUsed="1"/>
-    <w:lsdException w:name="Table Grid" w:uiPriority="39"/>
-    <w:lsdException w:name="Table Theme" w:semiHidden="1" w:unhideWhenUsed="1"/>
-    <w:lsdException w:name="Placeholder Text" w:semiHidden="1"/>
-    <w:lsdException w:name="No Spacing" w:uiPriority="1" w:qFormat="1"/>
-    <w:lsdException w:name="Light Shading" w:uiPriority="60"/>
-    <w:lsdException w:name="Light List" w:uiPriority="61"/>
-    <w:lsdException w:name="Light Grid" w:uiPriority="62"/>
-    <w:lsdException w:name="Medium Shading 1" w:uiPriority="63"/>
-    <w:lsdException w:name="Medium Shading 2" w:uiPriority="64"/>
-    <w:lsdException w:name="Medium List 1" w:uiPriority="65"/>
-    <w:lsdException w:name="Medium List 2" w:uiPriority="66"/>
-    <w:lsdException w:name="Medium Grid 1" w:uiPriority="67"/>
-    <w:lsdException w:name="Medium Grid 2" w:uiPriority="68"/>
-    <w:lsdException w:name="Medium Grid 3" w:uiPriority="69"/>
-    <w:lsdException w:name="Dark List" w:uiPriority="70"/>
-    <w:lsdException w:name="Colorful Shading" w:uiPriority="71"/>
-    <w:lsdException w:name="Colorful List" w:uiPriority="72"/>
-    <w:lsdException w:name="Colorful Grid" w:uiPriority="73"/>
-    <w:lsdException w:name="Light Shading Accent 1" w:uiPriority="60"/>
-    <w:lsdException w:name="Light List Accent 1" w:uiPriority="61"/>
-    <w:lsdException w:name="Light Grid Accent 1" w:uiPriority="62"/>
-    <w:lsdException w:name="Medium Shading 1 Accent 1" w:uiPriority="63"/>
-    <w:lsdException w:name="Medium Shading 2 Accent 1" w:uiPriority="64"/>
-    <w:lsdException w:name="Medium List 1 Accent 1" w:uiPriority="65"/>
-    <w:lsdException w:name="Revision" w:semiHidden="1"/>
-    <w:lsdException w:name="List Paragraph" w:uiPriority="34" w:qFormat="1"/>
-    <w:lsdException w:name="Quote" w:uiPriority="29" w:qFormat="1"/>
-    <w:lsdException w:name="Intense Quote" w:uiPriority="30" w:qFormat="1"/>
-    <w:lsdException w:name="Medium List 2 Accent 1" w:uiPriority="66"/>
-    <w:lsdException w:name="Medium Grid 1 Accent 1" w:uiPriority="67"/>
-    <w:lsdException w:name="Medium Grid 2 Accent 1" w:uiPriority="68"/>
-    <w:lsdException w:name="Medium Grid 3 Accent 1" w:uiPriority="69"/>
-    <w:lsdException w:name="Dark List Accent 1" w:uiPriority="70"/>
-    <w:lsdException w:name="Colorful Shading Accent 1" w:uiPriority="71"/>
-    <w:lsdException w:name="Colorful List Accent 1" w:uiPriority="72"/>
-    <w:lsdException w:name="Colorful Grid Accent 1" w:uiPriority="73"/>
-    <w:lsdException w:name="Light Shading Accent 2" w:uiPriority="60"/>
-    <w:lsdException w:name="Light List Accent 2" w:uiPriority="61"/>
-    <w:lsdException w:name="Light Grid Accent 2" w:uiPriority="62"/>
-    <w:lsdException w:name="Medium Shading 1 Accent 2" w:uiPriority="63"/>
-    <w:lsdException w:name="Medium Shading 2 Accent 2" w:uiPriority="64"/>
-    <w:lsdException w:name="Medium List 1 Accent 2" w:uiPriority="65"/>
-    <w:lsdException w:name="Medium List 2 Accent 2" w:uiPriority="66"/>
-    <w:lsdException w:name="Medium Grid 1 Accent 2" w:uiPriority="67"/>
-    <w:lsdException w:name="Medium Grid 2 Accent 2" w:uiPriority="68"/>
-    <w:lsdException w:name="Medium Grid 3 Accent 2" w:uiPriority="69"/>
-    <w:lsdException w:name="Dark List Accent 2" w:uiPriority="70"/>
-    <w:lsdException w:name="Colorful Shading Accent 2" w:uiPriority="71"/>
-    <w:lsdException w:name="Colorful List Accent 2" w:uiPriority="72"/>
-    <w:lsdException w:name="Colorful Grid Accent 2" w:uiPriority="73"/>
-    <w:lsdException w:name="Light Shading Accent 3" w:uiPriority="60"/>
-    <w:lsdException w:name="Light List Accent 3" w:uiPriority="61"/>
-    <w:lsdException w:name="Light Grid Accent 3" w:uiPriority="62"/>
-    <w:lsdException w:name="Medium Shading 1 Accent 3" w:uiPriority="63"/>
-    <w:lsdException w:name="Medium Shading 2 Accent 3" w:uiPriority="64"/>
-    <w:lsdException w:name="Medium List 1 Accent 3" w:uiPriority="65"/>
-    <w:lsdException w:name="Medium List 2 Accent 3" w:uiPriority="66"/>
-    <w:lsdException w:name="Medium Grid 1 Accent 3" w:uiPriority="67"/>
-    <w:lsdException w:name="Medium Grid 2 Accent 3" w:uiPriority="68"/>
-    <w:lsdException w:name="Medium Grid 3 Accent 3" w:uiPriority="69"/>
-    <w:lsdException w:name="Dark List Accent 3" w:uiPriority="70"/>
-    <w:lsdException w:name="Colorful Shading Accent 3" w:uiPriority="71"/>
-    <w:lsdException w:name="Colorful List Accent 3" w:uiPriority="72"/>
-    <w:lsdException w:name="Colorful Grid Accent 3" w:uiPriority="73"/>
-    <w:lsdException w:name="Light Shading Accent 4" w:uiPriority="60"/>
-    <w:lsdException w:name="Light List Accent 4" w:uiPriority="61"/>
-    <w:lsdException w:name="Light Grid Accent 4" w:uiPriority="62"/>
-    <w:lsdException w:name="Medium Shading 1 Accent 4" w:uiPriority="63"/>
-    <w:lsdException w:name="Medium Shading 2 Accent 4" w:uiPriority="64"/>
-    <w:lsdException w:name="Medium List 1 Accent 4" w:uiPriority="65"/>
-    <w:lsdException w:name="Medium List 2 Accent 4" w:uiPriority="66"/>
-    <w:lsdException w:name="Medium Grid 1 Accent 4" w:uiPriority="67"/>
-    <w:lsdException w:name="Medium Grid 2 Accent 4" w:uiPriority="68"/>
-    <w:lsdException w:name="Medium Grid 3 Accent 4" w:uiPriority="69"/>
-    <w:lsdException w:name="Dark List Accent 4" w:uiPriority="70"/>
-    <w:lsdException w:name="Colorful Shading Accent 4" w:uiPriority="71"/>
-    <w:lsdException w:name="Colorful List Accent 4" w:uiPriority="72"/>
-    <w:lsdException w:name="Colorful Grid Accent 4" w:uiPriority="73"/>
-    <w:lsdException w:name="Light Shading Accent 5" w:uiPriority="60"/>
-    <w:lsdException w:name="Light List Accent 5" w:uiPriority="61"/>
-    <w:lsdException w:name="Light Grid Accent 5" w:uiPriority="62"/>
-    <w:lsdException w:name="Medium Shading 1 Accent 5" w:uiPriority="63"/>
-    <w:lsdException w:name="Medium Shading 2 Accent 5" w:uiPriority="64"/>
-    <w:lsdException w:name="Medium List 1 Accent 5" w:uiPriority="65"/>
-    <w:lsdException w:name="Medium List 2 Accent 5" w:uiPriority="66"/>
-    <w:lsdException w:name="Medium Grid 1 Accent 5" w:uiPriority="67"/>
-    <w:lsdException w:name="Medium Grid 2 Accent 5" w:uiPriority="68"/>
-    <w:lsdException w:name="Medium Grid 3 Accent 5" w:uiPriority="69"/>
-    <w:lsdException w:name="Dark List Accent 5" w:uiPriority="70"/>
-    <w:lsdException w:name="Colorful Shading Accent 5" w:uiPriority="71"/>
-    <w:lsdException w:name="Colorful List Accent 5" w:uiPriority="72"/>
-    <w:lsdException w:name="Colorful Grid Accent 5" w:uiPriority="73"/>
-    <w:lsdException w:name="Light Shading Accent 6" w:uiPriority="60"/>
-    <w:lsdException w:name="Light List Accent 6" w:uiPriority="61"/>
-    <w:lsdException w:name="Light Grid Accent 6" w:uiPriority="62"/>
-    <w:lsdException w:name="Medium Shading 1 Accent 6" w:uiPriority="63"/>
-    <w:lsdException w:name="Medium Shading 2 Accent 6" w:uiPriority="64"/>
-    <w:lsdException w:name="Medium List 1 Accent 6" w:uiPriority="65"/>
-    <w:lsdException w:name="Medium List 2 Accent 6" w:uiPriority="66"/>
-    <w:lsdException w:name="Medium Grid 1 Accent 6" w:uiPriority="67"/>
-    <w:lsdException w:name="Medium Grid 2 Accent 6" w:uiPriority="68"/>
-    <w:lsdException w:name="Medium Grid 3 Accent 6" w:uiPriority="69"/>
-    <w:lsdException w:name="Dark List Accent 6" w:uiPriority="70"/>
-    <w:lsdException w:name="Colorful Shading Accent 6" w:uiPriority="71"/>
-    <w:lsdException w:name="Colorful List Accent 6" w:uiPriority="72"/>
-    <w:lsdException w:name="Colorful Grid Accent 6" w:uiPriority="73"/>
-    <w:lsdException w:name="Subtle Emphasis" w:uiPriority="19" w:qFormat="1"/>
-    <w:lsdException w:name="Intense Emphasis" w:uiPriority="21" w:qFormat="1"/>
-    <w:lsdException w:name="Subtle Reference" w:uiPriority="31" w:qFormat="1"/>
-    <w:lsdException w:name="Intense Reference" w:uiPriority="32" w:qFormat="1"/>
-    <w:lsdException w:name="Book Title" w:uiPriority="33" w:qFormat="1"/>
-    <w:lsdException w:name="Bibliography" w:semiHidden="1" w:uiPriority="37" w:unhideWhenUsed="1"/>
-    <w:lsdException w:name="TOC Heading" w:semiHidden="1" w:uiPriority="39" w:unhideWhenUsed="1" w:qFormat="1"/>
-    <w:lsdException w:name="Plain Table 1" w:uiPriority="41"/>
-    <w:lsdException w:name="Plain Table 2" w:uiPriority="42"/>
-    <w:lsdException w:name="Plain Table 3" w:uiPriority="43"/>
-    <w:lsdException w:name="Plain Table 4" w:uiPriority="44"/>
-    <w:lsdException w:name="Plain Table 5" w:uiPriority="45"/>
-    <w:lsdException w:name="Grid Table Light" w:uiPriority="40"/>
-    <w:lsdException w:name="Grid Table 1 Light" w:uiPriority="46"/>
-    <w:lsdException w:name="Grid Table 2" w:uiPriority="47"/>
-    <w:lsdException w:name="Grid Table 3" w:uiPriority="48"/>
-    <w:lsdException w:name="Grid Table 4" w:uiPriority="49"/>
-    <w:lsdException w:name="Grid Table 5 Dark" w:uiPriority="50"/>
-    <w:lsdException w:name="Grid Table 6 Colorful" w:uiPriority="51"/>
-    <w:lsdException w:name="Grid Table 7 Colorful" w:uiPriority="52"/>
-    <w:lsdException w:name="Grid Table 1 Light Accent 1" w:uiPriority="46"/>
-    <w:lsdException w:name="Grid Table 2 Accent 1" w:uiPriority="47"/>
-    <w:lsdException w:name="Grid Table 3 Accent 1" w:uiPriority="48"/>
-    <w:lsdException w:name="Grid Table 4 Accent 1" w:uiPriority="49"/>
-    <w:lsdException w:name="Grid Table 5 Dark Accent 1" w:uiPriority="50"/>
-    <w:lsdException w:name="Grid Table 6 Colorful Accent 1" w:uiPriority="51"/>
-    <w:lsdException w:name="Grid Table 7 Colorful Accent 1" w:uiPriority="52"/>
-    <w:lsdException w:name="Grid Table 1 Light Accent 2" w:uiPriority="46"/>
-    <w:lsdException w:name="Grid Table 2 Accent 2" w:uiPriority="47"/>
-    <w:lsdException w:name="Grid Table 3 Accent 2" w:uiPriority="48"/>
-    <w:lsdException w:name="Grid Table 4 Accent 2" w:uiPriority="49"/>
-    <w:lsdException w:name="Grid Table 5 Dark Accent 2" w:uiPriority="50"/>
-    <w:lsdException w:name="Grid Table 6 Colorful Accent 2" w:uiPriority="51"/>
-    <w:lsdException w:name="Grid Table 7 Colorful Accent 2" w:uiPriority="52"/>
-    <w:lsdException w:name="Grid Table 1 Light Accent 3" w:uiPriority="46"/>
-    <w:lsdException w:name="Grid Table 2 Accent 3" w:uiPriority="47"/>
-    <w:lsdException w:name="Grid Table 3 Accent 3" w:uiPriority="48"/>
-    <w:lsdException w:name="Grid Table 4 Accent 3" w:uiPriority="49"/>
-    <w:lsdException w:name="Grid Table 5 Dark Accent 3" w:uiPriority="50"/>
-    <w:lsdException w:name="Grid Table 6 Colorful Accent 3" w:uiPriority="51"/>
-    <w:lsdException w:name="Grid Table 7 Colorful Accent 3" w:uiPriority="52"/>
-    <w:lsdException w:name="Grid Table 1 Light Accent 4" w:uiPriority="46"/>
-    <w:lsdException w:name="Grid Table 2 Accent 4" w:uiPriority="47"/>
-    <w:lsdException w:name="Grid Table 3 Accent 4" w:uiPriority="48"/>
-    <w:lsdException w:name="Grid Table 4 Accent 4" w:uiPriority="49"/>
-    <w:lsdException w:name="Grid Table 5 Dark Accent 4" w:uiPriority="50"/>
-    <w:lsdException w:name="Grid Table 6 Colorful Accent 4" w:uiPriority="51"/>
-    <w:lsdException w:name="Grid Table 7 Colorful Accent 4" w:uiPriority="52"/>
-    <w:lsdException w:name="Grid Table 1 Light Accent 5" w:uiPriority="46"/>
-    <w:lsdException w:name="Grid Table 2 Accent 5" w:uiPriority="47"/>
-    <w:lsdException w:name="Grid Table 3 Accent 5" w:uiPriority="48"/>
-    <w:lsdException w:name="Grid Table 4 Accent 5" w:uiPriority="49"/>
-    <w:lsdException w:name="Grid Table 5 Dark Accent 5" w:uiPriority="50"/>
-    <w:lsdException w:name="Grid Table 6 Colorful Accent 5" w:uiPriority="51"/>
-    <w:lsdException w:name="Grid Table 7 Colorful Accent 5" w:uiPriority="52"/>
-    <w:lsdException w:name="Grid Table 1 Light Accent 6" w:uiPriority="46"/>
-    <w:lsdException w:name="Grid Table 2 Accent 6" w:uiPriority="47"/>
-    <w:lsdException w:name="Grid Table 3 Accent 6" w:uiPriority="48"/>
-    <w:lsdException w:name="Grid Table 4 Accent 6" w:uiPriority="49"/>
-    <w:lsdException w:name="Grid Table 5 Dark Accent 6" w:uiPriority="50"/>
-    <w:lsdException w:name="Grid Table 6 Colorful Accent 6" w:uiPriority="51"/>
-    <w:lsdException w:name="Grid Table 7 Colorful Accent 6" w:uiPriority="52"/>
-    <w:lsdException w:name="List Table 1 Light" w:uiPriority="46"/>
-    <w:lsdException w:name="List Table 2" w:uiPriority="47"/>
-    <w:lsdException w:name="List Table 3" w:uiPriority="48"/>
-    <w:lsdException w:name="List Table 4" w:uiPriority="49"/>
-    <w:lsdException w:name="List Table 5 Dark" w:uiPriority="50"/>
-    <w:lsdException w:name="List Table 6 Colorful" w:uiPriority="51"/>
-    <w:lsdException w:name="List Table 7 Colorful" w:uiPriority="52"/>
-    <w:lsdException w:name="List Table 1 Light Accent 1" w:uiPriority="46"/>
-    <w:lsdException w:name="List Table 2 Accent 1" w:uiPriority="47"/>
-    <w:lsdException w:name="List Table 3 Accent 1" w:uiPriority="48"/>
-    <w:lsdException w:name="List Table 4 Accent 1" w:uiPriority="49"/>
-    <w:lsdException w:name="List Table 5 Dark Accent 1" w:uiPriority="50"/>
-    <w:lsdException w:name="List Table 6 Colorful Accent 1" w:uiPriority="51"/>
-    <w:lsdException w:name="List Table 7 Colorful Accent 1" w:uiPriority="52"/>
-    <w:lsdException w:name="List Table 1 Light Accent 2" w:uiPriority="46"/>
-    <w:lsdException w:name="List Table 2 Accent 2" w:uiPriority="47"/>
-    <w:lsdException w:name="List Table 3 Accent 2" w:uiPriority="48"/>
-    <w:lsdException w:name="List Table 4 Accent 2" w:uiPriority="49"/>
-    <w:lsdException w:name="List Table 5 Dark Accent 2" w:uiPriority="50"/>
-    <w:lsdException w:name="List Table 6 Colorful Accent 2" w:uiPriority="51"/>
-    <w:lsdException w:name="List Table 7 Colorful Accent 2" w:uiPriority="52"/>
-    <w:lsdException w:name="List Table 1 Light Accent 3" w:uiPriority="46"/>
-    <w:lsdException w:name="List Table 2 Accent 3" w:uiPriority="47"/>
-    <w:lsdException w:name="List Table 3 Accent 3" w:uiPriority="48"/>
-    <w:lsdException w:name="List Table 4 Accent 3" w:uiPriority="49"/>
-    <w:lsdException w:name="List Table 5 Dark Accent 3" w:uiPriority="50"/>
-    <w:lsdException w:name="List Table 6 Colorful Accent 3" w:uiPriority="51"/>
-    <w:lsdException w:name="List Table 7 Colorful Accent 3" w:uiPriority="52"/>
-    <w:lsdException w:name="List Table 1 Light Accent 4" w:uiPriority="46"/>
-    <w:lsdException w:name="List Table 2 Accent 4" w:uiPriority="47"/>
-    <w:lsdException w:name="List Table 3 Accent 4" w:uiPriority="48"/>
-    <w:lsdException w:name="List Table 4 Accent 4" w:uiPriority="49"/>
-    <w:lsdException w:name="List Table 5 Dark Accent 4" w:uiPriority="50"/>
-    <w:lsdException w:name="List Table 6 Colorful Accent 4" w:uiPriority="51"/>
-    <w:lsdException w:name="List Table 7 Colorful Accent 4" w:uiPriority="52"/>
-    <w:lsdException w:name="List Table 1 Light Accent 5" w:uiPriority="46"/>
-    <w:lsdException w:name="List Table 2 Accent 5" w:uiPriority="47"/>
-    <w:lsdException w:name="List Table 3 Accent 5" w:uiPriority="48"/>
-    <w:lsdException w:name="List Table 4 Accent 5" w:uiPriority="49"/>
-    <w:lsdException w:name="List Table 5 Dark Accent 5" w:uiPriority="50"/>
-    <w:lsdException w:name="List Table 6 Colorful Accent 5" w:uiPriority="51"/>
-    <w:lsdException w:name="List Table 7 Colorful Accent 5" w:uiPriority="52"/>
-    <w:lsdException w:name="List Table 1 Light Accent 6" w:uiPriority="46"/>
-    <w:lsdException w:name="List Table 2 Accent 6" w:uiPriority="47"/>
-    <w:lsdException w:name="List Table 3 Accent 6" w:uiPriority="48"/>
-    <w:lsdException w:name="List Table 4 Accent 6" w:uiPriority="49"/>
-    <w:lsdException w:name="List Table 5 Dark Accent 6" w:uiPriority="50"/>
-    <w:lsdException w:name="List Table 6 Colorful Accent 6" w:uiPriority="51"/>
-    <w:lsdException w:name="List Table 7 Colorful Accent 6" w:uiPriority="52"/>
-  </w:latentStyles>
-  <w:style w:type="paragraph" w:default="1" w:styleId="a">
-    <w:name w:val="Normal"/>
-    <w:qFormat/>
-  </w:style>
-  <w:style w:type="character" w:default="1" w:styleId="a0">
-    <w:name w:val="Default Paragraph Font"/>
-    <w:uiPriority w:val="1"/>
-    <w:semiHidden/>
-    <w:unhideWhenUsed/>
-  </w:style>
-  <w:style w:type="table" w:default="1" w:styleId="a1">
-    <w:name w:val="Normal Table"/>
-    <w:uiPriority w:val="99"/>
-    <w:semiHidden/>
-    <w:unhideWhenUsed/>
-    <w:tblPr>
-      <w:tblInd w:w="0" w:type="dxa"/>
-      <w:tblCellMar>
-        <w:top w:w="0" w:type="dxa"/>
-        <w:left w:w="108" w:type="dxa"/>
-        <w:bottom w:w="0" w:type="dxa"/>
-        <w:right w:w="108" w:type="dxa"/>
-      </w:tblCellMar>
-    </w:tblPr>
-  </w:style>
-  <w:style w:type="numbering" w:default="1" w:styleId="a2">
-    <w:name w:val="No List"/>
-    <w:uiPriority w:val="99"/>
-    <w:semiHidden/>
-    <w:unhideWhenUsed/>
-  </w:style>
-  <w:style w:type="character" w:styleId="a3">
-    <w:name w:val="Placeholder Text"/>
-    <w:basedOn w:val="a0"/>
-    <w:uiPriority w:val="99"/>
-    <w:semiHidden/>
-    <w:rsid w:val="00FD4CE3"/>
-    <w:rPr>
-      <w:color w:val="808080"/>
-    </w:rPr>
-  </w:style>
-</w:styles>
-</file>
-
-<file path=word/glossary/webSettings.xml><?xml version="1.0" encoding="utf-8"?>
-<w:webSettings xmlns:mc="http://schemas.openxmlformats.org/markup-compatibility/2006" xmlns:r="http://schemas.openxmlformats.org/officeDocument/2006/relationships" xmlns:w="http://schemas.openxmlformats.org/wordprocessingml/2006/main" xmlns:w14="http://schemas.microsoft.com/office/word/2010/wordml" xmlns:w15="http://schemas.microsoft.com/office/word/2012/wordml" xmlns:w16se="http://schemas.microsoft.com/office/word/2015/wordml/symex" mc:Ignorable="w14 w15 w16se">
-  <w:optimizeForBrowser/>
-  <w:allowPNG/>
-</w:webSettings>
-</file>
-
 <file path=word/theme/theme1.xml><?xml version="1.0" encoding="utf-8"?>
 <a:theme xmlns:a="http://schemas.openxmlformats.org/drawingml/2006/main" name="Тема Office">
   <a:themeElements>
@@ -7219,7 +6793,7 @@
 </file>
 
 <file path=customXml/itemProps1.xml><?xml version="1.0" encoding="utf-8"?>
-<ds:datastoreItem xmlns:ds="http://schemas.openxmlformats.org/officeDocument/2006/customXml" ds:itemID="{84188A7F-F626-40B4-BD5B-F7902043F57C}">
+<ds:datastoreItem xmlns:ds="http://schemas.openxmlformats.org/officeDocument/2006/customXml" ds:itemID="{9DA46BD9-C12E-4A9B-9DF9-37DD5A01E64E}">
   <ds:schemaRefs>
     <ds:schemaRef ds:uri="http://schemas.openxmlformats.org/officeDocument/2006/bibliography"/>
   </ds:schemaRefs>

</xml_diff>

<commit_message>
updated analytics in Ot4et
</commit_message>
<xml_diff>
--- a/Отчёт по практике Пронин А.С. ИУ7-52б.docx
+++ b/Отчёт по практике Пронин А.С. ИУ7-52б.docx
@@ -720,98 +720,56 @@
         <w:rPr>
           <w:szCs w:val="28"/>
         </w:rPr>
-        <w:t>Генерация</w:t>
-      </w:r>
-      <w:r>
+        <w:t xml:space="preserve">Генерация ландшафта постоянно используются при моделировании трехмерных виртуальных сцен. Подобные сцены используются в фильмах с использованием компьютерной графики, трехмерных играх или в качестве демонстрационного материала для различных архитектурных объектов. </w:t>
+      </w:r>
+    </w:p>
+    <w:p>
+      <w:pPr>
         <w:rPr>
           <w:szCs w:val="28"/>
         </w:rPr>
+      </w:pPr>
+      <w:r>
+        <w:t xml:space="preserve">В кинематографе </w:t>
+      </w:r>
+      <w:r>
+        <w:rPr>
+          <w:szCs w:val="28"/>
+        </w:rPr>
+        <w:t xml:space="preserve">трехмерные </w:t>
+      </w:r>
+      <w:r>
+        <w:t xml:space="preserve">ландшафты </w:t>
+      </w:r>
+      <w:r>
+        <w:t xml:space="preserve">применяются, например, для создания сцен </w:t>
+      </w:r>
+      <w:r>
+        <w:t>больших размеров, ручное моделирование которых</w:t>
+      </w:r>
+      <w:r>
+        <w:t xml:space="preserve"> оказалось бы нецелесообразно. Компьютерные игры</w:t>
+      </w:r>
+      <w:r>
+        <w:t xml:space="preserve"> используют методы </w:t>
+      </w:r>
+      <w:r>
+        <w:t>генерации ландшафтов для создания уникальных игровых миров.</w:t>
+      </w:r>
+      <w:r>
         <w:t xml:space="preserve"> </w:t>
       </w:r>
+    </w:p>
+    <w:p>
       <w:r>
         <w:rPr>
           <w:szCs w:val="28"/>
         </w:rPr>
-        <w:t>ландшафта</w:t>
-      </w:r>
-      <w:r>
-        <w:rPr>
-          <w:szCs w:val="28"/>
-        </w:rPr>
-        <w:t xml:space="preserve"> постоянно используются при моделировании трехмерных виртуальных сцен. Подобные сцены используются в фильмах с использованием компьютерной графики, трехмерных играх или в качестве демонстрационного материала для различных архитектурных объектов. </w:t>
-      </w:r>
-    </w:p>
-    <w:p>
-      <w:pPr>
-        <w:rPr>
-          <w:szCs w:val="28"/>
-        </w:rPr>
-      </w:pPr>
-      <w:r>
-        <w:t xml:space="preserve">В кинематографе </w:t>
-      </w:r>
-      <w:r>
-        <w:rPr>
-          <w:szCs w:val="28"/>
-        </w:rPr>
-        <w:t>т</w:t>
-      </w:r>
-      <w:r>
-        <w:rPr>
-          <w:szCs w:val="28"/>
-        </w:rPr>
-        <w:t xml:space="preserve">рехмерные </w:t>
-      </w:r>
-      <w:r>
-        <w:t xml:space="preserve">ландшафты </w:t>
-      </w:r>
-      <w:r>
-        <w:t xml:space="preserve">применяются, например, для создания сцен </w:t>
-      </w:r>
-      <w:r>
-        <w:t>больших размеров, ручное моделирование которых</w:t>
-      </w:r>
-      <w:r>
-        <w:t xml:space="preserve"> оказалось бы нецелесообразно. Компьютерные игры</w:t>
-      </w:r>
-      <w:r>
-        <w:t xml:space="preserve"> используют методы </w:t>
-      </w:r>
-      <w:r>
-        <w:t>генерации ландшафтов для создания уникальных игровых миров.</w:t>
-      </w:r>
-      <w:r>
-        <w:t xml:space="preserve"> </w:t>
-      </w:r>
-    </w:p>
-    <w:p>
-      <w:r>
-        <w:rPr>
-          <w:szCs w:val="28"/>
-        </w:rPr>
-        <w:t>Инструменты для моделирования ландшафтов зачастую являются частью крупного программного продукта, установка и освоение подобных программ может быть довольно сложным процессом.</w:t>
-      </w:r>
-      <w:r>
-        <w:rPr>
-          <w:szCs w:val="28"/>
-        </w:rPr>
-        <w:t xml:space="preserve"> </w:t>
+        <w:t xml:space="preserve">Инструменты для моделирования ландшафтов зачастую являются частью крупного программного продукта, установка и освоение подобных программ может быть довольно сложным процессом. </w:t>
       </w:r>
       <w:r>
         <w:t>Они позволяют сэкономить время для художника, способствуют быстрой итерации изменений.</w:t>
       </w:r>
-    </w:p>
-    <w:p/>
-    <w:p>
-      <w:pPr>
-        <w:pStyle w:val="1"/>
-      </w:pPr>
-      <w:bookmarkStart w:id="1" w:name="_Toc81227315"/>
-      <w:r>
-        <w:lastRenderedPageBreak/>
-        <w:t>Аналитическая часть</w:t>
-      </w:r>
-      <w:bookmarkEnd w:id="1"/>
     </w:p>
     <w:p>
       <w:r>
@@ -841,7 +799,13 @@
         </w:numPr>
       </w:pPr>
       <w:r>
-        <w:t>Выбрать алгоритм генерации ландшафта</w:t>
+        <w:t>в</w:t>
+      </w:r>
+      <w:r>
+        <w:t>ыбрать представление данных о ландшафте</w:t>
+      </w:r>
+      <w:r>
+        <w:t>;</w:t>
       </w:r>
     </w:p>
     <w:p>
@@ -853,10 +817,16 @@
         </w:numPr>
       </w:pPr>
       <w:r>
-        <w:t xml:space="preserve">Выбрать алгоритм удаления невидимых </w:t>
-      </w:r>
-      <w:r>
-        <w:t>поверхностей</w:t>
+        <w:t>в</w:t>
+      </w:r>
+      <w:r>
+        <w:t>ыбрать алгоритм генерации ландшафта</w:t>
+      </w:r>
+      <w:r>
+        <w:rPr>
+          <w:lang w:val="en-US"/>
+        </w:rPr>
+        <w:t>;</w:t>
       </w:r>
     </w:p>
     <w:p>
@@ -868,7 +838,13 @@
         </w:numPr>
       </w:pPr>
       <w:r>
-        <w:t>Решить вопрос представления ландшафта</w:t>
+        <w:t>решить вопрос представления ландшафта</w:t>
+      </w:r>
+      <w:r>
+        <w:rPr>
+          <w:lang w:val="en-US"/>
+        </w:rPr>
+        <w:t>;</w:t>
       </w:r>
     </w:p>
     <w:p>
@@ -880,28 +856,1025 @@
         </w:numPr>
       </w:pPr>
       <w:r>
-        <w:t xml:space="preserve">Выбрать необходимые структуры данных для </w:t>
-      </w:r>
-      <w:r>
-        <w:t>изображения</w:t>
-      </w:r>
-      <w:r>
-        <w:t xml:space="preserve"> ландшафта</w:t>
-      </w:r>
-      <w:bookmarkStart w:id="2" w:name="_GoBack"/>
-      <w:bookmarkEnd w:id="2"/>
+        <w:t>в</w:t>
+      </w:r>
+      <w:r>
+        <w:t xml:space="preserve">ыбрать алгоритм удаления невидимых </w:t>
+      </w:r>
+      <w:r>
+        <w:t>поверхностей</w:t>
+      </w:r>
+      <w:r>
+        <w:t>;</w:t>
+      </w:r>
+    </w:p>
+    <w:p>
+      <w:pPr>
+        <w:pStyle w:val="a6"/>
+        <w:numPr>
+          <w:ilvl w:val="0"/>
+          <w:numId w:val="28"/>
+        </w:numPr>
+      </w:pPr>
+      <w:r>
+        <w:t>в</w:t>
+      </w:r>
+      <w:r>
+        <w:t>ыбрать необходимые структуры данных для изображения ландшафта</w:t>
+      </w:r>
+      <w:r>
+        <w:t>.</w:t>
+      </w:r>
+    </w:p>
+    <w:p/>
+    <w:p>
+      <w:pPr>
+        <w:pStyle w:val="1"/>
+      </w:pPr>
+      <w:bookmarkStart w:id="1" w:name="_Toc81227315"/>
+      <w:r>
+        <w:lastRenderedPageBreak/>
+        <w:t>Аналитическая часть</w:t>
+      </w:r>
+      <w:bookmarkEnd w:id="1"/>
     </w:p>
     <w:p>
       <w:pPr>
         <w:pStyle w:val="2"/>
       </w:pPr>
       <w:r>
-        <w:t>Выбор алгоритма генерации ландшафта</w:t>
-      </w:r>
-    </w:p>
-    <w:p>
-      <w:r>
-        <w:t>Для генерации ландшафта я</w:t>
+        <w:t>Представление данных о ландшафте</w:t>
+      </w:r>
+    </w:p>
+    <w:p>
+      <w:r>
+        <w:t>Существует несколько основных принципов представления данных для хранения информации о ландшафтах:</w:t>
+      </w:r>
+    </w:p>
+    <w:p>
+      <w:pPr>
+        <w:pStyle w:val="a6"/>
+        <w:numPr>
+          <w:ilvl w:val="0"/>
+          <w:numId w:val="32"/>
+        </w:numPr>
+      </w:pPr>
+      <w:r>
+        <w:t>Первый –</w:t>
+      </w:r>
+      <w:r>
+        <w:t xml:space="preserve"> использование регулярной сетки высот (</w:t>
+      </w:r>
+      <w:r>
+        <w:t>карты высот)</w:t>
+      </w:r>
+      <w:r>
+        <w:t>;</w:t>
+      </w:r>
+    </w:p>
+    <w:p>
+      <w:pPr>
+        <w:pStyle w:val="a6"/>
+        <w:numPr>
+          <w:ilvl w:val="0"/>
+          <w:numId w:val="32"/>
+        </w:numPr>
+      </w:pPr>
+      <w:r>
+        <w:t>Второ</w:t>
+      </w:r>
+      <w:r>
+        <w:t>й –</w:t>
+      </w:r>
+      <w:r>
+        <w:t xml:space="preserve"> использование иррегулярной сетки </w:t>
+      </w:r>
+      <w:r>
+        <w:t>вершин и связей, их соединяющих;</w:t>
+      </w:r>
+    </w:p>
+    <w:p>
+      <w:pPr>
+        <w:pStyle w:val="a6"/>
+        <w:numPr>
+          <w:ilvl w:val="0"/>
+          <w:numId w:val="32"/>
+        </w:numPr>
+      </w:pPr>
+      <w:r>
+        <w:t>Третий –</w:t>
+      </w:r>
+      <w:r>
+        <w:t xml:space="preserve"> хранение карты ландшафта, но в данном случае хранятся не конкретные высоты, а информация об использованном блоке. В этом случае создается некоторое количество заранее построенных сегментов, а на карте указываются только индексы этих сегментов. </w:t>
+      </w:r>
+    </w:p>
+    <w:p>
+      <w:pPr>
+        <w:pStyle w:val="3"/>
+      </w:pPr>
+      <w:r>
+        <w:t xml:space="preserve">Регулярная </w:t>
+      </w:r>
+      <w:r>
+        <w:t>сетка высот</w:t>
+      </w:r>
+    </w:p>
+    <w:p>
+      <w:r>
+        <w:t>В карте высот д</w:t>
+      </w:r>
+      <w:r>
+        <w:t>анные представ</w:t>
+      </w:r>
+      <w:r>
+        <w:t>лены в виде двухмерного массива,</w:t>
+      </w:r>
+      <w:r>
+        <w:t xml:space="preserve"> </w:t>
+      </w:r>
+      <w:r>
+        <w:t xml:space="preserve">каждому элементу которого соответствует значение высоты в точке </w:t>
+      </w:r>
+      <w:r>
+        <w:t>(</w:t>
+      </w:r>
+      <w:r>
+        <w:rPr>
+          <w:lang w:val="en-US"/>
+        </w:rPr>
+        <w:t>x</w:t>
+      </w:r>
+      <w:r>
+        <w:t xml:space="preserve">, </w:t>
+      </w:r>
+      <w:r>
+        <w:rPr>
+          <w:lang w:val="en-US"/>
+        </w:rPr>
+        <w:t>y</w:t>
+      </w:r>
+      <w:r>
+        <w:t xml:space="preserve">), </w:t>
+      </w:r>
+      <w:r>
+        <w:t xml:space="preserve">где </w:t>
+      </w:r>
+      <w:r>
+        <w:rPr>
+          <w:lang w:val="en-US"/>
+        </w:rPr>
+        <w:t>x</w:t>
+      </w:r>
+      <w:r>
+        <w:t xml:space="preserve"> </w:t>
+      </w:r>
+      <w:r>
+        <w:t xml:space="preserve">и </w:t>
+      </w:r>
+      <w:r>
+        <w:rPr>
+          <w:lang w:val="en-US"/>
+        </w:rPr>
+        <w:t>y</w:t>
+      </w:r>
+      <w:r>
+        <w:t xml:space="preserve"> </w:t>
+      </w:r>
+      <w:r>
+        <w:t xml:space="preserve">– индексы матрицы. </w:t>
+      </w:r>
+    </w:p>
+    <w:p>
+      <w:r>
+        <w:t>С помощью этого способа можно представить достаточно обширные пространства. Но у него есть один существенный недостаток — слишком много описаний для точек, а также, в некоторых случаях, наблюдается избыто</w:t>
+      </w:r>
+      <w:r>
+        <w:t>чность данных (например, когда</w:t>
+      </w:r>
+      <w:r>
+        <w:t xml:space="preserve"> зада</w:t>
+      </w:r>
+      <w:r>
+        <w:t>ется простая плоскость, то</w:t>
+      </w:r>
+      <w:r>
+        <w:t xml:space="preserve"> в этом случае, для построения простой плоскости будет использоваться множество точек, хотя можно было обойтись тремя</w:t>
+      </w:r>
+      <w:r>
+        <w:t>)</w:t>
+      </w:r>
+      <w:r>
+        <w:t>. Но с другой стороны, в некоторых ситуациях, данная избыточность может стать плюсом.</w:t>
+      </w:r>
+      <w:r>
+        <w:t xml:space="preserve"> В случае, если мы хотим изменить какую-то конкретную высоту или область ландшафта, мы легко можем это сделать. Кроме этого, для каждого элемента такой карты можно хранить не только значения высот, но и другие параметры, которые хранят информацию об особенностях ландшафта в конкретной точке (например, цвет). Также, </w:t>
+      </w:r>
+      <w:r>
+        <w:lastRenderedPageBreak/>
+        <w:t xml:space="preserve">поскольку </w:t>
+      </w:r>
+      <w:r>
+        <w:t xml:space="preserve">вершины </w:t>
+      </w:r>
+      <w:r>
+        <w:t xml:space="preserve">расположены регулярно и достаточно близко, можно более </w:t>
+      </w:r>
+      <w:r>
+        <w:t xml:space="preserve">точно </w:t>
+      </w:r>
+      <w:r>
+        <w:t>производить динамическое освещение</w:t>
+      </w:r>
+      <w:r>
+        <w:t>.</w:t>
+      </w:r>
+    </w:p>
+    <w:p>
+      <w:pPr>
+        <w:pStyle w:val="3"/>
+      </w:pPr>
+      <w:r>
+        <w:t>И</w:t>
+      </w:r>
+      <w:r>
+        <w:t>ррегулярная сетка</w:t>
+      </w:r>
+    </w:p>
+    <w:p>
+      <w:r>
+        <w:t>Еще один способ представления данных для ландшафтов — иррегулярная сетка вершин и связей их соединяющих.</w:t>
+      </w:r>
+    </w:p>
+    <w:p>
+      <w:r>
+        <w:t xml:space="preserve">По сравнению с картой высот </w:t>
+      </w:r>
+      <w:r>
+        <w:t xml:space="preserve">используется значительно меньше информации для построения ландшафта. </w:t>
+      </w:r>
+      <w:r>
+        <w:t>При данном подходе н</w:t>
+      </w:r>
+      <w:r>
+        <w:t>еобходимо хранить значения высот верш</w:t>
+      </w:r>
+      <w:r>
+        <w:t>ин и информацию о связях</w:t>
+      </w:r>
+      <w:r>
+        <w:t xml:space="preserve"> </w:t>
+      </w:r>
+      <w:r>
+        <w:t xml:space="preserve">между ними только для </w:t>
+      </w:r>
+      <w:r>
+        <w:t xml:space="preserve">конкретного, </w:t>
+      </w:r>
+      <w:r>
+        <w:t>небольшого количества точек</w:t>
+      </w:r>
+      <w:r>
+        <w:t>. Это дает выигрыш в скорости при передаче огромных массивов информации, в процессе визуализации ландшафта.</w:t>
+      </w:r>
+      <w:r>
+        <w:t xml:space="preserve"> Однако </w:t>
+      </w:r>
+      <w:r>
+        <w:t>алгоритмы построения ландшафтов в основном предназначены для регулярных карт высот. Оптимизация таких алгоритмов под этот спосо</w:t>
+      </w:r>
+      <w:r>
+        <w:t xml:space="preserve">б потребует значительных усилий. Также, поскольку </w:t>
+      </w:r>
+      <w:r>
+        <w:t>вершины расположены достаточно далеко друг от друга и неравномерно</w:t>
+      </w:r>
+      <w:r>
+        <w:t>, возникают с</w:t>
+      </w:r>
+      <w:r>
+        <w:t>ложности при динамическом освещении</w:t>
+      </w:r>
+      <w:r>
+        <w:t>.</w:t>
+      </w:r>
+      <w:r>
+        <w:t xml:space="preserve"> Кроме того, хранение, просмотр и</w:t>
+      </w:r>
+      <w:r>
+        <w:t xml:space="preserve"> модификация такого ландшафта </w:t>
+      </w:r>
+      <w:r>
+        <w:t>тоже</w:t>
+      </w:r>
+      <w:r>
+        <w:t xml:space="preserve"> пред</w:t>
+      </w:r>
+      <w:r>
+        <w:t>о</w:t>
+      </w:r>
+      <w:r>
+        <w:t>ставляет сложности.</w:t>
+      </w:r>
+    </w:p>
+    <w:p>
+      <w:pPr>
+        <w:pStyle w:val="3"/>
+      </w:pPr>
+      <w:r>
+        <w:t>П</w:t>
+      </w:r>
+      <w:r>
+        <w:t>осегментная карта высот</w:t>
+      </w:r>
+    </w:p>
+    <w:p>
+      <w:r>
+        <w:t xml:space="preserve">В данном способе также используются карты высот. Только вместо высот в ней хранятся индексы </w:t>
+      </w:r>
+      <w:r>
+        <w:rPr>
+          <w:i/>
+          <w:iCs/>
+        </w:rPr>
+        <w:t>ландшафтных сегментов</w:t>
+      </w:r>
+      <w:r>
+        <w:t>. Как эти сегменты представлены, в принципе, роли не играет. Они могут быть и регулярными, и иррегулярными (причем можно использовать и те, и другие одновременно).</w:t>
+      </w:r>
+    </w:p>
+    <w:p>
+      <w:r>
+        <w:t>Это дает нам следующие преимущества:</w:t>
+      </w:r>
+    </w:p>
+    <w:p>
+      <w:pPr>
+        <w:pStyle w:val="a6"/>
+        <w:numPr>
+          <w:ilvl w:val="0"/>
+          <w:numId w:val="34"/>
+        </w:numPr>
+      </w:pPr>
+      <w:r>
+        <w:t>в</w:t>
+      </w:r>
+      <w:r>
+        <w:t>озможность представления огромнейших открытых пространств;</w:t>
+      </w:r>
+    </w:p>
+    <w:p>
+      <w:pPr>
+        <w:pStyle w:val="a6"/>
+        <w:numPr>
+          <w:ilvl w:val="0"/>
+          <w:numId w:val="34"/>
+        </w:numPr>
+      </w:pPr>
+      <w:r>
+        <w:t>к</w:t>
+      </w:r>
+      <w:r>
+        <w:t>роме самих ландшафтов в таких блоках можно хранить и информацию о зданиях, строениях, растениях, специфических ландшафтных решениях (например, пещеры или скалы, нависающие друг над другом);</w:t>
+      </w:r>
+    </w:p>
+    <w:p>
+      <w:pPr>
+        <w:pStyle w:val="a6"/>
+        <w:numPr>
+          <w:ilvl w:val="0"/>
+          <w:numId w:val="34"/>
+        </w:numPr>
+      </w:pPr>
+      <w:r>
+        <w:lastRenderedPageBreak/>
+        <w:t>в</w:t>
+      </w:r>
+      <w:r>
+        <w:t>озможность создания нескольких вариантов одного и того же сегмента, но при разной степени детализации. В зависимости от скорости или загруженности компьютера можно выбирать более или менее детализованные варианты</w:t>
+      </w:r>
+      <w:r>
+        <w:t>.</w:t>
+      </w:r>
+    </w:p>
+    <w:p>
+      <w:r>
+        <w:t>Но мы также сталкиваемся со следующими проблемами</w:t>
+      </w:r>
+      <w:r>
+        <w:t>:</w:t>
+      </w:r>
+    </w:p>
+    <w:p>
+      <w:pPr>
+        <w:pStyle w:val="a6"/>
+        <w:numPr>
+          <w:ilvl w:val="0"/>
+          <w:numId w:val="35"/>
+        </w:numPr>
+      </w:pPr>
+      <w:r>
+        <w:t>сложность стыковки разных сегментов</w:t>
+      </w:r>
+    </w:p>
+    <w:p>
+      <w:pPr>
+        <w:pStyle w:val="a6"/>
+        <w:numPr>
+          <w:ilvl w:val="0"/>
+          <w:numId w:val="35"/>
+        </w:numPr>
+      </w:pPr>
+      <w:r>
+        <w:t xml:space="preserve">данные представляющие ландшафт не тривиальны (сложно </w:t>
+      </w:r>
+      <w:r>
+        <w:t>представить,</w:t>
+      </w:r>
+      <w:r>
+        <w:t xml:space="preserve"> как это будет выглядеть)</w:t>
+      </w:r>
+    </w:p>
+    <w:p>
+      <w:pPr>
+        <w:pStyle w:val="3"/>
+      </w:pPr>
+      <w:r>
+        <w:t>Вывод</w:t>
+      </w:r>
+    </w:p>
+    <w:p>
+      <w:r>
+        <w:t>Поскольку для достижения нашей цели нет необходимости в представлении огромных ландшафтов, можно откинуть вариант посегментной карты высот. А между регулярной и иррегулярной картой высот, логично выбрать первый вариант, т.к. в данном случае, у нас не будет проблем с генерацией ландшафта, его освещением и хранением данных о нём.</w:t>
+      </w:r>
+    </w:p>
+    <w:p>
+      <w:pPr>
+        <w:pStyle w:val="2"/>
+      </w:pPr>
+      <w:r>
+        <w:t>В</w:t>
+      </w:r>
+      <w:r>
+        <w:t>ыбор алгоритма генерации ландшафта</w:t>
+      </w:r>
+    </w:p>
+    <w:p>
+      <w:pPr>
+        <w:pStyle w:val="3"/>
+      </w:pPr>
+      <w:r>
+        <w:t>«Простой» способ</w:t>
+      </w:r>
+    </w:p>
+    <w:p>
+      <w:r>
+        <w:t>Данный алгоритм можно разделить на следующие шаги:</w:t>
+      </w:r>
+    </w:p>
+    <w:p>
+      <w:pPr>
+        <w:pStyle w:val="a6"/>
+        <w:numPr>
+          <w:ilvl w:val="0"/>
+          <w:numId w:val="36"/>
+        </w:numPr>
+      </w:pPr>
+      <w:r>
+        <w:t xml:space="preserve">Заполнение карты высот случайными значениями в определённом </w:t>
+      </w:r>
+      <w:r>
+        <w:t>диапазоне;</w:t>
+      </w:r>
+    </w:p>
+    <w:p>
+      <w:pPr>
+        <w:pStyle w:val="a6"/>
+        <w:numPr>
+          <w:ilvl w:val="0"/>
+          <w:numId w:val="36"/>
+        </w:numPr>
+      </w:pPr>
+      <w:r>
+        <w:t>Усреднение значений высот. Для каждой высоты берутся её собственное значение и значения всех соседних вершин, а затем их сумма делится на их количество и присваивается текущей вершине. Максимальное количество вершин для вычисления – 9.</w:t>
+      </w:r>
+    </w:p>
+    <w:p>
+      <w:r>
+        <w:t xml:space="preserve">Плюсом данного алгоритма является максимальная лёгкость понимания и простота реализации. Но данный алгоритм не даёт реалистичных результатов. Ландшафт полученный с помощью него выглядит ломанной равниной при </w:t>
+      </w:r>
+      <w:r>
+        <w:lastRenderedPageBreak/>
+        <w:t xml:space="preserve">маленьком диапазоне случайных чисел и как очень скалистые горы при большом. Можно улучшить вид </w:t>
+      </w:r>
+      <w:r>
+        <w:t>ландшафта, применив к нему шаг 2 несколько раз, но потребует лишнее время при генерации ландшафта.</w:t>
+      </w:r>
+    </w:p>
+    <w:p>
+      <w:pPr>
+        <w:pStyle w:val="3"/>
+      </w:pPr>
+      <w:r>
+        <w:t>Шум Перлина</w:t>
+      </w:r>
+    </w:p>
+    <w:p>
+      <w:r>
+        <w:t xml:space="preserve">В бытовом смысле, «шум» — это случайный мусор. </w:t>
+      </w:r>
+      <w:r>
+        <w:t>Шум является белым если все значение вычисленные с его помощью независимы друг от друга</w:t>
+      </w:r>
+      <w:r>
+        <w:t>. Например, если мы будем генерировать с его помощью строчку из нулей и единиц, то в среднем их количество должно совпадать.</w:t>
+      </w:r>
+      <w:r>
+        <w:t xml:space="preserve"> Шум полезен для генерации случайных шаблонов, особенно для непредсказуемых природных явлений.</w:t>
+      </w:r>
+      <w:r>
+        <w:t xml:space="preserve"> </w:t>
+      </w:r>
+      <w:r>
+        <w:t xml:space="preserve">Однако большинство вещей не чисто случайны. Дым, облака, ландшафт могут иметь некий элемент случайности, но они были созданы в результате очень сложных взаимодействий множества крохотных частиц. Белый шум содержит </w:t>
+      </w:r>
+      <w:r>
+        <w:rPr>
+          <w:iCs/>
+        </w:rPr>
+        <w:t>независимые</w:t>
+      </w:r>
+      <w:r>
+        <w:t xml:space="preserve"> частицы. Для генерации </w:t>
+      </w:r>
+      <w:r>
+        <w:t>ландшафта белый шум не подойдёт.</w:t>
+      </w:r>
+    </w:p>
+    <w:p>
+      <w:r>
+        <w:t>Шум Перлина –</w:t>
+      </w:r>
+      <w:r>
+        <w:t xml:space="preserve"> это градиентный шум, состоящий из набора псевдослучайных единичных векторов (направлений градиента), расположенных в определенных точках пространства и интерполированных функцией сглаживания между этими точками. </w:t>
+      </w:r>
+      <w:r>
+        <w:t xml:space="preserve">В отличии от белого шума, шум Перлина </w:t>
+      </w:r>
+      <w:r>
+        <w:t xml:space="preserve">непрерывный и </w:t>
+      </w:r>
+      <w:r>
+        <w:t>плавный – нету резких переходов от маленьких значений к большим.</w:t>
+      </w:r>
+      <w:r>
+        <w:t xml:space="preserve"> </w:t>
+      </w:r>
+      <w:r>
+        <w:t xml:space="preserve"> Для генерации шума Перлина в одномерном пространстве необходимо для каждой точки этого пространства вычислить значение шумовой функции, используя направление градиента (или наклон) в указанной точке.</w:t>
+      </w:r>
+      <w:r>
+        <w:t xml:space="preserve"> </w:t>
+      </w:r>
+      <w:r>
+        <w:t xml:space="preserve">Алгоритм шума Перлина можно масштабировать одно-, двух- и трёхмерного вида. Более того, в алгоритм можно ввести четвёртое </w:t>
+      </w:r>
+      <w:r>
+        <w:t>временное</w:t>
+      </w:r>
+      <w:r>
+        <w:t xml:space="preserve"> измерение, позволяя алгоритму динамически изменять текстуры во времени.</w:t>
+      </w:r>
+    </w:p>
+    <w:p>
+      <w:r>
+        <w:t xml:space="preserve">Шум Перлина широко используется в двухмерной и трёхмерной компьютерной графике для создания таких визуальных эффектов, как дым, облака, туман, огонь и т. д. Он также очень часто используется как простая </w:t>
+      </w:r>
+      <w:r>
+        <w:lastRenderedPageBreak/>
+        <w:t>текстура, покрывающая геометрическую модель. В отличие от растровых текстур, шум Перлина является процедурной текстурой, и поэтому он не занимает память, но вместе с тем исполнение алгоритма требует неких вычислительных ресурсов.</w:t>
+      </w:r>
+    </w:p>
+    <w:p>
+      <w:pPr>
+        <w:pStyle w:val="3"/>
+        <w:rPr>
+          <w:lang w:val="en-US"/>
+        </w:rPr>
+      </w:pPr>
+      <w:r>
+        <w:t>Холмовой</w:t>
+      </w:r>
+      <w:r>
+        <w:rPr>
+          <w:lang w:val="en-US"/>
+        </w:rPr>
+        <w:t xml:space="preserve"> </w:t>
+      </w:r>
+      <w:r>
+        <w:t>алгоритм</w:t>
+      </w:r>
+      <w:r>
+        <w:rPr>
+          <w:lang w:val="en-US"/>
+        </w:rPr>
+        <w:t xml:space="preserve"> (Hill Algoritm)</w:t>
+      </w:r>
+    </w:p>
+    <w:p>
+      <w:r>
+        <w:t>Это простой итерационный алгоритм, основанный на нескольких входных параметрах. Алгоритм изл</w:t>
+      </w:r>
+      <w:r>
+        <w:t>ожен в следующих шагах:</w:t>
+      </w:r>
+    </w:p>
+    <w:p>
+      <w:pPr>
+        <w:pStyle w:val="a6"/>
+        <w:numPr>
+          <w:ilvl w:val="0"/>
+          <w:numId w:val="37"/>
+        </w:numPr>
+      </w:pPr>
+      <w:r>
+        <w:t>Создаем двухмерный массив и инициализируем его нулевым уровнем (заполняем все ячейки нолями);</w:t>
+      </w:r>
+    </w:p>
+    <w:p>
+      <w:pPr>
+        <w:pStyle w:val="a6"/>
+        <w:numPr>
+          <w:ilvl w:val="0"/>
+          <w:numId w:val="37"/>
+        </w:numPr>
+      </w:pPr>
+      <w:r>
+        <w:t>Берем случайную точку на ландшафте или около его границ (за границами), а также берем случайный радиус в заранее заданных пределах. Выбор этих пределов влияет на вид ландшафта — либо он будет пологим, либо скалистым;</w:t>
+      </w:r>
+    </w:p>
+    <w:p>
+      <w:pPr>
+        <w:pStyle w:val="a6"/>
+        <w:numPr>
+          <w:ilvl w:val="0"/>
+          <w:numId w:val="37"/>
+        </w:numPr>
+      </w:pPr>
+      <w:r>
+        <w:t>В выбранной точке "поднимаем" холм заданного радиуса;</w:t>
+      </w:r>
+    </w:p>
+    <w:p>
+      <w:pPr>
+        <w:pStyle w:val="a6"/>
+        <w:numPr>
+          <w:ilvl w:val="0"/>
+          <w:numId w:val="37"/>
+        </w:numPr>
+      </w:pPr>
+      <w:r>
+        <w:t>Возвращаемся ко второму шагу и так далее до выбранного количества шагов. От него потом будет зависеть внешний вид нашего ландшафта;</w:t>
+      </w:r>
+    </w:p>
+    <w:p>
+      <w:pPr>
+        <w:pStyle w:val="a6"/>
+        <w:numPr>
+          <w:ilvl w:val="0"/>
+          <w:numId w:val="37"/>
+        </w:numPr>
+      </w:pPr>
+      <w:r>
+        <w:t>Проводим нормализацию ландшафта;</w:t>
+      </w:r>
+    </w:p>
+    <w:p>
+      <w:pPr>
+        <w:pStyle w:val="a6"/>
+        <w:numPr>
+          <w:ilvl w:val="0"/>
+          <w:numId w:val="37"/>
+        </w:numPr>
+      </w:pPr>
+      <w:r>
+        <w:t>Проводим "долинизацию" ландшафта. Делаем его склоны более пологими.</w:t>
+      </w:r>
+    </w:p>
+    <w:p>
+      <w:r>
+        <w:t>Для получения реалистичных результатов с помощью</w:t>
+      </w:r>
+      <w:r>
+        <w:t xml:space="preserve"> этого алгоритма потребуется много </w:t>
+      </w:r>
+      <w:r>
+        <w:t>вычислительных ресурсов и большинство ландшафтов буду</w:t>
+      </w:r>
+      <w:r>
+        <w:t xml:space="preserve">т похожи на </w:t>
+      </w:r>
+      <w:r>
+        <w:t>г</w:t>
+      </w:r>
+      <w:r>
+        <w:t>оры или холмистую равнину.</w:t>
+      </w:r>
+    </w:p>
+    <w:p>
+      <w:pPr>
+        <w:pStyle w:val="3"/>
+      </w:pPr>
+      <w:r>
+        <w:rPr>
+          <w:lang w:val="en-US"/>
+        </w:rPr>
+        <w:t>D</w:t>
+      </w:r>
+      <w:r>
+        <w:rPr>
+          <w:lang w:val="en-US"/>
+        </w:rPr>
+        <w:t>iamond</w:t>
+      </w:r>
+      <w:r>
+        <w:t xml:space="preserve"> </w:t>
+      </w:r>
+      <w:r>
+        <w:rPr>
+          <w:lang w:val="en-US"/>
+        </w:rPr>
+        <w:t>square</w:t>
+      </w:r>
+    </w:p>
+    <w:p>
+      <w:r>
+        <w:t xml:space="preserve">Самым же распространенным и дающим одни из самых реалистичных результатов является алгоритм diamond-square (или square-diamond), </w:t>
+      </w:r>
+      <w:r>
+        <w:lastRenderedPageBreak/>
+        <w:t>расширение одномерного алгоритма midpoint displacement на двумерную плоскость.</w:t>
+      </w:r>
+    </w:p>
+    <w:p>
+      <w:r>
+        <w:t xml:space="preserve">Алгоритм </w:t>
+      </w:r>
+      <w:r>
+        <w:t>midpoint displacement</w:t>
+      </w:r>
+      <w:r>
+        <w:t xml:space="preserve"> – рекурсивный. И</w:t>
+      </w:r>
+      <w:r>
+        <w:t>з</w:t>
+      </w:r>
+      <w:r>
+        <w:t>начально любым образом задаётся</w:t>
+      </w:r>
+      <w:r>
+        <w:t xml:space="preserve"> высот</w:t>
+      </w:r>
+      <w:r>
+        <w:t>а на концах отрезка и разбивается</w:t>
+      </w:r>
+      <w:r>
+        <w:t xml:space="preserve"> точкой посередине на два под-отрезка. Эту точку </w:t>
+      </w:r>
+      <w:r>
+        <w:t>смещают</w:t>
+      </w:r>
+      <w:r>
+        <w:t xml:space="preserve"> н</w:t>
+      </w:r>
+      <w:r>
+        <w:t>а случайную величину и повторяют</w:t>
+      </w:r>
+      <w:r>
+        <w:t xml:space="preserve"> разбиение и смещение для каждого из полученных под-отрезков. И так далее — пока отрезки не станут длиной в один пиксель.</w:t>
+      </w:r>
+      <w:r>
+        <w:t xml:space="preserve"> С</w:t>
+      </w:r>
+      <w:r>
+        <w:t xml:space="preserve">лучайные смещения должны быть пропорциональны длинам отрезков, на которых </w:t>
+      </w:r>
+      <w:r>
+        <w:t>производятся</w:t>
+      </w:r>
+      <w:r>
+        <w:t xml:space="preserve"> разбиения.</w:t>
+      </w:r>
+      <w:r>
+        <w:t xml:space="preserve"> Данный алгоритм можно использовать</w:t>
+      </w:r>
+      <w:r>
+        <w:t>, например, для генерации</w:t>
+      </w:r>
+      <w:r>
+        <w:t xml:space="preserve"> линии горизонта</w:t>
+      </w:r>
+      <w:r>
+        <w:t>.</w:t>
+      </w:r>
+      <w:r>
+        <w:t xml:space="preserve"> </w:t>
+      </w:r>
+    </w:p>
+    <w:p>
+      <w:r>
+        <w:t xml:space="preserve">В случае же алгоритма </w:t>
+      </w:r>
+      <w:r>
+        <w:rPr>
+          <w:lang w:val="en-US"/>
+        </w:rPr>
+        <w:t>diamond</w:t>
+      </w:r>
+      <w:r>
+        <w:t>-</w:t>
+      </w:r>
+      <w:r>
+        <w:rPr>
+          <w:lang w:val="en-US"/>
+        </w:rPr>
+        <w:t>square</w:t>
+      </w:r>
+      <w:r>
+        <w:t>, вычисления производятся в двумерном пространстве – карте высот. Н</w:t>
+      </w:r>
+      <w:r>
+        <w:t>а вход подаётся плоская поверхность, высота вершин которых равна нулю. Затем присваиваются значения к угловым высотам. После этого алгоритм можно разбить на два шага:</w:t>
+      </w:r>
+    </w:p>
+    <w:p>
+      <w:pPr>
+        <w:pStyle w:val="a6"/>
+        <w:numPr>
+          <w:ilvl w:val="0"/>
+          <w:numId w:val="38"/>
+        </w:numPr>
+      </w:pPr>
+      <w:r>
+        <w:t xml:space="preserve">Шаг </w:t>
+      </w:r>
+      <w:r>
+        <w:rPr>
+          <w:lang w:val="en-US"/>
+        </w:rPr>
+        <w:t>diamond</w:t>
+      </w:r>
+      <w:r>
+        <w:t xml:space="preserve"> – </w:t>
+      </w:r>
+      <w:r>
+        <w:t>в нём вычисляется срединная точка текущего квадрата для квадрата, путём усреднения значений угловых вершин и добавлением случайного числа.</w:t>
+      </w:r>
+    </w:p>
+    <w:p>
+      <w:pPr>
+        <w:pStyle w:val="a6"/>
+        <w:numPr>
+          <w:ilvl w:val="0"/>
+          <w:numId w:val="38"/>
+        </w:numPr>
+      </w:pPr>
+      <w:r>
+        <w:t xml:space="preserve">Шаг </w:t>
+      </w:r>
+      <w:r>
+        <w:rPr>
+          <w:lang w:val="en-US"/>
+        </w:rPr>
+        <w:t>square</w:t>
+      </w:r>
+      <w:r>
+        <w:t xml:space="preserve"> – </w:t>
+      </w:r>
+      <w:r>
+        <w:t>в нём вычисляются средние точки рёбер для текущего квадрата</w:t>
+      </w:r>
+      <w:r>
+        <w:t>, путём усреднения</w:t>
+      </w:r>
+      <w:r>
+        <w:t xml:space="preserve"> вершин слева, справа, сверху и снизу</w:t>
+      </w:r>
+      <w:r>
+        <w:t xml:space="preserve"> </w:t>
+      </w:r>
+      <w:r>
+        <w:t>и добавлением случайного числа.</w:t>
+      </w:r>
+    </w:p>
+    <w:p>
+      <w:r>
+        <w:t xml:space="preserve">Далее карта высот делится на 4 меньших квадрата и шаги </w:t>
+      </w:r>
+      <w:r>
+        <w:rPr>
+          <w:lang w:val="en-US"/>
+        </w:rPr>
+        <w:t>diamond</w:t>
+      </w:r>
+      <w:r>
+        <w:t xml:space="preserve">, </w:t>
+      </w:r>
+      <w:r>
+        <w:rPr>
+          <w:lang w:val="en-US"/>
+        </w:rPr>
+        <w:t>square</w:t>
+      </w:r>
+      <w:r>
+        <w:t xml:space="preserve"> </w:t>
+      </w:r>
+      <w:r>
+        <w:t>повторяются для них</w:t>
+      </w:r>
+      <w:r>
+        <w:t xml:space="preserve">, пока квадраты не </w:t>
+      </w:r>
+      <w:r>
+        <w:t>выродятся</w:t>
+      </w:r>
+      <w:r>
+        <w:t xml:space="preserve"> </w:t>
+      </w:r>
+      <w:r>
+        <w:t>в точку</w:t>
+      </w:r>
+      <w:r>
+        <w:t>.</w:t>
+      </w:r>
+    </w:p>
+    <w:p>
+      <w:pPr>
+        <w:pStyle w:val="3"/>
+      </w:pPr>
+      <w:r>
+        <w:t>Вывод</w:t>
+      </w:r>
+    </w:p>
+    <w:p>
+      <w:r>
+        <w:t xml:space="preserve">«Простой» способ является слишком </w:t>
+      </w:r>
+      <w:r>
+        <w:t>тривиальны</w:t>
+      </w:r>
+      <w:r>
+        <w:t>м решением поставленной задачи, которое не даёт удовлетворявших результатов</w:t>
+      </w:r>
+      <w:r>
+        <w:t xml:space="preserve">, поэтому его можно сразу исключить. Холмовой алгоритм, требует слишком много вычислительных ресурсов и выдаёт однообразные ландшафты. Шум Перлина </w:t>
+      </w:r>
+      <w:r>
+        <w:lastRenderedPageBreak/>
+        <w:t xml:space="preserve">выглядит интересным решением, но алгоритм </w:t>
+      </w:r>
+      <w:r>
+        <w:rPr>
+          <w:lang w:val="en-US"/>
+        </w:rPr>
+        <w:t>diamond</w:t>
+      </w:r>
+      <w:r>
+        <w:t>-</w:t>
+      </w:r>
+      <w:r>
+        <w:rPr>
+          <w:lang w:val="en-US"/>
+        </w:rPr>
+        <w:t>square</w:t>
+      </w:r>
+      <w:r>
+        <w:t xml:space="preserve"> наиболее распространён </w:t>
+      </w:r>
+      <w:r>
+        <w:t xml:space="preserve">и даёт </w:t>
+      </w:r>
+      <w:r>
+        <w:t>одни из самых реалистичных результатов</w:t>
+      </w:r>
+      <w:r>
+        <w:t>.</w:t>
+      </w:r>
+      <w:r>
+        <w:t xml:space="preserve"> </w:t>
+      </w:r>
+      <w:r>
+        <w:t>Кроме того,</w:t>
+      </w:r>
+      <w:r>
+        <w:t xml:space="preserve"> я лично заинтересовался в его реализации.</w:t>
+      </w:r>
+    </w:p>
+    <w:p>
+      <w:r>
+        <w:t>Следовательно,</w:t>
+      </w:r>
+      <w:r>
+        <w:t xml:space="preserve"> для генерации ландшафта я</w:t>
       </w:r>
       <w:r>
         <w:t xml:space="preserve"> выбрал алгоритм </w:t>
@@ -922,16 +1895,7 @@
         <w:t>square</w:t>
       </w:r>
       <w:r>
-        <w:t xml:space="preserve">, </w:t>
-      </w:r>
-      <w:r>
-        <w:t xml:space="preserve">поскольку он наиболее распространён и даёт </w:t>
-      </w:r>
-      <w:r>
-        <w:t>одни из самых реалистичных результатов</w:t>
-      </w:r>
-      <w:r>
-        <w:t xml:space="preserve">. </w:t>
+        <w:t>.</w:t>
       </w:r>
     </w:p>
     <w:p>
@@ -996,7 +1960,6 @@
     </w:p>
     <w:p>
       <w:r>
-        <w:lastRenderedPageBreak/>
         <w:t>Основной недостаток алгоритма - большой объем требуемой памяти.</w:t>
       </w:r>
       <w:r>
@@ -1011,10 +1974,7 @@
         <w:pStyle w:val="2"/>
       </w:pPr>
       <w:r>
-        <w:t>Представление</w:t>
-      </w:r>
-      <w:r>
-        <w:t xml:space="preserve"> ландшафта</w:t>
+        <w:t>Представление ландшафта</w:t>
       </w:r>
     </w:p>
     <w:p>
@@ -1026,12 +1986,12 @@
       <w:pPr>
         <w:pStyle w:val="1"/>
       </w:pPr>
-      <w:bookmarkStart w:id="3" w:name="_Toc81227316"/>
+      <w:bookmarkStart w:id="2" w:name="_Toc81227316"/>
       <w:r>
         <w:lastRenderedPageBreak/>
         <w:t>Конструкторская часть</w:t>
       </w:r>
-      <w:bookmarkEnd w:id="3"/>
+      <w:bookmarkEnd w:id="2"/>
     </w:p>
     <w:p>
       <w:pPr>
@@ -1041,13 +2001,23 @@
         <w:rPr>
           <w:lang w:val="en-US"/>
         </w:rPr>
-        <w:t>Diamond-square</w:t>
+        <w:t>Diamond</w:t>
+      </w:r>
+      <w:r>
+        <w:t>-</w:t>
+      </w:r>
+      <w:r>
+        <w:rPr>
+          <w:lang w:val="en-US"/>
+        </w:rPr>
+        <w:t>square</w:t>
       </w:r>
     </w:p>
     <w:p>
       <w:r>
         <w:rPr>
           <w:noProof/>
+          <w:color w:val="808080" w:themeColor="background1" w:themeShade="80"/>
           <w:lang w:eastAsia="ru-RU"/>
         </w:rPr>
         <w:drawing>
@@ -1109,64 +2079,68 @@
         </w:drawing>
       </w:r>
       <w:r>
+        <w:rPr>
+          <w:color w:val="808080" w:themeColor="background1" w:themeShade="80"/>
+        </w:rPr>
         <w:t>Данный алгоритм является расширением одномерного алгоритма midpoint displacement на двумерную плоскость</w:t>
       </w:r>
       <w:r>
+        <w:rPr>
+          <w:color w:val="808080" w:themeColor="background1" w:themeShade="80"/>
+        </w:rPr>
         <w:t xml:space="preserve">. </w:t>
       </w:r>
       <w:r>
+        <w:rPr>
+          <w:color w:val="808080" w:themeColor="background1" w:themeShade="80"/>
+        </w:rPr>
         <w:t xml:space="preserve">В кратце алгоритм </w:t>
       </w:r>
       <w:r>
         <w:rPr>
+          <w:color w:val="808080" w:themeColor="background1" w:themeShade="80"/>
           <w:lang w:val="en-US"/>
         </w:rPr>
         <w:t>midpoint</w:t>
       </w:r>
       <w:r>
+        <w:rPr>
+          <w:color w:val="808080" w:themeColor="background1" w:themeShade="80"/>
+        </w:rPr>
         <w:t xml:space="preserve"> </w:t>
       </w:r>
       <w:r>
         <w:rPr>
+          <w:color w:val="808080" w:themeColor="background1" w:themeShade="80"/>
           <w:lang w:val="en-US"/>
         </w:rPr>
         <w:t>displacement</w:t>
       </w:r>
       <w:r>
-        <w:t xml:space="preserve"> </w:t>
-      </w:r>
-      <w:r>
-        <w:t>можно описать так</w:t>
-      </w:r>
-      <w:r>
-        <w:t xml:space="preserve">: </w:t>
-      </w:r>
-      <w:r>
-        <w:t>изначально мы любым образом задаем высоту на концах отрезка и разбиваем его точкой посередине на два под-отрезка. Эту точку мы смещаем на случайную величину и повторяем разбиение и смещение для каждого из полученных под-отрезков. И так далее — пока отрезки не станут длиной в один пиксель.</w:t>
-      </w:r>
-      <w:r>
-        <w:t xml:space="preserve"> </w:t>
-      </w:r>
-      <w:r>
-        <w:t xml:space="preserve">Важное замечание: случайные смещения должны быть пропорциональны длинам отрезков, на которых производятся разбиения. Например, мы разбиваем отрезок длиной </w:t>
+        <w:rPr>
+          <w:color w:val="808080" w:themeColor="background1" w:themeShade="80"/>
+        </w:rPr>
+        <w:t xml:space="preserve"> можно описать так: изначально мы любым образом задаем высоту на концах отрезка и разбиваем его точкой посередине на два под-отрезка. Эту точку мы смещаем на случайную величину и повторяем разбиение и смещение для каждого из полученных под-отрезков. И так далее — пока отрезки не станут длиной в один пиксель. Важное замечание: случайные смещения должны быть пропорциональны длинам отрезков, на которых производятся разбиения. Например, мы разбиваем отрезок длиной </w:t>
       </w:r>
       <w:r>
         <w:rPr>
           <w:i/>
           <w:iCs/>
+          <w:color w:val="808080" w:themeColor="background1" w:themeShade="80"/>
         </w:rPr>
         <w:t>l</w:t>
       </w:r>
       <w:r>
-        <w:t xml:space="preserve"> — тогда точка посередине него должна иметь высоту</w:t>
-      </w:r>
-      <w:r>
-        <w:t xml:space="preserve"> </w:t>
+        <w:rPr>
+          <w:color w:val="808080" w:themeColor="background1" w:themeShade="80"/>
+        </w:rPr>
+        <w:t xml:space="preserve"> — тогда точка посередине него должна иметь высоту </w:t>
       </w:r>
       <m:oMath>
         <m:r>
           <w:rPr>
             <w:rFonts w:ascii="Cambria Math" w:hAnsi="Cambria Math"/>
+            <w:color w:val="808080" w:themeColor="background1" w:themeShade="80"/>
           </w:rPr>
           <m:t>h=</m:t>
         </m:r>
@@ -1176,6 +2150,7 @@
               <w:rPr>
                 <w:rFonts w:ascii="Cambria Math" w:hAnsi="Cambria Math"/>
                 <w:i/>
+                <w:color w:val="808080" w:themeColor="background1" w:themeShade="80"/>
               </w:rPr>
             </m:ctrlPr>
           </m:fPr>
@@ -1186,6 +2161,7 @@
                   <w:rPr>
                     <w:rFonts w:ascii="Cambria Math" w:hAnsi="Cambria Math"/>
                     <w:i/>
+                    <w:color w:val="808080" w:themeColor="background1" w:themeShade="80"/>
                   </w:rPr>
                 </m:ctrlPr>
               </m:sSubPr>
@@ -1193,6 +2169,7 @@
                 <m:r>
                   <w:rPr>
                     <w:rFonts w:ascii="Cambria Math" w:hAnsi="Cambria Math"/>
+                    <w:color w:val="808080" w:themeColor="background1" w:themeShade="80"/>
                   </w:rPr>
                   <m:t>h</m:t>
                 </m:r>
@@ -1201,6 +2178,7 @@
                 <m:r>
                   <w:rPr>
                     <w:rFonts w:ascii="Cambria Math" w:hAnsi="Cambria Math"/>
+                    <w:color w:val="808080" w:themeColor="background1" w:themeShade="80"/>
                   </w:rPr>
                   <m:t>L</m:t>
                 </m:r>
@@ -1209,6 +2187,7 @@
             <m:r>
               <w:rPr>
                 <w:rFonts w:ascii="Cambria Math" w:hAnsi="Cambria Math"/>
+                <w:color w:val="808080" w:themeColor="background1" w:themeShade="80"/>
               </w:rPr>
               <m:t>+</m:t>
             </m:r>
@@ -1218,6 +2197,7 @@
                   <w:rPr>
                     <w:rFonts w:ascii="Cambria Math" w:hAnsi="Cambria Math"/>
                     <w:i/>
+                    <w:color w:val="808080" w:themeColor="background1" w:themeShade="80"/>
                   </w:rPr>
                 </m:ctrlPr>
               </m:sSubPr>
@@ -1225,6 +2205,7 @@
                 <m:r>
                   <w:rPr>
                     <w:rFonts w:ascii="Cambria Math" w:hAnsi="Cambria Math"/>
+                    <w:color w:val="808080" w:themeColor="background1" w:themeShade="80"/>
                   </w:rPr>
                   <m:t>h</m:t>
                 </m:r>
@@ -1233,6 +2214,7 @@
                 <m:r>
                   <w:rPr>
                     <w:rFonts w:ascii="Cambria Math" w:hAnsi="Cambria Math"/>
+                    <w:color w:val="808080" w:themeColor="background1" w:themeShade="80"/>
                   </w:rPr>
                   <m:t>R</m:t>
                 </m:r>
@@ -1243,6 +2225,7 @@
             <m:r>
               <w:rPr>
                 <w:rFonts w:ascii="Cambria Math" w:hAnsi="Cambria Math"/>
+                <w:color w:val="808080" w:themeColor="background1" w:themeShade="80"/>
               </w:rPr>
               <m:t>2</m:t>
             </m:r>
@@ -1251,11 +2234,15 @@
         <m:r>
           <w:rPr>
             <w:rFonts w:ascii="Cambria Math" w:hAnsi="Cambria Math"/>
+            <w:color w:val="808080" w:themeColor="background1" w:themeShade="80"/>
           </w:rPr>
           <m:t>+rand(-R*l, R*l)</m:t>
         </m:r>
       </m:oMath>
       <w:r>
+        <w:rPr>
+          <w:color w:val="808080" w:themeColor="background1" w:themeShade="80"/>
+        </w:rPr>
         <w:t xml:space="preserve"> (</w:t>
       </w:r>
       <m:oMath>
@@ -1265,6 +2252,7 @@
               <w:rPr>
                 <w:rFonts w:ascii="Cambria Math" w:hAnsi="Cambria Math"/>
                 <w:i/>
+                <w:color w:val="808080" w:themeColor="background1" w:themeShade="80"/>
               </w:rPr>
             </m:ctrlPr>
           </m:sSubPr>
@@ -1272,6 +2260,7 @@
             <m:r>
               <w:rPr>
                 <w:rFonts w:ascii="Cambria Math" w:hAnsi="Cambria Math"/>
+                <w:color w:val="808080" w:themeColor="background1" w:themeShade="80"/>
               </w:rPr>
               <m:t>h</m:t>
             </m:r>
@@ -1280,6 +2269,7 @@
             <m:r>
               <w:rPr>
                 <w:rFonts w:ascii="Cambria Math" w:hAnsi="Cambria Math"/>
+                <w:color w:val="808080" w:themeColor="background1" w:themeShade="80"/>
               </w:rPr>
               <m:t>L</m:t>
             </m:r>
@@ -1287,6 +2277,9 @@
         </m:sSub>
       </m:oMath>
       <w:r>
+        <w:rPr>
+          <w:color w:val="808080" w:themeColor="background1" w:themeShade="80"/>
+        </w:rPr>
         <w:t xml:space="preserve"> и </w:t>
       </w:r>
       <m:oMath>
@@ -1296,6 +2289,7 @@
               <w:rPr>
                 <w:rFonts w:ascii="Cambria Math" w:hAnsi="Cambria Math"/>
                 <w:i/>
+                <w:color w:val="808080" w:themeColor="background1" w:themeShade="80"/>
               </w:rPr>
             </m:ctrlPr>
           </m:sSubPr>
@@ -1303,6 +2297,7 @@
             <m:r>
               <w:rPr>
                 <w:rFonts w:ascii="Cambria Math" w:hAnsi="Cambria Math"/>
+                <w:color w:val="808080" w:themeColor="background1" w:themeShade="80"/>
               </w:rPr>
               <m:t>h</m:t>
             </m:r>
@@ -1311,6 +2306,7 @@
             <m:r>
               <w:rPr>
                 <w:rFonts w:ascii="Cambria Math" w:hAnsi="Cambria Math"/>
+                <w:color w:val="808080" w:themeColor="background1" w:themeShade="80"/>
               </w:rPr>
               <m:t>R</m:t>
             </m:r>
@@ -1318,37 +2314,53 @@
         </m:sSub>
       </m:oMath>
       <w:r>
+        <w:rPr>
+          <w:color w:val="808080" w:themeColor="background1" w:themeShade="80"/>
+        </w:rPr>
         <w:t xml:space="preserve"> — высоты на левом и правом конце отрезка, а константа </w:t>
       </w:r>
       <w:r>
         <w:rPr>
           <w:i/>
           <w:iCs/>
+          <w:color w:val="808080" w:themeColor="background1" w:themeShade="80"/>
         </w:rPr>
         <w:t>R</w:t>
       </w:r>
       <w:r>
+        <w:rPr>
+          <w:color w:val="808080" w:themeColor="background1" w:themeShade="80"/>
+        </w:rPr>
         <w:t xml:space="preserve"> определяет «шероховатость» (roughness) получающейся ломаной и является главным параметром в данном алгоритме).</w:t>
       </w:r>
     </w:p>
     <w:p>
+      <w:pPr>
+        <w:rPr>
+          <w:color w:val="808080" w:themeColor="background1" w:themeShade="80"/>
+        </w:rPr>
+      </w:pPr>
       <w:r>
         <w:t xml:space="preserve"> </w:t>
       </w:r>
       <w:r>
+        <w:rPr>
+          <w:color w:val="808080" w:themeColor="background1" w:themeShade="80"/>
+        </w:rPr>
         <w:t xml:space="preserve">Если же говорить об алгоритме </w:t>
       </w:r>
       <w:r>
         <w:rPr>
+          <w:color w:val="808080" w:themeColor="background1" w:themeShade="80"/>
           <w:lang w:val="en-US"/>
         </w:rPr>
         <w:t>diamond</w:t>
       </w:r>
       <w:r>
-        <w:t>-square, то можно разбить его на следующие шаги</w:t>
-      </w:r>
-      <w:r>
-        <w:t>:</w:t>
+        <w:rPr>
+          <w:color w:val="808080" w:themeColor="background1" w:themeShade="80"/>
+        </w:rPr>
+        <w:t>-square, то можно разбить его на следующие шаги:</w:t>
       </w:r>
     </w:p>
     <w:p>
@@ -1358,8 +2370,14 @@
           <w:ilvl w:val="0"/>
           <w:numId w:val="30"/>
         </w:numPr>
-      </w:pPr>
-      <w:r>
+        <w:rPr>
+          <w:color w:val="808080" w:themeColor="background1" w:themeShade="80"/>
+        </w:rPr>
+      </w:pPr>
+      <w:r>
+        <w:rPr>
+          <w:color w:val="808080" w:themeColor="background1" w:themeShade="80"/>
+        </w:rPr>
         <w:t>В начале нам необходимо задать начальные значения для угловых вершин (в моём случае это нули).</w:t>
       </w:r>
     </w:p>
@@ -1370,8 +2388,14 @@
           <w:ilvl w:val="0"/>
           <w:numId w:val="30"/>
         </w:numPr>
-      </w:pPr>
-      <w:r>
+        <w:rPr>
+          <w:color w:val="808080" w:themeColor="background1" w:themeShade="80"/>
+        </w:rPr>
+      </w:pPr>
+      <w:r>
+        <w:rPr>
+          <w:color w:val="808080" w:themeColor="background1" w:themeShade="80"/>
+        </w:rPr>
         <w:t>Шаг square. Определение центральной вершины, путем усреднения угловых и добавлением случайного числа.</w:t>
       </w:r>
     </w:p>
@@ -1382,13 +2406,20 @@
           <w:ilvl w:val="0"/>
           <w:numId w:val="30"/>
         </w:numPr>
-      </w:pPr>
-      <w:r>
+        <w:rPr>
+          <w:color w:val="808080" w:themeColor="background1" w:themeShade="80"/>
+        </w:rPr>
+      </w:pPr>
+      <w:r>
+        <w:rPr>
+          <w:color w:val="808080" w:themeColor="background1" w:themeShade="80"/>
+        </w:rPr>
         <w:t xml:space="preserve">Шаг diamond. Определение срединных вершин для ромбов путём усреднения вершин сверху, снизу, слева и справа. Если же какая-то </w:t>
       </w:r>
       <w:r>
         <w:rPr>
           <w:noProof/>
+          <w:color w:val="808080" w:themeColor="background1" w:themeShade="80"/>
           <w:lang w:eastAsia="ru-RU"/>
         </w:rPr>
         <w:lastRenderedPageBreak/>
@@ -1451,6 +2482,9 @@
         </w:drawing>
       </w:r>
       <w:r>
+        <w:rPr>
+          <w:color w:val="808080" w:themeColor="background1" w:themeShade="80"/>
+        </w:rPr>
         <w:t>из вершин выходит за границу карты высот, то такую точку можно либо не учитывать, либо считать равной нулю, благодаря чему, ближе к краям ландшафта он будет снижаться.</w:t>
       </w:r>
     </w:p>
@@ -1461,51 +2495,62 @@
           <w:ilvl w:val="0"/>
           <w:numId w:val="30"/>
         </w:numPr>
-      </w:pPr>
-      <w:r>
+        <w:rPr>
+          <w:color w:val="808080" w:themeColor="background1" w:themeShade="80"/>
+        </w:rPr>
+      </w:pPr>
+      <w:r>
+        <w:rPr>
+          <w:color w:val="808080" w:themeColor="background1" w:themeShade="80"/>
+        </w:rPr>
         <w:t xml:space="preserve">Повторить шаги </w:t>
       </w:r>
       <w:r>
         <w:rPr>
+          <w:color w:val="808080" w:themeColor="background1" w:themeShade="80"/>
           <w:lang w:val="en-US"/>
         </w:rPr>
         <w:t>square</w:t>
       </w:r>
       <w:r>
+        <w:rPr>
+          <w:color w:val="808080" w:themeColor="background1" w:themeShade="80"/>
+        </w:rPr>
         <w:t>-</w:t>
       </w:r>
       <w:r>
         <w:rPr>
+          <w:color w:val="808080" w:themeColor="background1" w:themeShade="80"/>
           <w:lang w:val="en-US"/>
         </w:rPr>
         <w:t>diamond</w:t>
       </w:r>
       <w:r>
-        <w:t xml:space="preserve"> </w:t>
-      </w:r>
-      <w:r>
-        <w:t>для меньших квадратов. При этом важно заметить, что две вершины</w:t>
-      </w:r>
-      <w:r>
-        <w:t>, которые достались нам на шаге</w:t>
-      </w:r>
-      <w:r>
-        <w:t xml:space="preserve"> </w:t>
-      </w:r>
-      <w:r>
-        <w:rPr>
+        <w:rPr>
+          <w:color w:val="808080" w:themeColor="background1" w:themeShade="80"/>
+        </w:rPr>
+        <w:t xml:space="preserve"> для меньших квадратов. При этом </w:t>
+      </w:r>
+      <w:bookmarkStart w:id="3" w:name="_GoBack"/>
+      <w:bookmarkEnd w:id="3"/>
+      <w:r>
+        <w:rPr>
+          <w:color w:val="808080" w:themeColor="background1" w:themeShade="80"/>
+        </w:rPr>
+        <w:t xml:space="preserve">важно заметить, что две вершины, которые достались нам на шаге </w:t>
+      </w:r>
+      <w:r>
+        <w:rPr>
+          <w:color w:val="808080" w:themeColor="background1" w:themeShade="80"/>
           <w:lang w:val="en-US"/>
         </w:rPr>
         <w:t>square</w:t>
       </w:r>
       <w:r>
-        <w:t xml:space="preserve">, должны быть уже посчитаны — поэтому обсчет нужно вести «слоями», сначала для всех квадратов выполнить шаг «square» — затем для всех ромбов выполнить шаг «diamond» — и </w:t>
-      </w:r>
-      <w:r>
-        <w:t xml:space="preserve">далее </w:t>
-      </w:r>
-      <w:r>
-        <w:t>перейти к меньшим квадратам.</w:t>
+        <w:rPr>
+          <w:color w:val="808080" w:themeColor="background1" w:themeShade="80"/>
+        </w:rPr>
+        <w:t>, должны быть уже посчитаны — поэтому обсчет нужно вести «слоями», сначала для всех квадратов выполнить шаг «square» — затем для всех ромбов выполнить шаг «diamond» — и далее перейти к меньшим квадратам.</w:t>
       </w:r>
     </w:p>
     <w:p>
@@ -2130,10 +3175,44 @@
     </w:p>
     <w:p>
       <w:pPr>
-        <w:pStyle w:val="aff"/>
-      </w:pPr>
-      <w:r>
-        <w:t>Дополнительные инструменты:</w:t>
+        <w:pStyle w:val="a6"/>
+        <w:numPr>
+          <w:ilvl w:val="0"/>
+          <w:numId w:val="24"/>
+        </w:numPr>
+        <w:rPr>
+          <w:rFonts w:eastAsia="Arial Unicode MS" w:cs="Arial Unicode MS"/>
+        </w:rPr>
+      </w:pPr>
+      <w:r>
+        <w:rPr>
+          <w:rFonts w:eastAsia="Arial Unicode MS" w:cs="Arial Unicode MS"/>
+        </w:rPr>
+        <w:t>С</w:t>
+      </w:r>
+      <w:r>
+        <w:rPr>
+          <w:rFonts w:eastAsia="Arial Unicode MS" w:cs="Arial Unicode MS"/>
+        </w:rPr>
+        <w:t xml:space="preserve">истема </w:t>
+      </w:r>
+      <w:r>
+        <w:rPr>
+          <w:rFonts w:eastAsia="Arial Unicode MS" w:cs="Arial Unicode MS"/>
+        </w:rPr>
+        <w:t xml:space="preserve">версионного </w:t>
+      </w:r>
+      <w:r>
+        <w:rPr>
+          <w:rFonts w:eastAsia="Arial Unicode MS" w:cs="Arial Unicode MS"/>
+        </w:rPr>
+        <w:t>контроля git</w:t>
+      </w:r>
+      <w:r>
+        <w:rPr>
+          <w:rFonts w:eastAsia="Arial Unicode MS" w:cs="Arial Unicode MS"/>
+        </w:rPr>
+        <w:t>:</w:t>
       </w:r>
     </w:p>
     <w:p>
@@ -2251,7 +3330,7 @@
           <w:rPr>
             <w:noProof/>
           </w:rPr>
-          <w:t>2</w:t>
+          <w:t>10</w:t>
         </w:r>
         <w:r>
           <w:fldChar w:fldCharType="end"/>
@@ -2408,6 +3487,95 @@
     </w:lvl>
   </w:abstractNum>
   <w:abstractNum w:abstractNumId="1" w15:restartNumberingAfterBreak="0">
+    <w:nsid w:val="04223F99"/>
+    <w:multiLevelType w:val="hybridMultilevel"/>
+    <w:tmpl w:val="491C065E"/>
+    <w:lvl w:ilvl="0" w:tplc="BA947620">
+      <w:start w:val="1"/>
+      <w:numFmt w:val="decimal"/>
+      <w:lvlText w:val="%1."/>
+      <w:lvlJc w:val="left"/>
+      <w:pPr>
+        <w:ind w:left="1069" w:hanging="360"/>
+      </w:pPr>
+      <w:rPr>
+        <w:rFonts w:hint="default"/>
+      </w:rPr>
+    </w:lvl>
+    <w:lvl w:ilvl="1" w:tplc="04190019" w:tentative="1">
+      <w:start w:val="1"/>
+      <w:numFmt w:val="lowerLetter"/>
+      <w:lvlText w:val="%2."/>
+      <w:lvlJc w:val="left"/>
+      <w:pPr>
+        <w:ind w:left="1789" w:hanging="360"/>
+      </w:pPr>
+    </w:lvl>
+    <w:lvl w:ilvl="2" w:tplc="0419001B" w:tentative="1">
+      <w:start w:val="1"/>
+      <w:numFmt w:val="lowerRoman"/>
+      <w:lvlText w:val="%3."/>
+      <w:lvlJc w:val="right"/>
+      <w:pPr>
+        <w:ind w:left="2509" w:hanging="180"/>
+      </w:pPr>
+    </w:lvl>
+    <w:lvl w:ilvl="3" w:tplc="0419000F" w:tentative="1">
+      <w:start w:val="1"/>
+      <w:numFmt w:val="decimal"/>
+      <w:lvlText w:val="%4."/>
+      <w:lvlJc w:val="left"/>
+      <w:pPr>
+        <w:ind w:left="3229" w:hanging="360"/>
+      </w:pPr>
+    </w:lvl>
+    <w:lvl w:ilvl="4" w:tplc="04190019" w:tentative="1">
+      <w:start w:val="1"/>
+      <w:numFmt w:val="lowerLetter"/>
+      <w:lvlText w:val="%5."/>
+      <w:lvlJc w:val="left"/>
+      <w:pPr>
+        <w:ind w:left="3949" w:hanging="360"/>
+      </w:pPr>
+    </w:lvl>
+    <w:lvl w:ilvl="5" w:tplc="0419001B" w:tentative="1">
+      <w:start w:val="1"/>
+      <w:numFmt w:val="lowerRoman"/>
+      <w:lvlText w:val="%6."/>
+      <w:lvlJc w:val="right"/>
+      <w:pPr>
+        <w:ind w:left="4669" w:hanging="180"/>
+      </w:pPr>
+    </w:lvl>
+    <w:lvl w:ilvl="6" w:tplc="0419000F" w:tentative="1">
+      <w:start w:val="1"/>
+      <w:numFmt w:val="decimal"/>
+      <w:lvlText w:val="%7."/>
+      <w:lvlJc w:val="left"/>
+      <w:pPr>
+        <w:ind w:left="5389" w:hanging="360"/>
+      </w:pPr>
+    </w:lvl>
+    <w:lvl w:ilvl="7" w:tplc="04190019" w:tentative="1">
+      <w:start w:val="1"/>
+      <w:numFmt w:val="lowerLetter"/>
+      <w:lvlText w:val="%8."/>
+      <w:lvlJc w:val="left"/>
+      <w:pPr>
+        <w:ind w:left="6109" w:hanging="360"/>
+      </w:pPr>
+    </w:lvl>
+    <w:lvl w:ilvl="8" w:tplc="0419001B" w:tentative="1">
+      <w:start w:val="1"/>
+      <w:numFmt w:val="lowerRoman"/>
+      <w:lvlText w:val="%9."/>
+      <w:lvlJc w:val="right"/>
+      <w:pPr>
+        <w:ind w:left="6829" w:hanging="180"/>
+      </w:pPr>
+    </w:lvl>
+  </w:abstractNum>
+  <w:abstractNum w:abstractNumId="2" w15:restartNumberingAfterBreak="0">
     <w:nsid w:val="047C3D31"/>
     <w:multiLevelType w:val="hybridMultilevel"/>
     <w:tmpl w:val="65BC4F80"/>
@@ -2638,7 +3806,7 @@
       </w:rPr>
     </w:lvl>
   </w:abstractNum>
-  <w:abstractNum w:abstractNumId="2" w15:restartNumberingAfterBreak="0">
+  <w:abstractNum w:abstractNumId="3" w15:restartNumberingAfterBreak="0">
     <w:nsid w:val="071F4E10"/>
     <w:multiLevelType w:val="hybridMultilevel"/>
     <w:tmpl w:val="DF8CA848"/>
@@ -2751,7 +3919,7 @@
       </w:rPr>
     </w:lvl>
   </w:abstractNum>
-  <w:abstractNum w:abstractNumId="3" w15:restartNumberingAfterBreak="0">
+  <w:abstractNum w:abstractNumId="4" w15:restartNumberingAfterBreak="0">
     <w:nsid w:val="088D4D0E"/>
     <w:multiLevelType w:val="hybridMultilevel"/>
     <w:tmpl w:val="C4BCE900"/>
@@ -2864,7 +4032,7 @@
       </w:rPr>
     </w:lvl>
   </w:abstractNum>
-  <w:abstractNum w:abstractNumId="4" w15:restartNumberingAfterBreak="0">
+  <w:abstractNum w:abstractNumId="5" w15:restartNumberingAfterBreak="0">
     <w:nsid w:val="0CF37C6E"/>
     <w:multiLevelType w:val="hybridMultilevel"/>
     <w:tmpl w:val="FD983624"/>
@@ -2950,7 +4118,120 @@
       </w:pPr>
     </w:lvl>
   </w:abstractNum>
-  <w:abstractNum w:abstractNumId="5" w15:restartNumberingAfterBreak="0">
+  <w:abstractNum w:abstractNumId="6" w15:restartNumberingAfterBreak="0">
+    <w:nsid w:val="0DA057B8"/>
+    <w:multiLevelType w:val="hybridMultilevel"/>
+    <w:tmpl w:val="0C7E86BE"/>
+    <w:lvl w:ilvl="0" w:tplc="04190001">
+      <w:start w:val="1"/>
+      <w:numFmt w:val="bullet"/>
+      <w:lvlText w:val=""/>
+      <w:lvlJc w:val="left"/>
+      <w:pPr>
+        <w:ind w:left="1429" w:hanging="360"/>
+      </w:pPr>
+      <w:rPr>
+        <w:rFonts w:ascii="Symbol" w:hAnsi="Symbol" w:hint="default"/>
+      </w:rPr>
+    </w:lvl>
+    <w:lvl w:ilvl="1" w:tplc="04190003" w:tentative="1">
+      <w:start w:val="1"/>
+      <w:numFmt w:val="bullet"/>
+      <w:lvlText w:val="o"/>
+      <w:lvlJc w:val="left"/>
+      <w:pPr>
+        <w:ind w:left="2149" w:hanging="360"/>
+      </w:pPr>
+      <w:rPr>
+        <w:rFonts w:ascii="Courier New" w:hAnsi="Courier New" w:cs="Courier New" w:hint="default"/>
+      </w:rPr>
+    </w:lvl>
+    <w:lvl w:ilvl="2" w:tplc="04190005" w:tentative="1">
+      <w:start w:val="1"/>
+      <w:numFmt w:val="bullet"/>
+      <w:lvlText w:val=""/>
+      <w:lvlJc w:val="left"/>
+      <w:pPr>
+        <w:ind w:left="2869" w:hanging="360"/>
+      </w:pPr>
+      <w:rPr>
+        <w:rFonts w:ascii="Wingdings" w:hAnsi="Wingdings" w:hint="default"/>
+      </w:rPr>
+    </w:lvl>
+    <w:lvl w:ilvl="3" w:tplc="04190001" w:tentative="1">
+      <w:start w:val="1"/>
+      <w:numFmt w:val="bullet"/>
+      <w:lvlText w:val=""/>
+      <w:lvlJc w:val="left"/>
+      <w:pPr>
+        <w:ind w:left="3589" w:hanging="360"/>
+      </w:pPr>
+      <w:rPr>
+        <w:rFonts w:ascii="Symbol" w:hAnsi="Symbol" w:hint="default"/>
+      </w:rPr>
+    </w:lvl>
+    <w:lvl w:ilvl="4" w:tplc="04190003" w:tentative="1">
+      <w:start w:val="1"/>
+      <w:numFmt w:val="bullet"/>
+      <w:lvlText w:val="o"/>
+      <w:lvlJc w:val="left"/>
+      <w:pPr>
+        <w:ind w:left="4309" w:hanging="360"/>
+      </w:pPr>
+      <w:rPr>
+        <w:rFonts w:ascii="Courier New" w:hAnsi="Courier New" w:cs="Courier New" w:hint="default"/>
+      </w:rPr>
+    </w:lvl>
+    <w:lvl w:ilvl="5" w:tplc="04190005" w:tentative="1">
+      <w:start w:val="1"/>
+      <w:numFmt w:val="bullet"/>
+      <w:lvlText w:val=""/>
+      <w:lvlJc w:val="left"/>
+      <w:pPr>
+        <w:ind w:left="5029" w:hanging="360"/>
+      </w:pPr>
+      <w:rPr>
+        <w:rFonts w:ascii="Wingdings" w:hAnsi="Wingdings" w:hint="default"/>
+      </w:rPr>
+    </w:lvl>
+    <w:lvl w:ilvl="6" w:tplc="04190001" w:tentative="1">
+      <w:start w:val="1"/>
+      <w:numFmt w:val="bullet"/>
+      <w:lvlText w:val=""/>
+      <w:lvlJc w:val="left"/>
+      <w:pPr>
+        <w:ind w:left="5749" w:hanging="360"/>
+      </w:pPr>
+      <w:rPr>
+        <w:rFonts w:ascii="Symbol" w:hAnsi="Symbol" w:hint="default"/>
+      </w:rPr>
+    </w:lvl>
+    <w:lvl w:ilvl="7" w:tplc="04190003" w:tentative="1">
+      <w:start w:val="1"/>
+      <w:numFmt w:val="bullet"/>
+      <w:lvlText w:val="o"/>
+      <w:lvlJc w:val="left"/>
+      <w:pPr>
+        <w:ind w:left="6469" w:hanging="360"/>
+      </w:pPr>
+      <w:rPr>
+        <w:rFonts w:ascii="Courier New" w:hAnsi="Courier New" w:cs="Courier New" w:hint="default"/>
+      </w:rPr>
+    </w:lvl>
+    <w:lvl w:ilvl="8" w:tplc="04190005" w:tentative="1">
+      <w:start w:val="1"/>
+      <w:numFmt w:val="bullet"/>
+      <w:lvlText w:val=""/>
+      <w:lvlJc w:val="left"/>
+      <w:pPr>
+        <w:ind w:left="7189" w:hanging="360"/>
+      </w:pPr>
+      <w:rPr>
+        <w:rFonts w:ascii="Wingdings" w:hAnsi="Wingdings" w:hint="default"/>
+      </w:rPr>
+    </w:lvl>
+  </w:abstractNum>
+  <w:abstractNum w:abstractNumId="7" w15:restartNumberingAfterBreak="0">
     <w:nsid w:val="0E5F038B"/>
     <w:multiLevelType w:val="hybridMultilevel"/>
     <w:tmpl w:val="12942C4C"/>
@@ -3036,7 +4317,7 @@
       </w:pPr>
     </w:lvl>
   </w:abstractNum>
-  <w:abstractNum w:abstractNumId="6" w15:restartNumberingAfterBreak="0">
+  <w:abstractNum w:abstractNumId="8" w15:restartNumberingAfterBreak="0">
     <w:nsid w:val="11C022C9"/>
     <w:multiLevelType w:val="hybridMultilevel"/>
     <w:tmpl w:val="886622A8"/>
@@ -3122,13 +4403,239 @@
       </w:pPr>
     </w:lvl>
   </w:abstractNum>
-  <w:abstractNum w:abstractNumId="7" w15:restartNumberingAfterBreak="0">
+  <w:abstractNum w:abstractNumId="9" w15:restartNumberingAfterBreak="0">
+    <w:nsid w:val="144F4311"/>
+    <w:multiLevelType w:val="hybridMultilevel"/>
+    <w:tmpl w:val="2FB80F14"/>
+    <w:lvl w:ilvl="0" w:tplc="04190001">
+      <w:start w:val="1"/>
+      <w:numFmt w:val="bullet"/>
+      <w:lvlText w:val=""/>
+      <w:lvlJc w:val="left"/>
+      <w:pPr>
+        <w:ind w:left="1429" w:hanging="360"/>
+      </w:pPr>
+      <w:rPr>
+        <w:rFonts w:ascii="Symbol" w:hAnsi="Symbol" w:hint="default"/>
+      </w:rPr>
+    </w:lvl>
+    <w:lvl w:ilvl="1" w:tplc="04190003" w:tentative="1">
+      <w:start w:val="1"/>
+      <w:numFmt w:val="bullet"/>
+      <w:lvlText w:val="o"/>
+      <w:lvlJc w:val="left"/>
+      <w:pPr>
+        <w:ind w:left="2149" w:hanging="360"/>
+      </w:pPr>
+      <w:rPr>
+        <w:rFonts w:ascii="Courier New" w:hAnsi="Courier New" w:cs="Courier New" w:hint="default"/>
+      </w:rPr>
+    </w:lvl>
+    <w:lvl w:ilvl="2" w:tplc="04190005" w:tentative="1">
+      <w:start w:val="1"/>
+      <w:numFmt w:val="bullet"/>
+      <w:lvlText w:val=""/>
+      <w:lvlJc w:val="left"/>
+      <w:pPr>
+        <w:ind w:left="2869" w:hanging="360"/>
+      </w:pPr>
+      <w:rPr>
+        <w:rFonts w:ascii="Wingdings" w:hAnsi="Wingdings" w:hint="default"/>
+      </w:rPr>
+    </w:lvl>
+    <w:lvl w:ilvl="3" w:tplc="04190001" w:tentative="1">
+      <w:start w:val="1"/>
+      <w:numFmt w:val="bullet"/>
+      <w:lvlText w:val=""/>
+      <w:lvlJc w:val="left"/>
+      <w:pPr>
+        <w:ind w:left="3589" w:hanging="360"/>
+      </w:pPr>
+      <w:rPr>
+        <w:rFonts w:ascii="Symbol" w:hAnsi="Symbol" w:hint="default"/>
+      </w:rPr>
+    </w:lvl>
+    <w:lvl w:ilvl="4" w:tplc="04190003" w:tentative="1">
+      <w:start w:val="1"/>
+      <w:numFmt w:val="bullet"/>
+      <w:lvlText w:val="o"/>
+      <w:lvlJc w:val="left"/>
+      <w:pPr>
+        <w:ind w:left="4309" w:hanging="360"/>
+      </w:pPr>
+      <w:rPr>
+        <w:rFonts w:ascii="Courier New" w:hAnsi="Courier New" w:cs="Courier New" w:hint="default"/>
+      </w:rPr>
+    </w:lvl>
+    <w:lvl w:ilvl="5" w:tplc="04190005" w:tentative="1">
+      <w:start w:val="1"/>
+      <w:numFmt w:val="bullet"/>
+      <w:lvlText w:val=""/>
+      <w:lvlJc w:val="left"/>
+      <w:pPr>
+        <w:ind w:left="5029" w:hanging="360"/>
+      </w:pPr>
+      <w:rPr>
+        <w:rFonts w:ascii="Wingdings" w:hAnsi="Wingdings" w:hint="default"/>
+      </w:rPr>
+    </w:lvl>
+    <w:lvl w:ilvl="6" w:tplc="04190001" w:tentative="1">
+      <w:start w:val="1"/>
+      <w:numFmt w:val="bullet"/>
+      <w:lvlText w:val=""/>
+      <w:lvlJc w:val="left"/>
+      <w:pPr>
+        <w:ind w:left="5749" w:hanging="360"/>
+      </w:pPr>
+      <w:rPr>
+        <w:rFonts w:ascii="Symbol" w:hAnsi="Symbol" w:hint="default"/>
+      </w:rPr>
+    </w:lvl>
+    <w:lvl w:ilvl="7" w:tplc="04190003" w:tentative="1">
+      <w:start w:val="1"/>
+      <w:numFmt w:val="bullet"/>
+      <w:lvlText w:val="o"/>
+      <w:lvlJc w:val="left"/>
+      <w:pPr>
+        <w:ind w:left="6469" w:hanging="360"/>
+      </w:pPr>
+      <w:rPr>
+        <w:rFonts w:ascii="Courier New" w:hAnsi="Courier New" w:cs="Courier New" w:hint="default"/>
+      </w:rPr>
+    </w:lvl>
+    <w:lvl w:ilvl="8" w:tplc="04190005" w:tentative="1">
+      <w:start w:val="1"/>
+      <w:numFmt w:val="bullet"/>
+      <w:lvlText w:val=""/>
+      <w:lvlJc w:val="left"/>
+      <w:pPr>
+        <w:ind w:left="7189" w:hanging="360"/>
+      </w:pPr>
+      <w:rPr>
+        <w:rFonts w:ascii="Wingdings" w:hAnsi="Wingdings" w:hint="default"/>
+      </w:rPr>
+    </w:lvl>
+  </w:abstractNum>
+  <w:abstractNum w:abstractNumId="10" w15:restartNumberingAfterBreak="0">
+    <w:nsid w:val="15CA23BB"/>
+    <w:multiLevelType w:val="hybridMultilevel"/>
+    <w:tmpl w:val="0636B9C4"/>
+    <w:lvl w:ilvl="0" w:tplc="04190001">
+      <w:start w:val="1"/>
+      <w:numFmt w:val="bullet"/>
+      <w:lvlText w:val=""/>
+      <w:lvlJc w:val="left"/>
+      <w:pPr>
+        <w:ind w:left="1429" w:hanging="360"/>
+      </w:pPr>
+      <w:rPr>
+        <w:rFonts w:ascii="Symbol" w:hAnsi="Symbol" w:hint="default"/>
+      </w:rPr>
+    </w:lvl>
+    <w:lvl w:ilvl="1" w:tplc="04190003" w:tentative="1">
+      <w:start w:val="1"/>
+      <w:numFmt w:val="bullet"/>
+      <w:lvlText w:val="o"/>
+      <w:lvlJc w:val="left"/>
+      <w:pPr>
+        <w:ind w:left="2149" w:hanging="360"/>
+      </w:pPr>
+      <w:rPr>
+        <w:rFonts w:ascii="Courier New" w:hAnsi="Courier New" w:cs="Courier New" w:hint="default"/>
+      </w:rPr>
+    </w:lvl>
+    <w:lvl w:ilvl="2" w:tplc="04190005" w:tentative="1">
+      <w:start w:val="1"/>
+      <w:numFmt w:val="bullet"/>
+      <w:lvlText w:val=""/>
+      <w:lvlJc w:val="left"/>
+      <w:pPr>
+        <w:ind w:left="2869" w:hanging="360"/>
+      </w:pPr>
+      <w:rPr>
+        <w:rFonts w:ascii="Wingdings" w:hAnsi="Wingdings" w:hint="default"/>
+      </w:rPr>
+    </w:lvl>
+    <w:lvl w:ilvl="3" w:tplc="04190001" w:tentative="1">
+      <w:start w:val="1"/>
+      <w:numFmt w:val="bullet"/>
+      <w:lvlText w:val=""/>
+      <w:lvlJc w:val="left"/>
+      <w:pPr>
+        <w:ind w:left="3589" w:hanging="360"/>
+      </w:pPr>
+      <w:rPr>
+        <w:rFonts w:ascii="Symbol" w:hAnsi="Symbol" w:hint="default"/>
+      </w:rPr>
+    </w:lvl>
+    <w:lvl w:ilvl="4" w:tplc="04190003" w:tentative="1">
+      <w:start w:val="1"/>
+      <w:numFmt w:val="bullet"/>
+      <w:lvlText w:val="o"/>
+      <w:lvlJc w:val="left"/>
+      <w:pPr>
+        <w:ind w:left="4309" w:hanging="360"/>
+      </w:pPr>
+      <w:rPr>
+        <w:rFonts w:ascii="Courier New" w:hAnsi="Courier New" w:cs="Courier New" w:hint="default"/>
+      </w:rPr>
+    </w:lvl>
+    <w:lvl w:ilvl="5" w:tplc="04190005" w:tentative="1">
+      <w:start w:val="1"/>
+      <w:numFmt w:val="bullet"/>
+      <w:lvlText w:val=""/>
+      <w:lvlJc w:val="left"/>
+      <w:pPr>
+        <w:ind w:left="5029" w:hanging="360"/>
+      </w:pPr>
+      <w:rPr>
+        <w:rFonts w:ascii="Wingdings" w:hAnsi="Wingdings" w:hint="default"/>
+      </w:rPr>
+    </w:lvl>
+    <w:lvl w:ilvl="6" w:tplc="04190001" w:tentative="1">
+      <w:start w:val="1"/>
+      <w:numFmt w:val="bullet"/>
+      <w:lvlText w:val=""/>
+      <w:lvlJc w:val="left"/>
+      <w:pPr>
+        <w:ind w:left="5749" w:hanging="360"/>
+      </w:pPr>
+      <w:rPr>
+        <w:rFonts w:ascii="Symbol" w:hAnsi="Symbol" w:hint="default"/>
+      </w:rPr>
+    </w:lvl>
+    <w:lvl w:ilvl="7" w:tplc="04190003" w:tentative="1">
+      <w:start w:val="1"/>
+      <w:numFmt w:val="bullet"/>
+      <w:lvlText w:val="o"/>
+      <w:lvlJc w:val="left"/>
+      <w:pPr>
+        <w:ind w:left="6469" w:hanging="360"/>
+      </w:pPr>
+      <w:rPr>
+        <w:rFonts w:ascii="Courier New" w:hAnsi="Courier New" w:cs="Courier New" w:hint="default"/>
+      </w:rPr>
+    </w:lvl>
+    <w:lvl w:ilvl="8" w:tplc="04190005" w:tentative="1">
+      <w:start w:val="1"/>
+      <w:numFmt w:val="bullet"/>
+      <w:lvlText w:val=""/>
+      <w:lvlJc w:val="left"/>
+      <w:pPr>
+        <w:ind w:left="7189" w:hanging="360"/>
+      </w:pPr>
+      <w:rPr>
+        <w:rFonts w:ascii="Wingdings" w:hAnsi="Wingdings" w:hint="default"/>
+      </w:rPr>
+    </w:lvl>
+  </w:abstractNum>
+  <w:abstractNum w:abstractNumId="11" w15:restartNumberingAfterBreak="0">
     <w:nsid w:val="173034C1"/>
     <w:multiLevelType w:val="hybridMultilevel"/>
     <w:tmpl w:val="9A8A4FA0"/>
     <w:numStyleLink w:val="ImportedStyle3"/>
   </w:abstractNum>
-  <w:abstractNum w:abstractNumId="8" w15:restartNumberingAfterBreak="0">
+  <w:abstractNum w:abstractNumId="12" w15:restartNumberingAfterBreak="0">
     <w:nsid w:val="193F2929"/>
     <w:multiLevelType w:val="hybridMultilevel"/>
     <w:tmpl w:val="466858E6"/>
@@ -3217,7 +4724,7 @@
       </w:pPr>
     </w:lvl>
   </w:abstractNum>
-  <w:abstractNum w:abstractNumId="9" w15:restartNumberingAfterBreak="0">
+  <w:abstractNum w:abstractNumId="13" w15:restartNumberingAfterBreak="0">
     <w:nsid w:val="1B9F5D46"/>
     <w:multiLevelType w:val="hybridMultilevel"/>
     <w:tmpl w:val="85E8B4D2"/>
@@ -3306,7 +4813,7 @@
       </w:pPr>
     </w:lvl>
   </w:abstractNum>
-  <w:abstractNum w:abstractNumId="10" w15:restartNumberingAfterBreak="0">
+  <w:abstractNum w:abstractNumId="14" w15:restartNumberingAfterBreak="0">
     <w:nsid w:val="20970B97"/>
     <w:multiLevelType w:val="hybridMultilevel"/>
     <w:tmpl w:val="5954620E"/>
@@ -3395,7 +4902,7 @@
       </w:pPr>
     </w:lvl>
   </w:abstractNum>
-  <w:abstractNum w:abstractNumId="11" w15:restartNumberingAfterBreak="0">
+  <w:abstractNum w:abstractNumId="15" w15:restartNumberingAfterBreak="0">
     <w:nsid w:val="23E12EBB"/>
     <w:multiLevelType w:val="hybridMultilevel"/>
     <w:tmpl w:val="43DA8666"/>
@@ -3484,7 +4991,7 @@
       </w:pPr>
     </w:lvl>
   </w:abstractNum>
-  <w:abstractNum w:abstractNumId="12" w15:restartNumberingAfterBreak="0">
+  <w:abstractNum w:abstractNumId="16" w15:restartNumberingAfterBreak="0">
     <w:nsid w:val="2BAD57BD"/>
     <w:multiLevelType w:val="hybridMultilevel"/>
     <w:tmpl w:val="6B2AAB1E"/>
@@ -3597,7 +5104,120 @@
       </w:rPr>
     </w:lvl>
   </w:abstractNum>
-  <w:abstractNum w:abstractNumId="13" w15:restartNumberingAfterBreak="0">
+  <w:abstractNum w:abstractNumId="17" w15:restartNumberingAfterBreak="0">
+    <w:nsid w:val="2CA45960"/>
+    <w:multiLevelType w:val="hybridMultilevel"/>
+    <w:tmpl w:val="23CA8290"/>
+    <w:lvl w:ilvl="0" w:tplc="04190001">
+      <w:start w:val="1"/>
+      <w:numFmt w:val="bullet"/>
+      <w:lvlText w:val=""/>
+      <w:lvlJc w:val="left"/>
+      <w:pPr>
+        <w:ind w:left="1429" w:hanging="360"/>
+      </w:pPr>
+      <w:rPr>
+        <w:rFonts w:ascii="Symbol" w:hAnsi="Symbol" w:hint="default"/>
+      </w:rPr>
+    </w:lvl>
+    <w:lvl w:ilvl="1" w:tplc="04190003" w:tentative="1">
+      <w:start w:val="1"/>
+      <w:numFmt w:val="bullet"/>
+      <w:lvlText w:val="o"/>
+      <w:lvlJc w:val="left"/>
+      <w:pPr>
+        <w:ind w:left="2149" w:hanging="360"/>
+      </w:pPr>
+      <w:rPr>
+        <w:rFonts w:ascii="Courier New" w:hAnsi="Courier New" w:cs="Courier New" w:hint="default"/>
+      </w:rPr>
+    </w:lvl>
+    <w:lvl w:ilvl="2" w:tplc="04190005" w:tentative="1">
+      <w:start w:val="1"/>
+      <w:numFmt w:val="bullet"/>
+      <w:lvlText w:val=""/>
+      <w:lvlJc w:val="left"/>
+      <w:pPr>
+        <w:ind w:left="2869" w:hanging="360"/>
+      </w:pPr>
+      <w:rPr>
+        <w:rFonts w:ascii="Wingdings" w:hAnsi="Wingdings" w:hint="default"/>
+      </w:rPr>
+    </w:lvl>
+    <w:lvl w:ilvl="3" w:tplc="04190001" w:tentative="1">
+      <w:start w:val="1"/>
+      <w:numFmt w:val="bullet"/>
+      <w:lvlText w:val=""/>
+      <w:lvlJc w:val="left"/>
+      <w:pPr>
+        <w:ind w:left="3589" w:hanging="360"/>
+      </w:pPr>
+      <w:rPr>
+        <w:rFonts w:ascii="Symbol" w:hAnsi="Symbol" w:hint="default"/>
+      </w:rPr>
+    </w:lvl>
+    <w:lvl w:ilvl="4" w:tplc="04190003" w:tentative="1">
+      <w:start w:val="1"/>
+      <w:numFmt w:val="bullet"/>
+      <w:lvlText w:val="o"/>
+      <w:lvlJc w:val="left"/>
+      <w:pPr>
+        <w:ind w:left="4309" w:hanging="360"/>
+      </w:pPr>
+      <w:rPr>
+        <w:rFonts w:ascii="Courier New" w:hAnsi="Courier New" w:cs="Courier New" w:hint="default"/>
+      </w:rPr>
+    </w:lvl>
+    <w:lvl w:ilvl="5" w:tplc="04190005" w:tentative="1">
+      <w:start w:val="1"/>
+      <w:numFmt w:val="bullet"/>
+      <w:lvlText w:val=""/>
+      <w:lvlJc w:val="left"/>
+      <w:pPr>
+        <w:ind w:left="5029" w:hanging="360"/>
+      </w:pPr>
+      <w:rPr>
+        <w:rFonts w:ascii="Wingdings" w:hAnsi="Wingdings" w:hint="default"/>
+      </w:rPr>
+    </w:lvl>
+    <w:lvl w:ilvl="6" w:tplc="04190001" w:tentative="1">
+      <w:start w:val="1"/>
+      <w:numFmt w:val="bullet"/>
+      <w:lvlText w:val=""/>
+      <w:lvlJc w:val="left"/>
+      <w:pPr>
+        <w:ind w:left="5749" w:hanging="360"/>
+      </w:pPr>
+      <w:rPr>
+        <w:rFonts w:ascii="Symbol" w:hAnsi="Symbol" w:hint="default"/>
+      </w:rPr>
+    </w:lvl>
+    <w:lvl w:ilvl="7" w:tplc="04190003" w:tentative="1">
+      <w:start w:val="1"/>
+      <w:numFmt w:val="bullet"/>
+      <w:lvlText w:val="o"/>
+      <w:lvlJc w:val="left"/>
+      <w:pPr>
+        <w:ind w:left="6469" w:hanging="360"/>
+      </w:pPr>
+      <w:rPr>
+        <w:rFonts w:ascii="Courier New" w:hAnsi="Courier New" w:cs="Courier New" w:hint="default"/>
+      </w:rPr>
+    </w:lvl>
+    <w:lvl w:ilvl="8" w:tplc="04190005" w:tentative="1">
+      <w:start w:val="1"/>
+      <w:numFmt w:val="bullet"/>
+      <w:lvlText w:val=""/>
+      <w:lvlJc w:val="left"/>
+      <w:pPr>
+        <w:ind w:left="7189" w:hanging="360"/>
+      </w:pPr>
+      <w:rPr>
+        <w:rFonts w:ascii="Wingdings" w:hAnsi="Wingdings" w:hint="default"/>
+      </w:rPr>
+    </w:lvl>
+  </w:abstractNum>
+  <w:abstractNum w:abstractNumId="18" w15:restartNumberingAfterBreak="0">
     <w:nsid w:val="2D1C347E"/>
     <w:multiLevelType w:val="hybridMultilevel"/>
     <w:tmpl w:val="1188DF3C"/>
@@ -3686,7 +5306,7 @@
       </w:pPr>
     </w:lvl>
   </w:abstractNum>
-  <w:abstractNum w:abstractNumId="14" w15:restartNumberingAfterBreak="0">
+  <w:abstractNum w:abstractNumId="19" w15:restartNumberingAfterBreak="0">
     <w:nsid w:val="2E646E02"/>
     <w:multiLevelType w:val="hybridMultilevel"/>
     <w:tmpl w:val="FDFEA2C8"/>
@@ -3799,7 +5419,7 @@
       </w:rPr>
     </w:lvl>
   </w:abstractNum>
-  <w:abstractNum w:abstractNumId="15" w15:restartNumberingAfterBreak="0">
+  <w:abstractNum w:abstractNumId="20" w15:restartNumberingAfterBreak="0">
     <w:nsid w:val="2E854D89"/>
     <w:multiLevelType w:val="hybridMultilevel"/>
     <w:tmpl w:val="9926D582"/>
@@ -3912,7 +5532,7 @@
       </w:rPr>
     </w:lvl>
   </w:abstractNum>
-  <w:abstractNum w:abstractNumId="16" w15:restartNumberingAfterBreak="0">
+  <w:abstractNum w:abstractNumId="21" w15:restartNumberingAfterBreak="0">
     <w:nsid w:val="2F2F636C"/>
     <w:multiLevelType w:val="hybridMultilevel"/>
     <w:tmpl w:val="F58A6796"/>
@@ -4025,7 +5645,7 @@
       </w:rPr>
     </w:lvl>
   </w:abstractNum>
-  <w:abstractNum w:abstractNumId="17" w15:restartNumberingAfterBreak="0">
+  <w:abstractNum w:abstractNumId="22" w15:restartNumberingAfterBreak="0">
     <w:nsid w:val="34A25EFE"/>
     <w:multiLevelType w:val="hybridMultilevel"/>
     <w:tmpl w:val="F4A4E688"/>
@@ -4114,7 +5734,7 @@
       </w:pPr>
     </w:lvl>
   </w:abstractNum>
-  <w:abstractNum w:abstractNumId="18" w15:restartNumberingAfterBreak="0">
+  <w:abstractNum w:abstractNumId="23" w15:restartNumberingAfterBreak="0">
     <w:nsid w:val="35467DF8"/>
     <w:multiLevelType w:val="hybridMultilevel"/>
     <w:tmpl w:val="60B21D28"/>
@@ -4203,7 +5823,7 @@
       </w:pPr>
     </w:lvl>
   </w:abstractNum>
-  <w:abstractNum w:abstractNumId="19" w15:restartNumberingAfterBreak="0">
+  <w:abstractNum w:abstractNumId="24" w15:restartNumberingAfterBreak="0">
     <w:nsid w:val="3A4070C3"/>
     <w:multiLevelType w:val="hybridMultilevel"/>
     <w:tmpl w:val="84D420B0"/>
@@ -4316,13 +5936,13 @@
       </w:rPr>
     </w:lvl>
   </w:abstractNum>
-  <w:abstractNum w:abstractNumId="20" w15:restartNumberingAfterBreak="0">
+  <w:abstractNum w:abstractNumId="25" w15:restartNumberingAfterBreak="0">
     <w:nsid w:val="3FE85F12"/>
     <w:multiLevelType w:val="hybridMultilevel"/>
     <w:tmpl w:val="65BC4F80"/>
     <w:numStyleLink w:val="ImportedStyle1"/>
   </w:abstractNum>
-  <w:abstractNum w:abstractNumId="21" w15:restartNumberingAfterBreak="0">
+  <w:abstractNum w:abstractNumId="26" w15:restartNumberingAfterBreak="0">
     <w:nsid w:val="3FEE3E40"/>
     <w:multiLevelType w:val="hybridMultilevel"/>
     <w:tmpl w:val="B09CF0F0"/>
@@ -4435,7 +6055,7 @@
       </w:rPr>
     </w:lvl>
   </w:abstractNum>
-  <w:abstractNum w:abstractNumId="22" w15:restartNumberingAfterBreak="0">
+  <w:abstractNum w:abstractNumId="27" w15:restartNumberingAfterBreak="0">
     <w:nsid w:val="51E92C24"/>
     <w:multiLevelType w:val="hybridMultilevel"/>
     <w:tmpl w:val="1E7A78D2"/>
@@ -4666,13 +6286,13 @@
       </w:rPr>
     </w:lvl>
   </w:abstractNum>
-  <w:abstractNum w:abstractNumId="23" w15:restartNumberingAfterBreak="0">
+  <w:abstractNum w:abstractNumId="28" w15:restartNumberingAfterBreak="0">
     <w:nsid w:val="577F69CE"/>
     <w:multiLevelType w:val="hybridMultilevel"/>
     <w:tmpl w:val="1E7A78D2"/>
     <w:numStyleLink w:val="ImportedStyle2"/>
   </w:abstractNum>
-  <w:abstractNum w:abstractNumId="24" w15:restartNumberingAfterBreak="0">
+  <w:abstractNum w:abstractNumId="29" w15:restartNumberingAfterBreak="0">
     <w:nsid w:val="585050DA"/>
     <w:multiLevelType w:val="hybridMultilevel"/>
     <w:tmpl w:val="F1448534"/>
@@ -4785,7 +6405,120 @@
       </w:rPr>
     </w:lvl>
   </w:abstractNum>
-  <w:abstractNum w:abstractNumId="25" w15:restartNumberingAfterBreak="0">
+  <w:abstractNum w:abstractNumId="30" w15:restartNumberingAfterBreak="0">
+    <w:nsid w:val="590A2326"/>
+    <w:multiLevelType w:val="hybridMultilevel"/>
+    <w:tmpl w:val="5AF4C59A"/>
+    <w:lvl w:ilvl="0" w:tplc="04190001">
+      <w:start w:val="1"/>
+      <w:numFmt w:val="bullet"/>
+      <w:lvlText w:val=""/>
+      <w:lvlJc w:val="left"/>
+      <w:pPr>
+        <w:ind w:left="1429" w:hanging="360"/>
+      </w:pPr>
+      <w:rPr>
+        <w:rFonts w:ascii="Symbol" w:hAnsi="Symbol" w:hint="default"/>
+      </w:rPr>
+    </w:lvl>
+    <w:lvl w:ilvl="1" w:tplc="04190003" w:tentative="1">
+      <w:start w:val="1"/>
+      <w:numFmt w:val="bullet"/>
+      <w:lvlText w:val="o"/>
+      <w:lvlJc w:val="left"/>
+      <w:pPr>
+        <w:ind w:left="2149" w:hanging="360"/>
+      </w:pPr>
+      <w:rPr>
+        <w:rFonts w:ascii="Courier New" w:hAnsi="Courier New" w:cs="Courier New" w:hint="default"/>
+      </w:rPr>
+    </w:lvl>
+    <w:lvl w:ilvl="2" w:tplc="04190005" w:tentative="1">
+      <w:start w:val="1"/>
+      <w:numFmt w:val="bullet"/>
+      <w:lvlText w:val=""/>
+      <w:lvlJc w:val="left"/>
+      <w:pPr>
+        <w:ind w:left="2869" w:hanging="360"/>
+      </w:pPr>
+      <w:rPr>
+        <w:rFonts w:ascii="Wingdings" w:hAnsi="Wingdings" w:hint="default"/>
+      </w:rPr>
+    </w:lvl>
+    <w:lvl w:ilvl="3" w:tplc="04190001" w:tentative="1">
+      <w:start w:val="1"/>
+      <w:numFmt w:val="bullet"/>
+      <w:lvlText w:val=""/>
+      <w:lvlJc w:val="left"/>
+      <w:pPr>
+        <w:ind w:left="3589" w:hanging="360"/>
+      </w:pPr>
+      <w:rPr>
+        <w:rFonts w:ascii="Symbol" w:hAnsi="Symbol" w:hint="default"/>
+      </w:rPr>
+    </w:lvl>
+    <w:lvl w:ilvl="4" w:tplc="04190003" w:tentative="1">
+      <w:start w:val="1"/>
+      <w:numFmt w:val="bullet"/>
+      <w:lvlText w:val="o"/>
+      <w:lvlJc w:val="left"/>
+      <w:pPr>
+        <w:ind w:left="4309" w:hanging="360"/>
+      </w:pPr>
+      <w:rPr>
+        <w:rFonts w:ascii="Courier New" w:hAnsi="Courier New" w:cs="Courier New" w:hint="default"/>
+      </w:rPr>
+    </w:lvl>
+    <w:lvl w:ilvl="5" w:tplc="04190005" w:tentative="1">
+      <w:start w:val="1"/>
+      <w:numFmt w:val="bullet"/>
+      <w:lvlText w:val=""/>
+      <w:lvlJc w:val="left"/>
+      <w:pPr>
+        <w:ind w:left="5029" w:hanging="360"/>
+      </w:pPr>
+      <w:rPr>
+        <w:rFonts w:ascii="Wingdings" w:hAnsi="Wingdings" w:hint="default"/>
+      </w:rPr>
+    </w:lvl>
+    <w:lvl w:ilvl="6" w:tplc="04190001" w:tentative="1">
+      <w:start w:val="1"/>
+      <w:numFmt w:val="bullet"/>
+      <w:lvlText w:val=""/>
+      <w:lvlJc w:val="left"/>
+      <w:pPr>
+        <w:ind w:left="5749" w:hanging="360"/>
+      </w:pPr>
+      <w:rPr>
+        <w:rFonts w:ascii="Symbol" w:hAnsi="Symbol" w:hint="default"/>
+      </w:rPr>
+    </w:lvl>
+    <w:lvl w:ilvl="7" w:tplc="04190003" w:tentative="1">
+      <w:start w:val="1"/>
+      <w:numFmt w:val="bullet"/>
+      <w:lvlText w:val="o"/>
+      <w:lvlJc w:val="left"/>
+      <w:pPr>
+        <w:ind w:left="6469" w:hanging="360"/>
+      </w:pPr>
+      <w:rPr>
+        <w:rFonts w:ascii="Courier New" w:hAnsi="Courier New" w:cs="Courier New" w:hint="default"/>
+      </w:rPr>
+    </w:lvl>
+    <w:lvl w:ilvl="8" w:tplc="04190005" w:tentative="1">
+      <w:start w:val="1"/>
+      <w:numFmt w:val="bullet"/>
+      <w:lvlText w:val=""/>
+      <w:lvlJc w:val="left"/>
+      <w:pPr>
+        <w:ind w:left="7189" w:hanging="360"/>
+      </w:pPr>
+      <w:rPr>
+        <w:rFonts w:ascii="Wingdings" w:hAnsi="Wingdings" w:hint="default"/>
+      </w:rPr>
+    </w:lvl>
+  </w:abstractNum>
+  <w:abstractNum w:abstractNumId="31" w15:restartNumberingAfterBreak="0">
     <w:nsid w:val="5C487A33"/>
     <w:multiLevelType w:val="hybridMultilevel"/>
     <w:tmpl w:val="9A8A4FA0"/>
@@ -5016,7 +6749,7 @@
       </w:rPr>
     </w:lvl>
   </w:abstractNum>
-  <w:abstractNum w:abstractNumId="26" w15:restartNumberingAfterBreak="0">
+  <w:abstractNum w:abstractNumId="32" w15:restartNumberingAfterBreak="0">
     <w:nsid w:val="5E762126"/>
     <w:multiLevelType w:val="hybridMultilevel"/>
     <w:tmpl w:val="C3C6F75E"/>
@@ -5129,7 +6862,7 @@
       </w:rPr>
     </w:lvl>
   </w:abstractNum>
-  <w:abstractNum w:abstractNumId="27" w15:restartNumberingAfterBreak="0">
+  <w:abstractNum w:abstractNumId="33" w15:restartNumberingAfterBreak="0">
     <w:nsid w:val="627A1E27"/>
     <w:multiLevelType w:val="hybridMultilevel"/>
     <w:tmpl w:val="F0547C90"/>
@@ -5242,7 +6975,222 @@
       </w:rPr>
     </w:lvl>
   </w:abstractNum>
-  <w:abstractNum w:abstractNumId="28" w15:restartNumberingAfterBreak="0">
+  <w:abstractNum w:abstractNumId="34" w15:restartNumberingAfterBreak="0">
+    <w:nsid w:val="6D9C5588"/>
+    <w:multiLevelType w:val="hybridMultilevel"/>
+    <w:tmpl w:val="15CCB27A"/>
+    <w:lvl w:ilvl="0" w:tplc="B5E6AF58">
+      <w:start w:val="1"/>
+      <w:numFmt w:val="decimal"/>
+      <w:lvlText w:val="%1."/>
+      <w:lvlJc w:val="left"/>
+      <w:pPr>
+        <w:ind w:left="1429" w:hanging="360"/>
+      </w:pPr>
+      <w:rPr>
+        <w:rFonts w:hAnsi="Arial Unicode MS"/>
+        <w:caps w:val="0"/>
+        <w:smallCaps w:val="0"/>
+        <w:strike w:val="0"/>
+        <w:dstrike w:val="0"/>
+        <w:outline w:val="0"/>
+        <w:emboss w:val="0"/>
+        <w:imprint w:val="0"/>
+        <w:spacing w:val="0"/>
+        <w:w w:val="100"/>
+        <w:kern w:val="0"/>
+        <w:position w:val="0"/>
+        <w:highlight w:val="none"/>
+        <w:vertAlign w:val="baseline"/>
+      </w:rPr>
+    </w:lvl>
+    <w:lvl w:ilvl="1" w:tplc="04190019" w:tentative="1">
+      <w:start w:val="1"/>
+      <w:numFmt w:val="lowerLetter"/>
+      <w:lvlText w:val="%2."/>
+      <w:lvlJc w:val="left"/>
+      <w:pPr>
+        <w:ind w:left="2149" w:hanging="360"/>
+      </w:pPr>
+    </w:lvl>
+    <w:lvl w:ilvl="2" w:tplc="0419001B" w:tentative="1">
+      <w:start w:val="1"/>
+      <w:numFmt w:val="lowerRoman"/>
+      <w:lvlText w:val="%3."/>
+      <w:lvlJc w:val="right"/>
+      <w:pPr>
+        <w:ind w:left="2869" w:hanging="180"/>
+      </w:pPr>
+    </w:lvl>
+    <w:lvl w:ilvl="3" w:tplc="0419000F" w:tentative="1">
+      <w:start w:val="1"/>
+      <w:numFmt w:val="decimal"/>
+      <w:lvlText w:val="%4."/>
+      <w:lvlJc w:val="left"/>
+      <w:pPr>
+        <w:ind w:left="3589" w:hanging="360"/>
+      </w:pPr>
+    </w:lvl>
+    <w:lvl w:ilvl="4" w:tplc="04190019" w:tentative="1">
+      <w:start w:val="1"/>
+      <w:numFmt w:val="lowerLetter"/>
+      <w:lvlText w:val="%5."/>
+      <w:lvlJc w:val="left"/>
+      <w:pPr>
+        <w:ind w:left="4309" w:hanging="360"/>
+      </w:pPr>
+    </w:lvl>
+    <w:lvl w:ilvl="5" w:tplc="0419001B" w:tentative="1">
+      <w:start w:val="1"/>
+      <w:numFmt w:val="lowerRoman"/>
+      <w:lvlText w:val="%6."/>
+      <w:lvlJc w:val="right"/>
+      <w:pPr>
+        <w:ind w:left="5029" w:hanging="180"/>
+      </w:pPr>
+    </w:lvl>
+    <w:lvl w:ilvl="6" w:tplc="0419000F" w:tentative="1">
+      <w:start w:val="1"/>
+      <w:numFmt w:val="decimal"/>
+      <w:lvlText w:val="%7."/>
+      <w:lvlJc w:val="left"/>
+      <w:pPr>
+        <w:ind w:left="5749" w:hanging="360"/>
+      </w:pPr>
+    </w:lvl>
+    <w:lvl w:ilvl="7" w:tplc="04190019" w:tentative="1">
+      <w:start w:val="1"/>
+      <w:numFmt w:val="lowerLetter"/>
+      <w:lvlText w:val="%8."/>
+      <w:lvlJc w:val="left"/>
+      <w:pPr>
+        <w:ind w:left="6469" w:hanging="360"/>
+      </w:pPr>
+    </w:lvl>
+    <w:lvl w:ilvl="8" w:tplc="0419001B" w:tentative="1">
+      <w:start w:val="1"/>
+      <w:numFmt w:val="lowerRoman"/>
+      <w:lvlText w:val="%9."/>
+      <w:lvlJc w:val="right"/>
+      <w:pPr>
+        <w:ind w:left="7189" w:hanging="180"/>
+      </w:pPr>
+    </w:lvl>
+  </w:abstractNum>
+  <w:abstractNum w:abstractNumId="35" w15:restartNumberingAfterBreak="0">
+    <w:nsid w:val="6F265F34"/>
+    <w:multiLevelType w:val="hybridMultilevel"/>
+    <w:tmpl w:val="4CA6CFF8"/>
+    <w:lvl w:ilvl="0" w:tplc="04190001">
+      <w:start w:val="1"/>
+      <w:numFmt w:val="bullet"/>
+      <w:lvlText w:val=""/>
+      <w:lvlJc w:val="left"/>
+      <w:pPr>
+        <w:ind w:left="1429" w:hanging="360"/>
+      </w:pPr>
+      <w:rPr>
+        <w:rFonts w:ascii="Symbol" w:hAnsi="Symbol" w:hint="default"/>
+      </w:rPr>
+    </w:lvl>
+    <w:lvl w:ilvl="1" w:tplc="04190003" w:tentative="1">
+      <w:start w:val="1"/>
+      <w:numFmt w:val="bullet"/>
+      <w:lvlText w:val="o"/>
+      <w:lvlJc w:val="left"/>
+      <w:pPr>
+        <w:ind w:left="2149" w:hanging="360"/>
+      </w:pPr>
+      <w:rPr>
+        <w:rFonts w:ascii="Courier New" w:hAnsi="Courier New" w:cs="Courier New" w:hint="default"/>
+      </w:rPr>
+    </w:lvl>
+    <w:lvl w:ilvl="2" w:tplc="04190005" w:tentative="1">
+      <w:start w:val="1"/>
+      <w:numFmt w:val="bullet"/>
+      <w:lvlText w:val=""/>
+      <w:lvlJc w:val="left"/>
+      <w:pPr>
+        <w:ind w:left="2869" w:hanging="360"/>
+      </w:pPr>
+      <w:rPr>
+        <w:rFonts w:ascii="Wingdings" w:hAnsi="Wingdings" w:hint="default"/>
+      </w:rPr>
+    </w:lvl>
+    <w:lvl w:ilvl="3" w:tplc="04190001" w:tentative="1">
+      <w:start w:val="1"/>
+      <w:numFmt w:val="bullet"/>
+      <w:lvlText w:val=""/>
+      <w:lvlJc w:val="left"/>
+      <w:pPr>
+        <w:ind w:left="3589" w:hanging="360"/>
+      </w:pPr>
+      <w:rPr>
+        <w:rFonts w:ascii="Symbol" w:hAnsi="Symbol" w:hint="default"/>
+      </w:rPr>
+    </w:lvl>
+    <w:lvl w:ilvl="4" w:tplc="04190003" w:tentative="1">
+      <w:start w:val="1"/>
+      <w:numFmt w:val="bullet"/>
+      <w:lvlText w:val="o"/>
+      <w:lvlJc w:val="left"/>
+      <w:pPr>
+        <w:ind w:left="4309" w:hanging="360"/>
+      </w:pPr>
+      <w:rPr>
+        <w:rFonts w:ascii="Courier New" w:hAnsi="Courier New" w:cs="Courier New" w:hint="default"/>
+      </w:rPr>
+    </w:lvl>
+    <w:lvl w:ilvl="5" w:tplc="04190005" w:tentative="1">
+      <w:start w:val="1"/>
+      <w:numFmt w:val="bullet"/>
+      <w:lvlText w:val=""/>
+      <w:lvlJc w:val="left"/>
+      <w:pPr>
+        <w:ind w:left="5029" w:hanging="360"/>
+      </w:pPr>
+      <w:rPr>
+        <w:rFonts w:ascii="Wingdings" w:hAnsi="Wingdings" w:hint="default"/>
+      </w:rPr>
+    </w:lvl>
+    <w:lvl w:ilvl="6" w:tplc="04190001" w:tentative="1">
+      <w:start w:val="1"/>
+      <w:numFmt w:val="bullet"/>
+      <w:lvlText w:val=""/>
+      <w:lvlJc w:val="left"/>
+      <w:pPr>
+        <w:ind w:left="5749" w:hanging="360"/>
+      </w:pPr>
+      <w:rPr>
+        <w:rFonts w:ascii="Symbol" w:hAnsi="Symbol" w:hint="default"/>
+      </w:rPr>
+    </w:lvl>
+    <w:lvl w:ilvl="7" w:tplc="04190003" w:tentative="1">
+      <w:start w:val="1"/>
+      <w:numFmt w:val="bullet"/>
+      <w:lvlText w:val="o"/>
+      <w:lvlJc w:val="left"/>
+      <w:pPr>
+        <w:ind w:left="6469" w:hanging="360"/>
+      </w:pPr>
+      <w:rPr>
+        <w:rFonts w:ascii="Courier New" w:hAnsi="Courier New" w:cs="Courier New" w:hint="default"/>
+      </w:rPr>
+    </w:lvl>
+    <w:lvl w:ilvl="8" w:tplc="04190005" w:tentative="1">
+      <w:start w:val="1"/>
+      <w:numFmt w:val="bullet"/>
+      <w:lvlText w:val=""/>
+      <w:lvlJc w:val="left"/>
+      <w:pPr>
+        <w:ind w:left="7189" w:hanging="360"/>
+      </w:pPr>
+      <w:rPr>
+        <w:rFonts w:ascii="Wingdings" w:hAnsi="Wingdings" w:hint="default"/>
+      </w:rPr>
+    </w:lvl>
+  </w:abstractNum>
+  <w:abstractNum w:abstractNumId="36" w15:restartNumberingAfterBreak="0">
     <w:nsid w:val="78CF7287"/>
     <w:multiLevelType w:val="hybridMultilevel"/>
     <w:tmpl w:val="4050929A"/>
@@ -5332,97 +7280,121 @@
     </w:lvl>
   </w:abstractNum>
   <w:num w:numId="1">
-    <w:abstractNumId w:val="2"/>
+    <w:abstractNumId w:val="3"/>
   </w:num>
   <w:num w:numId="2">
-    <w:abstractNumId w:val="15"/>
+    <w:abstractNumId w:val="20"/>
   </w:num>
   <w:num w:numId="3">
+    <w:abstractNumId w:val="12"/>
+  </w:num>
+  <w:num w:numId="4">
+    <w:abstractNumId w:val="33"/>
+  </w:num>
+  <w:num w:numId="5">
+    <w:abstractNumId w:val="23"/>
+  </w:num>
+  <w:num w:numId="6">
+    <w:abstractNumId w:val="13"/>
+  </w:num>
+  <w:num w:numId="7">
+    <w:abstractNumId w:val="36"/>
+  </w:num>
+  <w:num w:numId="8">
     <w:abstractNumId w:val="8"/>
   </w:num>
-  <w:num w:numId="4">
-    <w:abstractNumId w:val="27"/>
-  </w:num>
-  <w:num w:numId="5">
-    <w:abstractNumId w:val="18"/>
-  </w:num>
-  <w:num w:numId="6">
-    <w:abstractNumId w:val="9"/>
-  </w:num>
-  <w:num w:numId="7">
-    <w:abstractNumId w:val="28"/>
-  </w:num>
-  <w:num w:numId="8">
-    <w:abstractNumId w:val="6"/>
-  </w:num>
   <w:num w:numId="9">
-    <w:abstractNumId w:val="10"/>
+    <w:abstractNumId w:val="14"/>
   </w:num>
   <w:num w:numId="10">
     <w:abstractNumId w:val="0"/>
   </w:num>
   <w:num w:numId="11">
+    <w:abstractNumId w:val="29"/>
+  </w:num>
+  <w:num w:numId="12">
+    <w:abstractNumId w:val="26"/>
+  </w:num>
+  <w:num w:numId="13">
+    <w:abstractNumId w:val="7"/>
+  </w:num>
+  <w:num w:numId="14">
+    <w:abstractNumId w:val="5"/>
+  </w:num>
+  <w:num w:numId="15">
     <w:abstractNumId w:val="24"/>
   </w:num>
-  <w:num w:numId="12">
-    <w:abstractNumId w:val="21"/>
+  <w:num w:numId="16">
+    <w:abstractNumId w:val="18"/>
   </w:num>
-  <w:num w:numId="13">
-    <w:abstractNumId w:val="5"/>
+  <w:num w:numId="17">
+    <w:abstractNumId w:val="22"/>
   </w:num>
-  <w:num w:numId="14">
+  <w:num w:numId="18">
     <w:abstractNumId w:val="4"/>
   </w:num>
-  <w:num w:numId="15">
+  <w:num w:numId="19">
     <w:abstractNumId w:val="19"/>
   </w:num>
-  <w:num w:numId="16">
-    <w:abstractNumId w:val="13"/>
+  <w:num w:numId="20">
+    <w:abstractNumId w:val="15"/>
   </w:num>
-  <w:num w:numId="17">
-    <w:abstractNumId w:val="17"/>
+  <w:num w:numId="21">
+    <w:abstractNumId w:val="31"/>
   </w:num>
-  <w:num w:numId="18">
-    <w:abstractNumId w:val="3"/>
-  </w:num>
-  <w:num w:numId="19">
-    <w:abstractNumId w:val="14"/>
-  </w:num>
-  <w:num w:numId="20">
+  <w:num w:numId="22">
     <w:abstractNumId w:val="11"/>
   </w:num>
-  <w:num w:numId="21">
+  <w:num w:numId="23">
+    <w:abstractNumId w:val="2"/>
+  </w:num>
+  <w:num w:numId="24">
     <w:abstractNumId w:val="25"/>
   </w:num>
-  <w:num w:numId="22">
-    <w:abstractNumId w:val="7"/>
-  </w:num>
-  <w:num w:numId="23">
-    <w:abstractNumId w:val="1"/>
-  </w:num>
-  <w:num w:numId="24">
-    <w:abstractNumId w:val="20"/>
-  </w:num>
   <w:num w:numId="25">
-    <w:abstractNumId w:val="22"/>
+    <w:abstractNumId w:val="27"/>
   </w:num>
   <w:num w:numId="26">
-    <w:abstractNumId w:val="23"/>
+    <w:abstractNumId w:val="28"/>
   </w:num>
   <w:num w:numId="27">
-    <w:abstractNumId w:val="20"/>
+    <w:abstractNumId w:val="25"/>
     <w:lvlOverride w:ilvl="0">
       <w:startOverride w:val="2"/>
     </w:lvlOverride>
   </w:num>
   <w:num w:numId="28">
-    <w:abstractNumId w:val="12"/>
+    <w:abstractNumId w:val="16"/>
   </w:num>
   <w:num w:numId="29">
-    <w:abstractNumId w:val="16"/>
+    <w:abstractNumId w:val="21"/>
   </w:num>
   <w:num w:numId="30">
-    <w:abstractNumId w:val="26"/>
+    <w:abstractNumId w:val="32"/>
+  </w:num>
+  <w:num w:numId="31">
+    <w:abstractNumId w:val="1"/>
+  </w:num>
+  <w:num w:numId="32">
+    <w:abstractNumId w:val="30"/>
+  </w:num>
+  <w:num w:numId="33">
+    <w:abstractNumId w:val="6"/>
+  </w:num>
+  <w:num w:numId="34">
+    <w:abstractNumId w:val="9"/>
+  </w:num>
+  <w:num w:numId="35">
+    <w:abstractNumId w:val="10"/>
+  </w:num>
+  <w:num w:numId="36">
+    <w:abstractNumId w:val="34"/>
+  </w:num>
+  <w:num w:numId="37">
+    <w:abstractNumId w:val="17"/>
+  </w:num>
+  <w:num w:numId="38">
+    <w:abstractNumId w:val="35"/>
   </w:num>
 </w:numbering>
 </file>
@@ -5820,7 +7792,7 @@
   <w:style w:type="paragraph" w:default="1" w:styleId="a">
     <w:name w:val="Normal"/>
     <w:qFormat/>
-    <w:rsid w:val="00935243"/>
+    <w:rsid w:val="006871D9"/>
     <w:pPr>
       <w:spacing w:line="360" w:lineRule="auto"/>
       <w:ind w:firstLine="709"/>
@@ -5838,12 +7810,13 @@
     <w:link w:val="10"/>
     <w:uiPriority w:val="9"/>
     <w:qFormat/>
-    <w:rsid w:val="00BF268C"/>
+    <w:rsid w:val="00D1214B"/>
     <w:pPr>
       <w:keepNext/>
       <w:keepLines/>
       <w:pageBreakBefore/>
       <w:spacing w:before="480" w:after="0"/>
+      <w:ind w:firstLine="0"/>
       <w:jc w:val="center"/>
       <w:outlineLvl w:val="0"/>
     </w:pPr>
@@ -5864,11 +7837,12 @@
     <w:uiPriority w:val="9"/>
     <w:unhideWhenUsed/>
     <w:qFormat/>
-    <w:rsid w:val="00935243"/>
+    <w:rsid w:val="00D1214B"/>
     <w:pPr>
       <w:keepNext/>
       <w:keepLines/>
       <w:spacing w:before="200" w:after="0"/>
+      <w:ind w:firstLine="0"/>
       <w:jc w:val="center"/>
       <w:outlineLvl w:val="1"/>
     </w:pPr>
@@ -5889,18 +7863,44 @@
     <w:uiPriority w:val="9"/>
     <w:unhideWhenUsed/>
     <w:qFormat/>
-    <w:rsid w:val="003023E1"/>
+    <w:rsid w:val="006871D9"/>
     <w:pPr>
       <w:keepNext/>
       <w:keepLines/>
       <w:spacing w:before="200" w:after="0"/>
+      <w:ind w:firstLine="0"/>
+      <w:jc w:val="center"/>
       <w:outlineLvl w:val="2"/>
     </w:pPr>
     <w:rPr>
-      <w:rFonts w:asciiTheme="majorHAnsi" w:eastAsiaTheme="majorEastAsia" w:hAnsiTheme="majorHAnsi" w:cstheme="majorBidi"/>
+      <w:rFonts w:eastAsiaTheme="majorEastAsia" w:cstheme="majorBidi"/>
       <w:b/>
       <w:bCs/>
-      <w:color w:val="4F81BD" w:themeColor="accent1"/>
+      <w:color w:val="000000" w:themeColor="text1"/>
+      <w:sz w:val="32"/>
+    </w:rPr>
+  </w:style>
+  <w:style w:type="paragraph" w:styleId="4">
+    <w:name w:val="heading 4"/>
+    <w:basedOn w:val="a"/>
+    <w:next w:val="a"/>
+    <w:link w:val="40"/>
+    <w:uiPriority w:val="9"/>
+    <w:semiHidden/>
+    <w:unhideWhenUsed/>
+    <w:qFormat/>
+    <w:rsid w:val="0008442C"/>
+    <w:pPr>
+      <w:keepNext/>
+      <w:keepLines/>
+      <w:spacing w:before="40" w:after="0"/>
+      <w:outlineLvl w:val="3"/>
+    </w:pPr>
+    <w:rPr>
+      <w:rFonts w:asciiTheme="majorHAnsi" w:eastAsiaTheme="majorEastAsia" w:hAnsiTheme="majorHAnsi" w:cstheme="majorBidi"/>
+      <w:i/>
+      <w:iCs/>
+      <w:color w:val="365F91" w:themeColor="accent1" w:themeShade="BF"/>
     </w:rPr>
   </w:style>
   <w:style w:type="character" w:default="1" w:styleId="a0">
@@ -6075,7 +8075,7 @@
     <w:basedOn w:val="a0"/>
     <w:link w:val="1"/>
     <w:uiPriority w:val="9"/>
-    <w:rsid w:val="00BF268C"/>
+    <w:rsid w:val="00D1214B"/>
     <w:rPr>
       <w:rFonts w:ascii="Times New Roman" w:eastAsiaTheme="majorEastAsia" w:hAnsi="Times New Roman" w:cstheme="majorBidi"/>
       <w:b/>
@@ -6090,7 +8090,7 @@
     <w:basedOn w:val="a0"/>
     <w:link w:val="2"/>
     <w:uiPriority w:val="9"/>
-    <w:rsid w:val="00935243"/>
+    <w:rsid w:val="00D1214B"/>
     <w:rPr>
       <w:rFonts w:ascii="Times New Roman" w:eastAsiaTheme="majorEastAsia" w:hAnsi="Times New Roman" w:cstheme="majorBidi"/>
       <w:b/>
@@ -6403,13 +8403,13 @@
     <w:basedOn w:val="a0"/>
     <w:link w:val="3"/>
     <w:uiPriority w:val="9"/>
-    <w:rsid w:val="003023E1"/>
+    <w:rsid w:val="006871D9"/>
     <w:rPr>
-      <w:rFonts w:asciiTheme="majorHAnsi" w:eastAsiaTheme="majorEastAsia" w:hAnsiTheme="majorHAnsi" w:cstheme="majorBidi"/>
+      <w:rFonts w:ascii="Times New Roman" w:eastAsiaTheme="majorEastAsia" w:hAnsi="Times New Roman" w:cstheme="majorBidi"/>
       <w:b/>
       <w:bCs/>
-      <w:color w:val="4F81BD" w:themeColor="accent1"/>
-      <w:sz w:val="28"/>
+      <w:color w:val="000000" w:themeColor="text1"/>
+      <w:sz w:val="32"/>
     </w:rPr>
   </w:style>
   <w:style w:type="character" w:styleId="afd">
@@ -6498,6 +8498,21 @@
     <w:rsid w:val="00DD59D5"/>
     <w:rPr>
       <w:color w:val="808080"/>
+    </w:rPr>
+  </w:style>
+  <w:style w:type="character" w:customStyle="1" w:styleId="40">
+    <w:name w:val="Заголовок 4 Знак"/>
+    <w:basedOn w:val="a0"/>
+    <w:link w:val="4"/>
+    <w:uiPriority w:val="9"/>
+    <w:semiHidden/>
+    <w:rsid w:val="0008442C"/>
+    <w:rPr>
+      <w:rFonts w:asciiTheme="majorHAnsi" w:eastAsiaTheme="majorEastAsia" w:hAnsiTheme="majorHAnsi" w:cstheme="majorBidi"/>
+      <w:i/>
+      <w:iCs/>
+      <w:color w:val="365F91" w:themeColor="accent1" w:themeShade="BF"/>
+      <w:sz w:val="28"/>
     </w:rPr>
   </w:style>
 </w:styles>
@@ -6793,7 +8808,7 @@
 </file>
 
 <file path=customXml/itemProps1.xml><?xml version="1.0" encoding="utf-8"?>
-<ds:datastoreItem xmlns:ds="http://schemas.openxmlformats.org/officeDocument/2006/customXml" ds:itemID="{9DA46BD9-C12E-4A9B-9DF9-37DD5A01E64E}">
+<ds:datastoreItem xmlns:ds="http://schemas.openxmlformats.org/officeDocument/2006/customXml" ds:itemID="{2B2289F5-2EDA-4933-8796-040E3A2ABAD3}">
   <ds:schemaRefs>
     <ds:schemaRef ds:uri="http://schemas.openxmlformats.org/officeDocument/2006/bibliography"/>
   </ds:schemaRefs>

</xml_diff>

<commit_message>
updated ot4et (started about deletion algs)
</commit_message>
<xml_diff>
--- a/Отчёт по практике Пронин А.С. ИУ7-52б.docx
+++ b/Отчёт по практике Пронин А.С. ИУ7-52б.docx
@@ -1,6 +1,6 @@
 
 <file path=word/document.xml><?xml version="1.0" encoding="utf-8"?>
-<w:document xmlns:wpc="http://schemas.microsoft.com/office/word/2010/wordprocessingCanvas" xmlns:cx="http://schemas.microsoft.com/office/drawing/2014/chartex" xmlns:cx1="http://schemas.microsoft.com/office/drawing/2015/9/8/chartex" xmlns:mc="http://schemas.openxmlformats.org/markup-compatibility/2006" xmlns:o="urn:schemas-microsoft-com:office:office" xmlns:r="http://schemas.openxmlformats.org/officeDocument/2006/relationships" xmlns:m="http://schemas.openxmlformats.org/officeDocument/2006/math" xmlns:v="urn:schemas-microsoft-com:vml" xmlns:wp14="http://schemas.microsoft.com/office/word/2010/wordprocessingDrawing" xmlns:wp="http://schemas.openxmlformats.org/drawingml/2006/wordprocessingDrawing" xmlns:w10="urn:schemas-microsoft-com:office:word" xmlns:w="http://schemas.openxmlformats.org/wordprocessingml/2006/main" xmlns:w14="http://schemas.microsoft.com/office/word/2010/wordml" xmlns:w15="http://schemas.microsoft.com/office/word/2012/wordml" xmlns:w16se="http://schemas.microsoft.com/office/word/2015/wordml/symex" xmlns:wpg="http://schemas.microsoft.com/office/word/2010/wordprocessingGroup" xmlns:wpi="http://schemas.microsoft.com/office/word/2010/wordprocessingInk" xmlns:wne="http://schemas.microsoft.com/office/word/2006/wordml" xmlns:wps="http://schemas.microsoft.com/office/word/2010/wordprocessingShape" mc:Ignorable="w14 w15 w16se wp14">
+<w:document xmlns:wpc="http://schemas.microsoft.com/office/word/2010/wordprocessingCanvas" xmlns:cx="http://schemas.microsoft.com/office/drawing/2014/chartex" xmlns:cx1="http://schemas.microsoft.com/office/drawing/2015/9/8/chartex" xmlns:cx2="http://schemas.microsoft.com/office/drawing/2015/10/21/chartex" xmlns:cx3="http://schemas.microsoft.com/office/drawing/2016/5/9/chartex" xmlns:cx4="http://schemas.microsoft.com/office/drawing/2016/5/10/chartex" xmlns:cx5="http://schemas.microsoft.com/office/drawing/2016/5/11/chartex" xmlns:cx6="http://schemas.microsoft.com/office/drawing/2016/5/12/chartex" xmlns:cx7="http://schemas.microsoft.com/office/drawing/2016/5/13/chartex" xmlns:cx8="http://schemas.microsoft.com/office/drawing/2016/5/14/chartex" xmlns:mc="http://schemas.openxmlformats.org/markup-compatibility/2006" xmlns:aink="http://schemas.microsoft.com/office/drawing/2016/ink" xmlns:am3d="http://schemas.microsoft.com/office/drawing/2017/model3d" xmlns:o="urn:schemas-microsoft-com:office:office" xmlns:r="http://schemas.openxmlformats.org/officeDocument/2006/relationships" xmlns:m="http://schemas.openxmlformats.org/officeDocument/2006/math" xmlns:v="urn:schemas-microsoft-com:vml" xmlns:wp14="http://schemas.microsoft.com/office/word/2010/wordprocessingDrawing" xmlns:wp="http://schemas.openxmlformats.org/drawingml/2006/wordprocessingDrawing" xmlns:w10="urn:schemas-microsoft-com:office:word" xmlns:w="http://schemas.openxmlformats.org/wordprocessingml/2006/main" xmlns:w14="http://schemas.microsoft.com/office/word/2010/wordml" xmlns:w15="http://schemas.microsoft.com/office/word/2012/wordml" xmlns:w16cid="http://schemas.microsoft.com/office/word/2016/wordml/cid" xmlns:w16se="http://schemas.microsoft.com/office/word/2015/wordml/symex" xmlns:wpg="http://schemas.microsoft.com/office/word/2010/wordprocessingGroup" xmlns:wpi="http://schemas.microsoft.com/office/word/2010/wordprocessingInk" xmlns:wne="http://schemas.microsoft.com/office/word/2006/wordml" xmlns:wps="http://schemas.microsoft.com/office/word/2010/wordprocessingShape" mc:Ignorable="w14 w15 w16se w16cid wp14">
   <w:body>
     <w:sdt>
       <w:sdtPr>
@@ -57,7 +57,7 @@
           <w:r>
             <w:fldChar w:fldCharType="separate"/>
           </w:r>
-          <w:hyperlink w:anchor="_Toc81227314" w:history="1">
+          <w:hyperlink w:anchor="_Toc82191018" w:history="1">
             <w:r>
               <w:rPr>
                 <w:rStyle w:val="a5"/>
@@ -84,7 +84,7 @@
                 <w:noProof/>
                 <w:webHidden/>
               </w:rPr>
-              <w:instrText xml:space="preserve"> PAGEREF _Toc81227314 \h </w:instrText>
+              <w:instrText xml:space="preserve"> PAGEREF _Toc82191018 \h </w:instrText>
             </w:r>
             <w:r>
               <w:rPr>
@@ -128,7 +128,7 @@
               <w:lang w:eastAsia="ru-RU"/>
             </w:rPr>
           </w:pPr>
-          <w:hyperlink w:anchor="_Toc81227315" w:history="1">
+          <w:hyperlink w:anchor="_Toc82191019" w:history="1">
             <w:r>
               <w:rPr>
                 <w:rStyle w:val="a5"/>
@@ -155,7 +155,7 @@
                 <w:noProof/>
                 <w:webHidden/>
               </w:rPr>
-              <w:instrText xml:space="preserve"> PAGEREF _Toc81227315 \h </w:instrText>
+              <w:instrText xml:space="preserve"> PAGEREF _Toc82191019 \h </w:instrText>
             </w:r>
             <w:r>
               <w:rPr>
@@ -176,6 +176,962 @@
                 <w:webHidden/>
               </w:rPr>
               <w:t>2</w:t>
+            </w:r>
+            <w:r>
+              <w:rPr>
+                <w:noProof/>
+                <w:webHidden/>
+              </w:rPr>
+              <w:fldChar w:fldCharType="end"/>
+            </w:r>
+          </w:hyperlink>
+        </w:p>
+        <w:p>
+          <w:pPr>
+            <w:pStyle w:val="21"/>
+            <w:tabs>
+              <w:tab w:val="right" w:leader="dot" w:pos="9628"/>
+            </w:tabs>
+            <w:rPr>
+              <w:rFonts w:asciiTheme="minorHAnsi" w:eastAsiaTheme="minorEastAsia" w:hAnsiTheme="minorHAnsi"/>
+              <w:noProof/>
+              <w:sz w:val="22"/>
+              <w:lang w:eastAsia="ru-RU"/>
+            </w:rPr>
+          </w:pPr>
+          <w:hyperlink w:anchor="_Toc82191020" w:history="1">
+            <w:r>
+              <w:rPr>
+                <w:rStyle w:val="a5"/>
+                <w:noProof/>
+              </w:rPr>
+              <w:t>Представление данных о ландшафте</w:t>
+            </w:r>
+            <w:r>
+              <w:rPr>
+                <w:noProof/>
+                <w:webHidden/>
+              </w:rPr>
+              <w:tab/>
+            </w:r>
+            <w:r>
+              <w:rPr>
+                <w:noProof/>
+                <w:webHidden/>
+              </w:rPr>
+              <w:fldChar w:fldCharType="begin"/>
+            </w:r>
+            <w:r>
+              <w:rPr>
+                <w:noProof/>
+                <w:webHidden/>
+              </w:rPr>
+              <w:instrText xml:space="preserve"> PAGEREF _Toc82191020 \h </w:instrText>
+            </w:r>
+            <w:r>
+              <w:rPr>
+                <w:noProof/>
+                <w:webHidden/>
+              </w:rPr>
+            </w:r>
+            <w:r>
+              <w:rPr>
+                <w:noProof/>
+                <w:webHidden/>
+              </w:rPr>
+              <w:fldChar w:fldCharType="separate"/>
+            </w:r>
+            <w:r>
+              <w:rPr>
+                <w:noProof/>
+                <w:webHidden/>
+              </w:rPr>
+              <w:t>2</w:t>
+            </w:r>
+            <w:r>
+              <w:rPr>
+                <w:noProof/>
+                <w:webHidden/>
+              </w:rPr>
+              <w:fldChar w:fldCharType="end"/>
+            </w:r>
+          </w:hyperlink>
+        </w:p>
+        <w:p>
+          <w:pPr>
+            <w:pStyle w:val="31"/>
+            <w:tabs>
+              <w:tab w:val="right" w:leader="dot" w:pos="9628"/>
+            </w:tabs>
+            <w:rPr>
+              <w:noProof/>
+            </w:rPr>
+          </w:pPr>
+          <w:hyperlink w:anchor="_Toc82191021" w:history="1">
+            <w:r>
+              <w:rPr>
+                <w:rStyle w:val="a5"/>
+                <w:noProof/>
+              </w:rPr>
+              <w:t>Регулярная сетка высот</w:t>
+            </w:r>
+            <w:r>
+              <w:rPr>
+                <w:noProof/>
+                <w:webHidden/>
+              </w:rPr>
+              <w:tab/>
+            </w:r>
+            <w:r>
+              <w:rPr>
+                <w:noProof/>
+                <w:webHidden/>
+              </w:rPr>
+              <w:fldChar w:fldCharType="begin"/>
+            </w:r>
+            <w:r>
+              <w:rPr>
+                <w:noProof/>
+                <w:webHidden/>
+              </w:rPr>
+              <w:instrText xml:space="preserve"> PAGEREF _Toc82191021 \h </w:instrText>
+            </w:r>
+            <w:r>
+              <w:rPr>
+                <w:noProof/>
+                <w:webHidden/>
+              </w:rPr>
+            </w:r>
+            <w:r>
+              <w:rPr>
+                <w:noProof/>
+                <w:webHidden/>
+              </w:rPr>
+              <w:fldChar w:fldCharType="separate"/>
+            </w:r>
+            <w:r>
+              <w:rPr>
+                <w:noProof/>
+                <w:webHidden/>
+              </w:rPr>
+              <w:t>2</w:t>
+            </w:r>
+            <w:r>
+              <w:rPr>
+                <w:noProof/>
+                <w:webHidden/>
+              </w:rPr>
+              <w:fldChar w:fldCharType="end"/>
+            </w:r>
+          </w:hyperlink>
+        </w:p>
+        <w:p>
+          <w:pPr>
+            <w:pStyle w:val="31"/>
+            <w:tabs>
+              <w:tab w:val="right" w:leader="dot" w:pos="9628"/>
+            </w:tabs>
+            <w:rPr>
+              <w:noProof/>
+            </w:rPr>
+          </w:pPr>
+          <w:hyperlink w:anchor="_Toc82191022" w:history="1">
+            <w:r>
+              <w:rPr>
+                <w:rStyle w:val="a5"/>
+                <w:noProof/>
+              </w:rPr>
+              <w:t>Иррегулярная сетка</w:t>
+            </w:r>
+            <w:r>
+              <w:rPr>
+                <w:noProof/>
+                <w:webHidden/>
+              </w:rPr>
+              <w:tab/>
+            </w:r>
+            <w:r>
+              <w:rPr>
+                <w:noProof/>
+                <w:webHidden/>
+              </w:rPr>
+              <w:fldChar w:fldCharType="begin"/>
+            </w:r>
+            <w:r>
+              <w:rPr>
+                <w:noProof/>
+                <w:webHidden/>
+              </w:rPr>
+              <w:instrText xml:space="preserve"> PAGEREF _Toc82191022 \h </w:instrText>
+            </w:r>
+            <w:r>
+              <w:rPr>
+                <w:noProof/>
+                <w:webHidden/>
+              </w:rPr>
+            </w:r>
+            <w:r>
+              <w:rPr>
+                <w:noProof/>
+                <w:webHidden/>
+              </w:rPr>
+              <w:fldChar w:fldCharType="separate"/>
+            </w:r>
+            <w:r>
+              <w:rPr>
+                <w:noProof/>
+                <w:webHidden/>
+              </w:rPr>
+              <w:t>3</w:t>
+            </w:r>
+            <w:r>
+              <w:rPr>
+                <w:noProof/>
+                <w:webHidden/>
+              </w:rPr>
+              <w:fldChar w:fldCharType="end"/>
+            </w:r>
+          </w:hyperlink>
+        </w:p>
+        <w:p>
+          <w:pPr>
+            <w:pStyle w:val="31"/>
+            <w:tabs>
+              <w:tab w:val="right" w:leader="dot" w:pos="9628"/>
+            </w:tabs>
+            <w:rPr>
+              <w:noProof/>
+            </w:rPr>
+          </w:pPr>
+          <w:hyperlink w:anchor="_Toc82191023" w:history="1">
+            <w:r>
+              <w:rPr>
+                <w:rStyle w:val="a5"/>
+                <w:noProof/>
+              </w:rPr>
+              <w:t>Посегментная карта высот</w:t>
+            </w:r>
+            <w:r>
+              <w:rPr>
+                <w:noProof/>
+                <w:webHidden/>
+              </w:rPr>
+              <w:tab/>
+            </w:r>
+            <w:r>
+              <w:rPr>
+                <w:noProof/>
+                <w:webHidden/>
+              </w:rPr>
+              <w:fldChar w:fldCharType="begin"/>
+            </w:r>
+            <w:r>
+              <w:rPr>
+                <w:noProof/>
+                <w:webHidden/>
+              </w:rPr>
+              <w:instrText xml:space="preserve"> PAGEREF _Toc82191023 \h </w:instrText>
+            </w:r>
+            <w:r>
+              <w:rPr>
+                <w:noProof/>
+                <w:webHidden/>
+              </w:rPr>
+            </w:r>
+            <w:r>
+              <w:rPr>
+                <w:noProof/>
+                <w:webHidden/>
+              </w:rPr>
+              <w:fldChar w:fldCharType="separate"/>
+            </w:r>
+            <w:r>
+              <w:rPr>
+                <w:noProof/>
+                <w:webHidden/>
+              </w:rPr>
+              <w:t>3</w:t>
+            </w:r>
+            <w:r>
+              <w:rPr>
+                <w:noProof/>
+                <w:webHidden/>
+              </w:rPr>
+              <w:fldChar w:fldCharType="end"/>
+            </w:r>
+          </w:hyperlink>
+        </w:p>
+        <w:p>
+          <w:pPr>
+            <w:pStyle w:val="31"/>
+            <w:tabs>
+              <w:tab w:val="right" w:leader="dot" w:pos="9628"/>
+            </w:tabs>
+            <w:rPr>
+              <w:noProof/>
+            </w:rPr>
+          </w:pPr>
+          <w:hyperlink w:anchor="_Toc82191024" w:history="1">
+            <w:r>
+              <w:rPr>
+                <w:rStyle w:val="a5"/>
+                <w:noProof/>
+              </w:rPr>
+              <w:t>Вывод</w:t>
+            </w:r>
+            <w:r>
+              <w:rPr>
+                <w:noProof/>
+                <w:webHidden/>
+              </w:rPr>
+              <w:tab/>
+            </w:r>
+            <w:r>
+              <w:rPr>
+                <w:noProof/>
+                <w:webHidden/>
+              </w:rPr>
+              <w:fldChar w:fldCharType="begin"/>
+            </w:r>
+            <w:r>
+              <w:rPr>
+                <w:noProof/>
+                <w:webHidden/>
+              </w:rPr>
+              <w:instrText xml:space="preserve"> PAGEREF _Toc82191024 \h </w:instrText>
+            </w:r>
+            <w:r>
+              <w:rPr>
+                <w:noProof/>
+                <w:webHidden/>
+              </w:rPr>
+            </w:r>
+            <w:r>
+              <w:rPr>
+                <w:noProof/>
+                <w:webHidden/>
+              </w:rPr>
+              <w:fldChar w:fldCharType="separate"/>
+            </w:r>
+            <w:r>
+              <w:rPr>
+                <w:noProof/>
+                <w:webHidden/>
+              </w:rPr>
+              <w:t>4</w:t>
+            </w:r>
+            <w:r>
+              <w:rPr>
+                <w:noProof/>
+                <w:webHidden/>
+              </w:rPr>
+              <w:fldChar w:fldCharType="end"/>
+            </w:r>
+          </w:hyperlink>
+        </w:p>
+        <w:p>
+          <w:pPr>
+            <w:pStyle w:val="21"/>
+            <w:tabs>
+              <w:tab w:val="right" w:leader="dot" w:pos="9628"/>
+            </w:tabs>
+            <w:rPr>
+              <w:rFonts w:asciiTheme="minorHAnsi" w:eastAsiaTheme="minorEastAsia" w:hAnsiTheme="minorHAnsi"/>
+              <w:noProof/>
+              <w:sz w:val="22"/>
+              <w:lang w:eastAsia="ru-RU"/>
+            </w:rPr>
+          </w:pPr>
+          <w:hyperlink w:anchor="_Toc82191025" w:history="1">
+            <w:r>
+              <w:rPr>
+                <w:rStyle w:val="a5"/>
+                <w:noProof/>
+              </w:rPr>
+              <w:t>Выбор алгоритма генерации ландшафта</w:t>
+            </w:r>
+            <w:r>
+              <w:rPr>
+                <w:noProof/>
+                <w:webHidden/>
+              </w:rPr>
+              <w:tab/>
+            </w:r>
+            <w:r>
+              <w:rPr>
+                <w:noProof/>
+                <w:webHidden/>
+              </w:rPr>
+              <w:fldChar w:fldCharType="begin"/>
+            </w:r>
+            <w:r>
+              <w:rPr>
+                <w:noProof/>
+                <w:webHidden/>
+              </w:rPr>
+              <w:instrText xml:space="preserve"> PAGEREF _Toc82191025 \h </w:instrText>
+            </w:r>
+            <w:r>
+              <w:rPr>
+                <w:noProof/>
+                <w:webHidden/>
+              </w:rPr>
+            </w:r>
+            <w:r>
+              <w:rPr>
+                <w:noProof/>
+                <w:webHidden/>
+              </w:rPr>
+              <w:fldChar w:fldCharType="separate"/>
+            </w:r>
+            <w:r>
+              <w:rPr>
+                <w:noProof/>
+                <w:webHidden/>
+              </w:rPr>
+              <w:t>4</w:t>
+            </w:r>
+            <w:r>
+              <w:rPr>
+                <w:noProof/>
+                <w:webHidden/>
+              </w:rPr>
+              <w:fldChar w:fldCharType="end"/>
+            </w:r>
+          </w:hyperlink>
+        </w:p>
+        <w:p>
+          <w:pPr>
+            <w:pStyle w:val="31"/>
+            <w:tabs>
+              <w:tab w:val="right" w:leader="dot" w:pos="9628"/>
+            </w:tabs>
+            <w:rPr>
+              <w:noProof/>
+            </w:rPr>
+          </w:pPr>
+          <w:hyperlink w:anchor="_Toc82191026" w:history="1">
+            <w:r>
+              <w:rPr>
+                <w:rStyle w:val="a5"/>
+                <w:noProof/>
+              </w:rPr>
+              <w:t>«Простой» способ</w:t>
+            </w:r>
+            <w:r>
+              <w:rPr>
+                <w:noProof/>
+                <w:webHidden/>
+              </w:rPr>
+              <w:tab/>
+            </w:r>
+            <w:r>
+              <w:rPr>
+                <w:noProof/>
+                <w:webHidden/>
+              </w:rPr>
+              <w:fldChar w:fldCharType="begin"/>
+            </w:r>
+            <w:r>
+              <w:rPr>
+                <w:noProof/>
+                <w:webHidden/>
+              </w:rPr>
+              <w:instrText xml:space="preserve"> PAGEREF _Toc82191026 \h </w:instrText>
+            </w:r>
+            <w:r>
+              <w:rPr>
+                <w:noProof/>
+                <w:webHidden/>
+              </w:rPr>
+            </w:r>
+            <w:r>
+              <w:rPr>
+                <w:noProof/>
+                <w:webHidden/>
+              </w:rPr>
+              <w:fldChar w:fldCharType="separate"/>
+            </w:r>
+            <w:r>
+              <w:rPr>
+                <w:noProof/>
+                <w:webHidden/>
+              </w:rPr>
+              <w:t>4</w:t>
+            </w:r>
+            <w:r>
+              <w:rPr>
+                <w:noProof/>
+                <w:webHidden/>
+              </w:rPr>
+              <w:fldChar w:fldCharType="end"/>
+            </w:r>
+          </w:hyperlink>
+        </w:p>
+        <w:p>
+          <w:pPr>
+            <w:pStyle w:val="31"/>
+            <w:tabs>
+              <w:tab w:val="right" w:leader="dot" w:pos="9628"/>
+            </w:tabs>
+            <w:rPr>
+              <w:noProof/>
+            </w:rPr>
+          </w:pPr>
+          <w:hyperlink w:anchor="_Toc82191027" w:history="1">
+            <w:r>
+              <w:rPr>
+                <w:rStyle w:val="a5"/>
+                <w:noProof/>
+              </w:rPr>
+              <w:t>Шум Перлина</w:t>
+            </w:r>
+            <w:r>
+              <w:rPr>
+                <w:noProof/>
+                <w:webHidden/>
+              </w:rPr>
+              <w:tab/>
+            </w:r>
+            <w:r>
+              <w:rPr>
+                <w:noProof/>
+                <w:webHidden/>
+              </w:rPr>
+              <w:fldChar w:fldCharType="begin"/>
+            </w:r>
+            <w:r>
+              <w:rPr>
+                <w:noProof/>
+                <w:webHidden/>
+              </w:rPr>
+              <w:instrText xml:space="preserve"> PAGEREF _Toc82191027 \h </w:instrText>
+            </w:r>
+            <w:r>
+              <w:rPr>
+                <w:noProof/>
+                <w:webHidden/>
+              </w:rPr>
+            </w:r>
+            <w:r>
+              <w:rPr>
+                <w:noProof/>
+                <w:webHidden/>
+              </w:rPr>
+              <w:fldChar w:fldCharType="separate"/>
+            </w:r>
+            <w:r>
+              <w:rPr>
+                <w:noProof/>
+                <w:webHidden/>
+              </w:rPr>
+              <w:t>5</w:t>
+            </w:r>
+            <w:r>
+              <w:rPr>
+                <w:noProof/>
+                <w:webHidden/>
+              </w:rPr>
+              <w:fldChar w:fldCharType="end"/>
+            </w:r>
+          </w:hyperlink>
+        </w:p>
+        <w:p>
+          <w:pPr>
+            <w:pStyle w:val="31"/>
+            <w:tabs>
+              <w:tab w:val="right" w:leader="dot" w:pos="9628"/>
+            </w:tabs>
+            <w:rPr>
+              <w:noProof/>
+            </w:rPr>
+          </w:pPr>
+          <w:hyperlink w:anchor="_Toc82191028" w:history="1">
+            <w:r>
+              <w:rPr>
+                <w:rStyle w:val="a5"/>
+                <w:noProof/>
+              </w:rPr>
+              <w:t>Холмовой алгоритм (</w:t>
+            </w:r>
+            <w:r>
+              <w:rPr>
+                <w:rStyle w:val="a5"/>
+                <w:noProof/>
+                <w:lang w:val="en-US"/>
+              </w:rPr>
+              <w:t>Hill</w:t>
+            </w:r>
+            <w:r>
+              <w:rPr>
+                <w:rStyle w:val="a5"/>
+                <w:noProof/>
+              </w:rPr>
+              <w:t xml:space="preserve"> </w:t>
+            </w:r>
+            <w:r>
+              <w:rPr>
+                <w:rStyle w:val="a5"/>
+                <w:noProof/>
+                <w:lang w:val="en-US"/>
+              </w:rPr>
+              <w:t>Algoritm</w:t>
+            </w:r>
+            <w:r>
+              <w:rPr>
+                <w:rStyle w:val="a5"/>
+                <w:noProof/>
+              </w:rPr>
+              <w:t>)</w:t>
+            </w:r>
+            <w:r>
+              <w:rPr>
+                <w:noProof/>
+                <w:webHidden/>
+              </w:rPr>
+              <w:tab/>
+            </w:r>
+            <w:r>
+              <w:rPr>
+                <w:noProof/>
+                <w:webHidden/>
+              </w:rPr>
+              <w:fldChar w:fldCharType="begin"/>
+            </w:r>
+            <w:r>
+              <w:rPr>
+                <w:noProof/>
+                <w:webHidden/>
+              </w:rPr>
+              <w:instrText xml:space="preserve"> PAGEREF _Toc82191028 \h </w:instrText>
+            </w:r>
+            <w:r>
+              <w:rPr>
+                <w:noProof/>
+                <w:webHidden/>
+              </w:rPr>
+            </w:r>
+            <w:r>
+              <w:rPr>
+                <w:noProof/>
+                <w:webHidden/>
+              </w:rPr>
+              <w:fldChar w:fldCharType="separate"/>
+            </w:r>
+            <w:r>
+              <w:rPr>
+                <w:noProof/>
+                <w:webHidden/>
+              </w:rPr>
+              <w:t>6</w:t>
+            </w:r>
+            <w:r>
+              <w:rPr>
+                <w:noProof/>
+                <w:webHidden/>
+              </w:rPr>
+              <w:fldChar w:fldCharType="end"/>
+            </w:r>
+          </w:hyperlink>
+        </w:p>
+        <w:p>
+          <w:pPr>
+            <w:pStyle w:val="31"/>
+            <w:tabs>
+              <w:tab w:val="right" w:leader="dot" w:pos="9628"/>
+            </w:tabs>
+            <w:rPr>
+              <w:noProof/>
+            </w:rPr>
+          </w:pPr>
+          <w:hyperlink w:anchor="_Toc82191029" w:history="1">
+            <w:r>
+              <w:rPr>
+                <w:rStyle w:val="a5"/>
+                <w:noProof/>
+                <w:lang w:val="en-US"/>
+              </w:rPr>
+              <w:t>Diamond</w:t>
+            </w:r>
+            <w:r>
+              <w:rPr>
+                <w:rStyle w:val="a5"/>
+                <w:noProof/>
+              </w:rPr>
+              <w:t xml:space="preserve"> </w:t>
+            </w:r>
+            <w:r>
+              <w:rPr>
+                <w:rStyle w:val="a5"/>
+                <w:noProof/>
+                <w:lang w:val="en-US"/>
+              </w:rPr>
+              <w:t>square</w:t>
+            </w:r>
+            <w:r>
+              <w:rPr>
+                <w:noProof/>
+                <w:webHidden/>
+              </w:rPr>
+              <w:tab/>
+            </w:r>
+            <w:r>
+              <w:rPr>
+                <w:noProof/>
+                <w:webHidden/>
+              </w:rPr>
+              <w:fldChar w:fldCharType="begin"/>
+            </w:r>
+            <w:r>
+              <w:rPr>
+                <w:noProof/>
+                <w:webHidden/>
+              </w:rPr>
+              <w:instrText xml:space="preserve"> PAGEREF _Toc82191029 \h </w:instrText>
+            </w:r>
+            <w:r>
+              <w:rPr>
+                <w:noProof/>
+                <w:webHidden/>
+              </w:rPr>
+            </w:r>
+            <w:r>
+              <w:rPr>
+                <w:noProof/>
+                <w:webHidden/>
+              </w:rPr>
+              <w:fldChar w:fldCharType="separate"/>
+            </w:r>
+            <w:r>
+              <w:rPr>
+                <w:noProof/>
+                <w:webHidden/>
+              </w:rPr>
+              <w:t>6</w:t>
+            </w:r>
+            <w:r>
+              <w:rPr>
+                <w:noProof/>
+                <w:webHidden/>
+              </w:rPr>
+              <w:fldChar w:fldCharType="end"/>
+            </w:r>
+          </w:hyperlink>
+        </w:p>
+        <w:p>
+          <w:pPr>
+            <w:pStyle w:val="31"/>
+            <w:tabs>
+              <w:tab w:val="right" w:leader="dot" w:pos="9628"/>
+            </w:tabs>
+            <w:rPr>
+              <w:noProof/>
+            </w:rPr>
+          </w:pPr>
+          <w:hyperlink w:anchor="_Toc82191030" w:history="1">
+            <w:r>
+              <w:rPr>
+                <w:rStyle w:val="a5"/>
+                <w:noProof/>
+              </w:rPr>
+              <w:t>Вывод</w:t>
+            </w:r>
+            <w:r>
+              <w:rPr>
+                <w:noProof/>
+                <w:webHidden/>
+              </w:rPr>
+              <w:tab/>
+            </w:r>
+            <w:r>
+              <w:rPr>
+                <w:noProof/>
+                <w:webHidden/>
+              </w:rPr>
+              <w:fldChar w:fldCharType="begin"/>
+            </w:r>
+            <w:r>
+              <w:rPr>
+                <w:noProof/>
+                <w:webHidden/>
+              </w:rPr>
+              <w:instrText xml:space="preserve"> PAGEREF _Toc82191030 \h </w:instrText>
+            </w:r>
+            <w:r>
+              <w:rPr>
+                <w:noProof/>
+                <w:webHidden/>
+              </w:rPr>
+            </w:r>
+            <w:r>
+              <w:rPr>
+                <w:noProof/>
+                <w:webHidden/>
+              </w:rPr>
+              <w:fldChar w:fldCharType="separate"/>
+            </w:r>
+            <w:r>
+              <w:rPr>
+                <w:noProof/>
+                <w:webHidden/>
+              </w:rPr>
+              <w:t>7</w:t>
+            </w:r>
+            <w:r>
+              <w:rPr>
+                <w:noProof/>
+                <w:webHidden/>
+              </w:rPr>
+              <w:fldChar w:fldCharType="end"/>
+            </w:r>
+          </w:hyperlink>
+        </w:p>
+        <w:p>
+          <w:pPr>
+            <w:pStyle w:val="21"/>
+            <w:tabs>
+              <w:tab w:val="right" w:leader="dot" w:pos="9628"/>
+            </w:tabs>
+            <w:rPr>
+              <w:rFonts w:asciiTheme="minorHAnsi" w:eastAsiaTheme="minorEastAsia" w:hAnsiTheme="minorHAnsi"/>
+              <w:noProof/>
+              <w:sz w:val="22"/>
+              <w:lang w:eastAsia="ru-RU"/>
+            </w:rPr>
+          </w:pPr>
+          <w:hyperlink w:anchor="_Toc82191031" w:history="1">
+            <w:r>
+              <w:rPr>
+                <w:rStyle w:val="a5"/>
+                <w:noProof/>
+              </w:rPr>
+              <w:t>Выбор алгоритма</w:t>
+            </w:r>
+            <w:r>
+              <w:rPr>
+                <w:rStyle w:val="a5"/>
+                <w:noProof/>
+              </w:rPr>
+              <w:t xml:space="preserve"> </w:t>
+            </w:r>
+            <w:r>
+              <w:rPr>
+                <w:rStyle w:val="a5"/>
+                <w:noProof/>
+              </w:rPr>
+              <w:t>удаления невидимых поверхностей</w:t>
+            </w:r>
+            <w:r>
+              <w:rPr>
+                <w:noProof/>
+                <w:webHidden/>
+              </w:rPr>
+              <w:tab/>
+            </w:r>
+            <w:r>
+              <w:rPr>
+                <w:noProof/>
+                <w:webHidden/>
+              </w:rPr>
+              <w:fldChar w:fldCharType="begin"/>
+            </w:r>
+            <w:r>
+              <w:rPr>
+                <w:noProof/>
+                <w:webHidden/>
+              </w:rPr>
+              <w:instrText xml:space="preserve"> PAGEREF _Toc82191031 \h </w:instrText>
+            </w:r>
+            <w:r>
+              <w:rPr>
+                <w:noProof/>
+                <w:webHidden/>
+              </w:rPr>
+            </w:r>
+            <w:r>
+              <w:rPr>
+                <w:noProof/>
+                <w:webHidden/>
+              </w:rPr>
+              <w:fldChar w:fldCharType="separate"/>
+            </w:r>
+            <w:r>
+              <w:rPr>
+                <w:noProof/>
+                <w:webHidden/>
+              </w:rPr>
+              <w:t>8</w:t>
+            </w:r>
+            <w:r>
+              <w:rPr>
+                <w:noProof/>
+                <w:webHidden/>
+              </w:rPr>
+              <w:fldChar w:fldCharType="end"/>
+            </w:r>
+          </w:hyperlink>
+        </w:p>
+        <w:p>
+          <w:pPr>
+            <w:pStyle w:val="21"/>
+            <w:tabs>
+              <w:tab w:val="right" w:leader="dot" w:pos="9628"/>
+            </w:tabs>
+            <w:rPr>
+              <w:rFonts w:asciiTheme="minorHAnsi" w:eastAsiaTheme="minorEastAsia" w:hAnsiTheme="minorHAnsi"/>
+              <w:noProof/>
+              <w:sz w:val="22"/>
+              <w:lang w:eastAsia="ru-RU"/>
+            </w:rPr>
+          </w:pPr>
+          <w:hyperlink w:anchor="_Toc82191032" w:history="1">
+            <w:r>
+              <w:rPr>
+                <w:rStyle w:val="a5"/>
+                <w:noProof/>
+              </w:rPr>
+              <w:t>Представление ландшафта</w:t>
+            </w:r>
+            <w:r>
+              <w:rPr>
+                <w:noProof/>
+                <w:webHidden/>
+              </w:rPr>
+              <w:tab/>
+            </w:r>
+            <w:r>
+              <w:rPr>
+                <w:noProof/>
+                <w:webHidden/>
+              </w:rPr>
+              <w:fldChar w:fldCharType="begin"/>
+            </w:r>
+            <w:r>
+              <w:rPr>
+                <w:noProof/>
+                <w:webHidden/>
+              </w:rPr>
+              <w:instrText xml:space="preserve"> PAGEREF _Toc82191032 \h </w:instrText>
+            </w:r>
+            <w:r>
+              <w:rPr>
+                <w:noProof/>
+                <w:webHidden/>
+              </w:rPr>
+            </w:r>
+            <w:r>
+              <w:rPr>
+                <w:noProof/>
+                <w:webHidden/>
+              </w:rPr>
+              <w:fldChar w:fldCharType="separate"/>
+            </w:r>
+            <w:r>
+              <w:rPr>
+                <w:noProof/>
+                <w:webHidden/>
+              </w:rPr>
+              <w:t>8</w:t>
             </w:r>
             <w:r>
               <w:rPr>
@@ -199,7 +1155,7 @@
               <w:lang w:eastAsia="ru-RU"/>
             </w:rPr>
           </w:pPr>
-          <w:hyperlink w:anchor="_Toc81227316" w:history="1">
+          <w:hyperlink w:anchor="_Toc82191033" w:history="1">
             <w:r>
               <w:rPr>
                 <w:rStyle w:val="a5"/>
@@ -226,7 +1182,7 @@
                 <w:noProof/>
                 <w:webHidden/>
               </w:rPr>
-              <w:instrText xml:space="preserve"> PAGEREF _Toc81227316 \h </w:instrText>
+              <w:instrText xml:space="preserve"> PAGEREF _Toc82191033 \h </w:instrText>
             </w:r>
             <w:r>
               <w:rPr>
@@ -246,7 +1202,7 @@
                 <w:noProof/>
                 <w:webHidden/>
               </w:rPr>
-              <w:t>3</w:t>
+              <w:t>9</w:t>
             </w:r>
             <w:r>
               <w:rPr>
@@ -270,13 +1226,29 @@
               <w:lang w:eastAsia="ru-RU"/>
             </w:rPr>
           </w:pPr>
-          <w:hyperlink w:anchor="_Toc81227317" w:history="1">
+          <w:hyperlink w:anchor="_Toc82191034" w:history="1">
             <w:r>
               <w:rPr>
                 <w:rStyle w:val="a5"/>
                 <w:noProof/>
-              </w:rPr>
-              <w:t>Алгоритм генерации ландшафта</w:t>
+                <w:lang w:val="en-US"/>
+              </w:rPr>
+              <w:t>Diamond</w:t>
+            </w:r>
+            <w:r>
+              <w:rPr>
+                <w:rStyle w:val="a5"/>
+                <w:noProof/>
+              </w:rPr>
+              <w:t>-</w:t>
+            </w:r>
+            <w:r>
+              <w:rPr>
+                <w:rStyle w:val="a5"/>
+                <w:noProof/>
+                <w:lang w:val="en-US"/>
+              </w:rPr>
+              <w:t>square</w:t>
             </w:r>
             <w:r>
               <w:rPr>
@@ -297,7 +1269,7 @@
                 <w:noProof/>
                 <w:webHidden/>
               </w:rPr>
-              <w:instrText xml:space="preserve"> PAGEREF _Toc81227317 \h </w:instrText>
+              <w:instrText xml:space="preserve"> PAGEREF _Toc82191034 \h </w:instrText>
             </w:r>
             <w:r>
               <w:rPr>
@@ -317,7 +1289,7 @@
                 <w:noProof/>
                 <w:webHidden/>
               </w:rPr>
-              <w:t>3</w:t>
+              <w:t>9</w:t>
             </w:r>
             <w:r>
               <w:rPr>
@@ -341,7 +1313,7 @@
               <w:lang w:eastAsia="ru-RU"/>
             </w:rPr>
           </w:pPr>
-          <w:hyperlink w:anchor="_Toc81227318" w:history="1">
+          <w:hyperlink w:anchor="_Toc82191035" w:history="1">
             <w:r>
               <w:rPr>
                 <w:rStyle w:val="a5"/>
@@ -368,7 +1340,7 @@
                 <w:noProof/>
                 <w:webHidden/>
               </w:rPr>
-              <w:instrText xml:space="preserve"> PAGEREF _Toc81227318 \h </w:instrText>
+              <w:instrText xml:space="preserve"> PAGEREF _Toc82191035 \h </w:instrText>
             </w:r>
             <w:r>
               <w:rPr>
@@ -388,7 +1360,7 @@
                 <w:noProof/>
                 <w:webHidden/>
               </w:rPr>
-              <w:t>4</w:t>
+              <w:t>10</w:t>
             </w:r>
             <w:r>
               <w:rPr>
@@ -412,7 +1384,7 @@
               <w:lang w:eastAsia="ru-RU"/>
             </w:rPr>
           </w:pPr>
-          <w:hyperlink w:anchor="_Toc81227319" w:history="1">
+          <w:hyperlink w:anchor="_Toc82191036" w:history="1">
             <w:r>
               <w:rPr>
                 <w:rStyle w:val="a5"/>
@@ -439,7 +1411,7 @@
                 <w:noProof/>
                 <w:webHidden/>
               </w:rPr>
-              <w:instrText xml:space="preserve"> PAGEREF _Toc81227319 \h </w:instrText>
+              <w:instrText xml:space="preserve"> PAGEREF _Toc82191036 \h </w:instrText>
             </w:r>
             <w:r>
               <w:rPr>
@@ -459,7 +1431,7 @@
                 <w:noProof/>
                 <w:webHidden/>
               </w:rPr>
-              <w:t>6</w:t>
+              <w:t>11</w:t>
             </w:r>
             <w:r>
               <w:rPr>
@@ -483,7 +1455,7 @@
               <w:lang w:eastAsia="ru-RU"/>
             </w:rPr>
           </w:pPr>
-          <w:hyperlink w:anchor="_Toc81227320" w:history="1">
+          <w:hyperlink w:anchor="_Toc82191037" w:history="1">
             <w:r>
               <w:rPr>
                 <w:rStyle w:val="a5"/>
@@ -510,7 +1482,7 @@
                 <w:noProof/>
                 <w:webHidden/>
               </w:rPr>
-              <w:instrText xml:space="preserve"> PAGEREF _Toc81227320 \h </w:instrText>
+              <w:instrText xml:space="preserve"> PAGEREF _Toc82191037 \h </w:instrText>
             </w:r>
             <w:r>
               <w:rPr>
@@ -530,7 +1502,7 @@
                 <w:noProof/>
                 <w:webHidden/>
               </w:rPr>
-              <w:t>7</w:t>
+              <w:t>12</w:t>
             </w:r>
             <w:r>
               <w:rPr>
@@ -554,7 +1526,7 @@
               <w:lang w:eastAsia="ru-RU"/>
             </w:rPr>
           </w:pPr>
-          <w:hyperlink w:anchor="_Toc81227321" w:history="1">
+          <w:hyperlink w:anchor="_Toc82191038" w:history="1">
             <w:r>
               <w:rPr>
                 <w:rStyle w:val="a5"/>
@@ -582,7 +1554,7 @@
                 <w:noProof/>
                 <w:webHidden/>
               </w:rPr>
-              <w:instrText xml:space="preserve"> PAGEREF _Toc81227321 \h </w:instrText>
+              <w:instrText xml:space="preserve"> PAGEREF _Toc82191038 \h </w:instrText>
             </w:r>
             <w:r>
               <w:rPr>
@@ -602,7 +1574,7 @@
                 <w:noProof/>
                 <w:webHidden/>
               </w:rPr>
-              <w:t>7</w:t>
+              <w:t>12</w:t>
             </w:r>
             <w:r>
               <w:rPr>
@@ -626,7 +1598,7 @@
               <w:lang w:eastAsia="ru-RU"/>
             </w:rPr>
           </w:pPr>
-          <w:hyperlink w:anchor="_Toc81227322" w:history="1">
+          <w:hyperlink w:anchor="_Toc82191039" w:history="1">
             <w:r>
               <w:rPr>
                 <w:rStyle w:val="a5"/>
@@ -654,7 +1626,7 @@
                 <w:noProof/>
                 <w:webHidden/>
               </w:rPr>
-              <w:instrText xml:space="preserve"> PAGEREF _Toc81227322 \h </w:instrText>
+              <w:instrText xml:space="preserve"> PAGEREF _Toc82191039 \h </w:instrText>
             </w:r>
             <w:r>
               <w:rPr>
@@ -674,7 +1646,7 @@
                 <w:noProof/>
                 <w:webHidden/>
               </w:rPr>
-              <w:t>10</w:t>
+              <w:t>15</w:t>
             </w:r>
             <w:r>
               <w:rPr>
@@ -703,7 +1675,7 @@
       <w:pPr>
         <w:pStyle w:val="1"/>
       </w:pPr>
-      <w:bookmarkStart w:id="0" w:name="_Toc81227314"/>
+      <w:bookmarkStart w:id="0" w:name="_Toc82191018"/>
       <w:r>
         <w:lastRenderedPageBreak/>
         <w:t>Введение</w:t>
@@ -891,7 +1863,7 @@
       <w:pPr>
         <w:pStyle w:val="1"/>
       </w:pPr>
-      <w:bookmarkStart w:id="1" w:name="_Toc81227315"/>
+      <w:bookmarkStart w:id="1" w:name="_Toc82191019"/>
       <w:r>
         <w:lastRenderedPageBreak/>
         <w:t>Аналитическая часть</w:t>
@@ -902,9 +1874,11 @@
       <w:pPr>
         <w:pStyle w:val="2"/>
       </w:pPr>
+      <w:bookmarkStart w:id="2" w:name="_Toc82191020"/>
       <w:r>
         <w:t>Представление данных о ландшафте</w:t>
       </w:r>
+      <w:bookmarkEnd w:id="2"/>
     </w:p>
     <w:p>
       <w:r>
@@ -972,19 +1946,18 @@
       <w:pPr>
         <w:pStyle w:val="3"/>
       </w:pPr>
+      <w:bookmarkStart w:id="3" w:name="_Toc82191021"/>
       <w:r>
         <w:t xml:space="preserve">Регулярная </w:t>
       </w:r>
       <w:r>
         <w:t>сетка высот</w:t>
       </w:r>
-    </w:p>
-    <w:p>
-      <w:r>
-        <w:t>В карте высот д</w:t>
-      </w:r>
-      <w:r>
-        <w:t>анные представ</w:t>
+      <w:bookmarkEnd w:id="3"/>
+    </w:p>
+    <w:p>
+      <w:r>
+        <w:t>В карте высот данные представ</w:t>
       </w:r>
       <w:r>
         <w:t>лены в виде двухмерного массива,</w:t>
@@ -1052,19 +2025,18 @@
         <w:t>чность данных (например, когда</w:t>
       </w:r>
       <w:r>
-        <w:t xml:space="preserve"> зада</w:t>
-      </w:r>
-      <w:r>
-        <w:t>ется простая плоскость, то</w:t>
-      </w:r>
-      <w:r>
-        <w:t xml:space="preserve"> в этом случае, для построения простой плоскости будет использоваться множество точек, хотя можно было обойтись тремя</w:t>
-      </w:r>
-      <w:r>
-        <w:t>)</w:t>
-      </w:r>
-      <w:r>
-        <w:t>. Но с другой стороны, в некоторых ситуациях, данная избыточность может стать плюсом.</w:t>
+        <w:t xml:space="preserve"> задается простая плоскость, то в этом случае, для построения простой плоскости будет использоваться множество точек, хотя можно было обойтись тремя)</w:t>
+      </w:r>
+      <w:r>
+        <w:t xml:space="preserve">. </w:t>
+      </w:r>
+      <w:proofErr w:type="gramStart"/>
+      <w:r>
+        <w:t>Но с другой стороны</w:t>
+      </w:r>
+      <w:proofErr w:type="gramEnd"/>
+      <w:r>
+        <w:t>, в некоторых ситуациях, данная избыточность может стать плюсом.</w:t>
       </w:r>
       <w:r>
         <w:t xml:space="preserve"> В случае, если мы хотим изменить какую-то конкретную высоту или область ландшафта, мы легко можем это сделать. Кроме этого, для каждого элемента такой карты можно хранить не только значения высот, но и другие параметры, которые хранят информацию об особенностях ландшафта в конкретной точке (например, цвет). Также, </w:t>
@@ -1074,31 +2046,21 @@
         <w:t xml:space="preserve">поскольку </w:t>
       </w:r>
       <w:r>
-        <w:t xml:space="preserve">вершины </w:t>
-      </w:r>
-      <w:r>
-        <w:t xml:space="preserve">расположены регулярно и достаточно близко, можно более </w:t>
-      </w:r>
-      <w:r>
-        <w:t xml:space="preserve">точно </w:t>
-      </w:r>
-      <w:r>
-        <w:t>производить динамическое освещение</w:t>
-      </w:r>
-      <w:r>
-        <w:t>.</w:t>
+        <w:t>вершины расположены регулярно и достаточно близко, можно более точно производить динамическое освещение.</w:t>
       </w:r>
     </w:p>
     <w:p>
       <w:pPr>
         <w:pStyle w:val="3"/>
       </w:pPr>
+      <w:bookmarkStart w:id="4" w:name="_Toc82191022"/>
       <w:r>
         <w:t>И</w:t>
       </w:r>
       <w:r>
         <w:t>ррегулярная сетка</w:t>
       </w:r>
+      <w:bookmarkEnd w:id="4"/>
     </w:p>
     <w:p>
       <w:r>
@@ -1137,25 +2099,7 @@
         <w:t>. Это дает выигрыш в скорости при передаче огромных массивов информации, в процессе визуализации ландшафта.</w:t>
       </w:r>
       <w:r>
-        <w:t xml:space="preserve"> Однако </w:t>
-      </w:r>
-      <w:r>
-        <w:t>алгоритмы построения ландшафтов в основном предназначены для регулярных карт высот. Оптимизация таких алгоритмов под этот спосо</w:t>
-      </w:r>
-      <w:r>
-        <w:t xml:space="preserve">б потребует значительных усилий. Также, поскольку </w:t>
-      </w:r>
-      <w:r>
-        <w:t>вершины расположены достаточно далеко друг от друга и неравномерно</w:t>
-      </w:r>
-      <w:r>
-        <w:t>, возникают с</w:t>
-      </w:r>
-      <w:r>
-        <w:t>ложности при динамическом освещении</w:t>
-      </w:r>
-      <w:r>
-        <w:t>.</w:t>
+        <w:t xml:space="preserve"> Однако алгоритмы построения ландшафтов в основном предназначены для регулярных карт высот. Оптимизация таких алгоритмов под этот способ потребует значительных усилий. Также, поскольку вершины расположены достаточно далеко друг от друга и неравномерно, возникают сложности при динамическом освещении.</w:t>
       </w:r>
       <w:r>
         <w:t xml:space="preserve"> Кроме того, хранение, просмотр и</w:t>
@@ -1180,12 +2124,19 @@
       <w:pPr>
         <w:pStyle w:val="3"/>
       </w:pPr>
+      <w:bookmarkStart w:id="5" w:name="_Toc82191023"/>
+      <w:proofErr w:type="spellStart"/>
       <w:r>
         <w:t>П</w:t>
       </w:r>
       <w:r>
-        <w:t>осегментная карта высот</w:t>
-      </w:r>
+        <w:t>осегментная</w:t>
+      </w:r>
+      <w:proofErr w:type="spellEnd"/>
+      <w:r>
+        <w:t xml:space="preserve"> карта высот</w:t>
+      </w:r>
+      <w:bookmarkEnd w:id="5"/>
     </w:p>
     <w:p>
       <w:r>
@@ -1216,10 +2167,7 @@
         </w:numPr>
       </w:pPr>
       <w:r>
-        <w:t>в</w:t>
-      </w:r>
-      <w:r>
-        <w:t>озможность представления огромнейших открытых пространств;</w:t>
+        <w:t>возможность представления огромнейших открытых пространств;</w:t>
       </w:r>
     </w:p>
     <w:p>
@@ -1231,10 +2179,7 @@
         </w:numPr>
       </w:pPr>
       <w:r>
-        <w:t>к</w:t>
-      </w:r>
-      <w:r>
-        <w:t>роме самих ландшафтов в таких блоках можно хранить и информацию о зданиях, строениях, растениях, специфических ландшафтных решениях (например, пещеры или скалы, нависающие друг над другом);</w:t>
+        <w:t>кроме самих ландшафтов в таких блоках можно хранить и информацию о зданиях, строениях, растениях, специфических ландшафтных решениях (например, пещеры или скалы, нависающие друг над другом);</w:t>
       </w:r>
     </w:p>
     <w:p>
@@ -1247,21 +2192,12 @@
       </w:pPr>
       <w:r>
         <w:lastRenderedPageBreak/>
-        <w:t>в</w:t>
-      </w:r>
-      <w:r>
-        <w:t>озможность создания нескольких вариантов одного и того же сегмента, но при разной степени детализации. В зависимости от скорости или загруженности компьютера можно выбирать более или менее детализованные варианты</w:t>
-      </w:r>
-      <w:r>
-        <w:t>.</w:t>
-      </w:r>
-    </w:p>
-    <w:p>
-      <w:r>
-        <w:t>Но мы также сталкиваемся со следующими проблемами</w:t>
-      </w:r>
-      <w:r>
-        <w:t>:</w:t>
+        <w:t>возможность создания нескольких вариантов одного и того же сегмента, но при разной степени детализации. В зависимости от скорости или загруженности компьютера можно выбирать более или менее детализованные варианты.</w:t>
+      </w:r>
+    </w:p>
+    <w:p>
+      <w:r>
+        <w:t>Но мы также сталкиваемся со следующими проблемами:</w:t>
       </w:r>
     </w:p>
     <w:p>
@@ -1284,8 +2220,13 @@
           <w:numId w:val="35"/>
         </w:numPr>
       </w:pPr>
-      <w:r>
-        <w:t xml:space="preserve">данные представляющие ландшафт не тривиальны (сложно </w:t>
+      <w:proofErr w:type="gramStart"/>
+      <w:r>
+        <w:t>данные</w:t>
+      </w:r>
+      <w:proofErr w:type="gramEnd"/>
+      <w:r>
+        <w:t xml:space="preserve"> представляющие ландшафт не тривиальны (сложно </w:t>
       </w:r>
       <w:r>
         <w:t>представить,</w:t>
@@ -1298,33 +2239,44 @@
       <w:pPr>
         <w:pStyle w:val="3"/>
       </w:pPr>
+      <w:bookmarkStart w:id="6" w:name="_Toc82191024"/>
       <w:r>
         <w:t>Вывод</w:t>
       </w:r>
-    </w:p>
-    <w:p>
-      <w:r>
-        <w:t>Поскольку для достижения нашей цели нет необходимости в представлении огромных ландшафтов, можно откинуть вариант посегментной карты высот. А между регулярной и иррегулярной картой высот, логично выбрать первый вариант, т.к. в данном случае, у нас не будет проблем с генерацией ландшафта, его освещением и хранением данных о нём.</w:t>
+      <w:bookmarkEnd w:id="6"/>
+    </w:p>
+    <w:p>
+      <w:r>
+        <w:t xml:space="preserve">Поскольку для достижения нашей цели нет необходимости в представлении огромных ландшафтов, можно откинуть вариант </w:t>
+      </w:r>
+      <w:proofErr w:type="spellStart"/>
+      <w:r>
+        <w:t>посегментной</w:t>
+      </w:r>
+      <w:proofErr w:type="spellEnd"/>
+      <w:r>
+        <w:t xml:space="preserve"> карты высот. А между регулярной и иррегулярной картой высот, логично выбрать первый вариант, т.к. в данном случае, у нас не будет проблем с генерацией ландшафта, его освещением и хранением данных о нём.</w:t>
       </w:r>
     </w:p>
     <w:p>
       <w:pPr>
         <w:pStyle w:val="2"/>
       </w:pPr>
-      <w:r>
-        <w:t>В</w:t>
-      </w:r>
-      <w:r>
-        <w:t>ыбор алгоритма генерации ландшафта</w:t>
-      </w:r>
+      <w:bookmarkStart w:id="7" w:name="_Toc82191025"/>
+      <w:r>
+        <w:t>Выбор алгоритма генерации ландшафта</w:t>
+      </w:r>
+      <w:bookmarkEnd w:id="7"/>
     </w:p>
     <w:p>
       <w:pPr>
         <w:pStyle w:val="3"/>
       </w:pPr>
+      <w:bookmarkStart w:id="8" w:name="_Toc82191026"/>
       <w:r>
         <w:t>«Простой» способ</w:t>
       </w:r>
+      <w:bookmarkEnd w:id="8"/>
     </w:p>
     <w:p>
       <w:r>
@@ -1360,7 +2312,15 @@
     </w:p>
     <w:p>
       <w:r>
-        <w:t xml:space="preserve">Плюсом данного алгоритма является максимальная лёгкость понимания и простота реализации. Но данный алгоритм не даёт реалистичных результатов. Ландшафт полученный с помощью него выглядит ломанной равниной при </w:t>
+        <w:t xml:space="preserve">Плюсом данного алгоритма является максимальная лёгкость понимания и простота реализации. Но данный алгоритм не даёт реалистичных результатов. </w:t>
+      </w:r>
+      <w:proofErr w:type="gramStart"/>
+      <w:r>
+        <w:t>Ландшафт</w:t>
+      </w:r>
+      <w:proofErr w:type="gramEnd"/>
+      <w:r>
+        <w:t xml:space="preserve"> полученный с помощью него выглядит ломанной равниной при </w:t>
       </w:r>
       <w:r>
         <w:lastRenderedPageBreak/>
@@ -1374,9 +2334,11 @@
       <w:pPr>
         <w:pStyle w:val="3"/>
       </w:pPr>
+      <w:bookmarkStart w:id="9" w:name="_Toc82191027"/>
       <w:r>
         <w:t>Шум Перлина</w:t>
       </w:r>
+      <w:bookmarkEnd w:id="9"/>
     </w:p>
     <w:p>
       <w:r>
@@ -1392,10 +2354,7 @@
         <w:t xml:space="preserve"> Шум полезен для генерации случайных шаблонов, особенно для непредсказуемых природных явлений.</w:t>
       </w:r>
       <w:r>
-        <w:t xml:space="preserve"> </w:t>
-      </w:r>
-      <w:r>
-        <w:t xml:space="preserve">Однако большинство вещей не чисто случайны. Дым, облака, ландшафт могут иметь некий элемент случайности, но они были созданы в результате очень сложных взаимодействий множества крохотных частиц. Белый шум содержит </w:t>
+        <w:t xml:space="preserve"> Однако большинство вещей не чисто случайны. Дым, облака, ландшафт могут иметь некий элемент случайности, но они были созданы в результате очень сложных взаимодействий множества крохотных частиц. Белый шум содержит </w:t>
       </w:r>
       <w:r>
         <w:rPr>
@@ -1404,10 +2363,7 @@
         <w:t>независимые</w:t>
       </w:r>
       <w:r>
-        <w:t xml:space="preserve"> частицы. Для генерации </w:t>
-      </w:r>
-      <w:r>
-        <w:t>ландшафта белый шум не подойдёт.</w:t>
+        <w:t xml:space="preserve"> частицы. Для генерации ландшафта белый шум не подойдёт.</w:t>
       </w:r>
     </w:p>
     <w:p>
@@ -1427,10 +2383,7 @@
         <w:t>плавный – нету резких переходов от маленьких значений к большим.</w:t>
       </w:r>
       <w:r>
-        <w:t xml:space="preserve"> </w:t>
-      </w:r>
-      <w:r>
-        <w:t xml:space="preserve"> Для генерации шума Перлина в одномерном пространстве необходимо для каждой точки этого пространства вычислить значение шумовой функции, используя направление градиента (или наклон) в указанной точке.</w:t>
+        <w:t xml:space="preserve">  Для генерации шума Перлина в одномерном пространстве необходимо для каждой точки этого пространства вычислить значение шумовой функции, используя направление градиента (или наклон) в указанной точке.</w:t>
       </w:r>
       <w:r>
         <w:t xml:space="preserve"> </w:t>
@@ -1457,35 +2410,47 @@
     <w:p>
       <w:pPr>
         <w:pStyle w:val="3"/>
+      </w:pPr>
+      <w:bookmarkStart w:id="10" w:name="_Toc82191028"/>
+      <w:proofErr w:type="spellStart"/>
+      <w:r>
+        <w:t>Холмовой</w:t>
+      </w:r>
+      <w:proofErr w:type="spellEnd"/>
+      <w:r>
+        <w:t xml:space="preserve"> </w:t>
+      </w:r>
+      <w:r>
+        <w:t>алгоритм</w:t>
+      </w:r>
+      <w:r>
+        <w:t xml:space="preserve"> (</w:t>
+      </w:r>
+      <w:r>
         <w:rPr>
           <w:lang w:val="en-US"/>
         </w:rPr>
-      </w:pPr>
-      <w:r>
-        <w:t>Холмовой</w:t>
-      </w:r>
+        <w:t>Hill</w:t>
+      </w:r>
+      <w:r>
+        <w:t xml:space="preserve"> </w:t>
+      </w:r>
+      <w:proofErr w:type="spellStart"/>
       <w:r>
         <w:rPr>
           <w:lang w:val="en-US"/>
         </w:rPr>
-        <w:t xml:space="preserve"> </w:t>
-      </w:r>
-      <w:r>
-        <w:t>алгоритм</w:t>
-      </w:r>
-      <w:r>
-        <w:rPr>
-          <w:lang w:val="en-US"/>
-        </w:rPr>
-        <w:t xml:space="preserve"> (Hill Algoritm)</w:t>
-      </w:r>
-    </w:p>
-    <w:p>
-      <w:r>
-        <w:t>Это простой итерационный алгоритм, основанный на нескольких входных параметрах. Алгоритм изл</w:t>
-      </w:r>
-      <w:r>
-        <w:t>ожен в следующих шагах:</w:t>
+        <w:t>Algoritm</w:t>
+      </w:r>
+      <w:proofErr w:type="spellEnd"/>
+      <w:r>
+        <w:t>)</w:t>
+      </w:r>
+      <w:bookmarkEnd w:id="10"/>
+    </w:p>
+    <w:p>
+      <w:r>
+        <w:t>Это простой итерационный алгоритм, основанный на нескольких входных параметрах. Алгоритм изложен в следующих шагах:</w:t>
       </w:r>
     </w:p>
     <w:p>
@@ -1557,7 +2522,15 @@
         </w:numPr>
       </w:pPr>
       <w:r>
-        <w:t>Проводим "долинизацию" ландшафта. Делаем его склоны более пологими.</w:t>
+        <w:t>Проводим "</w:t>
+      </w:r>
+      <w:proofErr w:type="spellStart"/>
+      <w:r>
+        <w:t>долинизацию</w:t>
+      </w:r>
+      <w:proofErr w:type="spellEnd"/>
+      <w:r>
+        <w:t>" ландшафта. Делаем его склоны более пологими.</w:t>
       </w:r>
     </w:p>
     <w:p>
@@ -1584,49 +2557,84 @@
       <w:pPr>
         <w:pStyle w:val="3"/>
       </w:pPr>
+      <w:bookmarkStart w:id="11" w:name="_Toc82191029"/>
       <w:r>
         <w:rPr>
           <w:lang w:val="en-US"/>
         </w:rPr>
-        <w:t>D</w:t>
+        <w:t>Diamond</w:t>
+      </w:r>
+      <w:r>
+        <w:t xml:space="preserve"> </w:t>
       </w:r>
       <w:r>
         <w:rPr>
           <w:lang w:val="en-US"/>
         </w:rPr>
-        <w:t>iamond</w:t>
-      </w:r>
+        <w:t>square</w:t>
+      </w:r>
+      <w:bookmarkEnd w:id="11"/>
+    </w:p>
+    <w:p>
+      <w:r>
+        <w:t xml:space="preserve">Самым же распространенным и дающим одни из самых реалистичных результатов является алгоритм </w:t>
+      </w:r>
+      <w:proofErr w:type="spellStart"/>
+      <w:r>
+        <w:t>diamond-square</w:t>
+      </w:r>
+      <w:proofErr w:type="spellEnd"/>
+      <w:r>
+        <w:t xml:space="preserve"> (или </w:t>
+      </w:r>
+      <w:proofErr w:type="spellStart"/>
+      <w:r>
+        <w:t>square-diamond</w:t>
+      </w:r>
+      <w:proofErr w:type="spellEnd"/>
+      <w:r>
+        <w:t xml:space="preserve">), </w:t>
+      </w:r>
+      <w:r>
+        <w:lastRenderedPageBreak/>
+        <w:t xml:space="preserve">расширение одномерного алгоритма </w:t>
+      </w:r>
+      <w:proofErr w:type="spellStart"/>
+      <w:r>
+        <w:t>midpoint</w:t>
+      </w:r>
+      <w:proofErr w:type="spellEnd"/>
       <w:r>
         <w:t xml:space="preserve"> </w:t>
       </w:r>
-      <w:r>
-        <w:rPr>
-          <w:lang w:val="en-US"/>
-        </w:rPr>
-        <w:t>square</w:t>
-      </w:r>
-    </w:p>
-    <w:p>
-      <w:r>
-        <w:t xml:space="preserve">Самым же распространенным и дающим одни из самых реалистичных результатов является алгоритм diamond-square (или square-diamond), </w:t>
-      </w:r>
-      <w:r>
-        <w:lastRenderedPageBreak/>
-        <w:t>расширение одномерного алгоритма midpoint displacement на двумерную плоскость.</w:t>
+      <w:proofErr w:type="spellStart"/>
+      <w:r>
+        <w:t>displacement</w:t>
+      </w:r>
+      <w:proofErr w:type="spellEnd"/>
+      <w:r>
+        <w:t xml:space="preserve"> на двумерную плоскость.</w:t>
       </w:r>
     </w:p>
     <w:p>
       <w:r>
         <w:t xml:space="preserve">Алгоритм </w:t>
       </w:r>
-      <w:r>
-        <w:t>midpoint displacement</w:t>
-      </w:r>
-      <w:r>
-        <w:t xml:space="preserve"> – рекурсивный. И</w:t>
-      </w:r>
-      <w:r>
-        <w:t>з</w:t>
+      <w:proofErr w:type="spellStart"/>
+      <w:r>
+        <w:t>midpoint</w:t>
+      </w:r>
+      <w:proofErr w:type="spellEnd"/>
+      <w:r>
+        <w:t xml:space="preserve"> </w:t>
+      </w:r>
+      <w:proofErr w:type="spellStart"/>
+      <w:r>
+        <w:t>displacement</w:t>
+      </w:r>
+      <w:proofErr w:type="spellEnd"/>
+      <w:r>
+        <w:t xml:space="preserve"> – рекурсивный. Из</w:t>
       </w:r>
       <w:r>
         <w:t>начально любым образом задаётся</w:t>
@@ -1653,16 +2661,7 @@
         <w:t xml:space="preserve"> разбиение и смещение для каждого из полученных под-отрезков. И так далее — пока отрезки не станут длиной в один пиксель.</w:t>
       </w:r>
       <w:r>
-        <w:t xml:space="preserve"> С</w:t>
-      </w:r>
-      <w:r>
-        <w:t xml:space="preserve">лучайные смещения должны быть пропорциональны длинам отрезков, на которых </w:t>
-      </w:r>
-      <w:r>
-        <w:t>производятся</w:t>
-      </w:r>
-      <w:r>
-        <w:t xml:space="preserve"> разбиения.</w:t>
+        <w:t xml:space="preserve"> Случайные смещения должны быть пропорциональны длинам отрезков, на которых производятся разбиения.</w:t>
       </w:r>
       <w:r>
         <w:t xml:space="preserve"> Данный алгоритм можно использовать</w:t>
@@ -1751,13 +2750,7 @@
         <w:t xml:space="preserve"> – </w:t>
       </w:r>
       <w:r>
-        <w:t>в нём вычисляются средние точки рёбер для текущего квадрата</w:t>
-      </w:r>
-      <w:r>
-        <w:t>, путём усреднения</w:t>
-      </w:r>
-      <w:r>
-        <w:t xml:space="preserve"> вершин слева, справа, сверху и снизу</w:t>
+        <w:t>в нём вычисляются средние точки рёбер для текущего квадрата, путём усреднения вершин слева, справа, сверху и снизу</w:t>
       </w:r>
       <w:r>
         <w:t xml:space="preserve"> </w:t>
@@ -1811,9 +2804,11 @@
       <w:pPr>
         <w:pStyle w:val="3"/>
       </w:pPr>
+      <w:bookmarkStart w:id="12" w:name="_Toc82191030"/>
       <w:r>
         <w:t>Вывод</w:t>
       </w:r>
+      <w:bookmarkEnd w:id="12"/>
     </w:p>
     <w:p>
       <w:r>
@@ -1826,7 +2821,15 @@
         <w:t>м решением поставленной задачи, которое не даёт удовлетворявших результатов</w:t>
       </w:r>
       <w:r>
-        <w:t xml:space="preserve">, поэтому его можно сразу исключить. Холмовой алгоритм, требует слишком много вычислительных ресурсов и выдаёт однообразные ландшафты. Шум Перлина </w:t>
+        <w:t xml:space="preserve">, поэтому его можно сразу исключить. </w:t>
+      </w:r>
+      <w:proofErr w:type="spellStart"/>
+      <w:r>
+        <w:t>Холмовой</w:t>
+      </w:r>
+      <w:proofErr w:type="spellEnd"/>
+      <w:r>
+        <w:t xml:space="preserve"> алгоритм, требует слишком много вычислительных ресурсов и выдаёт однообразные ландшафты. Шум Перлина </w:t>
       </w:r>
       <w:r>
         <w:lastRenderedPageBreak/>
@@ -1848,10 +2851,7 @@
         <w:t>square</w:t>
       </w:r>
       <w:r>
-        <w:t xml:space="preserve"> наиболее распространён </w:t>
-      </w:r>
-      <w:r>
-        <w:t xml:space="preserve">и даёт </w:t>
+        <w:t xml:space="preserve"> наиболее распространён и даёт </w:t>
       </w:r>
       <w:r>
         <w:t>одни из самых реалистичных результатов</w:t>
@@ -1902,12 +2902,441 @@
       <w:pPr>
         <w:pStyle w:val="2"/>
       </w:pPr>
+      <w:bookmarkStart w:id="13" w:name="_Toc82191031"/>
       <w:r>
         <w:t xml:space="preserve">Выбор алгоритма удаления невидимых </w:t>
       </w:r>
       <w:r>
         <w:t>поверхностей</w:t>
       </w:r>
+      <w:bookmarkEnd w:id="13"/>
+    </w:p>
+    <w:p>
+      <w:r>
+        <w:t xml:space="preserve">Задача удаления невидимых линий и поверхностей является одной из наиболее сложных в </w:t>
+      </w:r>
+      <w:r>
+        <w:t>компьютерной</w:t>
+      </w:r>
+      <w:r>
+        <w:t xml:space="preserve"> графике. Алгоритмы удаления невидимых линий и поверхностей служат для определения линий ребер, поверхностей или объемов, которые видимы или невидимы для наблюдателя, находящегося в заданной точке пространства.</w:t>
+      </w:r>
+    </w:p>
+    <w:p>
+      <w:r>
+        <w:t>Сложность задачи удаления невидимых линий и поверхностей привела к появлению большого числа различных способов ее решения. Многие из них ориентированы на специализированные приложения. Наилучшего решения обшей задачи удаления невидимых линий и поверхностей не существует.</w:t>
+      </w:r>
+      <w:r>
+        <w:t xml:space="preserve"> Поэтому необходимо выбрать алгоритм, наиболее подходящий для нашей цели – визуализации трёхмерного ландшафта.</w:t>
+      </w:r>
+    </w:p>
+    <w:p>
+      <w:pPr>
+        <w:pStyle w:val="3"/>
+      </w:pPr>
+      <w:r>
+        <w:t>Алгоритм плавающего горизонта</w:t>
+      </w:r>
+    </w:p>
+    <w:p>
+      <w:pPr>
+        <w:rPr>
+          <w:rFonts w:eastAsiaTheme="minorEastAsia"/>
+        </w:rPr>
+      </w:pPr>
+      <w:r>
+        <w:t>Алгоритм плавающего горизонта можно отнести к классу алгоритмов, работающих в пространстве изображения. Алгоритм плавающего горизонта чаше всего используется для удаления невидимых линий трехмерного представления функций, описывающих поверхность в виде</w:t>
+      </w:r>
+      <w:r>
+        <w:t xml:space="preserve"> </w:t>
+      </w:r>
+      <m:oMath>
+        <m:r>
+          <w:rPr>
+            <w:rFonts w:ascii="Cambria Math" w:hAnsi="Cambria Math"/>
+          </w:rPr>
+          <m:t>F</m:t>
+        </m:r>
+        <m:d>
+          <m:dPr>
+            <m:ctrlPr>
+              <w:rPr>
+                <w:rFonts w:ascii="Cambria Math" w:hAnsi="Cambria Math"/>
+                <w:i/>
+              </w:rPr>
+            </m:ctrlPr>
+          </m:dPr>
+          <m:e>
+            <m:r>
+              <w:rPr>
+                <w:rFonts w:ascii="Cambria Math" w:hAnsi="Cambria Math"/>
+              </w:rPr>
+              <m:t>x, y, z</m:t>
+            </m:r>
+          </m:e>
+        </m:d>
+        <m:r>
+          <w:rPr>
+            <w:rFonts w:ascii="Cambria Math" w:hAnsi="Cambria Math"/>
+          </w:rPr>
+          <m:t>=0</m:t>
+        </m:r>
+        <m:r>
+          <w:rPr>
+            <w:rFonts w:ascii="Cambria Math" w:hAnsi="Cambria Math"/>
+          </w:rPr>
+          <m:t>.</m:t>
+        </m:r>
+      </m:oMath>
+    </w:p>
+    <w:p>
+      <w:pPr>
+        <w:rPr>
+          <w:rFonts w:eastAsiaTheme="minorEastAsia"/>
+        </w:rPr>
+      </w:pPr>
+      <w:r>
+        <w:rPr>
+          <w:rFonts w:eastAsiaTheme="minorEastAsia"/>
+        </w:rPr>
+        <w:t>Подобные функции возникают во многих приложениях в математике, технике, естественных науках и других дисциплинах.</w:t>
+      </w:r>
+    </w:p>
+    <w:p>
+      <w:pPr>
+        <w:rPr>
+          <w:rFonts w:eastAsiaTheme="minorEastAsia"/>
+        </w:rPr>
+      </w:pPr>
+      <w:r>
+        <w:rPr>
+          <w:rFonts w:eastAsiaTheme="minorEastAsia"/>
+        </w:rPr>
+        <w:t xml:space="preserve">Главная идея данного метода заключается в сведении трехмерной задачи к двумерной путем пересечения исходной поверхности последовательностью </w:t>
+      </w:r>
+      <w:r>
+        <w:rPr>
+          <w:rFonts w:eastAsiaTheme="minorEastAsia"/>
+        </w:rPr>
+        <w:lastRenderedPageBreak/>
+        <w:t>параллельных секущих плоскостей, имеющих постоянные значения координат х, у или z.</w:t>
+      </w:r>
+    </w:p>
+    <w:p>
+      <w:r>
+        <w:t>Можно выделить 2 основных этапа данного алгоритма:</w:t>
+      </w:r>
+    </w:p>
+    <w:p>
+      <w:pPr>
+        <w:pStyle w:val="a6"/>
+        <w:numPr>
+          <w:ilvl w:val="0"/>
+          <w:numId w:val="39"/>
+        </w:numPr>
+      </w:pPr>
+      <w:r>
+        <w:t>Рассматриваемая поверхность рассекается плоскостями, перпендикулярными оси Z. В каждом отсечении получается кривая. Эта кривая описывается уравнением</w:t>
+      </w:r>
+      <w:r>
+        <w:t xml:space="preserve"> </w:t>
+      </w:r>
+      <m:oMath>
+        <m:r>
+          <w:rPr>
+            <w:rFonts w:ascii="Cambria Math" w:hAnsi="Cambria Math"/>
+          </w:rPr>
+          <m:t>y=F(x, z=const)</m:t>
+        </m:r>
+      </m:oMath>
+      <w:r>
+        <w:t xml:space="preserve"> или</w:t>
+      </w:r>
+      <w:r>
+        <w:t xml:space="preserve"> </w:t>
+      </w:r>
+      <m:oMath>
+        <m:r>
+          <w:rPr>
+            <w:rFonts w:ascii="Cambria Math" w:hAnsi="Cambria Math"/>
+          </w:rPr>
+          <m:t>x</m:t>
+        </m:r>
+        <m:r>
+          <w:rPr>
+            <w:rFonts w:ascii="Cambria Math" w:hAnsi="Cambria Math"/>
+          </w:rPr>
+          <m:t>=</m:t>
+        </m:r>
+        <m:r>
+          <w:rPr>
+            <w:rFonts w:ascii="Cambria Math" w:hAnsi="Cambria Math"/>
+          </w:rPr>
+          <m:t>Q</m:t>
+        </m:r>
+        <m:d>
+          <m:dPr>
+            <m:ctrlPr>
+              <w:rPr>
+                <w:rFonts w:ascii="Cambria Math" w:hAnsi="Cambria Math"/>
+                <w:i/>
+              </w:rPr>
+            </m:ctrlPr>
+          </m:dPr>
+          <m:e>
+            <m:r>
+              <w:rPr>
+                <w:rFonts w:ascii="Cambria Math" w:hAnsi="Cambria Math"/>
+              </w:rPr>
+              <m:t>x, z=const</m:t>
+            </m:r>
+          </m:e>
+        </m:d>
+      </m:oMath>
+      <w:r>
+        <w:rPr>
+          <w:rFonts w:eastAsiaTheme="minorEastAsia"/>
+        </w:rPr>
+        <w:t>.</w:t>
+      </w:r>
+    </w:p>
+    <w:p>
+      <w:pPr>
+        <w:pStyle w:val="a6"/>
+        <w:numPr>
+          <w:ilvl w:val="0"/>
+          <w:numId w:val="39"/>
+        </w:numPr>
+      </w:pPr>
+      <w:r>
+        <w:t xml:space="preserve">Полученные кривые можно проецировать на плоскость </w:t>
+      </w:r>
+      <w:r>
+        <w:rPr>
+          <w:lang w:val="en-US"/>
+        </w:rPr>
+        <w:t>Oxy</w:t>
+      </w:r>
+      <w:r>
+        <w:t xml:space="preserve"> </w:t>
+      </w:r>
+      <w:r>
+        <w:t>(то есть на плоскость z=0) и изобразить видимые части каждой кривой.</w:t>
+      </w:r>
+    </w:p>
+    <w:p>
+      <w:r>
+        <w:t>Изображение строится начиная с кривой, полученной в ближайшем к наблюдателю сечении.</w:t>
+      </w:r>
+      <w:r>
+        <w:t xml:space="preserve"> </w:t>
+      </w:r>
+      <w:r>
+        <w:t>Кривая, полученная в сечении ближайшей плоскостью, является видимой.</w:t>
+      </w:r>
+      <w:r>
+        <w:t xml:space="preserve"> </w:t>
+      </w:r>
+      <w:r>
+        <w:t>Кривая, полученная во втором сечении, тоже будет видима. Связано это с тем, что вторая кривая расположена либо выше первой, либо ниже первой. В частом случае, когда они будут совпадать, будет получена одна кривая.</w:t>
+      </w:r>
+      <w:r>
+        <w:t xml:space="preserve"> </w:t>
+      </w:r>
+      <w:r>
+        <w:t>Начиная с третьей кривой понадобится решать задачу определения видимости точек кривой.</w:t>
+      </w:r>
+    </w:p>
+    <w:p>
+      <w:r>
+        <w:t xml:space="preserve">В изложенном алгоритме предполагается, что значение функции, т. е. </w:t>
+      </w:r>
+      <w:r>
+        <w:rPr>
+          <w:i/>
+          <w:iCs/>
+        </w:rPr>
+        <w:t>y</w:t>
+      </w:r>
+      <w:r>
+        <w:t xml:space="preserve">, известно для каждого значения </w:t>
+      </w:r>
+      <w:r>
+        <w:rPr>
+          <w:i/>
+          <w:iCs/>
+        </w:rPr>
+        <w:t>x</w:t>
+      </w:r>
+      <w:r>
+        <w:t xml:space="preserve"> в пространстве изображения. Однако если для каждого значения </w:t>
+      </w:r>
+      <w:r>
+        <w:rPr>
+          <w:i/>
+          <w:iCs/>
+        </w:rPr>
+        <w:t>х</w:t>
+      </w:r>
+      <w:r>
+        <w:t xml:space="preserve"> нельзя указать (вычислить) соответствующее ему значение y, то невозможно поддерживать массивы верхнего и нижнего плавающих горизонтов. В таком случае используется линейная интерполяция значений </w:t>
+      </w:r>
+      <w:r>
+        <w:rPr>
+          <w:i/>
+          <w:iCs/>
+        </w:rPr>
+        <w:t>y</w:t>
+      </w:r>
+      <w:r>
+        <w:t xml:space="preserve"> между известными значениями для того, чтобы заполнить массивы верхнего и нижнего плавающих горизонтов.</w:t>
+      </w:r>
+    </w:p>
+    <w:p>
+      <w:r>
+        <w:t>Из минусов можно отметить следующий: е</w:t>
+      </w:r>
+      <w:r>
+        <w:t xml:space="preserve">сли функция содержит очень острые участки (пики), то приведенный алгоритм также может дать некорректные результаты. Этот эффект вызван вычислением значений функции и оценкой ее видимости на участках, меньших, чем разрешающая способность </w:t>
+      </w:r>
+      <w:r>
+        <w:lastRenderedPageBreak/>
+        <w:t>экрана, т. е. тем, что функция задана слишком малым количеством точек. Если встречаются узкие участки, то функцию следует вычислять в большем числе точек.</w:t>
+      </w:r>
+      <w:r>
+        <w:t xml:space="preserve"> Кроме этого, данный алгоритм подходит только для визуализации горизонт</w:t>
+      </w:r>
+      <w:r>
+        <w:t>ов</w:t>
+      </w:r>
+      <w:r>
+        <w:t>, потому что при некоторых трёхмерных преобразованиях он начинает изображать поверхность некорректно (например, при повороте вокруг оси</w:t>
+      </w:r>
+      <w:r>
+        <w:t xml:space="preserve">, смотрящей </w:t>
+      </w:r>
+      <w:proofErr w:type="gramStart"/>
+      <w:r>
+        <w:t>на наблюдателя</w:t>
+      </w:r>
+      <w:proofErr w:type="gramEnd"/>
+      <w:r>
+        <w:t xml:space="preserve"> будут появляться «белые пятна»</w:t>
+      </w:r>
+      <w:r>
+        <w:t>)</w:t>
+      </w:r>
+      <w:r>
+        <w:t>.</w:t>
+      </w:r>
+    </w:p>
+    <w:p>
+      <w:pPr>
+        <w:pStyle w:val="2"/>
+      </w:pPr>
+      <w:bookmarkStart w:id="14" w:name="_Toc88449725"/>
+      <w:r>
+        <w:t>Алгоритм Робертса</w:t>
+      </w:r>
+      <w:bookmarkEnd w:id="14"/>
+    </w:p>
+    <w:p>
+      <w:r>
+        <w:t>Алгоритм Робертса представляет собой первое известное решение задачи об удалении невидимых линий. Это математически элегантный метод, работающий в объектном пространстве. Алгоритм прежде всего удаляет из каждого тела те ребра или грани, которые экранируются самим телом. Затем каждое из видимых ребер каждого тела сравнивается с каждым из оставшихся тел для определения того, какая его часть или части, если таковые есть, экранируются этими телами. Поэтому вычислительная трудоемкость алгоритма Робертса растет теоретически, как квадрат числа объектов. Это в сочетании с ростом интереса к растровым дисплеям, работающим в пространстве изображения, привело к снижению интереса к алгоритму Робертса. Однако математические методы, используемые в этом алгоритме, просты, мощны и точны. Кроме того, этот алгоритм можно использовать для иллюстрации некоторых важных концепций. Наконец, более поздние реализации алгоритма, использующие предварительную приоритетную сортировку вдоль оси z и простые габаритные или минимаксные тесты, демонстрируют почти линейную зависимость от числа объектов.</w:t>
+      </w:r>
+    </w:p>
+    <w:p>
+      <w:r>
+        <w:t>Работа Алгоритм Робертса проходит в два этапа:</w:t>
+      </w:r>
+    </w:p>
+    <w:p>
+      <w:pPr>
+        <w:pStyle w:val="a6"/>
+        <w:numPr>
+          <w:ilvl w:val="0"/>
+          <w:numId w:val="41"/>
+        </w:numPr>
+        <w:rPr>
+          <w:rFonts w:eastAsia="Times New Roman" w:cs="Times New Roman"/>
+          <w:szCs w:val="28"/>
+          <w:lang w:eastAsia="ru-RU"/>
+        </w:rPr>
+      </w:pPr>
+      <w:r>
+        <w:rPr>
+          <w:rFonts w:eastAsia="Times New Roman" w:cs="Times New Roman"/>
+          <w:szCs w:val="28"/>
+          <w:lang w:eastAsia="ru-RU"/>
+        </w:rPr>
+        <w:t xml:space="preserve">Определение </w:t>
+      </w:r>
+      <w:r>
+        <w:rPr>
+          <w:rFonts w:eastAsia="Times New Roman" w:cs="Times New Roman"/>
+          <w:szCs w:val="28"/>
+          <w:lang w:eastAsia="ru-RU"/>
+        </w:rPr>
+        <w:t>не лицевых</w:t>
+      </w:r>
+      <w:r>
+        <w:rPr>
+          <w:rFonts w:eastAsia="Times New Roman" w:cs="Times New Roman"/>
+          <w:szCs w:val="28"/>
+          <w:lang w:eastAsia="ru-RU"/>
+        </w:rPr>
+        <w:t xml:space="preserve"> граней для каждого тела отдельно.</w:t>
+      </w:r>
+    </w:p>
+    <w:p>
+      <w:pPr>
+        <w:pStyle w:val="a6"/>
+        <w:numPr>
+          <w:ilvl w:val="0"/>
+          <w:numId w:val="41"/>
+        </w:numPr>
+        <w:rPr>
+          <w:szCs w:val="28"/>
+        </w:rPr>
+      </w:pPr>
+      <w:r>
+        <w:rPr>
+          <w:rFonts w:eastAsia="Times New Roman" w:cs="Times New Roman"/>
+          <w:szCs w:val="28"/>
+          <w:lang w:eastAsia="ru-RU"/>
+        </w:rPr>
+        <w:t>Определение и удаление невидимых ребер.</w:t>
+      </w:r>
+    </w:p>
+    <w:p>
+      <w:r>
+        <w:t>Всё?</w:t>
+      </w:r>
+      <w:bookmarkStart w:id="15" w:name="_GoBack"/>
+      <w:bookmarkEnd w:id="15"/>
+    </w:p>
+    <w:p>
+      <w:pPr>
+        <w:pStyle w:val="3"/>
+      </w:pPr>
+      <w:r>
+        <w:lastRenderedPageBreak/>
+        <w:t xml:space="preserve">Алгоритм использующий </w:t>
+      </w:r>
+      <w:r>
+        <w:rPr>
+          <w:lang w:val="en-US"/>
+        </w:rPr>
+        <w:t>z</w:t>
+      </w:r>
+      <w:r>
+        <w:t>-</w:t>
+      </w:r>
+      <w:proofErr w:type="spellStart"/>
+      <w:r>
+        <w:t>буффер</w:t>
+      </w:r>
+      <w:proofErr w:type="spellEnd"/>
     </w:p>
     <w:p>
       <w:r>
@@ -1965,17 +3394,24 @@
       <w:r>
         <w:t xml:space="preserve"> </w:t>
       </w:r>
-      <w:r>
-        <w:t>Кроме этого сложно устранить лестничный эффект или реализовать эффект прозрачности.</w:t>
+      <w:proofErr w:type="gramStart"/>
+      <w:r>
+        <w:t>Кроме этого</w:t>
+      </w:r>
+      <w:proofErr w:type="gramEnd"/>
+      <w:r>
+        <w:t xml:space="preserve"> сложно устранить лестничный эффект или реализовать эффект прозрачности.</w:t>
       </w:r>
     </w:p>
     <w:p>
       <w:pPr>
         <w:pStyle w:val="2"/>
       </w:pPr>
+      <w:bookmarkStart w:id="16" w:name="_Toc82191032"/>
       <w:r>
         <w:t>Представление ландшафта</w:t>
       </w:r>
+      <w:bookmarkEnd w:id="16"/>
     </w:p>
     <w:p>
       <w:r>
@@ -1986,17 +3422,18 @@
       <w:pPr>
         <w:pStyle w:val="1"/>
       </w:pPr>
-      <w:bookmarkStart w:id="2" w:name="_Toc81227316"/>
+      <w:bookmarkStart w:id="17" w:name="_Toc82191033"/>
       <w:r>
         <w:lastRenderedPageBreak/>
         <w:t>Конструкторская часть</w:t>
       </w:r>
-      <w:bookmarkEnd w:id="2"/>
+      <w:bookmarkEnd w:id="17"/>
     </w:p>
     <w:p>
       <w:pPr>
         <w:pStyle w:val="2"/>
       </w:pPr>
+      <w:bookmarkStart w:id="18" w:name="_Toc82191034"/>
       <w:r>
         <w:rPr>
           <w:lang w:val="en-US"/>
@@ -2012,6 +3449,7 @@
         </w:rPr>
         <w:t>square</w:t>
       </w:r>
+      <w:bookmarkEnd w:id="18"/>
     </w:p>
     <w:p>
       <w:r>
@@ -2082,19 +3520,61 @@
         <w:rPr>
           <w:color w:val="808080" w:themeColor="background1" w:themeShade="80"/>
         </w:rPr>
-        <w:t>Данный алгоритм является расширением одномерного алгоритма midpoint displacement на двумерную плоскость</w:t>
-      </w:r>
+        <w:t xml:space="preserve">Данный алгоритм является расширением одномерного алгоритма </w:t>
+      </w:r>
+      <w:proofErr w:type="spellStart"/>
       <w:r>
         <w:rPr>
           <w:color w:val="808080" w:themeColor="background1" w:themeShade="80"/>
         </w:rPr>
+        <w:t>midpoint</w:t>
+      </w:r>
+      <w:proofErr w:type="spellEnd"/>
+      <w:r>
+        <w:rPr>
+          <w:color w:val="808080" w:themeColor="background1" w:themeShade="80"/>
+        </w:rPr>
+        <w:t xml:space="preserve"> </w:t>
+      </w:r>
+      <w:proofErr w:type="spellStart"/>
+      <w:r>
+        <w:rPr>
+          <w:color w:val="808080" w:themeColor="background1" w:themeShade="80"/>
+        </w:rPr>
+        <w:t>displacement</w:t>
+      </w:r>
+      <w:proofErr w:type="spellEnd"/>
+      <w:r>
+        <w:rPr>
+          <w:color w:val="808080" w:themeColor="background1" w:themeShade="80"/>
+        </w:rPr>
+        <w:t xml:space="preserve"> на двумерную плоскость</w:t>
+      </w:r>
+      <w:r>
+        <w:rPr>
+          <w:color w:val="808080" w:themeColor="background1" w:themeShade="80"/>
+        </w:rPr>
         <w:t xml:space="preserve">. </w:t>
       </w:r>
       <w:r>
         <w:rPr>
           <w:color w:val="808080" w:themeColor="background1" w:themeShade="80"/>
         </w:rPr>
-        <w:t xml:space="preserve">В кратце алгоритм </w:t>
+        <w:t xml:space="preserve">В </w:t>
+      </w:r>
+      <w:proofErr w:type="spellStart"/>
+      <w:r>
+        <w:rPr>
+          <w:color w:val="808080" w:themeColor="background1" w:themeShade="80"/>
+        </w:rPr>
+        <w:t>кратце</w:t>
+      </w:r>
+      <w:proofErr w:type="spellEnd"/>
+      <w:r>
+        <w:rPr>
+          <w:color w:val="808080" w:themeColor="background1" w:themeShade="80"/>
+        </w:rPr>
+        <w:t xml:space="preserve"> алгоритм </w:t>
       </w:r>
       <w:r>
         <w:rPr>
@@ -2331,7 +3811,21 @@
         <w:rPr>
           <w:color w:val="808080" w:themeColor="background1" w:themeShade="80"/>
         </w:rPr>
-        <w:t xml:space="preserve"> определяет «шероховатость» (roughness) получающейся ломаной и является главным параметром в данном алгоритме).</w:t>
+        <w:t xml:space="preserve"> определяет «шероховатость» (</w:t>
+      </w:r>
+      <w:proofErr w:type="spellStart"/>
+      <w:r>
+        <w:rPr>
+          <w:color w:val="808080" w:themeColor="background1" w:themeShade="80"/>
+        </w:rPr>
+        <w:t>roughness</w:t>
+      </w:r>
+      <w:proofErr w:type="spellEnd"/>
+      <w:r>
+        <w:rPr>
+          <w:color w:val="808080" w:themeColor="background1" w:themeShade="80"/>
+        </w:rPr>
+        <w:t>) получающейся ломаной и является главным параметром в данном алгоритме).</w:t>
       </w:r>
     </w:p>
     <w:p>
@@ -2360,7 +3854,21 @@
         <w:rPr>
           <w:color w:val="808080" w:themeColor="background1" w:themeShade="80"/>
         </w:rPr>
-        <w:t>-square, то можно разбить его на следующие шаги:</w:t>
+        <w:t>-</w:t>
+      </w:r>
+      <w:proofErr w:type="spellStart"/>
+      <w:r>
+        <w:rPr>
+          <w:color w:val="808080" w:themeColor="background1" w:themeShade="80"/>
+        </w:rPr>
+        <w:t>square</w:t>
+      </w:r>
+      <w:proofErr w:type="spellEnd"/>
+      <w:r>
+        <w:rPr>
+          <w:color w:val="808080" w:themeColor="background1" w:themeShade="80"/>
+        </w:rPr>
+        <w:t>, то можно разбить его на следующие шаги:</w:t>
       </w:r>
     </w:p>
     <w:p>
@@ -2396,7 +3904,21 @@
         <w:rPr>
           <w:color w:val="808080" w:themeColor="background1" w:themeShade="80"/>
         </w:rPr>
-        <w:t>Шаг square. Определение центральной вершины, путем усреднения угловых и добавлением случайного числа.</w:t>
+        <w:t xml:space="preserve">Шаг </w:t>
+      </w:r>
+      <w:proofErr w:type="spellStart"/>
+      <w:r>
+        <w:rPr>
+          <w:color w:val="808080" w:themeColor="background1" w:themeShade="80"/>
+        </w:rPr>
+        <w:t>square</w:t>
+      </w:r>
+      <w:proofErr w:type="spellEnd"/>
+      <w:r>
+        <w:rPr>
+          <w:color w:val="808080" w:themeColor="background1" w:themeShade="80"/>
+        </w:rPr>
+        <w:t>. Определение центральной вершины, путем усреднения угловых и добавлением случайного числа.</w:t>
       </w:r>
     </w:p>
     <w:p>
@@ -2414,7 +3936,21 @@
         <w:rPr>
           <w:color w:val="808080" w:themeColor="background1" w:themeShade="80"/>
         </w:rPr>
-        <w:t xml:space="preserve">Шаг diamond. Определение срединных вершин для ромбов путём усреднения вершин сверху, снизу, слева и справа. Если же какая-то </w:t>
+        <w:t xml:space="preserve">Шаг </w:t>
+      </w:r>
+      <w:proofErr w:type="spellStart"/>
+      <w:r>
+        <w:rPr>
+          <w:color w:val="808080" w:themeColor="background1" w:themeShade="80"/>
+        </w:rPr>
+        <w:t>diamond</w:t>
+      </w:r>
+      <w:proofErr w:type="spellEnd"/>
+      <w:r>
+        <w:rPr>
+          <w:color w:val="808080" w:themeColor="background1" w:themeShade="80"/>
+        </w:rPr>
+        <w:t xml:space="preserve">. Определение срединных вершин для ромбов путём усреднения вершин сверху, снизу, слева и справа. Если же какая-то </w:t>
       </w:r>
       <w:r>
         <w:rPr>
@@ -2529,15 +4065,7 @@
         <w:rPr>
           <w:color w:val="808080" w:themeColor="background1" w:themeShade="80"/>
         </w:rPr>
-        <w:t xml:space="preserve"> для меньших квадратов. При этом </w:t>
-      </w:r>
-      <w:bookmarkStart w:id="3" w:name="_GoBack"/>
-      <w:bookmarkEnd w:id="3"/>
-      <w:r>
-        <w:rPr>
-          <w:color w:val="808080" w:themeColor="background1" w:themeShade="80"/>
-        </w:rPr>
-        <w:t xml:space="preserve">важно заметить, что две вершины, которые достались нам на шаге </w:t>
+        <w:t xml:space="preserve"> для меньших квадратов. При этом важно заметить, что две вершины, которые достались нам на шаге </w:t>
       </w:r>
       <w:r>
         <w:rPr>
@@ -2550,7 +4078,35 @@
         <w:rPr>
           <w:color w:val="808080" w:themeColor="background1" w:themeShade="80"/>
         </w:rPr>
-        <w:t>, должны быть уже посчитаны — поэтому обсчет нужно вести «слоями», сначала для всех квадратов выполнить шаг «square» — затем для всех ромбов выполнить шаг «diamond» — и далее перейти к меньшим квадратам.</w:t>
+        <w:t>, должны быть уже посчитаны — поэтому обсчет нужно вести «слоями», сначала для всех квадратов выполнить шаг «</w:t>
+      </w:r>
+      <w:proofErr w:type="spellStart"/>
+      <w:r>
+        <w:rPr>
+          <w:color w:val="808080" w:themeColor="background1" w:themeShade="80"/>
+        </w:rPr>
+        <w:t>square</w:t>
+      </w:r>
+      <w:proofErr w:type="spellEnd"/>
+      <w:r>
+        <w:rPr>
+          <w:color w:val="808080" w:themeColor="background1" w:themeShade="80"/>
+        </w:rPr>
+        <w:t>» — затем для всех ромбов выполнить шаг «</w:t>
+      </w:r>
+      <w:proofErr w:type="spellStart"/>
+      <w:r>
+        <w:rPr>
+          <w:color w:val="808080" w:themeColor="background1" w:themeShade="80"/>
+        </w:rPr>
+        <w:t>diamond</w:t>
+      </w:r>
+      <w:proofErr w:type="spellEnd"/>
+      <w:r>
+        <w:rPr>
+          <w:color w:val="808080" w:themeColor="background1" w:themeShade="80"/>
+        </w:rPr>
+        <w:t>» — и далее перейти к меньшим квадратам.</w:t>
       </w:r>
     </w:p>
     <w:p>
@@ -2665,11 +4221,11 @@
       <w:pPr>
         <w:pStyle w:val="2"/>
       </w:pPr>
-      <w:bookmarkStart w:id="4" w:name="_Toc81227318"/>
+      <w:bookmarkStart w:id="19" w:name="_Toc82191035"/>
       <w:r>
         <w:t>Алгоритм удаления невидимых поверхностей</w:t>
       </w:r>
-      <w:bookmarkEnd w:id="4"/>
+      <w:bookmarkEnd w:id="19"/>
     </w:p>
     <w:p>
       <w:r>
@@ -2686,7 +4242,15 @@
         <w:t xml:space="preserve"> </w:t>
       </w:r>
       <w:r>
-        <w:t xml:space="preserve">это один из простейших алгоритмов удаления невидимых поверхностей. Впервые он был предложен Кэтмулом. Работает этот алгоритм в пространстве изображения. Данный алгоритм использует буфер кадра и </w:t>
+        <w:t xml:space="preserve">это один из простейших алгоритмов удаления невидимых поверхностей. Впервые он был предложен </w:t>
+      </w:r>
+      <w:proofErr w:type="spellStart"/>
+      <w:r>
+        <w:t>Кэтмулом</w:t>
+      </w:r>
+      <w:proofErr w:type="spellEnd"/>
+      <w:r>
+        <w:t xml:space="preserve">. Работает этот алгоритм в пространстве изображения. Данный алгоритм использует буфер кадра и </w:t>
       </w:r>
       <w:r>
         <w:rPr>
@@ -2697,8 +4261,21 @@
       <w:r>
         <w:t>-</w:t>
       </w:r>
-      <w:r>
-        <w:t xml:space="preserve">буффер равных размеров. Буфер кадра используется для запоминания атрибутов (интенсивности) каждого пиксела в пространстве изображения, z-буфер - это отдельный буфер глубины, используемый для запоминания координаты </w:t>
+      <w:proofErr w:type="spellStart"/>
+      <w:r>
+        <w:t>буффер</w:t>
+      </w:r>
+      <w:proofErr w:type="spellEnd"/>
+      <w:r>
+        <w:t xml:space="preserve"> равных размеров. Буфер кадра используется для запоминания атрибутов (интенсивности) каждого пиксела в пространстве изображения, z-буфер </w:t>
+      </w:r>
+      <w:proofErr w:type="gramStart"/>
+      <w:r>
+        <w:t>- это</w:t>
+      </w:r>
+      <w:proofErr w:type="gramEnd"/>
+      <w:r>
+        <w:t xml:space="preserve"> отдельный буфер глубины, используемый для запоминания координаты </w:t>
       </w:r>
       <w:r>
         <w:rPr>
@@ -2722,11 +4299,11 @@
       <w:pPr>
         <w:pStyle w:val="2"/>
       </w:pPr>
-      <w:bookmarkStart w:id="5" w:name="_Toc81227319"/>
+      <w:bookmarkStart w:id="20" w:name="_Toc82191036"/>
       <w:r>
         <w:t>Выбор структур данных</w:t>
       </w:r>
-      <w:bookmarkEnd w:id="5"/>
+      <w:bookmarkEnd w:id="20"/>
     </w:p>
     <w:p>
       <w:r>
@@ -2849,27 +4426,35 @@
       <w:pPr>
         <w:pStyle w:val="1"/>
       </w:pPr>
-      <w:bookmarkStart w:id="6" w:name="_Toc81227320"/>
+      <w:bookmarkStart w:id="21" w:name="_Toc82191037"/>
       <w:r>
         <w:lastRenderedPageBreak/>
         <w:t>Технологическая часть</w:t>
       </w:r>
-      <w:bookmarkEnd w:id="6"/>
+      <w:bookmarkEnd w:id="21"/>
     </w:p>
     <w:p>
       <w:pPr>
         <w:pStyle w:val="2"/>
       </w:pPr>
-      <w:bookmarkStart w:id="7" w:name="_Toc4"/>
-      <w:bookmarkStart w:id="8" w:name="_Toc81227321"/>
-      <w:r>
-        <w:rPr>
-          <w:rFonts w:eastAsia="Arial Unicode MS" w:cs="Arial Unicode MS"/>
-        </w:rPr>
-        <w:t>Основные инструменты используемые для реализации проекта</w:t>
-      </w:r>
-      <w:bookmarkEnd w:id="7"/>
-      <w:bookmarkEnd w:id="8"/>
+      <w:bookmarkStart w:id="22" w:name="_Toc4"/>
+      <w:bookmarkStart w:id="23" w:name="_Toc82191038"/>
+      <w:proofErr w:type="gramStart"/>
+      <w:r>
+        <w:rPr>
+          <w:rFonts w:eastAsia="Arial Unicode MS" w:cs="Arial Unicode MS"/>
+        </w:rPr>
+        <w:t>Основные инструменты</w:t>
+      </w:r>
+      <w:proofErr w:type="gramEnd"/>
+      <w:r>
+        <w:rPr>
+          <w:rFonts w:eastAsia="Arial Unicode MS" w:cs="Arial Unicode MS"/>
+        </w:rPr>
+        <w:t xml:space="preserve"> используемые для реализации проекта</w:t>
+      </w:r>
+      <w:bookmarkEnd w:id="22"/>
+      <w:bookmarkEnd w:id="23"/>
     </w:p>
     <w:p>
       <w:pPr>
@@ -2915,7 +4500,15 @@
         <w:contextualSpacing w:val="0"/>
       </w:pPr>
       <w:r>
-        <w:t xml:space="preserve">Высокая производительность: Язык спроектирован так, чтобы дать программисту максимальный контроль над всеми аспектами структуры и порядка исполнения программы. Один из базовых принципов C++ «не платишь за то, что не используешь»  то есть ни одна из языковых возможностей, приводящая к дополнительным накладным расходам, не является обязательной для использования. Имеется возможность работы с памятью на низком уровне. </w:t>
+        <w:t xml:space="preserve">Высокая производительность: Язык спроектирован так, чтобы дать программисту максимальный контроль над всеми аспектами структуры и порядка исполнения программы. Один из базовых принципов C++ «не платишь за то, что не </w:t>
+      </w:r>
+      <w:proofErr w:type="gramStart"/>
+      <w:r>
+        <w:t>используешь»  то</w:t>
+      </w:r>
+      <w:proofErr w:type="gramEnd"/>
+      <w:r>
+        <w:t xml:space="preserve"> есть ни одна из языковых возможностей, приводящая к дополнительным накладным расходам, не является обязательной для использования. Имеется возможность работы с памятью на низком уровне. </w:t>
       </w:r>
     </w:p>
     <w:p>
@@ -2959,11 +4552,16 @@
       <w:r>
         <w:t>Доступность</w:t>
       </w:r>
+      <w:proofErr w:type="gramStart"/>
       <w:r>
         <w:t>:</w:t>
       </w:r>
       <w:r>
-        <w:t xml:space="preserve"> Для C++ существует огромное количество учебной литературы, переведённой на всевозможные языки. Язык имеет высокий порог вхождения, но среди всех языков такого рода обладает наиболее широкими возможностями.</w:t>
+        <w:t xml:space="preserve"> Для</w:t>
+      </w:r>
+      <w:proofErr w:type="gramEnd"/>
+      <w:r>
+        <w:t xml:space="preserve"> C++ существует огромное количество учебной литературы, переведённой на всевозможные языки. Язык имеет высокий порог вхождения, но среди всех языков такого рода обладает наиболее широкими возможностями.</w:t>
       </w:r>
     </w:p>
     <w:p>
@@ -2984,7 +4582,15 @@
         <w:contextualSpacing w:val="0"/>
       </w:pPr>
       <w:r>
-        <w:t>Поддержка различных стилей программирования: традиционное императивное программирование (структурное, объектно-ориентированное), обобщённое программирование, функциональное программирование, порождающее метапрограммирование.</w:t>
+        <w:t xml:space="preserve">Поддержка различных стилей программирования: традиционное императивное программирование (структурное, объектно-ориентированное), обобщённое программирование, функциональное программирование, порождающее </w:t>
+      </w:r>
+      <w:proofErr w:type="spellStart"/>
+      <w:r>
+        <w:t>метапрограммирование</w:t>
+      </w:r>
+      <w:proofErr w:type="spellEnd"/>
+      <w:r>
+        <w:t>.</w:t>
       </w:r>
     </w:p>
     <w:p>
@@ -3014,39 +4620,228 @@
       </w:pPr>
       <w:r>
         <w:lastRenderedPageBreak/>
-        <w:t>Кроссплатформенный фреймворк Qt</w:t>
-      </w:r>
-    </w:p>
-    <w:p>
-      <w:r>
-        <w:rPr>
-          <w:rFonts w:eastAsia="Arial Unicode MS" w:cs="Arial Unicode MS"/>
-        </w:rPr>
-        <w:t xml:space="preserve">Для реализации моего проекта, необходима была библиотека, упрощающая работу с графикой и сетями. На примете были Qt и MFC. Чтобы сделать выбор, мне пришлось их сравнить. </w:t>
-      </w:r>
-    </w:p>
-    <w:p>
-      <w:r>
-        <w:rPr>
-          <w:rFonts w:eastAsia="Arial Unicode MS" w:cs="Arial Unicode MS"/>
-        </w:rPr>
-        <w:t>Qt – кроссплатформенный фреймворк для разработки программного обеспечения на языке программирования C++. Есть также «привязки» ко многим другим языкам программирования: Python — PyQt, PySide; Ruby — QtRuby; Java — Qt Jambi; PHP — PHP-Qt и другие.</w:t>
-      </w:r>
-    </w:p>
-    <w:p>
-      <w:r>
-        <w:rPr>
-          <w:rFonts w:eastAsia="Arial Unicode MS" w:cs="Arial Unicode MS"/>
-        </w:rPr>
-        <w:t>Qt позволяет запускать написанное с его помощью программное обеспечение в большинстве современных операционных систем путём простой компиляции программы для каждой системы без изменения исходного кода (кроссплатформенность). Включает в себя все основные классы, которые могут потребоваться при разработке прикладного программного обеспечения, начиная от элементов графического интерфейса и заканчивая классами для работы с сетью, базами данных и XML. Является полностью объектно-ориентированным, расширяемым и поддерживающим технику компонентного программирования.</w:t>
-      </w:r>
-    </w:p>
-    <w:p>
-      <w:r>
-        <w:rPr>
-          <w:rFonts w:eastAsia="Arial Unicode MS" w:cs="Arial Unicode MS"/>
-        </w:rPr>
-        <w:t>Комплектуется визуальной средой разработки графического интерфейса Qt Designer, позволяющей создавать диалоги и формы.</w:t>
+        <w:t xml:space="preserve">Кроссплатформенный фреймворк </w:t>
+      </w:r>
+      <w:proofErr w:type="spellStart"/>
+      <w:r>
+        <w:t>Qt</w:t>
+      </w:r>
+      <w:proofErr w:type="spellEnd"/>
+    </w:p>
+    <w:p>
+      <w:r>
+        <w:rPr>
+          <w:rFonts w:eastAsia="Arial Unicode MS" w:cs="Arial Unicode MS"/>
+        </w:rPr>
+        <w:t xml:space="preserve">Для реализации моего проекта, необходима была библиотека, упрощающая работу с графикой и сетями. На примете были </w:t>
+      </w:r>
+      <w:proofErr w:type="spellStart"/>
+      <w:r>
+        <w:rPr>
+          <w:rFonts w:eastAsia="Arial Unicode MS" w:cs="Arial Unicode MS"/>
+        </w:rPr>
+        <w:t>Qt</w:t>
+      </w:r>
+      <w:proofErr w:type="spellEnd"/>
+      <w:r>
+        <w:rPr>
+          <w:rFonts w:eastAsia="Arial Unicode MS" w:cs="Arial Unicode MS"/>
+        </w:rPr>
+        <w:t xml:space="preserve"> и MFC. Чтобы сделать выбор, мне пришлось их сравнить. </w:t>
+      </w:r>
+    </w:p>
+    <w:p>
+      <w:proofErr w:type="spellStart"/>
+      <w:r>
+        <w:rPr>
+          <w:rFonts w:eastAsia="Arial Unicode MS" w:cs="Arial Unicode MS"/>
+        </w:rPr>
+        <w:t>Qt</w:t>
+      </w:r>
+      <w:proofErr w:type="spellEnd"/>
+      <w:r>
+        <w:rPr>
+          <w:rFonts w:eastAsia="Arial Unicode MS" w:cs="Arial Unicode MS"/>
+        </w:rPr>
+        <w:t xml:space="preserve"> – кроссплатформенный фреймворк для разработки программного обеспечения на языке программирования C++. Есть также «привязки» ко многим другим языкам программирования: </w:t>
+      </w:r>
+      <w:proofErr w:type="spellStart"/>
+      <w:r>
+        <w:rPr>
+          <w:rFonts w:eastAsia="Arial Unicode MS" w:cs="Arial Unicode MS"/>
+        </w:rPr>
+        <w:t>Python</w:t>
+      </w:r>
+      <w:proofErr w:type="spellEnd"/>
+      <w:r>
+        <w:rPr>
+          <w:rFonts w:eastAsia="Arial Unicode MS" w:cs="Arial Unicode MS"/>
+        </w:rPr>
+        <w:t xml:space="preserve"> — </w:t>
+      </w:r>
+      <w:proofErr w:type="spellStart"/>
+      <w:r>
+        <w:rPr>
+          <w:rFonts w:eastAsia="Arial Unicode MS" w:cs="Arial Unicode MS"/>
+        </w:rPr>
+        <w:t>PyQt</w:t>
+      </w:r>
+      <w:proofErr w:type="spellEnd"/>
+      <w:r>
+        <w:rPr>
+          <w:rFonts w:eastAsia="Arial Unicode MS" w:cs="Arial Unicode MS"/>
+        </w:rPr>
+        <w:t xml:space="preserve">, </w:t>
+      </w:r>
+      <w:proofErr w:type="spellStart"/>
+      <w:r>
+        <w:rPr>
+          <w:rFonts w:eastAsia="Arial Unicode MS" w:cs="Arial Unicode MS"/>
+        </w:rPr>
+        <w:t>PySide</w:t>
+      </w:r>
+      <w:proofErr w:type="spellEnd"/>
+      <w:r>
+        <w:rPr>
+          <w:rFonts w:eastAsia="Arial Unicode MS" w:cs="Arial Unicode MS"/>
+        </w:rPr>
+        <w:t xml:space="preserve">; </w:t>
+      </w:r>
+      <w:proofErr w:type="spellStart"/>
+      <w:r>
+        <w:rPr>
+          <w:rFonts w:eastAsia="Arial Unicode MS" w:cs="Arial Unicode MS"/>
+        </w:rPr>
+        <w:t>Ruby</w:t>
+      </w:r>
+      <w:proofErr w:type="spellEnd"/>
+      <w:r>
+        <w:rPr>
+          <w:rFonts w:eastAsia="Arial Unicode MS" w:cs="Arial Unicode MS"/>
+        </w:rPr>
+        <w:t xml:space="preserve"> — </w:t>
+      </w:r>
+      <w:proofErr w:type="spellStart"/>
+      <w:r>
+        <w:rPr>
+          <w:rFonts w:eastAsia="Arial Unicode MS" w:cs="Arial Unicode MS"/>
+        </w:rPr>
+        <w:t>QtRuby</w:t>
+      </w:r>
+      <w:proofErr w:type="spellEnd"/>
+      <w:r>
+        <w:rPr>
+          <w:rFonts w:eastAsia="Arial Unicode MS" w:cs="Arial Unicode MS"/>
+        </w:rPr>
+        <w:t xml:space="preserve">; </w:t>
+      </w:r>
+      <w:proofErr w:type="spellStart"/>
+      <w:r>
+        <w:rPr>
+          <w:rFonts w:eastAsia="Arial Unicode MS" w:cs="Arial Unicode MS"/>
+        </w:rPr>
+        <w:t>Java</w:t>
+      </w:r>
+      <w:proofErr w:type="spellEnd"/>
+      <w:r>
+        <w:rPr>
+          <w:rFonts w:eastAsia="Arial Unicode MS" w:cs="Arial Unicode MS"/>
+        </w:rPr>
+        <w:t xml:space="preserve"> — </w:t>
+      </w:r>
+      <w:proofErr w:type="spellStart"/>
+      <w:r>
+        <w:rPr>
+          <w:rFonts w:eastAsia="Arial Unicode MS" w:cs="Arial Unicode MS"/>
+        </w:rPr>
+        <w:t>Qt</w:t>
+      </w:r>
+      <w:proofErr w:type="spellEnd"/>
+      <w:r>
+        <w:rPr>
+          <w:rFonts w:eastAsia="Arial Unicode MS" w:cs="Arial Unicode MS"/>
+        </w:rPr>
+        <w:t xml:space="preserve"> </w:t>
+      </w:r>
+      <w:proofErr w:type="spellStart"/>
+      <w:r>
+        <w:rPr>
+          <w:rFonts w:eastAsia="Arial Unicode MS" w:cs="Arial Unicode MS"/>
+        </w:rPr>
+        <w:t>Jambi</w:t>
+      </w:r>
+      <w:proofErr w:type="spellEnd"/>
+      <w:r>
+        <w:rPr>
+          <w:rFonts w:eastAsia="Arial Unicode MS" w:cs="Arial Unicode MS"/>
+        </w:rPr>
+        <w:t>; PHP — PHP-</w:t>
+      </w:r>
+      <w:proofErr w:type="spellStart"/>
+      <w:r>
+        <w:rPr>
+          <w:rFonts w:eastAsia="Arial Unicode MS" w:cs="Arial Unicode MS"/>
+        </w:rPr>
+        <w:t>Qt</w:t>
+      </w:r>
+      <w:proofErr w:type="spellEnd"/>
+      <w:r>
+        <w:rPr>
+          <w:rFonts w:eastAsia="Arial Unicode MS" w:cs="Arial Unicode MS"/>
+        </w:rPr>
+        <w:t xml:space="preserve"> и другие.</w:t>
+      </w:r>
+    </w:p>
+    <w:p>
+      <w:proofErr w:type="spellStart"/>
+      <w:r>
+        <w:rPr>
+          <w:rFonts w:eastAsia="Arial Unicode MS" w:cs="Arial Unicode MS"/>
+        </w:rPr>
+        <w:t>Qt</w:t>
+      </w:r>
+      <w:proofErr w:type="spellEnd"/>
+      <w:r>
+        <w:rPr>
+          <w:rFonts w:eastAsia="Arial Unicode MS" w:cs="Arial Unicode MS"/>
+        </w:rPr>
+        <w:t xml:space="preserve"> позволяет запускать написанное с его помощью программное обеспечение в большинстве современных операционных систем путём простой компиляции программы для каждой системы без изменения исходного кода (кроссплатформенность). Включает в себя все основные классы, которые могут потребоваться при разработке прикладного программного обеспечения, начиная от элементов графического интерфейса и заканчивая классами для работы с сетью, базами данных и XML. Является полностью объектно-ориентированным, расширяемым и поддерживающим технику компонентного программирования.</w:t>
+      </w:r>
+    </w:p>
+    <w:p>
+      <w:r>
+        <w:rPr>
+          <w:rFonts w:eastAsia="Arial Unicode MS" w:cs="Arial Unicode MS"/>
+        </w:rPr>
+        <w:t xml:space="preserve">Комплектуется визуальной средой разработки графического интерфейса </w:t>
+      </w:r>
+      <w:proofErr w:type="spellStart"/>
+      <w:r>
+        <w:rPr>
+          <w:rFonts w:eastAsia="Arial Unicode MS" w:cs="Arial Unicode MS"/>
+        </w:rPr>
+        <w:t>Qt</w:t>
+      </w:r>
+      <w:proofErr w:type="spellEnd"/>
+      <w:r>
+        <w:rPr>
+          <w:rFonts w:eastAsia="Arial Unicode MS" w:cs="Arial Unicode MS"/>
+        </w:rPr>
+        <w:t xml:space="preserve"> </w:t>
+      </w:r>
+      <w:proofErr w:type="spellStart"/>
+      <w:r>
+        <w:rPr>
+          <w:rFonts w:eastAsia="Arial Unicode MS" w:cs="Arial Unicode MS"/>
+        </w:rPr>
+        <w:t>Designer</w:t>
+      </w:r>
+      <w:proofErr w:type="spellEnd"/>
+      <w:r>
+        <w:rPr>
+          <w:rFonts w:eastAsia="Arial Unicode MS" w:cs="Arial Unicode MS"/>
+        </w:rPr>
+        <w:t>, позволяющей создавать диалоги и формы.</w:t>
       </w:r>
     </w:p>
     <w:p>
@@ -3070,14 +4865,56 @@
         <w:rPr>
           <w:rFonts w:eastAsia="Arial Unicode MS" w:cs="Arial Unicode MS"/>
         </w:rPr>
-        <w:t xml:space="preserve">Одним из преимуществ проекта Qt является наличие качественной документации, в отличие, например, от wxWidgets. Статьи документации </w:t>
+        <w:t xml:space="preserve">Одним из преимуществ проекта </w:t>
+      </w:r>
+      <w:proofErr w:type="spellStart"/>
+      <w:r>
+        <w:rPr>
+          <w:rFonts w:eastAsia="Arial Unicode MS" w:cs="Arial Unicode MS"/>
+        </w:rPr>
+        <w:t>Qt</w:t>
+      </w:r>
+      <w:proofErr w:type="spellEnd"/>
+      <w:r>
+        <w:rPr>
+          <w:rFonts w:eastAsia="Arial Unicode MS" w:cs="Arial Unicode MS"/>
+        </w:rPr>
+        <w:t xml:space="preserve"> является наличие качественной документации, в отличие, например, от </w:t>
+      </w:r>
+      <w:proofErr w:type="spellStart"/>
+      <w:r>
+        <w:rPr>
+          <w:rFonts w:eastAsia="Arial Unicode MS" w:cs="Arial Unicode MS"/>
+        </w:rPr>
+        <w:t>wxWidgets</w:t>
+      </w:r>
+      <w:proofErr w:type="spellEnd"/>
+      <w:r>
+        <w:rPr>
+          <w:rFonts w:eastAsia="Arial Unicode MS" w:cs="Arial Unicode MS"/>
+        </w:rPr>
+        <w:t xml:space="preserve">. Статьи документации </w:t>
       </w:r>
       <w:r>
         <w:rPr>
           <w:rFonts w:eastAsia="Arial Unicode MS" w:cs="Arial Unicode MS"/>
         </w:rPr>
         <w:lastRenderedPageBreak/>
-        <w:t>снабжены большим количеством примеров. Исходный код самой библиотеки хорошо форматирован, подробно комментирован, что также упрощает изучение Qt.</w:t>
+        <w:t xml:space="preserve">снабжены большим количеством примеров. Исходный код самой библиотеки хорошо форматирован, подробно комментирован, что также упрощает изучение </w:t>
+      </w:r>
+      <w:proofErr w:type="spellStart"/>
+      <w:r>
+        <w:rPr>
+          <w:rFonts w:eastAsia="Arial Unicode MS" w:cs="Arial Unicode MS"/>
+        </w:rPr>
+        <w:t>Qt</w:t>
+      </w:r>
+      <w:proofErr w:type="spellEnd"/>
+      <w:r>
+        <w:rPr>
+          <w:rFonts w:eastAsia="Arial Unicode MS" w:cs="Arial Unicode MS"/>
+        </w:rPr>
+        <w:t>.</w:t>
       </w:r>
     </w:p>
     <w:p>
@@ -3091,23 +4928,179 @@
         <w:rPr>
           <w:rFonts w:eastAsia="Arial Unicode MS" w:cs="Arial Unicode MS"/>
         </w:rPr>
-        <w:t>использование мета-объектного компилятора — предварительной системы обработки исходного кода. Расширение возможностей обеспечивается системой плагинов, которые возможно размещать непосредственно в панели визуального редактора. Но минусом получается то, что код написанный с помощью Qt нельзя скомпилировать на другом компьютере без установки фреймворка.</w:t>
-      </w:r>
-    </w:p>
-    <w:p>
-      <w:r>
-        <w:rPr>
-          <w:rFonts w:eastAsia="Arial Unicode MS" w:cs="Arial Unicode MS"/>
-        </w:rPr>
-        <w:t>Microsoft Foundation Classes – библиотека на языке C++, разработанная Microsoft и призванная облегчить разработку GUI-приложений для Microsoft Windows путём использования богатого набора библиотечных классов.</w:t>
-      </w:r>
-    </w:p>
-    <w:p>
-      <w:r>
-        <w:rPr>
-          <w:rFonts w:eastAsia="Arial Unicode MS" w:cs="Arial Unicode MS"/>
-        </w:rPr>
-        <w:t xml:space="preserve">Во-первых если сравнивать только работу с GUI, то данная библиотека работает только под Windows, то есть ни о какой кроссплатформенности речи не идёт. Но не стоит забывать о том что Qt в отличии от MFC имеет множество других полезных классов, и что важно в данном случае, упрощает работу с сетью. </w:t>
+        <w:t xml:space="preserve">использование мета-объектного компилятора — предварительной системы обработки исходного кода. Расширение возможностей обеспечивается системой плагинов, которые возможно размещать непосредственно в панели визуального редактора. Но минусом получается то, что </w:t>
+      </w:r>
+      <w:proofErr w:type="gramStart"/>
+      <w:r>
+        <w:rPr>
+          <w:rFonts w:eastAsia="Arial Unicode MS" w:cs="Arial Unicode MS"/>
+        </w:rPr>
+        <w:t>код</w:t>
+      </w:r>
+      <w:proofErr w:type="gramEnd"/>
+      <w:r>
+        <w:rPr>
+          <w:rFonts w:eastAsia="Arial Unicode MS" w:cs="Arial Unicode MS"/>
+        </w:rPr>
+        <w:t xml:space="preserve"> написанный с помощью </w:t>
+      </w:r>
+      <w:proofErr w:type="spellStart"/>
+      <w:r>
+        <w:rPr>
+          <w:rFonts w:eastAsia="Arial Unicode MS" w:cs="Arial Unicode MS"/>
+        </w:rPr>
+        <w:t>Qt</w:t>
+      </w:r>
+      <w:proofErr w:type="spellEnd"/>
+      <w:r>
+        <w:rPr>
+          <w:rFonts w:eastAsia="Arial Unicode MS" w:cs="Arial Unicode MS"/>
+        </w:rPr>
+        <w:t xml:space="preserve"> нельзя скомпилировать на другом компьютере без установки фреймворка.</w:t>
+      </w:r>
+    </w:p>
+    <w:p>
+      <w:proofErr w:type="spellStart"/>
+      <w:r>
+        <w:rPr>
+          <w:rFonts w:eastAsia="Arial Unicode MS" w:cs="Arial Unicode MS"/>
+        </w:rPr>
+        <w:t>Microsoft</w:t>
+      </w:r>
+      <w:proofErr w:type="spellEnd"/>
+      <w:r>
+        <w:rPr>
+          <w:rFonts w:eastAsia="Arial Unicode MS" w:cs="Arial Unicode MS"/>
+        </w:rPr>
+        <w:t xml:space="preserve"> </w:t>
+      </w:r>
+      <w:proofErr w:type="spellStart"/>
+      <w:r>
+        <w:rPr>
+          <w:rFonts w:eastAsia="Arial Unicode MS" w:cs="Arial Unicode MS"/>
+        </w:rPr>
+        <w:t>Foundation</w:t>
+      </w:r>
+      <w:proofErr w:type="spellEnd"/>
+      <w:r>
+        <w:rPr>
+          <w:rFonts w:eastAsia="Arial Unicode MS" w:cs="Arial Unicode MS"/>
+        </w:rPr>
+        <w:t xml:space="preserve"> </w:t>
+      </w:r>
+      <w:proofErr w:type="spellStart"/>
+      <w:r>
+        <w:rPr>
+          <w:rFonts w:eastAsia="Arial Unicode MS" w:cs="Arial Unicode MS"/>
+        </w:rPr>
+        <w:t>Classes</w:t>
+      </w:r>
+      <w:proofErr w:type="spellEnd"/>
+      <w:r>
+        <w:rPr>
+          <w:rFonts w:eastAsia="Arial Unicode MS" w:cs="Arial Unicode MS"/>
+        </w:rPr>
+        <w:t xml:space="preserve"> – библиотека на языке C++, разработанная </w:t>
+      </w:r>
+      <w:proofErr w:type="spellStart"/>
+      <w:r>
+        <w:rPr>
+          <w:rFonts w:eastAsia="Arial Unicode MS" w:cs="Arial Unicode MS"/>
+        </w:rPr>
+        <w:t>Microsoft</w:t>
+      </w:r>
+      <w:proofErr w:type="spellEnd"/>
+      <w:r>
+        <w:rPr>
+          <w:rFonts w:eastAsia="Arial Unicode MS" w:cs="Arial Unicode MS"/>
+        </w:rPr>
+        <w:t xml:space="preserve"> и призванная облегчить разработку GUI-приложений для </w:t>
+      </w:r>
+      <w:proofErr w:type="spellStart"/>
+      <w:r>
+        <w:rPr>
+          <w:rFonts w:eastAsia="Arial Unicode MS" w:cs="Arial Unicode MS"/>
+        </w:rPr>
+        <w:t>Microsoft</w:t>
+      </w:r>
+      <w:proofErr w:type="spellEnd"/>
+      <w:r>
+        <w:rPr>
+          <w:rFonts w:eastAsia="Arial Unicode MS" w:cs="Arial Unicode MS"/>
+        </w:rPr>
+        <w:t xml:space="preserve"> </w:t>
+      </w:r>
+      <w:proofErr w:type="spellStart"/>
+      <w:r>
+        <w:rPr>
+          <w:rFonts w:eastAsia="Arial Unicode MS" w:cs="Arial Unicode MS"/>
+        </w:rPr>
+        <w:t>Windows</w:t>
+      </w:r>
+      <w:proofErr w:type="spellEnd"/>
+      <w:r>
+        <w:rPr>
+          <w:rFonts w:eastAsia="Arial Unicode MS" w:cs="Arial Unicode MS"/>
+        </w:rPr>
+        <w:t xml:space="preserve"> путём использования богатого набора библиотечных классов.</w:t>
+      </w:r>
+    </w:p>
+    <w:p>
+      <w:proofErr w:type="gramStart"/>
+      <w:r>
+        <w:rPr>
+          <w:rFonts w:eastAsia="Arial Unicode MS" w:cs="Arial Unicode MS"/>
+        </w:rPr>
+        <w:t>Во-первых</w:t>
+      </w:r>
+      <w:proofErr w:type="gramEnd"/>
+      <w:r>
+        <w:rPr>
+          <w:rFonts w:eastAsia="Arial Unicode MS" w:cs="Arial Unicode MS"/>
+        </w:rPr>
+        <w:t xml:space="preserve"> если сравнивать только работу с GUI, то данная библиотека работает только под </w:t>
+      </w:r>
+      <w:proofErr w:type="spellStart"/>
+      <w:r>
+        <w:rPr>
+          <w:rFonts w:eastAsia="Arial Unicode MS" w:cs="Arial Unicode MS"/>
+        </w:rPr>
+        <w:t>Windows</w:t>
+      </w:r>
+      <w:proofErr w:type="spellEnd"/>
+      <w:r>
+        <w:rPr>
+          <w:rFonts w:eastAsia="Arial Unicode MS" w:cs="Arial Unicode MS"/>
+        </w:rPr>
+        <w:t xml:space="preserve">, то есть ни о какой кроссплатформенности речи не идёт. Но не стоит забывать о </w:t>
+      </w:r>
+      <w:proofErr w:type="gramStart"/>
+      <w:r>
+        <w:rPr>
+          <w:rFonts w:eastAsia="Arial Unicode MS" w:cs="Arial Unicode MS"/>
+        </w:rPr>
+        <w:t>том</w:t>
+      </w:r>
+      <w:proofErr w:type="gramEnd"/>
+      <w:r>
+        <w:rPr>
+          <w:rFonts w:eastAsia="Arial Unicode MS" w:cs="Arial Unicode MS"/>
+        </w:rPr>
+        <w:t xml:space="preserve"> что </w:t>
+      </w:r>
+      <w:proofErr w:type="spellStart"/>
+      <w:r>
+        <w:rPr>
+          <w:rFonts w:eastAsia="Arial Unicode MS" w:cs="Arial Unicode MS"/>
+        </w:rPr>
+        <w:t>Qt</w:t>
+      </w:r>
+      <w:proofErr w:type="spellEnd"/>
+      <w:r>
+        <w:rPr>
+          <w:rFonts w:eastAsia="Arial Unicode MS" w:cs="Arial Unicode MS"/>
+        </w:rPr>
+        <w:t xml:space="preserve"> в отличии от MFC имеет множество других полезных классов, и что важно в данном случае, упрощает работу с сетью. </w:t>
       </w:r>
       <w:r>
         <w:rPr>
@@ -3119,15 +5112,57 @@
         <w:rPr>
           <w:rFonts w:eastAsia="Arial Unicode MS" w:cs="Arial Unicode MS"/>
         </w:rPr>
-        <w:t>если же в MFC создать каркас приложения без дизайнера достаточно сложно, то в Qt это зачастую даже намного удобнее и проще.</w:t>
-      </w:r>
-    </w:p>
-    <w:p>
-      <w:r>
-        <w:rPr>
-          <w:rFonts w:eastAsia="Arial Unicode MS" w:cs="Arial Unicode MS"/>
-        </w:rPr>
-        <w:t>Поскольку функционал Qt намного шире, то для реализации проекта был выбран именно фреймворк Qt.</w:t>
+        <w:t xml:space="preserve">если же в MFC создать каркас приложения без дизайнера достаточно сложно, то в </w:t>
+      </w:r>
+      <w:proofErr w:type="spellStart"/>
+      <w:r>
+        <w:rPr>
+          <w:rFonts w:eastAsia="Arial Unicode MS" w:cs="Arial Unicode MS"/>
+        </w:rPr>
+        <w:t>Qt</w:t>
+      </w:r>
+      <w:proofErr w:type="spellEnd"/>
+      <w:r>
+        <w:rPr>
+          <w:rFonts w:eastAsia="Arial Unicode MS" w:cs="Arial Unicode MS"/>
+        </w:rPr>
+        <w:t xml:space="preserve"> это зачастую даже намного удобнее и проще.</w:t>
+      </w:r>
+    </w:p>
+    <w:p>
+      <w:r>
+        <w:rPr>
+          <w:rFonts w:eastAsia="Arial Unicode MS" w:cs="Arial Unicode MS"/>
+        </w:rPr>
+        <w:t xml:space="preserve">Поскольку функционал </w:t>
+      </w:r>
+      <w:proofErr w:type="spellStart"/>
+      <w:r>
+        <w:rPr>
+          <w:rFonts w:eastAsia="Arial Unicode MS" w:cs="Arial Unicode MS"/>
+        </w:rPr>
+        <w:t>Qt</w:t>
+      </w:r>
+      <w:proofErr w:type="spellEnd"/>
+      <w:r>
+        <w:rPr>
+          <w:rFonts w:eastAsia="Arial Unicode MS" w:cs="Arial Unicode MS"/>
+        </w:rPr>
+        <w:t xml:space="preserve"> намного шире, то для реализации проекта был выбран именно фреймворк </w:t>
+      </w:r>
+      <w:proofErr w:type="spellStart"/>
+      <w:r>
+        <w:rPr>
+          <w:rFonts w:eastAsia="Arial Unicode MS" w:cs="Arial Unicode MS"/>
+        </w:rPr>
+        <w:t>Qt</w:t>
+      </w:r>
+      <w:proofErr w:type="spellEnd"/>
+      <w:r>
+        <w:rPr>
+          <w:rFonts w:eastAsia="Arial Unicode MS" w:cs="Arial Unicode MS"/>
+        </w:rPr>
+        <w:t>.</w:t>
       </w:r>
     </w:p>
     <w:p>
@@ -3148,15 +5183,162 @@
         <w:contextualSpacing w:val="0"/>
       </w:pPr>
       <w:r>
-        <w:t>Среда разработки Qt creator</w:t>
-      </w:r>
-    </w:p>
-    <w:p>
-      <w:r>
-        <w:rPr>
-          <w:rFonts w:eastAsia="Arial Unicode MS" w:cs="Arial Unicode MS"/>
-        </w:rPr>
-        <w:t>Qt Creator (ранее известная под кодовым названием Greenhouse) — кроссплатформенная свободная IDE для языков С, С++ и QML. Разработана Trolltech (Digia) для работы с фреймворком Qt. Включает в себя графический интерфейс отладчика и визуальные средства разработки интерфейса как с использованием QtWidgets, так и QML. Поддерживаемые компиляторы: GCC, Clang, MinGW, MSVC, Linux ICC, GCCE, RVCT, WINSCW.</w:t>
+        <w:t xml:space="preserve">Среда разработки </w:t>
+      </w:r>
+      <w:proofErr w:type="spellStart"/>
+      <w:r>
+        <w:t>Qt</w:t>
+      </w:r>
+      <w:proofErr w:type="spellEnd"/>
+      <w:r>
+        <w:t xml:space="preserve"> </w:t>
+      </w:r>
+      <w:proofErr w:type="spellStart"/>
+      <w:r>
+        <w:t>creator</w:t>
+      </w:r>
+      <w:proofErr w:type="spellEnd"/>
+    </w:p>
+    <w:p>
+      <w:proofErr w:type="spellStart"/>
+      <w:r>
+        <w:rPr>
+          <w:rFonts w:eastAsia="Arial Unicode MS" w:cs="Arial Unicode MS"/>
+        </w:rPr>
+        <w:t>Qt</w:t>
+      </w:r>
+      <w:proofErr w:type="spellEnd"/>
+      <w:r>
+        <w:rPr>
+          <w:rFonts w:eastAsia="Arial Unicode MS" w:cs="Arial Unicode MS"/>
+        </w:rPr>
+        <w:t xml:space="preserve"> </w:t>
+      </w:r>
+      <w:proofErr w:type="spellStart"/>
+      <w:r>
+        <w:rPr>
+          <w:rFonts w:eastAsia="Arial Unicode MS" w:cs="Arial Unicode MS"/>
+        </w:rPr>
+        <w:t>Creator</w:t>
+      </w:r>
+      <w:proofErr w:type="spellEnd"/>
+      <w:r>
+        <w:rPr>
+          <w:rFonts w:eastAsia="Arial Unicode MS" w:cs="Arial Unicode MS"/>
+        </w:rPr>
+        <w:t xml:space="preserve"> (ранее известная под кодовым названием </w:t>
+      </w:r>
+      <w:proofErr w:type="spellStart"/>
+      <w:r>
+        <w:rPr>
+          <w:rFonts w:eastAsia="Arial Unicode MS" w:cs="Arial Unicode MS"/>
+        </w:rPr>
+        <w:t>Greenhouse</w:t>
+      </w:r>
+      <w:proofErr w:type="spellEnd"/>
+      <w:r>
+        <w:rPr>
+          <w:rFonts w:eastAsia="Arial Unicode MS" w:cs="Arial Unicode MS"/>
+        </w:rPr>
+        <w:t xml:space="preserve">) — кроссплатформенная свободная IDE для языков С, С++ и QML. Разработана </w:t>
+      </w:r>
+      <w:proofErr w:type="spellStart"/>
+      <w:r>
+        <w:rPr>
+          <w:rFonts w:eastAsia="Arial Unicode MS" w:cs="Arial Unicode MS"/>
+        </w:rPr>
+        <w:t>Trolltech</w:t>
+      </w:r>
+      <w:proofErr w:type="spellEnd"/>
+      <w:r>
+        <w:rPr>
+          <w:rFonts w:eastAsia="Arial Unicode MS" w:cs="Arial Unicode MS"/>
+        </w:rPr>
+        <w:t xml:space="preserve"> (</w:t>
+      </w:r>
+      <w:proofErr w:type="spellStart"/>
+      <w:r>
+        <w:rPr>
+          <w:rFonts w:eastAsia="Arial Unicode MS" w:cs="Arial Unicode MS"/>
+        </w:rPr>
+        <w:t>Digia</w:t>
+      </w:r>
+      <w:proofErr w:type="spellEnd"/>
+      <w:r>
+        <w:rPr>
+          <w:rFonts w:eastAsia="Arial Unicode MS" w:cs="Arial Unicode MS"/>
+        </w:rPr>
+        <w:t xml:space="preserve">) для работы с фреймворком </w:t>
+      </w:r>
+      <w:proofErr w:type="spellStart"/>
+      <w:r>
+        <w:rPr>
+          <w:rFonts w:eastAsia="Arial Unicode MS" w:cs="Arial Unicode MS"/>
+        </w:rPr>
+        <w:t>Qt</w:t>
+      </w:r>
+      <w:proofErr w:type="spellEnd"/>
+      <w:r>
+        <w:rPr>
+          <w:rFonts w:eastAsia="Arial Unicode MS" w:cs="Arial Unicode MS"/>
+        </w:rPr>
+        <w:t xml:space="preserve">. Включает в себя графический интерфейс отладчика и визуальные средства разработки интерфейса как с использованием </w:t>
+      </w:r>
+      <w:proofErr w:type="spellStart"/>
+      <w:r>
+        <w:rPr>
+          <w:rFonts w:eastAsia="Arial Unicode MS" w:cs="Arial Unicode MS"/>
+        </w:rPr>
+        <w:t>QtWidgets</w:t>
+      </w:r>
+      <w:proofErr w:type="spellEnd"/>
+      <w:r>
+        <w:rPr>
+          <w:rFonts w:eastAsia="Arial Unicode MS" w:cs="Arial Unicode MS"/>
+        </w:rPr>
+        <w:t xml:space="preserve">, так и QML. Поддерживаемые компиляторы: GCC, </w:t>
+      </w:r>
+      <w:proofErr w:type="spellStart"/>
+      <w:r>
+        <w:rPr>
+          <w:rFonts w:eastAsia="Arial Unicode MS" w:cs="Arial Unicode MS"/>
+        </w:rPr>
+        <w:t>Clang</w:t>
+      </w:r>
+      <w:proofErr w:type="spellEnd"/>
+      <w:r>
+        <w:rPr>
+          <w:rFonts w:eastAsia="Arial Unicode MS" w:cs="Arial Unicode MS"/>
+        </w:rPr>
+        <w:t xml:space="preserve">, </w:t>
+      </w:r>
+      <w:proofErr w:type="spellStart"/>
+      <w:r>
+        <w:rPr>
+          <w:rFonts w:eastAsia="Arial Unicode MS" w:cs="Arial Unicode MS"/>
+        </w:rPr>
+        <w:t>MinGW</w:t>
+      </w:r>
+      <w:proofErr w:type="spellEnd"/>
+      <w:r>
+        <w:rPr>
+          <w:rFonts w:eastAsia="Arial Unicode MS" w:cs="Arial Unicode MS"/>
+        </w:rPr>
+        <w:t xml:space="preserve">, MSVC, </w:t>
+      </w:r>
+      <w:proofErr w:type="spellStart"/>
+      <w:r>
+        <w:rPr>
+          <w:rFonts w:eastAsia="Arial Unicode MS" w:cs="Arial Unicode MS"/>
+        </w:rPr>
+        <w:t>Linux</w:t>
+      </w:r>
+      <w:proofErr w:type="spellEnd"/>
+      <w:r>
+        <w:rPr>
+          <w:rFonts w:eastAsia="Arial Unicode MS" w:cs="Arial Unicode MS"/>
+        </w:rPr>
+        <w:t xml:space="preserve"> ICC, GCCE, RVCT, WINSCW.</w:t>
       </w:r>
     </w:p>
     <w:p>
@@ -3170,7 +5352,49 @@
           <w:rFonts w:eastAsia="Arial Unicode MS" w:cs="Arial Unicode MS"/>
         </w:rPr>
         <w:lastRenderedPageBreak/>
-        <w:t>Основная задача Qt Creator — упростить разработку приложения с помощью фреймворка Qt на разных платформах. Поэтому для работы с данной библиотекой был выбран именно он.</w:t>
+        <w:t xml:space="preserve">Основная задача </w:t>
+      </w:r>
+      <w:proofErr w:type="spellStart"/>
+      <w:r>
+        <w:rPr>
+          <w:rFonts w:eastAsia="Arial Unicode MS" w:cs="Arial Unicode MS"/>
+        </w:rPr>
+        <w:t>Qt</w:t>
+      </w:r>
+      <w:proofErr w:type="spellEnd"/>
+      <w:r>
+        <w:rPr>
+          <w:rFonts w:eastAsia="Arial Unicode MS" w:cs="Arial Unicode MS"/>
+        </w:rPr>
+        <w:t xml:space="preserve"> </w:t>
+      </w:r>
+      <w:proofErr w:type="spellStart"/>
+      <w:r>
+        <w:rPr>
+          <w:rFonts w:eastAsia="Arial Unicode MS" w:cs="Arial Unicode MS"/>
+        </w:rPr>
+        <w:t>Creator</w:t>
+      </w:r>
+      <w:proofErr w:type="spellEnd"/>
+      <w:r>
+        <w:rPr>
+          <w:rFonts w:eastAsia="Arial Unicode MS" w:cs="Arial Unicode MS"/>
+        </w:rPr>
+        <w:t xml:space="preserve"> — упростить разработку приложения с помощью фреймворка </w:t>
+      </w:r>
+      <w:proofErr w:type="spellStart"/>
+      <w:r>
+        <w:rPr>
+          <w:rFonts w:eastAsia="Arial Unicode MS" w:cs="Arial Unicode MS"/>
+        </w:rPr>
+        <w:t>Qt</w:t>
+      </w:r>
+      <w:proofErr w:type="spellEnd"/>
+      <w:r>
+        <w:rPr>
+          <w:rFonts w:eastAsia="Arial Unicode MS" w:cs="Arial Unicode MS"/>
+        </w:rPr>
+        <w:t xml:space="preserve"> на разных платформах. Поэтому для работы с данной библиотекой был выбран именно он.</w:t>
       </w:r>
     </w:p>
     <w:p>
@@ -3196,18 +5420,34 @@
         </w:rPr>
         <w:t xml:space="preserve">истема </w:t>
       </w:r>
-      <w:r>
-        <w:rPr>
-          <w:rFonts w:eastAsia="Arial Unicode MS" w:cs="Arial Unicode MS"/>
-        </w:rPr>
-        <w:t xml:space="preserve">версионного </w:t>
-      </w:r>
-      <w:r>
-        <w:rPr>
-          <w:rFonts w:eastAsia="Arial Unicode MS" w:cs="Arial Unicode MS"/>
-        </w:rPr>
-        <w:t>контроля git</w:t>
-      </w:r>
+      <w:proofErr w:type="spellStart"/>
+      <w:r>
+        <w:rPr>
+          <w:rFonts w:eastAsia="Arial Unicode MS" w:cs="Arial Unicode MS"/>
+        </w:rPr>
+        <w:t>версионного</w:t>
+      </w:r>
+      <w:proofErr w:type="spellEnd"/>
+      <w:r>
+        <w:rPr>
+          <w:rFonts w:eastAsia="Arial Unicode MS" w:cs="Arial Unicode MS"/>
+        </w:rPr>
+        <w:t xml:space="preserve"> </w:t>
+      </w:r>
+      <w:r>
+        <w:rPr>
+          <w:rFonts w:eastAsia="Arial Unicode MS" w:cs="Arial Unicode MS"/>
+        </w:rPr>
+        <w:t xml:space="preserve">контроля </w:t>
+      </w:r>
+      <w:proofErr w:type="spellStart"/>
+      <w:r>
+        <w:rPr>
+          <w:rFonts w:eastAsia="Arial Unicode MS" w:cs="Arial Unicode MS"/>
+        </w:rPr>
+        <w:t>git</w:t>
+      </w:r>
+      <w:proofErr w:type="spellEnd"/>
       <w:r>
         <w:rPr>
           <w:rFonts w:eastAsia="Arial Unicode MS" w:cs="Arial Unicode MS"/>
@@ -3220,8 +5460,30 @@
         <w:rPr>
           <w:rFonts w:eastAsia="Arial Unicode MS" w:cs="Arial Unicode MS"/>
         </w:rPr>
-        <w:t>Для хранения исходников используется система Git (на портале github</w:t>
-      </w:r>
+        <w:t xml:space="preserve">Для хранения исходников используется система </w:t>
+      </w:r>
+      <w:proofErr w:type="spellStart"/>
+      <w:r>
+        <w:rPr>
+          <w:rFonts w:eastAsia="Arial Unicode MS" w:cs="Arial Unicode MS"/>
+        </w:rPr>
+        <w:t>Git</w:t>
+      </w:r>
+      <w:proofErr w:type="spellEnd"/>
+      <w:r>
+        <w:rPr>
+          <w:rFonts w:eastAsia="Arial Unicode MS" w:cs="Arial Unicode MS"/>
+        </w:rPr>
+        <w:t xml:space="preserve"> (на портале </w:t>
+      </w:r>
+      <w:proofErr w:type="spellStart"/>
+      <w:r>
+        <w:rPr>
+          <w:rFonts w:eastAsia="Arial Unicode MS" w:cs="Arial Unicode MS"/>
+        </w:rPr>
+        <w:t>github</w:t>
+      </w:r>
+      <w:proofErr w:type="spellEnd"/>
       <w:r>
         <w:rPr>
           <w:rFonts w:eastAsia="Arial Unicode MS" w:cs="Arial Unicode MS"/>
@@ -3246,16 +5508,16 @@
       <w:pPr>
         <w:pStyle w:val="2"/>
       </w:pPr>
-      <w:bookmarkStart w:id="9" w:name="_Toc5"/>
-      <w:bookmarkStart w:id="10" w:name="_Toc81227322"/>
+      <w:bookmarkStart w:id="24" w:name="_Toc5"/>
+      <w:bookmarkStart w:id="25" w:name="_Toc82191039"/>
       <w:r>
         <w:rPr>
           <w:rFonts w:eastAsia="Arial Unicode MS" w:cs="Arial Unicode MS"/>
         </w:rPr>
         <w:t>Реализация</w:t>
       </w:r>
-      <w:bookmarkEnd w:id="9"/>
-      <w:bookmarkEnd w:id="10"/>
+      <w:bookmarkEnd w:id="24"/>
+      <w:bookmarkEnd w:id="25"/>
     </w:p>
     <w:p>
       <w:r>
@@ -3276,7 +5538,7 @@
 </file>
 
 <file path=word/endnotes.xml><?xml version="1.0" encoding="utf-8"?>
-<w:endnotes xmlns:wpc="http://schemas.microsoft.com/office/word/2010/wordprocessingCanvas" xmlns:cx="http://schemas.microsoft.com/office/drawing/2014/chartex" xmlns:cx1="http://schemas.microsoft.com/office/drawing/2015/9/8/chartex" xmlns:mc="http://schemas.openxmlformats.org/markup-compatibility/2006" xmlns:o="urn:schemas-microsoft-com:office:office" xmlns:r="http://schemas.openxmlformats.org/officeDocument/2006/relationships" xmlns:m="http://schemas.openxmlformats.org/officeDocument/2006/math" xmlns:v="urn:schemas-microsoft-com:vml" xmlns:wp14="http://schemas.microsoft.com/office/word/2010/wordprocessingDrawing" xmlns:wp="http://schemas.openxmlformats.org/drawingml/2006/wordprocessingDrawing" xmlns:w10="urn:schemas-microsoft-com:office:word" xmlns:w="http://schemas.openxmlformats.org/wordprocessingml/2006/main" xmlns:w14="http://schemas.microsoft.com/office/word/2010/wordml" xmlns:w15="http://schemas.microsoft.com/office/word/2012/wordml" xmlns:w16se="http://schemas.microsoft.com/office/word/2015/wordml/symex" xmlns:wpg="http://schemas.microsoft.com/office/word/2010/wordprocessingGroup" xmlns:wpi="http://schemas.microsoft.com/office/word/2010/wordprocessingInk" xmlns:wne="http://schemas.microsoft.com/office/word/2006/wordml" xmlns:wps="http://schemas.microsoft.com/office/word/2010/wordprocessingShape" mc:Ignorable="w14 w15 w16se wp14">
+<w:endnotes xmlns:wpc="http://schemas.microsoft.com/office/word/2010/wordprocessingCanvas" xmlns:cx="http://schemas.microsoft.com/office/drawing/2014/chartex" xmlns:cx1="http://schemas.microsoft.com/office/drawing/2015/9/8/chartex" xmlns:cx2="http://schemas.microsoft.com/office/drawing/2015/10/21/chartex" xmlns:cx3="http://schemas.microsoft.com/office/drawing/2016/5/9/chartex" xmlns:cx4="http://schemas.microsoft.com/office/drawing/2016/5/10/chartex" xmlns:cx5="http://schemas.microsoft.com/office/drawing/2016/5/11/chartex" xmlns:cx6="http://schemas.microsoft.com/office/drawing/2016/5/12/chartex" xmlns:cx7="http://schemas.microsoft.com/office/drawing/2016/5/13/chartex" xmlns:cx8="http://schemas.microsoft.com/office/drawing/2016/5/14/chartex" xmlns:mc="http://schemas.openxmlformats.org/markup-compatibility/2006" xmlns:aink="http://schemas.microsoft.com/office/drawing/2016/ink" xmlns:am3d="http://schemas.microsoft.com/office/drawing/2017/model3d" xmlns:o="urn:schemas-microsoft-com:office:office" xmlns:r="http://schemas.openxmlformats.org/officeDocument/2006/relationships" xmlns:m="http://schemas.openxmlformats.org/officeDocument/2006/math" xmlns:v="urn:schemas-microsoft-com:vml" xmlns:wp14="http://schemas.microsoft.com/office/word/2010/wordprocessingDrawing" xmlns:wp="http://schemas.openxmlformats.org/drawingml/2006/wordprocessingDrawing" xmlns:w10="urn:schemas-microsoft-com:office:word" xmlns:w="http://schemas.openxmlformats.org/wordprocessingml/2006/main" xmlns:w14="http://schemas.microsoft.com/office/word/2010/wordml" xmlns:w15="http://schemas.microsoft.com/office/word/2012/wordml" xmlns:w16cid="http://schemas.microsoft.com/office/word/2016/wordml/cid" xmlns:w16se="http://schemas.microsoft.com/office/word/2015/wordml/symex" xmlns:wpg="http://schemas.microsoft.com/office/word/2010/wordprocessingGroup" xmlns:wpi="http://schemas.microsoft.com/office/word/2010/wordprocessingInk" xmlns:wne="http://schemas.microsoft.com/office/word/2006/wordml" xmlns:wps="http://schemas.microsoft.com/office/word/2010/wordprocessingShape" mc:Ignorable="w14 w15 w16se w16cid wp14">
   <w:endnote w:type="separator" w:id="-1">
     <w:p>
       <w:pPr>
@@ -3301,7 +5563,7 @@
 </file>
 
 <file path=word/footer1.xml><?xml version="1.0" encoding="utf-8"?>
-<w:ftr xmlns:wpc="http://schemas.microsoft.com/office/word/2010/wordprocessingCanvas" xmlns:cx="http://schemas.microsoft.com/office/drawing/2014/chartex" xmlns:cx1="http://schemas.microsoft.com/office/drawing/2015/9/8/chartex" xmlns:mc="http://schemas.openxmlformats.org/markup-compatibility/2006" xmlns:o="urn:schemas-microsoft-com:office:office" xmlns:r="http://schemas.openxmlformats.org/officeDocument/2006/relationships" xmlns:m="http://schemas.openxmlformats.org/officeDocument/2006/math" xmlns:v="urn:schemas-microsoft-com:vml" xmlns:wp14="http://schemas.microsoft.com/office/word/2010/wordprocessingDrawing" xmlns:wp="http://schemas.openxmlformats.org/drawingml/2006/wordprocessingDrawing" xmlns:w10="urn:schemas-microsoft-com:office:word" xmlns:w="http://schemas.openxmlformats.org/wordprocessingml/2006/main" xmlns:w14="http://schemas.microsoft.com/office/word/2010/wordml" xmlns:w15="http://schemas.microsoft.com/office/word/2012/wordml" xmlns:w16se="http://schemas.microsoft.com/office/word/2015/wordml/symex" xmlns:wpg="http://schemas.microsoft.com/office/word/2010/wordprocessingGroup" xmlns:wpi="http://schemas.microsoft.com/office/word/2010/wordprocessingInk" xmlns:wne="http://schemas.microsoft.com/office/word/2006/wordml" xmlns:wps="http://schemas.microsoft.com/office/word/2010/wordprocessingShape" mc:Ignorable="w14 w15 w16se wp14">
+<w:ftr xmlns:wpc="http://schemas.microsoft.com/office/word/2010/wordprocessingCanvas" xmlns:cx="http://schemas.microsoft.com/office/drawing/2014/chartex" xmlns:cx1="http://schemas.microsoft.com/office/drawing/2015/9/8/chartex" xmlns:cx2="http://schemas.microsoft.com/office/drawing/2015/10/21/chartex" xmlns:cx3="http://schemas.microsoft.com/office/drawing/2016/5/9/chartex" xmlns:cx4="http://schemas.microsoft.com/office/drawing/2016/5/10/chartex" xmlns:cx5="http://schemas.microsoft.com/office/drawing/2016/5/11/chartex" xmlns:cx6="http://schemas.microsoft.com/office/drawing/2016/5/12/chartex" xmlns:cx7="http://schemas.microsoft.com/office/drawing/2016/5/13/chartex" xmlns:cx8="http://schemas.microsoft.com/office/drawing/2016/5/14/chartex" xmlns:mc="http://schemas.openxmlformats.org/markup-compatibility/2006" xmlns:aink="http://schemas.microsoft.com/office/drawing/2016/ink" xmlns:am3d="http://schemas.microsoft.com/office/drawing/2017/model3d" xmlns:o="urn:schemas-microsoft-com:office:office" xmlns:r="http://schemas.openxmlformats.org/officeDocument/2006/relationships" xmlns:m="http://schemas.openxmlformats.org/officeDocument/2006/math" xmlns:v="urn:schemas-microsoft-com:vml" xmlns:wp14="http://schemas.microsoft.com/office/word/2010/wordprocessingDrawing" xmlns:wp="http://schemas.openxmlformats.org/drawingml/2006/wordprocessingDrawing" xmlns:w10="urn:schemas-microsoft-com:office:word" xmlns:w="http://schemas.openxmlformats.org/wordprocessingml/2006/main" xmlns:w14="http://schemas.microsoft.com/office/word/2010/wordml" xmlns:w15="http://schemas.microsoft.com/office/word/2012/wordml" xmlns:w16cid="http://schemas.microsoft.com/office/word/2016/wordml/cid" xmlns:w16se="http://schemas.microsoft.com/office/word/2015/wordml/symex" xmlns:wpg="http://schemas.microsoft.com/office/word/2010/wordprocessingGroup" xmlns:wpi="http://schemas.microsoft.com/office/word/2010/wordprocessingInk" xmlns:wne="http://schemas.microsoft.com/office/word/2006/wordml" xmlns:wps="http://schemas.microsoft.com/office/word/2010/wordprocessingShape" mc:Ignorable="w14 w15 w16se w16cid wp14">
   <w:sdt>
     <w:sdtPr>
       <w:id w:val="-934201833"/>
@@ -3347,7 +5609,7 @@
 </file>
 
 <file path=word/footnotes.xml><?xml version="1.0" encoding="utf-8"?>
-<w:footnotes xmlns:wpc="http://schemas.microsoft.com/office/word/2010/wordprocessingCanvas" xmlns:cx="http://schemas.microsoft.com/office/drawing/2014/chartex" xmlns:cx1="http://schemas.microsoft.com/office/drawing/2015/9/8/chartex" xmlns:mc="http://schemas.openxmlformats.org/markup-compatibility/2006" xmlns:o="urn:schemas-microsoft-com:office:office" xmlns:r="http://schemas.openxmlformats.org/officeDocument/2006/relationships" xmlns:m="http://schemas.openxmlformats.org/officeDocument/2006/math" xmlns:v="urn:schemas-microsoft-com:vml" xmlns:wp14="http://schemas.microsoft.com/office/word/2010/wordprocessingDrawing" xmlns:wp="http://schemas.openxmlformats.org/drawingml/2006/wordprocessingDrawing" xmlns:w10="urn:schemas-microsoft-com:office:word" xmlns:w="http://schemas.openxmlformats.org/wordprocessingml/2006/main" xmlns:w14="http://schemas.microsoft.com/office/word/2010/wordml" xmlns:w15="http://schemas.microsoft.com/office/word/2012/wordml" xmlns:w16se="http://schemas.microsoft.com/office/word/2015/wordml/symex" xmlns:wpg="http://schemas.microsoft.com/office/word/2010/wordprocessingGroup" xmlns:wpi="http://schemas.microsoft.com/office/word/2010/wordprocessingInk" xmlns:wne="http://schemas.microsoft.com/office/word/2006/wordml" xmlns:wps="http://schemas.microsoft.com/office/word/2010/wordprocessingShape" mc:Ignorable="w14 w15 w16se wp14">
+<w:footnotes xmlns:wpc="http://schemas.microsoft.com/office/word/2010/wordprocessingCanvas" xmlns:cx="http://schemas.microsoft.com/office/drawing/2014/chartex" xmlns:cx1="http://schemas.microsoft.com/office/drawing/2015/9/8/chartex" xmlns:cx2="http://schemas.microsoft.com/office/drawing/2015/10/21/chartex" xmlns:cx3="http://schemas.microsoft.com/office/drawing/2016/5/9/chartex" xmlns:cx4="http://schemas.microsoft.com/office/drawing/2016/5/10/chartex" xmlns:cx5="http://schemas.microsoft.com/office/drawing/2016/5/11/chartex" xmlns:cx6="http://schemas.microsoft.com/office/drawing/2016/5/12/chartex" xmlns:cx7="http://schemas.microsoft.com/office/drawing/2016/5/13/chartex" xmlns:cx8="http://schemas.microsoft.com/office/drawing/2016/5/14/chartex" xmlns:mc="http://schemas.openxmlformats.org/markup-compatibility/2006" xmlns:aink="http://schemas.microsoft.com/office/drawing/2016/ink" xmlns:am3d="http://schemas.microsoft.com/office/drawing/2017/model3d" xmlns:o="urn:schemas-microsoft-com:office:office" xmlns:r="http://schemas.openxmlformats.org/officeDocument/2006/relationships" xmlns:m="http://schemas.openxmlformats.org/officeDocument/2006/math" xmlns:v="urn:schemas-microsoft-com:vml" xmlns:wp14="http://schemas.microsoft.com/office/word/2010/wordprocessingDrawing" xmlns:wp="http://schemas.openxmlformats.org/drawingml/2006/wordprocessingDrawing" xmlns:w10="urn:schemas-microsoft-com:office:word" xmlns:w="http://schemas.openxmlformats.org/wordprocessingml/2006/main" xmlns:w14="http://schemas.microsoft.com/office/word/2010/wordml" xmlns:w15="http://schemas.microsoft.com/office/word/2012/wordml" xmlns:w16cid="http://schemas.microsoft.com/office/word/2016/wordml/cid" xmlns:w16se="http://schemas.microsoft.com/office/word/2015/wordml/symex" xmlns:wpg="http://schemas.microsoft.com/office/word/2010/wordprocessingGroup" xmlns:wpi="http://schemas.microsoft.com/office/word/2010/wordprocessingInk" xmlns:wne="http://schemas.microsoft.com/office/word/2006/wordml" xmlns:wps="http://schemas.microsoft.com/office/word/2010/wordprocessingShape" mc:Ignorable="w14 w15 w16se w16cid wp14">
   <w:footnote w:type="separator" w:id="-1">
     <w:p>
       <w:pPr>
@@ -3372,7 +5634,7 @@
 </file>
 
 <file path=word/numbering.xml><?xml version="1.0" encoding="utf-8"?>
-<w:numbering xmlns:wpc="http://schemas.microsoft.com/office/word/2010/wordprocessingCanvas" xmlns:cx="http://schemas.microsoft.com/office/drawing/2014/chartex" xmlns:cx1="http://schemas.microsoft.com/office/drawing/2015/9/8/chartex" xmlns:mc="http://schemas.openxmlformats.org/markup-compatibility/2006" xmlns:o="urn:schemas-microsoft-com:office:office" xmlns:r="http://schemas.openxmlformats.org/officeDocument/2006/relationships" xmlns:m="http://schemas.openxmlformats.org/officeDocument/2006/math" xmlns:v="urn:schemas-microsoft-com:vml" xmlns:wp14="http://schemas.microsoft.com/office/word/2010/wordprocessingDrawing" xmlns:wp="http://schemas.openxmlformats.org/drawingml/2006/wordprocessingDrawing" xmlns:w10="urn:schemas-microsoft-com:office:word" xmlns:w="http://schemas.openxmlformats.org/wordprocessingml/2006/main" xmlns:w14="http://schemas.microsoft.com/office/word/2010/wordml" xmlns:w15="http://schemas.microsoft.com/office/word/2012/wordml" xmlns:w16se="http://schemas.microsoft.com/office/word/2015/wordml/symex" xmlns:wpg="http://schemas.microsoft.com/office/word/2010/wordprocessingGroup" xmlns:wpi="http://schemas.microsoft.com/office/word/2010/wordprocessingInk" xmlns:wne="http://schemas.microsoft.com/office/word/2006/wordml" xmlns:wps="http://schemas.microsoft.com/office/word/2010/wordprocessingShape" mc:Ignorable="w14 w15 w16se wp14">
+<w:numbering xmlns:wpc="http://schemas.microsoft.com/office/word/2010/wordprocessingCanvas" xmlns:cx="http://schemas.microsoft.com/office/drawing/2014/chartex" xmlns:cx1="http://schemas.microsoft.com/office/drawing/2015/9/8/chartex" xmlns:cx2="http://schemas.microsoft.com/office/drawing/2015/10/21/chartex" xmlns:cx3="http://schemas.microsoft.com/office/drawing/2016/5/9/chartex" xmlns:cx4="http://schemas.microsoft.com/office/drawing/2016/5/10/chartex" xmlns:cx5="http://schemas.microsoft.com/office/drawing/2016/5/11/chartex" xmlns:cx6="http://schemas.microsoft.com/office/drawing/2016/5/12/chartex" xmlns:cx7="http://schemas.microsoft.com/office/drawing/2016/5/13/chartex" xmlns:cx8="http://schemas.microsoft.com/office/drawing/2016/5/14/chartex" xmlns:mc="http://schemas.openxmlformats.org/markup-compatibility/2006" xmlns:aink="http://schemas.microsoft.com/office/drawing/2016/ink" xmlns:am3d="http://schemas.microsoft.com/office/drawing/2017/model3d" xmlns:o="urn:schemas-microsoft-com:office:office" xmlns:r="http://schemas.openxmlformats.org/officeDocument/2006/relationships" xmlns:m="http://schemas.openxmlformats.org/officeDocument/2006/math" xmlns:v="urn:schemas-microsoft-com:vml" xmlns:wp14="http://schemas.microsoft.com/office/word/2010/wordprocessingDrawing" xmlns:wp="http://schemas.openxmlformats.org/drawingml/2006/wordprocessingDrawing" xmlns:w10="urn:schemas-microsoft-com:office:word" xmlns:w="http://schemas.openxmlformats.org/wordprocessingml/2006/main" xmlns:w14="http://schemas.microsoft.com/office/word/2010/wordml" xmlns:w15="http://schemas.microsoft.com/office/word/2012/wordml" xmlns:w16cid="http://schemas.microsoft.com/office/word/2016/wordml/cid" xmlns:w16se="http://schemas.microsoft.com/office/word/2015/wordml/symex" xmlns:wpg="http://schemas.microsoft.com/office/word/2010/wordprocessingGroup" xmlns:wpi="http://schemas.microsoft.com/office/word/2010/wordprocessingInk" xmlns:wne="http://schemas.microsoft.com/office/word/2006/wordml" xmlns:wps="http://schemas.microsoft.com/office/word/2010/wordprocessingShape" mc:Ignorable="w14 w15 w16se w16cid wp14">
   <w:abstractNum w:abstractNumId="0" w15:restartNumberingAfterBreak="0">
     <w:nsid w:val="01C46AE0"/>
     <w:multiLevelType w:val="hybridMultilevel"/>
@@ -6056,6 +8318,92 @@
     </w:lvl>
   </w:abstractNum>
   <w:abstractNum w:abstractNumId="27" w15:restartNumberingAfterBreak="0">
+    <w:nsid w:val="43A14C7A"/>
+    <w:multiLevelType w:val="hybridMultilevel"/>
+    <w:tmpl w:val="55A6531A"/>
+    <w:lvl w:ilvl="0" w:tplc="0419000F">
+      <w:start w:val="1"/>
+      <w:numFmt w:val="decimal"/>
+      <w:lvlText w:val="%1."/>
+      <w:lvlJc w:val="left"/>
+      <w:pPr>
+        <w:ind w:left="1429" w:hanging="360"/>
+      </w:pPr>
+    </w:lvl>
+    <w:lvl w:ilvl="1" w:tplc="04190019" w:tentative="1">
+      <w:start w:val="1"/>
+      <w:numFmt w:val="lowerLetter"/>
+      <w:lvlText w:val="%2."/>
+      <w:lvlJc w:val="left"/>
+      <w:pPr>
+        <w:ind w:left="2149" w:hanging="360"/>
+      </w:pPr>
+    </w:lvl>
+    <w:lvl w:ilvl="2" w:tplc="0419001B" w:tentative="1">
+      <w:start w:val="1"/>
+      <w:numFmt w:val="lowerRoman"/>
+      <w:lvlText w:val="%3."/>
+      <w:lvlJc w:val="right"/>
+      <w:pPr>
+        <w:ind w:left="2869" w:hanging="180"/>
+      </w:pPr>
+    </w:lvl>
+    <w:lvl w:ilvl="3" w:tplc="0419000F" w:tentative="1">
+      <w:start w:val="1"/>
+      <w:numFmt w:val="decimal"/>
+      <w:lvlText w:val="%4."/>
+      <w:lvlJc w:val="left"/>
+      <w:pPr>
+        <w:ind w:left="3589" w:hanging="360"/>
+      </w:pPr>
+    </w:lvl>
+    <w:lvl w:ilvl="4" w:tplc="04190019" w:tentative="1">
+      <w:start w:val="1"/>
+      <w:numFmt w:val="lowerLetter"/>
+      <w:lvlText w:val="%5."/>
+      <w:lvlJc w:val="left"/>
+      <w:pPr>
+        <w:ind w:left="4309" w:hanging="360"/>
+      </w:pPr>
+    </w:lvl>
+    <w:lvl w:ilvl="5" w:tplc="0419001B" w:tentative="1">
+      <w:start w:val="1"/>
+      <w:numFmt w:val="lowerRoman"/>
+      <w:lvlText w:val="%6."/>
+      <w:lvlJc w:val="right"/>
+      <w:pPr>
+        <w:ind w:left="5029" w:hanging="180"/>
+      </w:pPr>
+    </w:lvl>
+    <w:lvl w:ilvl="6" w:tplc="0419000F" w:tentative="1">
+      <w:start w:val="1"/>
+      <w:numFmt w:val="decimal"/>
+      <w:lvlText w:val="%7."/>
+      <w:lvlJc w:val="left"/>
+      <w:pPr>
+        <w:ind w:left="5749" w:hanging="360"/>
+      </w:pPr>
+    </w:lvl>
+    <w:lvl w:ilvl="7" w:tplc="04190019" w:tentative="1">
+      <w:start w:val="1"/>
+      <w:numFmt w:val="lowerLetter"/>
+      <w:lvlText w:val="%8."/>
+      <w:lvlJc w:val="left"/>
+      <w:pPr>
+        <w:ind w:left="6469" w:hanging="360"/>
+      </w:pPr>
+    </w:lvl>
+    <w:lvl w:ilvl="8" w:tplc="0419001B" w:tentative="1">
+      <w:start w:val="1"/>
+      <w:numFmt w:val="lowerRoman"/>
+      <w:lvlText w:val="%9."/>
+      <w:lvlJc w:val="right"/>
+      <w:pPr>
+        <w:ind w:left="7189" w:hanging="180"/>
+      </w:pPr>
+    </w:lvl>
+  </w:abstractNum>
+  <w:abstractNum w:abstractNumId="28" w15:restartNumberingAfterBreak="0">
     <w:nsid w:val="51E92C24"/>
     <w:multiLevelType w:val="hybridMultilevel"/>
     <w:tmpl w:val="1E7A78D2"/>
@@ -6286,13 +8634,13 @@
       </w:rPr>
     </w:lvl>
   </w:abstractNum>
-  <w:abstractNum w:abstractNumId="28" w15:restartNumberingAfterBreak="0">
+  <w:abstractNum w:abstractNumId="29" w15:restartNumberingAfterBreak="0">
     <w:nsid w:val="577F69CE"/>
     <w:multiLevelType w:val="hybridMultilevel"/>
     <w:tmpl w:val="1E7A78D2"/>
     <w:numStyleLink w:val="ImportedStyle2"/>
   </w:abstractNum>
-  <w:abstractNum w:abstractNumId="29" w15:restartNumberingAfterBreak="0">
+  <w:abstractNum w:abstractNumId="30" w15:restartNumberingAfterBreak="0">
     <w:nsid w:val="585050DA"/>
     <w:multiLevelType w:val="hybridMultilevel"/>
     <w:tmpl w:val="F1448534"/>
@@ -6405,7 +8753,7 @@
       </w:rPr>
     </w:lvl>
   </w:abstractNum>
-  <w:abstractNum w:abstractNumId="30" w15:restartNumberingAfterBreak="0">
+  <w:abstractNum w:abstractNumId="31" w15:restartNumberingAfterBreak="0">
     <w:nsid w:val="590A2326"/>
     <w:multiLevelType w:val="hybridMultilevel"/>
     <w:tmpl w:val="5AF4C59A"/>
@@ -6518,7 +8866,7 @@
       </w:rPr>
     </w:lvl>
   </w:abstractNum>
-  <w:abstractNum w:abstractNumId="31" w15:restartNumberingAfterBreak="0">
+  <w:abstractNum w:abstractNumId="32" w15:restartNumberingAfterBreak="0">
     <w:nsid w:val="5C487A33"/>
     <w:multiLevelType w:val="hybridMultilevel"/>
     <w:tmpl w:val="9A8A4FA0"/>
@@ -6749,7 +9097,7 @@
       </w:rPr>
     </w:lvl>
   </w:abstractNum>
-  <w:abstractNum w:abstractNumId="32" w15:restartNumberingAfterBreak="0">
+  <w:abstractNum w:abstractNumId="33" w15:restartNumberingAfterBreak="0">
     <w:nsid w:val="5E762126"/>
     <w:multiLevelType w:val="hybridMultilevel"/>
     <w:tmpl w:val="C3C6F75E"/>
@@ -6862,7 +9210,7 @@
       </w:rPr>
     </w:lvl>
   </w:abstractNum>
-  <w:abstractNum w:abstractNumId="33" w15:restartNumberingAfterBreak="0">
+  <w:abstractNum w:abstractNumId="34" w15:restartNumberingAfterBreak="0">
     <w:nsid w:val="627A1E27"/>
     <w:multiLevelType w:val="hybridMultilevel"/>
     <w:tmpl w:val="F0547C90"/>
@@ -6975,7 +9323,7 @@
       </w:rPr>
     </w:lvl>
   </w:abstractNum>
-  <w:abstractNum w:abstractNumId="34" w15:restartNumberingAfterBreak="0">
+  <w:abstractNum w:abstractNumId="35" w15:restartNumberingAfterBreak="0">
     <w:nsid w:val="6D9C5588"/>
     <w:multiLevelType w:val="hybridMultilevel"/>
     <w:tmpl w:val="15CCB27A"/>
@@ -7077,7 +9425,7 @@
       </w:pPr>
     </w:lvl>
   </w:abstractNum>
-  <w:abstractNum w:abstractNumId="35" w15:restartNumberingAfterBreak="0">
+  <w:abstractNum w:abstractNumId="36" w15:restartNumberingAfterBreak="0">
     <w:nsid w:val="6F265F34"/>
     <w:multiLevelType w:val="hybridMultilevel"/>
     <w:tmpl w:val="4CA6CFF8"/>
@@ -7190,7 +9538,182 @@
       </w:rPr>
     </w:lvl>
   </w:abstractNum>
-  <w:abstractNum w:abstractNumId="36" w15:restartNumberingAfterBreak="0">
+  <w:abstractNum w:abstractNumId="37" w15:restartNumberingAfterBreak="0">
+    <w:nsid w:val="735D779C"/>
+    <w:multiLevelType w:val="hybridMultilevel"/>
+    <w:tmpl w:val="B5B0AC70"/>
+    <w:lvl w:ilvl="0" w:tplc="0419000F">
+      <w:start w:val="1"/>
+      <w:numFmt w:val="decimal"/>
+      <w:lvlText w:val="%1."/>
+      <w:lvlJc w:val="left"/>
+      <w:pPr>
+        <w:ind w:left="1429" w:hanging="360"/>
+      </w:pPr>
+    </w:lvl>
+    <w:lvl w:ilvl="1" w:tplc="04190019" w:tentative="1">
+      <w:start w:val="1"/>
+      <w:numFmt w:val="lowerLetter"/>
+      <w:lvlText w:val="%2."/>
+      <w:lvlJc w:val="left"/>
+      <w:pPr>
+        <w:ind w:left="2149" w:hanging="360"/>
+      </w:pPr>
+    </w:lvl>
+    <w:lvl w:ilvl="2" w:tplc="0419001B" w:tentative="1">
+      <w:start w:val="1"/>
+      <w:numFmt w:val="lowerRoman"/>
+      <w:lvlText w:val="%3."/>
+      <w:lvlJc w:val="right"/>
+      <w:pPr>
+        <w:ind w:left="2869" w:hanging="180"/>
+      </w:pPr>
+    </w:lvl>
+    <w:lvl w:ilvl="3" w:tplc="0419000F" w:tentative="1">
+      <w:start w:val="1"/>
+      <w:numFmt w:val="decimal"/>
+      <w:lvlText w:val="%4."/>
+      <w:lvlJc w:val="left"/>
+      <w:pPr>
+        <w:ind w:left="3589" w:hanging="360"/>
+      </w:pPr>
+    </w:lvl>
+    <w:lvl w:ilvl="4" w:tplc="04190019" w:tentative="1">
+      <w:start w:val="1"/>
+      <w:numFmt w:val="lowerLetter"/>
+      <w:lvlText w:val="%5."/>
+      <w:lvlJc w:val="left"/>
+      <w:pPr>
+        <w:ind w:left="4309" w:hanging="360"/>
+      </w:pPr>
+    </w:lvl>
+    <w:lvl w:ilvl="5" w:tplc="0419001B" w:tentative="1">
+      <w:start w:val="1"/>
+      <w:numFmt w:val="lowerRoman"/>
+      <w:lvlText w:val="%6."/>
+      <w:lvlJc w:val="right"/>
+      <w:pPr>
+        <w:ind w:left="5029" w:hanging="180"/>
+      </w:pPr>
+    </w:lvl>
+    <w:lvl w:ilvl="6" w:tplc="0419000F" w:tentative="1">
+      <w:start w:val="1"/>
+      <w:numFmt w:val="decimal"/>
+      <w:lvlText w:val="%7."/>
+      <w:lvlJc w:val="left"/>
+      <w:pPr>
+        <w:ind w:left="5749" w:hanging="360"/>
+      </w:pPr>
+    </w:lvl>
+    <w:lvl w:ilvl="7" w:tplc="04190019" w:tentative="1">
+      <w:start w:val="1"/>
+      <w:numFmt w:val="lowerLetter"/>
+      <w:lvlText w:val="%8."/>
+      <w:lvlJc w:val="left"/>
+      <w:pPr>
+        <w:ind w:left="6469" w:hanging="360"/>
+      </w:pPr>
+    </w:lvl>
+    <w:lvl w:ilvl="8" w:tplc="0419001B" w:tentative="1">
+      <w:start w:val="1"/>
+      <w:numFmt w:val="lowerRoman"/>
+      <w:lvlText w:val="%9."/>
+      <w:lvlJc w:val="right"/>
+      <w:pPr>
+        <w:ind w:left="7189" w:hanging="180"/>
+      </w:pPr>
+    </w:lvl>
+  </w:abstractNum>
+  <w:abstractNum w:abstractNumId="38" w15:restartNumberingAfterBreak="0">
+    <w:nsid w:val="739A3BC6"/>
+    <w:multiLevelType w:val="hybridMultilevel"/>
+    <w:tmpl w:val="65A2882A"/>
+    <w:lvl w:ilvl="0" w:tplc="6B342ECA">
+      <w:start w:val="1"/>
+      <w:numFmt w:val="decimal"/>
+      <w:lvlText w:val="%1."/>
+      <w:lvlJc w:val="left"/>
+      <w:pPr>
+        <w:ind w:left="1189" w:hanging="480"/>
+      </w:pPr>
+      <w:rPr>
+        <w:rFonts w:hint="default"/>
+      </w:rPr>
+    </w:lvl>
+    <w:lvl w:ilvl="1" w:tplc="04190019" w:tentative="1">
+      <w:start w:val="1"/>
+      <w:numFmt w:val="lowerLetter"/>
+      <w:lvlText w:val="%2."/>
+      <w:lvlJc w:val="left"/>
+      <w:pPr>
+        <w:ind w:left="1789" w:hanging="360"/>
+      </w:pPr>
+    </w:lvl>
+    <w:lvl w:ilvl="2" w:tplc="0419001B" w:tentative="1">
+      <w:start w:val="1"/>
+      <w:numFmt w:val="lowerRoman"/>
+      <w:lvlText w:val="%3."/>
+      <w:lvlJc w:val="right"/>
+      <w:pPr>
+        <w:ind w:left="2509" w:hanging="180"/>
+      </w:pPr>
+    </w:lvl>
+    <w:lvl w:ilvl="3" w:tplc="0419000F" w:tentative="1">
+      <w:start w:val="1"/>
+      <w:numFmt w:val="decimal"/>
+      <w:lvlText w:val="%4."/>
+      <w:lvlJc w:val="left"/>
+      <w:pPr>
+        <w:ind w:left="3229" w:hanging="360"/>
+      </w:pPr>
+    </w:lvl>
+    <w:lvl w:ilvl="4" w:tplc="04190019" w:tentative="1">
+      <w:start w:val="1"/>
+      <w:numFmt w:val="lowerLetter"/>
+      <w:lvlText w:val="%5."/>
+      <w:lvlJc w:val="left"/>
+      <w:pPr>
+        <w:ind w:left="3949" w:hanging="360"/>
+      </w:pPr>
+    </w:lvl>
+    <w:lvl w:ilvl="5" w:tplc="0419001B" w:tentative="1">
+      <w:start w:val="1"/>
+      <w:numFmt w:val="lowerRoman"/>
+      <w:lvlText w:val="%6."/>
+      <w:lvlJc w:val="right"/>
+      <w:pPr>
+        <w:ind w:left="4669" w:hanging="180"/>
+      </w:pPr>
+    </w:lvl>
+    <w:lvl w:ilvl="6" w:tplc="0419000F" w:tentative="1">
+      <w:start w:val="1"/>
+      <w:numFmt w:val="decimal"/>
+      <w:lvlText w:val="%7."/>
+      <w:lvlJc w:val="left"/>
+      <w:pPr>
+        <w:ind w:left="5389" w:hanging="360"/>
+      </w:pPr>
+    </w:lvl>
+    <w:lvl w:ilvl="7" w:tplc="04190019" w:tentative="1">
+      <w:start w:val="1"/>
+      <w:numFmt w:val="lowerLetter"/>
+      <w:lvlText w:val="%8."/>
+      <w:lvlJc w:val="left"/>
+      <w:pPr>
+        <w:ind w:left="6109" w:hanging="360"/>
+      </w:pPr>
+    </w:lvl>
+    <w:lvl w:ilvl="8" w:tplc="0419001B" w:tentative="1">
+      <w:start w:val="1"/>
+      <w:numFmt w:val="lowerRoman"/>
+      <w:lvlText w:val="%9."/>
+      <w:lvlJc w:val="right"/>
+      <w:pPr>
+        <w:ind w:left="6829" w:hanging="180"/>
+      </w:pPr>
+    </w:lvl>
+  </w:abstractNum>
+  <w:abstractNum w:abstractNumId="39" w15:restartNumberingAfterBreak="0">
     <w:nsid w:val="78CF7287"/>
     <w:multiLevelType w:val="hybridMultilevel"/>
     <w:tmpl w:val="4050929A"/>
@@ -7289,7 +9812,7 @@
     <w:abstractNumId w:val="12"/>
   </w:num>
   <w:num w:numId="4">
-    <w:abstractNumId w:val="33"/>
+    <w:abstractNumId w:val="34"/>
   </w:num>
   <w:num w:numId="5">
     <w:abstractNumId w:val="23"/>
@@ -7298,7 +9821,7 @@
     <w:abstractNumId w:val="13"/>
   </w:num>
   <w:num w:numId="7">
-    <w:abstractNumId w:val="36"/>
+    <w:abstractNumId w:val="39"/>
   </w:num>
   <w:num w:numId="8">
     <w:abstractNumId w:val="8"/>
@@ -7310,7 +9833,7 @@
     <w:abstractNumId w:val="0"/>
   </w:num>
   <w:num w:numId="11">
-    <w:abstractNumId w:val="29"/>
+    <w:abstractNumId w:val="30"/>
   </w:num>
   <w:num w:numId="12">
     <w:abstractNumId w:val="26"/>
@@ -7340,7 +9863,7 @@
     <w:abstractNumId w:val="15"/>
   </w:num>
   <w:num w:numId="21">
-    <w:abstractNumId w:val="31"/>
+    <w:abstractNumId w:val="32"/>
   </w:num>
   <w:num w:numId="22">
     <w:abstractNumId w:val="11"/>
@@ -7352,10 +9875,10 @@
     <w:abstractNumId w:val="25"/>
   </w:num>
   <w:num w:numId="25">
-    <w:abstractNumId w:val="27"/>
+    <w:abstractNumId w:val="28"/>
   </w:num>
   <w:num w:numId="26">
-    <w:abstractNumId w:val="28"/>
+    <w:abstractNumId w:val="29"/>
   </w:num>
   <w:num w:numId="27">
     <w:abstractNumId w:val="25"/>
@@ -7370,13 +9893,13 @@
     <w:abstractNumId w:val="21"/>
   </w:num>
   <w:num w:numId="30">
-    <w:abstractNumId w:val="32"/>
+    <w:abstractNumId w:val="33"/>
   </w:num>
   <w:num w:numId="31">
     <w:abstractNumId w:val="1"/>
   </w:num>
   <w:num w:numId="32">
-    <w:abstractNumId w:val="30"/>
+    <w:abstractNumId w:val="31"/>
   </w:num>
   <w:num w:numId="33">
     <w:abstractNumId w:val="6"/>
@@ -7388,19 +9911,28 @@
     <w:abstractNumId w:val="10"/>
   </w:num>
   <w:num w:numId="36">
-    <w:abstractNumId w:val="34"/>
+    <w:abstractNumId w:val="35"/>
   </w:num>
   <w:num w:numId="37">
     <w:abstractNumId w:val="17"/>
   </w:num>
   <w:num w:numId="38">
-    <w:abstractNumId w:val="35"/>
+    <w:abstractNumId w:val="36"/>
+  </w:num>
+  <w:num w:numId="39">
+    <w:abstractNumId w:val="27"/>
+  </w:num>
+  <w:num w:numId="40">
+    <w:abstractNumId w:val="37"/>
+  </w:num>
+  <w:num w:numId="41">
+    <w:abstractNumId w:val="38"/>
   </w:num>
 </w:numbering>
 </file>
 
 <file path=word/styles.xml><?xml version="1.0" encoding="utf-8"?>
-<w:styles xmlns:mc="http://schemas.openxmlformats.org/markup-compatibility/2006" xmlns:r="http://schemas.openxmlformats.org/officeDocument/2006/relationships" xmlns:w="http://schemas.openxmlformats.org/wordprocessingml/2006/main" xmlns:w14="http://schemas.microsoft.com/office/word/2010/wordml" xmlns:w15="http://schemas.microsoft.com/office/word/2012/wordml" xmlns:w16se="http://schemas.microsoft.com/office/word/2015/wordml/symex" mc:Ignorable="w14 w15 w16se">
+<w:styles xmlns:mc="http://schemas.openxmlformats.org/markup-compatibility/2006" xmlns:r="http://schemas.openxmlformats.org/officeDocument/2006/relationships" xmlns:w="http://schemas.openxmlformats.org/wordprocessingml/2006/main" xmlns:w14="http://schemas.microsoft.com/office/word/2010/wordml" xmlns:w15="http://schemas.microsoft.com/office/word/2012/wordml" xmlns:w16cid="http://schemas.microsoft.com/office/word/2016/wordml/cid" xmlns:w16se="http://schemas.microsoft.com/office/word/2015/wordml/symex" mc:Ignorable="w14 w15 w16se w16cid">
   <w:docDefaults>
     <w:rPrDefault>
       <w:rPr>
@@ -7416,7 +9948,7 @@
       </w:pPr>
     </w:pPrDefault>
   </w:docDefaults>
-  <w:latentStyles w:defLockedState="0" w:defUIPriority="99" w:defSemiHidden="0" w:defUnhideWhenUsed="0" w:defQFormat="0" w:count="371">
+  <w:latentStyles w:defLockedState="0" w:defUIPriority="99" w:defSemiHidden="0" w:defUnhideWhenUsed="0" w:defQFormat="0" w:count="375">
     <w:lsdException w:name="Normal" w:uiPriority="0" w:qFormat="1"/>
     <w:lsdException w:name="heading 1" w:uiPriority="9" w:qFormat="1"/>
     <w:lsdException w:name="heading 2" w:semiHidden="1" w:uiPriority="9" w:unhideWhenUsed="1" w:qFormat="1"/>
@@ -7522,7 +10054,6 @@
     <w:lsdException w:name="HTML Sample" w:semiHidden="1" w:unhideWhenUsed="1"/>
     <w:lsdException w:name="HTML Typewriter" w:semiHidden="1" w:unhideWhenUsed="1"/>
     <w:lsdException w:name="HTML Variable" w:semiHidden="1" w:unhideWhenUsed="1"/>
-    <w:lsdException w:name="Normal Table" w:semiHidden="1" w:unhideWhenUsed="1"/>
     <w:lsdException w:name="annotation subject" w:semiHidden="1" w:unhideWhenUsed="1"/>
     <w:lsdException w:name="No List" w:semiHidden="1" w:unhideWhenUsed="1"/>
     <w:lsdException w:name="Outline List 1" w:semiHidden="1" w:unhideWhenUsed="1"/>
@@ -7566,10 +10097,8 @@
     <w:lsdException w:name="Table Elegant" w:semiHidden="1" w:unhideWhenUsed="1"/>
     <w:lsdException w:name="Table Professional" w:semiHidden="1" w:unhideWhenUsed="1"/>
     <w:lsdException w:name="Table Subtle 1" w:semiHidden="1" w:unhideWhenUsed="1"/>
-    <w:lsdException w:name="Table Subtle 2" w:semiHidden="1" w:unhideWhenUsed="1"/>
     <w:lsdException w:name="Table Web 1" w:semiHidden="1" w:unhideWhenUsed="1"/>
     <w:lsdException w:name="Table Web 2" w:semiHidden="1" w:unhideWhenUsed="1"/>
-    <w:lsdException w:name="Table Web 3" w:semiHidden="1" w:unhideWhenUsed="1"/>
     <w:lsdException w:name="Balloon Text" w:semiHidden="1" w:unhideWhenUsed="1"/>
     <w:lsdException w:name="Table Grid" w:uiPriority="59"/>
     <w:lsdException w:name="Table Theme" w:semiHidden="1" w:unhideWhenUsed="1"/>
@@ -7788,11 +10317,15 @@
     <w:lsdException w:name="List Table 5 Dark Accent 6" w:uiPriority="50"/>
     <w:lsdException w:name="List Table 6 Colorful Accent 6" w:uiPriority="51"/>
     <w:lsdException w:name="List Table 7 Colorful Accent 6" w:uiPriority="52"/>
+    <w:lsdException w:name="Mention" w:semiHidden="1" w:unhideWhenUsed="1"/>
+    <w:lsdException w:name="Smart Hyperlink" w:semiHidden="1" w:unhideWhenUsed="1"/>
+    <w:lsdException w:name="Hashtag" w:semiHidden="1" w:unhideWhenUsed="1"/>
+    <w:lsdException w:name="Unresolved Mention" w:semiHidden="1" w:unhideWhenUsed="1"/>
   </w:latentStyles>
   <w:style w:type="paragraph" w:default="1" w:styleId="a">
     <w:name w:val="Normal"/>
     <w:qFormat/>
-    <w:rsid w:val="006871D9"/>
+    <w:rsid w:val="00826A2E"/>
     <w:pPr>
       <w:spacing w:line="360" w:lineRule="auto"/>
       <w:ind w:firstLine="709"/>
@@ -8515,6 +11048,19 @@
       <w:sz w:val="28"/>
     </w:rPr>
   </w:style>
+  <w:style w:type="paragraph" w:styleId="31">
+    <w:name w:val="toc 3"/>
+    <w:basedOn w:val="a"/>
+    <w:next w:val="a"/>
+    <w:autoRedefine/>
+    <w:uiPriority w:val="39"/>
+    <w:unhideWhenUsed/>
+    <w:rsid w:val="007B005D"/>
+    <w:pPr>
+      <w:spacing w:after="100"/>
+      <w:ind w:left="560"/>
+    </w:pPr>
+  </w:style>
 </w:styles>
 </file>
 
@@ -8808,7 +11354,7 @@
 </file>
 
 <file path=customXml/itemProps1.xml><?xml version="1.0" encoding="utf-8"?>
-<ds:datastoreItem xmlns:ds="http://schemas.openxmlformats.org/officeDocument/2006/customXml" ds:itemID="{2B2289F5-2EDA-4933-8796-040E3A2ABAD3}">
+<ds:datastoreItem xmlns:ds="http://schemas.openxmlformats.org/officeDocument/2006/customXml" ds:itemID="{BB2803FE-94F4-4F09-ACE8-16A1F38E4796}">
   <ds:schemaRefs>
     <ds:schemaRef ds:uri="http://schemas.openxmlformats.org/officeDocument/2006/bibliography"/>
   </ds:schemaRefs>

</xml_diff>

<commit_message>
almost done construct part
</commit_message>
<xml_diff>
--- a/Отчёт по практике Пронин А.С. ИУ7-52б.docx
+++ b/Отчёт по практике Пронин А.С. ИУ7-52б.docx
@@ -19,7 +19,6 @@
           <w:docPartUnique/>
         </w:docPartObj>
       </w:sdtPr>
-      <w:sdtEndPr/>
       <w:sdtContent>
         <w:p>
           <w:pPr>
@@ -2184,6 +2183,9 @@
       <w:r>
         <w:t>сложность стыковки разных сегментов</w:t>
       </w:r>
+      <w:r>
+        <w:t>;</w:t>
+      </w:r>
     </w:p>
     <w:p>
       <w:pPr>
@@ -2202,6 +2204,9 @@
       <w:r>
         <w:t xml:space="preserve"> как это будет выглядеть)</w:t>
       </w:r>
+      <w:r>
+        <w:t>.</w:t>
+      </w:r>
     </w:p>
     <w:p>
       <w:pPr>
@@ -2234,9 +2239,12 @@
       </w:pPr>
       <w:bookmarkStart w:id="8" w:name="_Toc82191026"/>
       <w:r>
-        <w:t>«Простой» способ</w:t>
+        <w:t xml:space="preserve">«Простой» </w:t>
       </w:r>
       <w:bookmarkEnd w:id="8"/>
+      <w:r>
+        <w:t>алгоритм</w:t>
+      </w:r>
     </w:p>
     <w:p>
       <w:r>
@@ -2624,7 +2632,10 @@
         <w:t xml:space="preserve"> – </w:t>
       </w:r>
       <w:r>
-        <w:t>в нём вычисляется срединная точка текущего квадрата для квадрата, путём усреднения значений угловых вершин и добавлением случайного числа.</w:t>
+        <w:t>в нём вычисляется срединная точка текущего квадрата для квадрата, путём усреднения значений угловых вершин</w:t>
+      </w:r>
+      <w:r>
+        <w:t xml:space="preserve"> и добавлением случайного числа;</w:t>
       </w:r>
     </w:p>
     <w:p>
@@ -2656,6 +2667,12 @@
       <w:r>
         <w:t>и добавлением случайного числа.</w:t>
       </w:r>
+      <w:r>
+        <w:t xml:space="preserve"> </w:t>
+      </w:r>
+      <w:r>
+        <w:t>Если же какая-то из вершин выходит за границу карты высот, то такую точку можно либо не учитывать, либо считать равной нулю, благодаря чему, ближе к краям ландшафта он будет снижаться.</w:t>
+      </w:r>
     </w:p>
     <w:p>
       <w:r>
@@ -2704,6 +2721,7 @@
       </w:pPr>
       <w:bookmarkStart w:id="12" w:name="_Toc82191030"/>
       <w:r>
+        <w:lastRenderedPageBreak/>
         <w:t>Вывод</w:t>
       </w:r>
       <w:bookmarkEnd w:id="12"/>
@@ -2719,11 +2737,7 @@
         <w:t>м решением поставленной задачи, которое не даёт удовлетворявших результатов</w:t>
       </w:r>
       <w:r>
-        <w:t xml:space="preserve">, поэтому его можно сразу исключить. Холмовой алгоритм, требует слишком много вычислительных ресурсов и выдаёт однообразные ландшафты. Шум Перлина </w:t>
-      </w:r>
-      <w:r>
-        <w:lastRenderedPageBreak/>
-        <w:t xml:space="preserve">выглядит интересным решением, но алгоритм </w:t>
+        <w:t xml:space="preserve">, поэтому его можно сразу исключить. Холмовой алгоритм, требует слишком много вычислительных ресурсов и выдаёт однообразные ландшафты. Шум Перлина выглядит интересным решением, но алгоритм </w:t>
       </w:r>
       <w:r>
         <w:rPr>
@@ -2758,8 +2772,9 @@
       <w:r>
         <w:t xml:space="preserve"> я лично заинтересовался в его реализации.</w:t>
       </w:r>
-    </w:p>
-    <w:p>
+      <w:r>
+        <w:t xml:space="preserve"> </w:t>
+      </w:r>
       <w:r>
         <w:t>Следовательно,</w:t>
       </w:r>
@@ -2869,13 +2884,12 @@
           <m:t>=0.</m:t>
         </m:r>
       </m:oMath>
-    </w:p>
-    <w:p>
-      <w:pPr>
-        <w:rPr>
-          <w:rFonts w:eastAsiaTheme="minorEastAsia"/>
-        </w:rPr>
-      </w:pPr>
+      <w:r>
+        <w:rPr>
+          <w:rFonts w:eastAsiaTheme="minorEastAsia"/>
+        </w:rPr>
+        <w:t xml:space="preserve"> </w:t>
+      </w:r>
       <w:r>
         <w:rPr>
           <w:rFonts w:eastAsiaTheme="minorEastAsia"/>
@@ -2893,14 +2907,8 @@
         <w:rPr>
           <w:rFonts w:eastAsiaTheme="minorEastAsia"/>
         </w:rPr>
-        <w:t xml:space="preserve">Главная идея данного метода заключается в сведении трехмерной задачи к двумерной путем пересечения исходной поверхности последовательностью </w:t>
-      </w:r>
-      <w:r>
-        <w:rPr>
-          <w:rFonts w:eastAsiaTheme="minorEastAsia"/>
-        </w:rPr>
         <w:lastRenderedPageBreak/>
-        <w:t>параллельных секущих плоскостей, имеющих постоянные значения координат х, у или z.</w:t>
+        <w:t>Главная идея данного метода заключается в сведении трехмерной задачи к двумерной путем пересечения исходной поверхности последовательностью параллельных секущих плоскостей, имеющих постоянные значения координат х, у или z.</w:t>
       </w:r>
     </w:p>
     <w:p>
@@ -2963,7 +2971,7 @@
         <w:rPr>
           <w:rFonts w:eastAsiaTheme="minorEastAsia"/>
         </w:rPr>
-        <w:t>.</w:t>
+        <w:t>;</w:t>
       </w:r>
     </w:p>
     <w:p>
@@ -2992,7 +3000,13 @@
     </w:p>
     <w:p>
       <w:r>
-        <w:t>Изображение строится начиная с кривой, полученной в ближайшем к наблюдателю сечении. Кривая, полученная в сечении ближайшей плоскостью, является видимой. Кривая, полученная во втором сечении, тоже будет видима. Связано это с тем, что вторая кривая расположена либо выше первой, либо ниже первой. В частом случае, когда они будут совпадать, будет получена одна кривая. Начиная с третьей кривой понадобится решать задачу определения видимости точек кривой.</w:t>
+        <w:t xml:space="preserve">Изображение </w:t>
+      </w:r>
+      <w:r>
+        <w:t>строится,</w:t>
+      </w:r>
+      <w:r>
+        <w:t xml:space="preserve"> начиная с кривой, полученной в ближайшем к наблюдателю сечении. Кривая, полученная в сечении ближайшей плоскостью, является видимой. Кривая, полученная во втором сечении, тоже будет видима. Связано это с тем, что вторая кривая расположена либо выше первой, либо ниже первой. В частом случае, когда они будут совпадать, будет получена одна кривая. Начиная с третьей кривой понадобится решать задачу определения видимости точек кривой.</w:t>
       </w:r>
     </w:p>
     <w:p>
@@ -3042,11 +3056,11 @@
     </w:p>
     <w:p>
       <w:r>
-        <w:t xml:space="preserve">Из минусов можно отметить следующий: если функция содержит очень острые участки (пики), то приведенный алгоритм также может дать некорректные результаты. Этот эффект вызван вычислением значений функции и оценкой ее видимости на участках, меньших, чем разрешающая способность </w:t>
+        <w:t xml:space="preserve">Из минусов можно отметить следующий: если функция содержит очень острые участки (пики), то приведенный алгоритм также может дать </w:t>
       </w:r>
       <w:r>
         <w:lastRenderedPageBreak/>
-        <w:t>экрана, т. е. тем, что функция задана слишком малым количеством точек. Если встречаются узкие участки, то функцию следует вычислять в большем числе точек.</w:t>
+        <w:t>некорректные результаты. Этот эффект вызван вычислением значений функции и оценкой ее видимости на участках, меньших, чем разрешающая способность экрана, т. е. тем, что функция задана слишком малым количеством точек. Если встречаются узкие участки, то функцию следует вычислять в большем числе точек.</w:t>
       </w:r>
       <w:r>
         <w:t xml:space="preserve"> Кроме этого, данный алгоритм подходит только для визуализации горизонт</w:t>
@@ -3125,7 +3139,15 @@
           <w:szCs w:val="28"/>
           <w:lang w:eastAsia="ru-RU"/>
         </w:rPr>
-        <w:t xml:space="preserve"> граней для каждого тела отдельно.</w:t>
+        <w:t xml:space="preserve"> г</w:t>
+      </w:r>
+      <w:r>
+        <w:rPr>
+          <w:rFonts w:eastAsia="Times New Roman" w:cs="Times New Roman"/>
+          <w:szCs w:val="28"/>
+          <w:lang w:eastAsia="ru-RU"/>
+        </w:rPr>
+        <w:t>раней для каждого тела отдельно;</w:t>
       </w:r>
     </w:p>
     <w:p>
@@ -3149,11 +3171,6 @@
       </w:r>
     </w:p>
     <w:p>
-      <w:r>
-        <w:t>Всё?</w:t>
-      </w:r>
-    </w:p>
-    <w:p>
       <w:pPr>
         <w:pStyle w:val="3"/>
       </w:pPr>
@@ -3299,19 +3316,7 @@
         <w:t xml:space="preserve"> для достижения зависимости приближённой к линейной</w:t>
       </w:r>
       <w:r>
-        <w:t xml:space="preserve">, необходимо произвести </w:t>
-      </w:r>
-      <w:r>
-        <w:t>предварительную приоритетную сортировку вдоль оси z и</w:t>
-      </w:r>
-      <w:r>
-        <w:t xml:space="preserve"> использовать</w:t>
-      </w:r>
-      <w:r>
-        <w:t xml:space="preserve"> простые габаритные или минимаксные тесты</w:t>
-      </w:r>
-      <w:r>
-        <w:t xml:space="preserve">. Во-вторых, алгоритму </w:t>
+        <w:t xml:space="preserve">, необходимо произвести предварительную приоритетную сортировку вдоль оси z и использовать простые габаритные или минимаксные тесты. Во-вторых, алгоритму </w:t>
       </w:r>
       <w:r>
         <w:rPr>
@@ -3325,8 +3330,9 @@
       <w:r>
         <w:t>буфера безразлично на сколько сложна визуализируемая сцена. Кроме этого для поставленной задачи, 1ый этап алгоритма Робертса оказывается бессмысленным, т.к. он работает только для выпуклых многогранников, а мы работаем со случайно сгенерированным ландшафтом.</w:t>
       </w:r>
-    </w:p>
-    <w:p>
+      <w:r>
+        <w:t xml:space="preserve"> </w:t>
+      </w:r>
       <w:r>
         <w:t>Следовательно, д</w:t>
       </w:r>
@@ -3411,6 +3417,9 @@
     <w:p>
       <w:pPr>
         <w:pStyle w:val="2"/>
+        <w:rPr>
+          <w:lang w:val="en-US"/>
+        </w:rPr>
       </w:pPr>
       <w:bookmarkStart w:id="17" w:name="_Toc82191034"/>
       <w:r>
@@ -3432,132 +3441,68 @@
     </w:p>
     <w:p>
       <w:r>
-        <w:rPr>
-          <w:noProof/>
-          <w:color w:val="808080" w:themeColor="background1" w:themeShade="80"/>
-          <w:lang w:eastAsia="ru-RU"/>
-        </w:rPr>
-        <w:drawing>
-          <wp:anchor distT="0" distB="0" distL="114300" distR="114300" simplePos="0" relativeHeight="251657216" behindDoc="1" locked="0" layoutInCell="1" allowOverlap="1" wp14:anchorId="2E7B212F" wp14:editId="44B4DC4B">
-            <wp:simplePos x="0" y="0"/>
-            <wp:positionH relativeFrom="column">
-              <wp:posOffset>4444365</wp:posOffset>
-            </wp:positionH>
-            <wp:positionV relativeFrom="paragraph">
-              <wp:posOffset>57150</wp:posOffset>
-            </wp:positionV>
-            <wp:extent cx="1828800" cy="4381500"/>
-            <wp:effectExtent l="0" t="0" r="0" b="0"/>
-            <wp:wrapTight wrapText="bothSides">
-              <wp:wrapPolygon edited="0">
-                <wp:start x="0" y="0"/>
-                <wp:lineTo x="0" y="21506"/>
-                <wp:lineTo x="21375" y="21506"/>
-                <wp:lineTo x="21375" y="0"/>
-                <wp:lineTo x="0" y="0"/>
-              </wp:wrapPolygon>
-            </wp:wrapTight>
-            <wp:docPr id="1" name="Рисунок 1"/>
-            <wp:cNvGraphicFramePr>
-              <a:graphicFrameLocks xmlns:a="http://schemas.openxmlformats.org/drawingml/2006/main" noChangeAspect="1"/>
-            </wp:cNvGraphicFramePr>
-            <a:graphic xmlns:a="http://schemas.openxmlformats.org/drawingml/2006/main">
-              <a:graphicData uri="http://schemas.openxmlformats.org/drawingml/2006/picture">
-                <pic:pic xmlns:pic="http://schemas.openxmlformats.org/drawingml/2006/picture">
-                  <pic:nvPicPr>
-                    <pic:cNvPr id="1" name="TMP.jpg"/>
-                    <pic:cNvPicPr/>
-                  </pic:nvPicPr>
-                  <pic:blipFill>
-                    <a:blip r:embed="rId8">
-                      <a:extLst>
-                        <a:ext uri="{28A0092B-C50C-407E-A947-70E740481C1C}">
-                          <a14:useLocalDpi xmlns:a14="http://schemas.microsoft.com/office/drawing/2010/main" val="0"/>
-                        </a:ext>
-                      </a:extLst>
-                    </a:blip>
-                    <a:stretch>
-                      <a:fillRect/>
-                    </a:stretch>
-                  </pic:blipFill>
-                  <pic:spPr>
-                    <a:xfrm>
-                      <a:off x="0" y="0"/>
-                      <a:ext cx="1828800" cy="4381500"/>
-                    </a:xfrm>
-                    <a:prstGeom prst="rect">
-                      <a:avLst/>
-                    </a:prstGeom>
-                  </pic:spPr>
-                </pic:pic>
-              </a:graphicData>
-            </a:graphic>
-          </wp:anchor>
-        </w:drawing>
-      </w:r>
-      <w:r>
-        <w:rPr>
-          <w:color w:val="808080" w:themeColor="background1" w:themeShade="80"/>
-        </w:rPr>
-        <w:t>Данный алгоритм является расширением одномерного алгоритма midpoint displacement на двумерную плоскость</w:t>
-      </w:r>
-      <w:r>
-        <w:rPr>
-          <w:color w:val="808080" w:themeColor="background1" w:themeShade="80"/>
-        </w:rPr>
-        <w:t xml:space="preserve">. </w:t>
-      </w:r>
-      <w:r>
-        <w:rPr>
-          <w:color w:val="808080" w:themeColor="background1" w:themeShade="80"/>
-        </w:rPr>
-        <w:t xml:space="preserve">В кратце алгоритм </w:t>
-      </w:r>
-      <w:r>
-        <w:rPr>
-          <w:color w:val="808080" w:themeColor="background1" w:themeShade="80"/>
+        <w:t xml:space="preserve">Как уже упоминалось выше, алгоритм </w:t>
+      </w:r>
+      <w:r>
+        <w:rPr>
           <w:lang w:val="en-US"/>
         </w:rPr>
+        <w:t>diamond</w:t>
+      </w:r>
+      <w:r>
+        <w:t>-</w:t>
+      </w:r>
+      <w:r>
+        <w:rPr>
+          <w:lang w:val="en-US"/>
+        </w:rPr>
+        <w:t>square</w:t>
+      </w:r>
+      <w:r>
+        <w:t xml:space="preserve"> </w:t>
+      </w:r>
+      <w:r>
+        <w:t xml:space="preserve">является расширением одномерного алгоритма </w:t>
+      </w:r>
+      <w:r>
+        <w:rPr>
+          <w:lang w:val="en-US"/>
+        </w:rPr>
         <w:t>midpoint</w:t>
       </w:r>
       <w:r>
-        <w:rPr>
-          <w:color w:val="808080" w:themeColor="background1" w:themeShade="80"/>
-        </w:rPr>
         <w:t xml:space="preserve"> </w:t>
       </w:r>
       <w:r>
         <w:rPr>
-          <w:color w:val="808080" w:themeColor="background1" w:themeShade="80"/>
           <w:lang w:val="en-US"/>
         </w:rPr>
         <w:t>displacement</w:t>
       </w:r>
       <w:r>
-        <w:rPr>
-          <w:color w:val="808080" w:themeColor="background1" w:themeShade="80"/>
-        </w:rPr>
-        <w:t xml:space="preserve"> можно описать так: изначально мы любым образом задаем высоту на концах отрезка и разбиваем его точкой посередине на два под-отрезка. Эту точку мы смещаем на случайную величину и повторяем разбиение и смещение для каждого из полученных под-отрезков. И так далее — пока отрезки не станут длиной в один пиксель. Важное замечание: случайные смещения должны быть пропорциональны длинам отрезков, на которых производятся разбиения. Например, мы разбиваем отрезок длиной </w:t>
-      </w:r>
-      <w:r>
-        <w:rPr>
-          <w:i/>
-          <w:iCs/>
-          <w:color w:val="808080" w:themeColor="background1" w:themeShade="80"/>
-        </w:rPr>
-        <w:t>l</w:t>
-      </w:r>
-      <w:r>
-        <w:rPr>
-          <w:color w:val="808080" w:themeColor="background1" w:themeShade="80"/>
-        </w:rPr>
-        <w:t xml:space="preserve"> — тогда точка посередине него должна иметь высоту </w:t>
+        <w:t xml:space="preserve"> </w:t>
+      </w:r>
+      <w:r>
+        <w:t>на двумерную плоскость. Кроме этого было сказано, что случайные смещения должны быть пропорциональны длинам отрезков, на которых производятся разбиения.</w:t>
+      </w:r>
+      <w:r>
+        <w:t xml:space="preserve"> Например, мы разбиваем отрезок длиной </w:t>
       </w:r>
       <m:oMath>
         <m:r>
           <w:rPr>
             <w:rFonts w:ascii="Cambria Math" w:hAnsi="Cambria Math"/>
-            <w:color w:val="808080" w:themeColor="background1" w:themeShade="80"/>
+          </w:rPr>
+          <m:t>l</m:t>
+        </m:r>
+      </m:oMath>
+      <w:r>
+        <w:t xml:space="preserve"> — тогда точка посередине него должна иметь высоту </w:t>
+      </w:r>
+      <m:oMath>
+        <m:r>
+          <w:rPr>
+            <w:rFonts w:ascii="Cambria Math" w:hAnsi="Cambria Math"/>
           </w:rPr>
           <m:t>h=</m:t>
         </m:r>
@@ -3567,7 +3512,6 @@
               <w:rPr>
                 <w:rFonts w:ascii="Cambria Math" w:hAnsi="Cambria Math"/>
                 <w:i/>
-                <w:color w:val="808080" w:themeColor="background1" w:themeShade="80"/>
               </w:rPr>
             </m:ctrlPr>
           </m:fPr>
@@ -3578,7 +3522,6 @@
                   <w:rPr>
                     <w:rFonts w:ascii="Cambria Math" w:hAnsi="Cambria Math"/>
                     <w:i/>
-                    <w:color w:val="808080" w:themeColor="background1" w:themeShade="80"/>
                   </w:rPr>
                 </m:ctrlPr>
               </m:sSubPr>
@@ -3586,7 +3529,6 @@
                 <m:r>
                   <w:rPr>
                     <w:rFonts w:ascii="Cambria Math" w:hAnsi="Cambria Math"/>
-                    <w:color w:val="808080" w:themeColor="background1" w:themeShade="80"/>
                   </w:rPr>
                   <m:t>h</m:t>
                 </m:r>
@@ -3595,7 +3537,6 @@
                 <m:r>
                   <w:rPr>
                     <w:rFonts w:ascii="Cambria Math" w:hAnsi="Cambria Math"/>
-                    <w:color w:val="808080" w:themeColor="background1" w:themeShade="80"/>
                   </w:rPr>
                   <m:t>L</m:t>
                 </m:r>
@@ -3604,7 +3545,6 @@
             <m:r>
               <w:rPr>
                 <w:rFonts w:ascii="Cambria Math" w:hAnsi="Cambria Math"/>
-                <w:color w:val="808080" w:themeColor="background1" w:themeShade="80"/>
               </w:rPr>
               <m:t>+</m:t>
             </m:r>
@@ -3614,7 +3554,6 @@
                   <w:rPr>
                     <w:rFonts w:ascii="Cambria Math" w:hAnsi="Cambria Math"/>
                     <w:i/>
-                    <w:color w:val="808080" w:themeColor="background1" w:themeShade="80"/>
                   </w:rPr>
                 </m:ctrlPr>
               </m:sSubPr>
@@ -3622,7 +3561,6 @@
                 <m:r>
                   <w:rPr>
                     <w:rFonts w:ascii="Cambria Math" w:hAnsi="Cambria Math"/>
-                    <w:color w:val="808080" w:themeColor="background1" w:themeShade="80"/>
                   </w:rPr>
                   <m:t>h</m:t>
                 </m:r>
@@ -3631,7 +3569,6 @@
                 <m:r>
                   <w:rPr>
                     <w:rFonts w:ascii="Cambria Math" w:hAnsi="Cambria Math"/>
-                    <w:color w:val="808080" w:themeColor="background1" w:themeShade="80"/>
                   </w:rPr>
                   <m:t>R</m:t>
                 </m:r>
@@ -3642,7 +3579,6 @@
             <m:r>
               <w:rPr>
                 <w:rFonts w:ascii="Cambria Math" w:hAnsi="Cambria Math"/>
-                <w:color w:val="808080" w:themeColor="background1" w:themeShade="80"/>
               </w:rPr>
               <m:t>2</m:t>
             </m:r>
@@ -3651,16 +3587,24 @@
         <m:r>
           <w:rPr>
             <w:rFonts w:ascii="Cambria Math" w:hAnsi="Cambria Math"/>
-            <w:color w:val="808080" w:themeColor="background1" w:themeShade="80"/>
           </w:rPr>
-          <m:t>+rand(-R*l, R*l)</m:t>
+          <m:t>+random(-R*l,R*l)</m:t>
         </m:r>
       </m:oMath>
       <w:r>
         <w:rPr>
-          <w:color w:val="808080" w:themeColor="background1" w:themeShade="80"/>
-        </w:rPr>
-        <w:t xml:space="preserve"> (</w:t>
+          <w:rFonts w:eastAsiaTheme="minorEastAsia"/>
+        </w:rPr>
+        <w:t xml:space="preserve">, </w:t>
+      </w:r>
+      <w:r>
+        <w:rPr>
+          <w:rFonts w:eastAsiaTheme="minorEastAsia"/>
+        </w:rPr>
+        <w:t xml:space="preserve">где </w:t>
+      </w:r>
+      <w:r>
+        <w:t>(</w:t>
       </w:r>
       <m:oMath>
         <m:sSub>
@@ -3669,7 +3613,6 @@
               <w:rPr>
                 <w:rFonts w:ascii="Cambria Math" w:hAnsi="Cambria Math"/>
                 <w:i/>
-                <w:color w:val="808080" w:themeColor="background1" w:themeShade="80"/>
               </w:rPr>
             </m:ctrlPr>
           </m:sSubPr>
@@ -3677,7 +3620,6 @@
             <m:r>
               <w:rPr>
                 <w:rFonts w:ascii="Cambria Math" w:hAnsi="Cambria Math"/>
-                <w:color w:val="808080" w:themeColor="background1" w:themeShade="80"/>
               </w:rPr>
               <m:t>h</m:t>
             </m:r>
@@ -3686,7 +3628,6 @@
             <m:r>
               <w:rPr>
                 <w:rFonts w:ascii="Cambria Math" w:hAnsi="Cambria Math"/>
-                <w:color w:val="808080" w:themeColor="background1" w:themeShade="80"/>
               </w:rPr>
               <m:t>L</m:t>
             </m:r>
@@ -3695,9 +3636,15 @@
       </m:oMath>
       <w:r>
         <w:rPr>
-          <w:color w:val="808080" w:themeColor="background1" w:themeShade="80"/>
-        </w:rPr>
-        <w:t xml:space="preserve"> и </w:t>
+          <w:rFonts w:eastAsiaTheme="minorEastAsia"/>
+        </w:rPr>
+        <w:t xml:space="preserve"> </w:t>
+      </w:r>
+      <w:r>
+        <w:t>и</w:t>
+      </w:r>
+      <w:r>
+        <w:t xml:space="preserve"> </w:t>
       </w:r>
       <m:oMath>
         <m:sSub>
@@ -3706,7 +3653,6 @@
               <w:rPr>
                 <w:rFonts w:ascii="Cambria Math" w:hAnsi="Cambria Math"/>
                 <w:i/>
-                <w:color w:val="808080" w:themeColor="background1" w:themeShade="80"/>
               </w:rPr>
             </m:ctrlPr>
           </m:sSubPr>
@@ -3714,7 +3660,6 @@
             <m:r>
               <w:rPr>
                 <w:rFonts w:ascii="Cambria Math" w:hAnsi="Cambria Math"/>
-                <w:color w:val="808080" w:themeColor="background1" w:themeShade="80"/>
               </w:rPr>
               <m:t>h</m:t>
             </m:r>
@@ -3723,7 +3668,6 @@
             <m:r>
               <w:rPr>
                 <w:rFonts w:ascii="Cambria Math" w:hAnsi="Cambria Math"/>
-                <w:color w:val="808080" w:themeColor="background1" w:themeShade="80"/>
               </w:rPr>
               <m:t>R</m:t>
             </m:r>
@@ -3732,248 +3676,34 @@
       </m:oMath>
       <w:r>
         <w:rPr>
-          <w:color w:val="808080" w:themeColor="background1" w:themeShade="80"/>
-        </w:rPr>
-        <w:t xml:space="preserve"> — высоты на левом и правом конце отрезка, а константа </w:t>
-      </w:r>
-      <w:r>
-        <w:rPr>
-          <w:i/>
-          <w:iCs/>
-          <w:color w:val="808080" w:themeColor="background1" w:themeShade="80"/>
-        </w:rPr>
-        <w:t>R</w:t>
-      </w:r>
-      <w:r>
-        <w:rPr>
-          <w:color w:val="808080" w:themeColor="background1" w:themeShade="80"/>
-        </w:rPr>
+          <w:rFonts w:eastAsiaTheme="minorEastAsia"/>
+        </w:rPr>
+        <w:t xml:space="preserve"> </w:t>
+      </w:r>
+      <w:r>
+        <w:t xml:space="preserve">— высоты на левом и правом конце отрезка, а константа </w:t>
+      </w:r>
+      <m:oMath>
+        <m:r>
+          <w:rPr>
+            <w:rFonts w:ascii="Cambria Math" w:hAnsi="Cambria Math"/>
+          </w:rPr>
+          <m:t>R</m:t>
+        </m:r>
+      </m:oMath>
+      <w:r>
         <w:t xml:space="preserve"> определяет «шероховатость» (roughness) получающейся ломаной и является главным параметром в данном алгоритме).</w:t>
       </w:r>
     </w:p>
     <w:p>
-      <w:pPr>
-        <w:rPr>
-          <w:color w:val="808080" w:themeColor="background1" w:themeShade="80"/>
-        </w:rPr>
-      </w:pPr>
-      <w:r>
-        <w:t xml:space="preserve"> </w:t>
-      </w:r>
-      <w:r>
-        <w:rPr>
-          <w:color w:val="808080" w:themeColor="background1" w:themeShade="80"/>
-        </w:rPr>
-        <w:t xml:space="preserve">Если же говорить об алгоритме </w:t>
-      </w:r>
-      <w:r>
-        <w:rPr>
-          <w:color w:val="808080" w:themeColor="background1" w:themeShade="80"/>
-          <w:lang w:val="en-US"/>
-        </w:rPr>
-        <w:t>diamond</w:t>
-      </w:r>
-      <w:r>
-        <w:rPr>
-          <w:color w:val="808080" w:themeColor="background1" w:themeShade="80"/>
-        </w:rPr>
-        <w:t>-square, то можно разбить его на следующие шаги:</w:t>
-      </w:r>
-    </w:p>
-    <w:p>
-      <w:pPr>
-        <w:pStyle w:val="a6"/>
-        <w:numPr>
-          <w:ilvl w:val="0"/>
-          <w:numId w:val="30"/>
-        </w:numPr>
-        <w:rPr>
-          <w:color w:val="808080" w:themeColor="background1" w:themeShade="80"/>
-        </w:rPr>
-      </w:pPr>
-      <w:r>
-        <w:rPr>
-          <w:color w:val="808080" w:themeColor="background1" w:themeShade="80"/>
-        </w:rPr>
-        <w:t>В начале нам необходимо задать начальные значения для угловых вершин (в моём случае это нули).</w:t>
-      </w:r>
-    </w:p>
-    <w:p>
-      <w:pPr>
-        <w:pStyle w:val="a6"/>
-        <w:numPr>
-          <w:ilvl w:val="0"/>
-          <w:numId w:val="30"/>
-        </w:numPr>
-        <w:rPr>
-          <w:color w:val="808080" w:themeColor="background1" w:themeShade="80"/>
-        </w:rPr>
-      </w:pPr>
-      <w:r>
-        <w:rPr>
-          <w:color w:val="808080" w:themeColor="background1" w:themeShade="80"/>
-        </w:rPr>
-        <w:t>Шаг square. Определение центральной вершины, путем усреднения угловых и добавлением случайного числа.</w:t>
-      </w:r>
-    </w:p>
-    <w:p>
-      <w:pPr>
-        <w:pStyle w:val="a6"/>
-        <w:numPr>
-          <w:ilvl w:val="0"/>
-          <w:numId w:val="30"/>
-        </w:numPr>
-        <w:rPr>
-          <w:color w:val="808080" w:themeColor="background1" w:themeShade="80"/>
-        </w:rPr>
-      </w:pPr>
-      <w:r>
-        <w:rPr>
-          <w:color w:val="808080" w:themeColor="background1" w:themeShade="80"/>
-        </w:rPr>
-        <w:t xml:space="preserve">Шаг diamond. Определение срединных вершин для ромбов путём усреднения вершин сверху, снизу, слева и справа. Если же какая-то </w:t>
-      </w:r>
-      <w:r>
-        <w:rPr>
-          <w:noProof/>
-          <w:color w:val="808080" w:themeColor="background1" w:themeShade="80"/>
-          <w:lang w:eastAsia="ru-RU"/>
-        </w:rPr>
-        <w:lastRenderedPageBreak/>
-        <w:drawing>
-          <wp:anchor distT="0" distB="0" distL="114300" distR="114300" simplePos="0" relativeHeight="251662336" behindDoc="1" locked="0" layoutInCell="1" allowOverlap="1" wp14:anchorId="69740960" wp14:editId="2398A9CD">
-            <wp:simplePos x="0" y="0"/>
-            <wp:positionH relativeFrom="column">
-              <wp:posOffset>4670425</wp:posOffset>
-            </wp:positionH>
-            <wp:positionV relativeFrom="paragraph">
-              <wp:posOffset>-410210</wp:posOffset>
-            </wp:positionV>
-            <wp:extent cx="1552575" cy="4000500"/>
-            <wp:effectExtent l="0" t="0" r="9525" b="0"/>
-            <wp:wrapTight wrapText="bothSides">
-              <wp:wrapPolygon edited="0">
-                <wp:start x="0" y="0"/>
-                <wp:lineTo x="0" y="21497"/>
-                <wp:lineTo x="21467" y="21497"/>
-                <wp:lineTo x="21467" y="0"/>
-                <wp:lineTo x="0" y="0"/>
-              </wp:wrapPolygon>
-            </wp:wrapTight>
-            <wp:docPr id="3" name="Рисунок 3"/>
-            <wp:cNvGraphicFramePr>
-              <a:graphicFrameLocks xmlns:a="http://schemas.openxmlformats.org/drawingml/2006/main" noChangeAspect="1"/>
-            </wp:cNvGraphicFramePr>
-            <a:graphic xmlns:a="http://schemas.openxmlformats.org/drawingml/2006/main">
-              <a:graphicData uri="http://schemas.openxmlformats.org/drawingml/2006/picture">
-                <pic:pic xmlns:pic="http://schemas.openxmlformats.org/drawingml/2006/picture">
-                  <pic:nvPicPr>
-                    <pic:cNvPr id="3" name="45d2891d.png"/>
-                    <pic:cNvPicPr/>
-                  </pic:nvPicPr>
-                  <pic:blipFill>
-                    <a:blip r:embed="rId9">
-                      <a:extLst>
-                        <a:ext uri="{28A0092B-C50C-407E-A947-70E740481C1C}">
-                          <a14:useLocalDpi xmlns:a14="http://schemas.microsoft.com/office/drawing/2010/main" val="0"/>
-                        </a:ext>
-                      </a:extLst>
-                    </a:blip>
-                    <a:stretch>
-                      <a:fillRect/>
-                    </a:stretch>
-                  </pic:blipFill>
-                  <pic:spPr>
-                    <a:xfrm>
-                      <a:off x="0" y="0"/>
-                      <a:ext cx="1552575" cy="4000500"/>
-                    </a:xfrm>
-                    <a:prstGeom prst="rect">
-                      <a:avLst/>
-                    </a:prstGeom>
-                  </pic:spPr>
-                </pic:pic>
-              </a:graphicData>
-            </a:graphic>
-          </wp:anchor>
-        </w:drawing>
-      </w:r>
-      <w:r>
-        <w:rPr>
-          <w:color w:val="808080" w:themeColor="background1" w:themeShade="80"/>
-        </w:rPr>
-        <w:t>из вершин выходит за границу карты высот, то такую точку можно либо не учитывать, либо считать равной нулю, благодаря чему, ближе к краям ландшафта он будет снижаться.</w:t>
-      </w:r>
-    </w:p>
-    <w:p>
-      <w:pPr>
-        <w:pStyle w:val="a6"/>
-        <w:numPr>
-          <w:ilvl w:val="0"/>
-          <w:numId w:val="30"/>
-        </w:numPr>
-        <w:rPr>
-          <w:color w:val="808080" w:themeColor="background1" w:themeShade="80"/>
-        </w:rPr>
-      </w:pPr>
-      <w:r>
-        <w:rPr>
-          <w:color w:val="808080" w:themeColor="background1" w:themeShade="80"/>
-        </w:rPr>
-        <w:t xml:space="preserve">Повторить шаги </w:t>
-      </w:r>
-      <w:r>
-        <w:rPr>
-          <w:color w:val="808080" w:themeColor="background1" w:themeShade="80"/>
-          <w:lang w:val="en-US"/>
-        </w:rPr>
-        <w:t>square</w:t>
-      </w:r>
-      <w:r>
-        <w:rPr>
-          <w:color w:val="808080" w:themeColor="background1" w:themeShade="80"/>
-        </w:rPr>
-        <w:t>-</w:t>
-      </w:r>
-      <w:r>
-        <w:rPr>
-          <w:color w:val="808080" w:themeColor="background1" w:themeShade="80"/>
-          <w:lang w:val="en-US"/>
-        </w:rPr>
-        <w:t>diamond</w:t>
-      </w:r>
-      <w:r>
-        <w:rPr>
-          <w:color w:val="808080" w:themeColor="background1" w:themeShade="80"/>
-        </w:rPr>
-        <w:t xml:space="preserve"> для меньших квадратов. При этом важно заметить, что две вершины, которые достались нам на шаге </w:t>
-      </w:r>
-      <w:r>
-        <w:rPr>
-          <w:color w:val="808080" w:themeColor="background1" w:themeShade="80"/>
-          <w:lang w:val="en-US"/>
-        </w:rPr>
-        <w:t>square</w:t>
-      </w:r>
-      <w:r>
-        <w:rPr>
-          <w:color w:val="808080" w:themeColor="background1" w:themeShade="80"/>
-        </w:rPr>
-        <w:t>, должны быть уже посчитаны — поэтому обсчет нужно вести «слоями», сначала для всех квадратов выполнить шаг «square» — затем для всех ромбов выполнить шаг «diamond» — и далее перейти к меньшим квадратам.</w:t>
-      </w:r>
-    </w:p>
-    <w:p>
-      <w:pPr>
-        <w:rPr>
-          <w:color w:val="000000" w:themeColor="text1"/>
-        </w:rPr>
-      </w:pPr>
-      <w:bookmarkStart w:id="18" w:name="_GoBack"/>
-      <w:bookmarkEnd w:id="18"/>
-    </w:p>
-    <w:p>
-      <w:r>
-        <w:t xml:space="preserve">Кроме того, необходимо чтобы размерность карты высот была </w:t>
+      <w:r>
+        <w:t>Если же говорить об алгоритме diamond-square,</w:t>
+      </w:r>
+      <w:r>
+        <w:t xml:space="preserve"> то </w:t>
+      </w:r>
+      <w:r>
+        <w:t xml:space="preserve">было решено реализовать его следующим образом. Во-первых необходимо чтобы размерность карты высот была </w:t>
       </w:r>
       <m:oMath>
         <m:sSup>
@@ -4014,20 +3744,394 @@
         <w:rPr>
           <w:rFonts w:eastAsiaTheme="minorEastAsia"/>
         </w:rPr>
+        <w:t xml:space="preserve"> </w:t>
+      </w:r>
+      <w:r>
+        <w:rPr>
+          <w:rFonts w:eastAsiaTheme="minorEastAsia"/>
+        </w:rPr>
+        <w:t xml:space="preserve">(где </w:t>
+      </w:r>
+      <w:r>
+        <w:rPr>
+          <w:rFonts w:eastAsiaTheme="minorEastAsia"/>
+          <w:lang w:val="en-US"/>
+        </w:rPr>
+        <w:t>n</w:t>
+      </w:r>
+      <w:r>
+        <w:rPr>
+          <w:rFonts w:eastAsiaTheme="minorEastAsia"/>
+        </w:rPr>
+        <w:t xml:space="preserve"> </w:t>
+      </w:r>
+      <w:r>
+        <w:rPr>
+          <w:rFonts w:eastAsiaTheme="minorEastAsia"/>
+        </w:rPr>
+        <w:t>– натуральное число)</w:t>
+      </w:r>
+      <w:r>
+        <w:rPr>
+          <w:rFonts w:eastAsiaTheme="minorEastAsia"/>
+        </w:rPr>
+        <w:t>,</w:t>
+      </w:r>
+      <w:r>
+        <w:rPr>
+          <w:rFonts w:eastAsiaTheme="minorEastAsia"/>
+        </w:rPr>
+        <w:t xml:space="preserve"> для того, чтобы на каждом шаге </w:t>
+      </w:r>
+      <w:r>
+        <w:rPr>
+          <w:rFonts w:eastAsiaTheme="minorEastAsia"/>
+          <w:lang w:val="en-US"/>
+        </w:rPr>
+        <w:t>diamond</w:t>
+      </w:r>
+      <w:r>
+        <w:rPr>
+          <w:rFonts w:eastAsiaTheme="minorEastAsia"/>
+        </w:rPr>
+        <w:t xml:space="preserve"> </w:t>
+      </w:r>
+      <w:r>
+        <w:rPr>
+          <w:rFonts w:eastAsiaTheme="minorEastAsia"/>
+        </w:rPr>
+        <w:t>была центральная вершина</w:t>
+      </w:r>
+      <w:r>
+        <w:rPr>
+          <w:rFonts w:eastAsiaTheme="minorEastAsia"/>
+        </w:rPr>
+        <w:t>.</w:t>
+      </w:r>
+      <w:r>
+        <w:rPr>
+          <w:rFonts w:eastAsiaTheme="minorEastAsia"/>
+        </w:rPr>
+        <w:t xml:space="preserve"> Кроме этого, для улучшения изображения крайние вершины будут приравнены к нулю и не будут подвергаться изменениям. Следовательно, ландшафт будет снижаться к краям. </w:t>
+      </w:r>
+      <w:r>
+        <w:rPr>
+          <w:rFonts w:eastAsiaTheme="minorEastAsia"/>
+        </w:rPr>
+        <w:t xml:space="preserve">Кроме этого упоминалось случайно число, которое добавлялось к результату усреднения угловых или боковых точек. Данное число будет уменьшаться в 2 раза с каждым рекурсивным вызовом нашей функции (каждый </w:t>
+      </w:r>
+      <w:r>
+        <w:rPr>
+          <w:rFonts w:eastAsiaTheme="minorEastAsia"/>
+        </w:rPr>
+        <w:t>раз,</w:t>
+      </w:r>
+      <w:r>
+        <w:rPr>
+          <w:rFonts w:eastAsiaTheme="minorEastAsia"/>
+        </w:rPr>
+        <w:t xml:space="preserve"> когда мы делим ландшафт на 4 меньших квадрата)</w:t>
+      </w:r>
+      <w:r>
+        <w:rPr>
+          <w:rFonts w:eastAsiaTheme="minorEastAsia"/>
+        </w:rPr>
+        <w:t>, в последствии чего разность высот между высотами вершин будет тем меньше, чем ближе они находятся друг к другу в карте высот.</w:t>
+      </w:r>
+      <w:r>
+        <w:rPr>
+          <w:rFonts w:eastAsiaTheme="minorEastAsia"/>
+        </w:rPr>
+        <w:t xml:space="preserve"> </w:t>
+      </w:r>
+      <w:r>
+        <w:rPr>
+          <w:rFonts w:eastAsiaTheme="minorEastAsia"/>
+        </w:rPr>
+        <w:t>Во всём остальном данный алгоритм аналогичен выше описанному. Также, для улучшения вида ландшафта, можно после генерации, можно применить шаг 2 из «Простого» алгоритма</w:t>
+      </w:r>
+      <w:r>
+        <w:rPr>
+          <w:rFonts w:eastAsiaTheme="minorEastAsia"/>
+        </w:rPr>
+        <w:t>, в результате чего, поверхность станет, более «плавной».</w:t>
+      </w:r>
+    </w:p>
+    <w:p>
+      <w:pPr>
+        <w:pStyle w:val="2"/>
+      </w:pPr>
+      <w:r>
+        <w:rPr>
+          <w:lang w:val="en-US"/>
+        </w:rPr>
+        <w:lastRenderedPageBreak/>
+        <w:t>Z</w:t>
+      </w:r>
+      <w:r>
+        <w:t>-</w:t>
+      </w:r>
+      <w:r>
+        <w:t>буфер</w:t>
+      </w:r>
+    </w:p>
+    <w:p>
+      <w:pPr>
+        <w:rPr>
+          <w:rFonts w:eastAsiaTheme="minorEastAsia"/>
+        </w:rPr>
+      </w:pPr>
+      <w:r>
+        <w:t xml:space="preserve">Как уже упоминалось ранее, </w:t>
+      </w:r>
+      <w:r>
+        <w:t>этот алгоритм</w:t>
+      </w:r>
+      <w:r>
+        <w:t xml:space="preserve"> работает</w:t>
+      </w:r>
+      <w:r>
+        <w:t xml:space="preserve"> в пространстве изображения</w:t>
+      </w:r>
+      <w:r>
+        <w:t xml:space="preserve">. Поскольку для его реализации необходимо иметь возможность вычислять координату </w:t>
+      </w:r>
+      <w:r>
+        <w:rPr>
+          <w:lang w:val="en-US"/>
+        </w:rPr>
+        <w:t>Z</w:t>
+      </w:r>
+      <w:r>
+        <w:t xml:space="preserve"> </w:t>
+      </w:r>
+      <w:r>
+        <w:t>для каждой точки, было предложено следующее решение. Т.к. наш ландшафт состоит из треугольных полигонов, мы знаем только 3 его координаты</w:t>
+      </w:r>
+      <w:r>
+        <w:t xml:space="preserve">. </w:t>
+      </w:r>
+      <w:r>
+        <w:t xml:space="preserve">Для того чтобы вычислить </w:t>
+      </w:r>
+      <w:r>
+        <w:rPr>
+          <w:lang w:val="en-US"/>
+        </w:rPr>
+        <w:t>Z</w:t>
+      </w:r>
+      <w:r>
+        <w:t xml:space="preserve"> </w:t>
+      </w:r>
+      <w:r>
+        <w:t xml:space="preserve">для остальных точек принадлежащих полигону, мы воспользуемся уравнением плоскости </w:t>
+      </w:r>
+      <m:oMath>
+        <m:r>
+          <w:rPr>
+            <w:rFonts w:ascii="Cambria Math" w:hAnsi="Cambria Math"/>
+          </w:rPr>
+          <m:t>Ax+By+Cz+D=0</m:t>
+        </m:r>
+      </m:oMath>
+      <w:r>
+        <w:rPr>
+          <w:rFonts w:eastAsiaTheme="minorEastAsia"/>
+        </w:rPr>
+        <w:t xml:space="preserve">. </w:t>
+      </w:r>
+      <w:r>
+        <w:rPr>
+          <w:rFonts w:eastAsiaTheme="minorEastAsia"/>
+        </w:rPr>
+        <w:t xml:space="preserve">Для того, чтобы посчитать координату </w:t>
+      </w:r>
+      <w:r>
+        <w:rPr>
+          <w:rFonts w:eastAsiaTheme="minorEastAsia"/>
+          <w:lang w:val="en-US"/>
+        </w:rPr>
+        <w:t>Z</w:t>
+      </w:r>
+      <w:r>
+        <w:rPr>
+          <w:rFonts w:eastAsiaTheme="minorEastAsia"/>
+        </w:rPr>
+        <w:t xml:space="preserve"> </w:t>
+      </w:r>
+      <w:r>
+        <w:rPr>
+          <w:rFonts w:eastAsiaTheme="minorEastAsia"/>
+        </w:rPr>
+        <w:t xml:space="preserve">преобразуем данное уравнение к виду </w:t>
+      </w:r>
+      <w:r>
+        <w:rPr>
+          <w:rFonts w:eastAsiaTheme="minorEastAsia"/>
+          <w:lang w:val="en-US"/>
+        </w:rPr>
+        <w:t>Z</w:t>
+      </w:r>
+      <m:oMath>
+        <m:r>
+          <w:rPr>
+            <w:rFonts w:ascii="Cambria Math" w:eastAsiaTheme="minorEastAsia" w:hAnsi="Cambria Math"/>
+          </w:rPr>
+          <m:t>=</m:t>
+        </m:r>
+        <m:f>
+          <m:fPr>
+            <m:ctrlPr>
+              <w:rPr>
+                <w:rFonts w:ascii="Cambria Math" w:eastAsiaTheme="minorEastAsia" w:hAnsi="Cambria Math"/>
+                <w:i/>
+              </w:rPr>
+            </m:ctrlPr>
+          </m:fPr>
+          <m:num>
+            <m:r>
+              <w:rPr>
+                <w:rFonts w:ascii="Cambria Math" w:eastAsiaTheme="minorEastAsia" w:hAnsi="Cambria Math"/>
+              </w:rPr>
+              <m:t>-Ax-Bx-D</m:t>
+            </m:r>
+          </m:num>
+          <m:den>
+            <m:r>
+              <w:rPr>
+                <w:rFonts w:ascii="Cambria Math" w:eastAsiaTheme="minorEastAsia" w:hAnsi="Cambria Math"/>
+              </w:rPr>
+              <m:t>C</m:t>
+            </m:r>
+          </m:den>
+        </m:f>
+      </m:oMath>
+      <w:r>
+        <w:rPr>
+          <w:rFonts w:eastAsiaTheme="minorEastAsia"/>
+        </w:rPr>
+        <w:t xml:space="preserve">. </w:t>
+      </w:r>
+      <w:r>
+        <w:rPr>
+          <w:rFonts w:eastAsiaTheme="minorEastAsia"/>
+        </w:rPr>
+        <w:t xml:space="preserve">Если же коэффициент </w:t>
+      </w:r>
+      <m:oMath>
+        <m:r>
+          <w:rPr>
+            <w:rFonts w:ascii="Cambria Math" w:eastAsiaTheme="minorEastAsia" w:hAnsi="Cambria Math"/>
+          </w:rPr>
+          <m:t>C</m:t>
+        </m:r>
+      </m:oMath>
+      <w:r>
+        <w:rPr>
+          <w:rFonts w:eastAsiaTheme="minorEastAsia"/>
+        </w:rPr>
+        <w:t xml:space="preserve"> окажется равным нулю, это означает что данная плоскость вырождается в линию для наблюдателя. В таком случае </w:t>
+      </w:r>
+      <w:r>
+        <w:rPr>
+          <w:rFonts w:eastAsiaTheme="minorEastAsia"/>
+        </w:rPr>
+        <w:t>наша функция,</w:t>
+      </w:r>
+      <w:r>
+        <w:rPr>
+          <w:rFonts w:eastAsiaTheme="minorEastAsia"/>
+        </w:rPr>
+        <w:t xml:space="preserve"> возвращающая координату </w:t>
+      </w:r>
+      <w:r>
+        <w:rPr>
+          <w:rFonts w:eastAsiaTheme="minorEastAsia"/>
+          <w:lang w:val="en-US"/>
+        </w:rPr>
+        <w:t>Z</w:t>
+      </w:r>
+      <w:r>
+        <w:rPr>
+          <w:rFonts w:eastAsiaTheme="minorEastAsia"/>
+        </w:rPr>
+        <w:t xml:space="preserve"> </w:t>
+      </w:r>
+      <w:r>
+        <w:rPr>
+          <w:rFonts w:eastAsiaTheme="minorEastAsia"/>
+        </w:rPr>
+        <w:t>будет выдавать минимальное значение для используемого типа данных, чтобы не изображать</w:t>
+      </w:r>
+      <w:r>
+        <w:rPr>
+          <w:rFonts w:eastAsiaTheme="minorEastAsia"/>
+        </w:rPr>
+        <w:t xml:space="preserve"> таких полигонов. В любом случае, для того чтобы посчитать координату </w:t>
+      </w:r>
+      <w:r>
+        <w:rPr>
+          <w:rFonts w:eastAsiaTheme="minorEastAsia"/>
+          <w:lang w:val="en-US"/>
+        </w:rPr>
+        <w:t>Z</w:t>
+      </w:r>
+      <w:r>
+        <w:rPr>
+          <w:rFonts w:eastAsiaTheme="minorEastAsia"/>
+        </w:rPr>
+        <w:t xml:space="preserve"> </w:t>
+      </w:r>
+      <w:r>
+        <w:rPr>
+          <w:rFonts w:eastAsiaTheme="minorEastAsia"/>
+        </w:rPr>
+        <w:t>с помощью</w:t>
+      </w:r>
+      <w:r>
+        <w:rPr>
+          <w:rFonts w:eastAsiaTheme="minorEastAsia"/>
+        </w:rPr>
+        <w:t xml:space="preserve"> </w:t>
+      </w:r>
+      <w:r>
+        <w:rPr>
+          <w:rFonts w:eastAsiaTheme="minorEastAsia"/>
+        </w:rPr>
+        <w:t xml:space="preserve">уравнения плоскости, необходимо сначала посчитать коэффициенты </w:t>
+      </w:r>
+      <w:r>
+        <w:rPr>
+          <w:rFonts w:eastAsiaTheme="minorEastAsia"/>
+          <w:lang w:val="en-US"/>
+        </w:rPr>
+        <w:t>A</w:t>
+      </w:r>
+      <w:r>
+        <w:rPr>
+          <w:rFonts w:eastAsiaTheme="minorEastAsia"/>
+        </w:rPr>
         <w:t xml:space="preserve">, </w:t>
       </w:r>
       <w:r>
         <w:rPr>
           <w:rFonts w:eastAsiaTheme="minorEastAsia"/>
-        </w:rPr>
-        <w:t xml:space="preserve">где </w:t>
-      </w:r>
-      <w:r>
-        <w:rPr>
-          <w:rFonts w:eastAsiaTheme="minorEastAsia"/>
           <w:lang w:val="en-US"/>
         </w:rPr>
-        <w:t>n</w:t>
+        <w:t>B</w:t>
+      </w:r>
+      <w:r>
+        <w:rPr>
+          <w:rFonts w:eastAsiaTheme="minorEastAsia"/>
+        </w:rPr>
+        <w:t xml:space="preserve">, </w:t>
+      </w:r>
+      <w:r>
+        <w:rPr>
+          <w:rFonts w:eastAsiaTheme="minorEastAsia"/>
+          <w:lang w:val="en-US"/>
+        </w:rPr>
+        <w:t>C</w:t>
       </w:r>
       <w:r>
         <w:rPr>
@@ -4039,7 +4143,14 @@
         <w:rPr>
           <w:rFonts w:eastAsiaTheme="minorEastAsia"/>
         </w:rPr>
-        <w:t>–</w:t>
+        <w:t xml:space="preserve">и </w:t>
+      </w:r>
+      <w:r>
+        <w:rPr>
+          <w:rFonts w:eastAsiaTheme="minorEastAsia"/>
+          <w:lang w:val="en-US"/>
+        </w:rPr>
+        <w:t>D</w:t>
       </w:r>
       <w:r>
         <w:rPr>
@@ -4051,14 +4162,1008 @@
         <w:rPr>
           <w:rFonts w:eastAsiaTheme="minorEastAsia"/>
         </w:rPr>
-        <w:t xml:space="preserve">целое, натуральное число. Это необходимо для того, чтобы на каждом шаге </w:t>
+        <w:t xml:space="preserve">для плоскости, в которой лежит данный треугольник. Для этого нам необходимо посчитать </w:t>
+      </w:r>
+      <w:r>
+        <w:rPr>
+          <w:rFonts w:eastAsiaTheme="minorEastAsia"/>
+        </w:rPr>
+        <w:t>следующее равенство</w:t>
+      </w:r>
+      <w:r>
+        <w:rPr>
+          <w:rFonts w:eastAsiaTheme="minorEastAsia"/>
+        </w:rPr>
+        <w:t>:</w:t>
+      </w:r>
+    </w:p>
+    <w:p>
+      <w:pPr>
+        <w:rPr>
+          <w:rFonts w:eastAsiaTheme="minorEastAsia"/>
+        </w:rPr>
+      </w:pPr>
+      <m:oMathPara>
+        <m:oMath>
+          <m:d>
+            <m:dPr>
+              <m:begChr m:val="|"/>
+              <m:endChr m:val="|"/>
+              <m:ctrlPr>
+                <w:rPr>
+                  <w:rFonts w:ascii="Cambria Math" w:eastAsiaTheme="minorEastAsia" w:hAnsi="Cambria Math"/>
+                  <w:i/>
+                </w:rPr>
+              </m:ctrlPr>
+            </m:dPr>
+            <m:e>
+              <m:m>
+                <m:mPr>
+                  <m:mcs>
+                    <m:mc>
+                      <m:mcPr>
+                        <m:count m:val="3"/>
+                        <m:mcJc m:val="center"/>
+                      </m:mcPr>
+                    </m:mc>
+                  </m:mcs>
+                  <m:ctrlPr>
+                    <w:rPr>
+                      <w:rFonts w:ascii="Cambria Math" w:eastAsiaTheme="minorEastAsia" w:hAnsi="Cambria Math"/>
+                      <w:i/>
+                    </w:rPr>
+                  </m:ctrlPr>
+                </m:mPr>
+                <m:mr>
+                  <m:e>
+                    <m:r>
+                      <w:rPr>
+                        <w:rFonts w:ascii="Cambria Math" w:eastAsiaTheme="minorEastAsia" w:hAnsi="Cambria Math"/>
+                        <w:lang w:val="en-US"/>
+                      </w:rPr>
+                      <m:t>x</m:t>
+                    </m:r>
+                    <m:r>
+                      <w:rPr>
+                        <w:rFonts w:ascii="Cambria Math" w:eastAsiaTheme="minorEastAsia" w:hAnsi="Cambria Math"/>
+                      </w:rPr>
+                      <m:t>-</m:t>
+                    </m:r>
+                    <m:sSub>
+                      <m:sSubPr>
+                        <m:ctrlPr>
+                          <w:rPr>
+                            <w:rFonts w:ascii="Cambria Math" w:eastAsiaTheme="minorEastAsia" w:hAnsi="Cambria Math"/>
+                            <w:i/>
+                            <w:lang w:val="en-US"/>
+                          </w:rPr>
+                        </m:ctrlPr>
+                      </m:sSubPr>
+                      <m:e>
+                        <m:r>
+                          <w:rPr>
+                            <w:rFonts w:ascii="Cambria Math" w:eastAsiaTheme="minorEastAsia" w:hAnsi="Cambria Math"/>
+                            <w:lang w:val="en-US"/>
+                          </w:rPr>
+                          <m:t>x</m:t>
+                        </m:r>
+                      </m:e>
+                      <m:sub>
+                        <m:r>
+                          <w:rPr>
+                            <w:rFonts w:ascii="Cambria Math" w:eastAsiaTheme="minorEastAsia" w:hAnsi="Cambria Math"/>
+                          </w:rPr>
+                          <m:t>1</m:t>
+                        </m:r>
+                      </m:sub>
+                    </m:sSub>
+                  </m:e>
+                  <m:e>
+                    <m:r>
+                      <w:rPr>
+                        <w:rFonts w:ascii="Cambria Math" w:eastAsiaTheme="minorEastAsia" w:hAnsi="Cambria Math"/>
+                        <w:lang w:val="en-US"/>
+                      </w:rPr>
+                      <m:t>y</m:t>
+                    </m:r>
+                    <m:r>
+                      <w:rPr>
+                        <w:rFonts w:ascii="Cambria Math" w:eastAsiaTheme="minorEastAsia" w:hAnsi="Cambria Math"/>
+                      </w:rPr>
+                      <m:t>-</m:t>
+                    </m:r>
+                    <m:sSub>
+                      <m:sSubPr>
+                        <m:ctrlPr>
+                          <w:rPr>
+                            <w:rFonts w:ascii="Cambria Math" w:eastAsiaTheme="minorEastAsia" w:hAnsi="Cambria Math"/>
+                            <w:i/>
+                            <w:lang w:val="en-US"/>
+                          </w:rPr>
+                        </m:ctrlPr>
+                      </m:sSubPr>
+                      <m:e>
+                        <m:r>
+                          <w:rPr>
+                            <w:rFonts w:ascii="Cambria Math" w:eastAsiaTheme="minorEastAsia" w:hAnsi="Cambria Math"/>
+                            <w:lang w:val="en-US"/>
+                          </w:rPr>
+                          <m:t>y</m:t>
+                        </m:r>
+                      </m:e>
+                      <m:sub>
+                        <m:r>
+                          <w:rPr>
+                            <w:rFonts w:ascii="Cambria Math" w:eastAsiaTheme="minorEastAsia" w:hAnsi="Cambria Math"/>
+                          </w:rPr>
+                          <m:t>1</m:t>
+                        </m:r>
+                      </m:sub>
+                    </m:sSub>
+                  </m:e>
+                  <m:e>
+                    <m:r>
+                      <w:rPr>
+                        <w:rFonts w:ascii="Cambria Math" w:eastAsiaTheme="minorEastAsia" w:hAnsi="Cambria Math"/>
+                        <w:lang w:val="en-US"/>
+                      </w:rPr>
+                      <m:t>z</m:t>
+                    </m:r>
+                    <m:r>
+                      <w:rPr>
+                        <w:rFonts w:ascii="Cambria Math" w:eastAsiaTheme="minorEastAsia" w:hAnsi="Cambria Math"/>
+                      </w:rPr>
+                      <m:t>-</m:t>
+                    </m:r>
+                    <m:sSub>
+                      <m:sSubPr>
+                        <m:ctrlPr>
+                          <w:rPr>
+                            <w:rFonts w:ascii="Cambria Math" w:eastAsiaTheme="minorEastAsia" w:hAnsi="Cambria Math"/>
+                            <w:i/>
+                            <w:lang w:val="en-US"/>
+                          </w:rPr>
+                        </m:ctrlPr>
+                      </m:sSubPr>
+                      <m:e>
+                        <m:r>
+                          <w:rPr>
+                            <w:rFonts w:ascii="Cambria Math" w:eastAsiaTheme="minorEastAsia" w:hAnsi="Cambria Math"/>
+                            <w:lang w:val="en-US"/>
+                          </w:rPr>
+                          <m:t>z</m:t>
+                        </m:r>
+                      </m:e>
+                      <m:sub>
+                        <m:r>
+                          <w:rPr>
+                            <w:rFonts w:ascii="Cambria Math" w:eastAsiaTheme="minorEastAsia" w:hAnsi="Cambria Math"/>
+                          </w:rPr>
+                          <m:t>1</m:t>
+                        </m:r>
+                      </m:sub>
+                    </m:sSub>
+                  </m:e>
+                </m:mr>
+                <m:mr>
+                  <m:e>
+                    <m:sSub>
+                      <m:sSubPr>
+                        <m:ctrlPr>
+                          <w:rPr>
+                            <w:rFonts w:ascii="Cambria Math" w:eastAsiaTheme="minorEastAsia" w:hAnsi="Cambria Math"/>
+                            <w:i/>
+                            <w:lang w:val="en-US"/>
+                          </w:rPr>
+                        </m:ctrlPr>
+                      </m:sSubPr>
+                      <m:e>
+                        <m:r>
+                          <w:rPr>
+                            <w:rFonts w:ascii="Cambria Math" w:eastAsiaTheme="minorEastAsia" w:hAnsi="Cambria Math"/>
+                            <w:lang w:val="en-US"/>
+                          </w:rPr>
+                          <m:t>x</m:t>
+                        </m:r>
+                      </m:e>
+                      <m:sub>
+                        <m:r>
+                          <w:rPr>
+                            <w:rFonts w:ascii="Cambria Math" w:eastAsiaTheme="minorEastAsia" w:hAnsi="Cambria Math"/>
+                          </w:rPr>
+                          <m:t>1</m:t>
+                        </m:r>
+                      </m:sub>
+                    </m:sSub>
+                    <m:r>
+                      <w:rPr>
+                        <w:rFonts w:ascii="Cambria Math" w:eastAsiaTheme="minorEastAsia" w:hAnsi="Cambria Math"/>
+                      </w:rPr>
+                      <m:t>-</m:t>
+                    </m:r>
+                    <m:sSub>
+                      <m:sSubPr>
+                        <m:ctrlPr>
+                          <w:rPr>
+                            <w:rFonts w:ascii="Cambria Math" w:eastAsiaTheme="minorEastAsia" w:hAnsi="Cambria Math"/>
+                            <w:i/>
+                            <w:lang w:val="en-US"/>
+                          </w:rPr>
+                        </m:ctrlPr>
+                      </m:sSubPr>
+                      <m:e>
+                        <m:r>
+                          <w:rPr>
+                            <w:rFonts w:ascii="Cambria Math" w:eastAsiaTheme="minorEastAsia" w:hAnsi="Cambria Math"/>
+                            <w:lang w:val="en-US"/>
+                          </w:rPr>
+                          <m:t>x</m:t>
+                        </m:r>
+                      </m:e>
+                      <m:sub>
+                        <m:r>
+                          <w:rPr>
+                            <w:rFonts w:ascii="Cambria Math" w:eastAsiaTheme="minorEastAsia" w:hAnsi="Cambria Math"/>
+                          </w:rPr>
+                          <m:t>2</m:t>
+                        </m:r>
+                      </m:sub>
+                    </m:sSub>
+                  </m:e>
+                  <m:e>
+                    <m:sSub>
+                      <m:sSubPr>
+                        <m:ctrlPr>
+                          <w:rPr>
+                            <w:rFonts w:ascii="Cambria Math" w:eastAsiaTheme="minorEastAsia" w:hAnsi="Cambria Math"/>
+                            <w:i/>
+                            <w:lang w:val="en-US"/>
+                          </w:rPr>
+                        </m:ctrlPr>
+                      </m:sSubPr>
+                      <m:e>
+                        <m:r>
+                          <w:rPr>
+                            <w:rFonts w:ascii="Cambria Math" w:eastAsiaTheme="minorEastAsia" w:hAnsi="Cambria Math"/>
+                            <w:lang w:val="en-US"/>
+                          </w:rPr>
+                          <m:t>y</m:t>
+                        </m:r>
+                      </m:e>
+                      <m:sub>
+                        <m:r>
+                          <w:rPr>
+                            <w:rFonts w:ascii="Cambria Math" w:eastAsiaTheme="minorEastAsia" w:hAnsi="Cambria Math"/>
+                          </w:rPr>
+                          <m:t>1</m:t>
+                        </m:r>
+                      </m:sub>
+                    </m:sSub>
+                    <m:r>
+                      <w:rPr>
+                        <w:rFonts w:ascii="Cambria Math" w:eastAsiaTheme="minorEastAsia" w:hAnsi="Cambria Math"/>
+                      </w:rPr>
+                      <m:t>-</m:t>
+                    </m:r>
+                    <m:sSub>
+                      <m:sSubPr>
+                        <m:ctrlPr>
+                          <w:rPr>
+                            <w:rFonts w:ascii="Cambria Math" w:eastAsiaTheme="minorEastAsia" w:hAnsi="Cambria Math"/>
+                            <w:i/>
+                            <w:lang w:val="en-US"/>
+                          </w:rPr>
+                        </m:ctrlPr>
+                      </m:sSubPr>
+                      <m:e>
+                        <m:r>
+                          <w:rPr>
+                            <w:rFonts w:ascii="Cambria Math" w:eastAsiaTheme="minorEastAsia" w:hAnsi="Cambria Math"/>
+                            <w:lang w:val="en-US"/>
+                          </w:rPr>
+                          <m:t>y</m:t>
+                        </m:r>
+                      </m:e>
+                      <m:sub>
+                        <m:r>
+                          <w:rPr>
+                            <w:rFonts w:ascii="Cambria Math" w:eastAsiaTheme="minorEastAsia" w:hAnsi="Cambria Math"/>
+                          </w:rPr>
+                          <m:t>2</m:t>
+                        </m:r>
+                      </m:sub>
+                    </m:sSub>
+                  </m:e>
+                  <m:e>
+                    <m:sSub>
+                      <m:sSubPr>
+                        <m:ctrlPr>
+                          <w:rPr>
+                            <w:rFonts w:ascii="Cambria Math" w:eastAsiaTheme="minorEastAsia" w:hAnsi="Cambria Math"/>
+                            <w:i/>
+                            <w:lang w:val="en-US"/>
+                          </w:rPr>
+                        </m:ctrlPr>
+                      </m:sSubPr>
+                      <m:e>
+                        <m:r>
+                          <w:rPr>
+                            <w:rFonts w:ascii="Cambria Math" w:eastAsiaTheme="minorEastAsia" w:hAnsi="Cambria Math"/>
+                            <w:lang w:val="en-US"/>
+                          </w:rPr>
+                          <m:t>z</m:t>
+                        </m:r>
+                      </m:e>
+                      <m:sub>
+                        <m:r>
+                          <w:rPr>
+                            <w:rFonts w:ascii="Cambria Math" w:eastAsiaTheme="minorEastAsia" w:hAnsi="Cambria Math"/>
+                          </w:rPr>
+                          <m:t>1</m:t>
+                        </m:r>
+                      </m:sub>
+                    </m:sSub>
+                    <m:r>
+                      <w:rPr>
+                        <w:rFonts w:ascii="Cambria Math" w:eastAsiaTheme="minorEastAsia" w:hAnsi="Cambria Math"/>
+                      </w:rPr>
+                      <m:t>-</m:t>
+                    </m:r>
+                    <m:sSub>
+                      <m:sSubPr>
+                        <m:ctrlPr>
+                          <w:rPr>
+                            <w:rFonts w:ascii="Cambria Math" w:eastAsiaTheme="minorEastAsia" w:hAnsi="Cambria Math"/>
+                            <w:i/>
+                            <w:lang w:val="en-US"/>
+                          </w:rPr>
+                        </m:ctrlPr>
+                      </m:sSubPr>
+                      <m:e>
+                        <m:r>
+                          <w:rPr>
+                            <w:rFonts w:ascii="Cambria Math" w:eastAsiaTheme="minorEastAsia" w:hAnsi="Cambria Math"/>
+                            <w:lang w:val="en-US"/>
+                          </w:rPr>
+                          <m:t>z</m:t>
+                        </m:r>
+                      </m:e>
+                      <m:sub>
+                        <m:r>
+                          <w:rPr>
+                            <w:rFonts w:ascii="Cambria Math" w:eastAsiaTheme="minorEastAsia" w:hAnsi="Cambria Math"/>
+                          </w:rPr>
+                          <m:t>2</m:t>
+                        </m:r>
+                      </m:sub>
+                    </m:sSub>
+                  </m:e>
+                </m:mr>
+                <m:mr>
+                  <m:e>
+                    <m:sSub>
+                      <m:sSubPr>
+                        <m:ctrlPr>
+                          <w:rPr>
+                            <w:rFonts w:ascii="Cambria Math" w:eastAsiaTheme="minorEastAsia" w:hAnsi="Cambria Math"/>
+                            <w:i/>
+                            <w:lang w:val="en-US"/>
+                          </w:rPr>
+                        </m:ctrlPr>
+                      </m:sSubPr>
+                      <m:e>
+                        <m:r>
+                          <w:rPr>
+                            <w:rFonts w:ascii="Cambria Math" w:eastAsiaTheme="minorEastAsia" w:hAnsi="Cambria Math"/>
+                            <w:lang w:val="en-US"/>
+                          </w:rPr>
+                          <m:t>x</m:t>
+                        </m:r>
+                      </m:e>
+                      <m:sub>
+                        <m:r>
+                          <w:rPr>
+                            <w:rFonts w:ascii="Cambria Math" w:eastAsiaTheme="minorEastAsia" w:hAnsi="Cambria Math"/>
+                          </w:rPr>
+                          <m:t>2</m:t>
+                        </m:r>
+                      </m:sub>
+                    </m:sSub>
+                    <m:r>
+                      <w:rPr>
+                        <w:rFonts w:ascii="Cambria Math" w:eastAsiaTheme="minorEastAsia" w:hAnsi="Cambria Math"/>
+                      </w:rPr>
+                      <m:t>-</m:t>
+                    </m:r>
+                    <m:sSub>
+                      <m:sSubPr>
+                        <m:ctrlPr>
+                          <w:rPr>
+                            <w:rFonts w:ascii="Cambria Math" w:eastAsiaTheme="minorEastAsia" w:hAnsi="Cambria Math"/>
+                            <w:i/>
+                            <w:lang w:val="en-US"/>
+                          </w:rPr>
+                        </m:ctrlPr>
+                      </m:sSubPr>
+                      <m:e>
+                        <m:r>
+                          <w:rPr>
+                            <w:rFonts w:ascii="Cambria Math" w:eastAsiaTheme="minorEastAsia" w:hAnsi="Cambria Math"/>
+                            <w:lang w:val="en-US"/>
+                          </w:rPr>
+                          <m:t>x</m:t>
+                        </m:r>
+                      </m:e>
+                      <m:sub>
+                        <m:r>
+                          <w:rPr>
+                            <w:rFonts w:ascii="Cambria Math" w:eastAsiaTheme="minorEastAsia" w:hAnsi="Cambria Math"/>
+                          </w:rPr>
+                          <m:t>3</m:t>
+                        </m:r>
+                      </m:sub>
+                    </m:sSub>
+                  </m:e>
+                  <m:e>
+                    <m:sSub>
+                      <m:sSubPr>
+                        <m:ctrlPr>
+                          <w:rPr>
+                            <w:rFonts w:ascii="Cambria Math" w:eastAsiaTheme="minorEastAsia" w:hAnsi="Cambria Math"/>
+                            <w:i/>
+                            <w:lang w:val="en-US"/>
+                          </w:rPr>
+                        </m:ctrlPr>
+                      </m:sSubPr>
+                      <m:e>
+                        <m:r>
+                          <w:rPr>
+                            <w:rFonts w:ascii="Cambria Math" w:eastAsiaTheme="minorEastAsia" w:hAnsi="Cambria Math"/>
+                            <w:lang w:val="en-US"/>
+                          </w:rPr>
+                          <m:t>y</m:t>
+                        </m:r>
+                      </m:e>
+                      <m:sub>
+                        <m:r>
+                          <w:rPr>
+                            <w:rFonts w:ascii="Cambria Math" w:eastAsiaTheme="minorEastAsia" w:hAnsi="Cambria Math"/>
+                          </w:rPr>
+                          <m:t>2</m:t>
+                        </m:r>
+                      </m:sub>
+                    </m:sSub>
+                    <m:r>
+                      <w:rPr>
+                        <w:rFonts w:ascii="Cambria Math" w:eastAsiaTheme="minorEastAsia" w:hAnsi="Cambria Math"/>
+                      </w:rPr>
+                      <m:t>-</m:t>
+                    </m:r>
+                    <m:sSub>
+                      <m:sSubPr>
+                        <m:ctrlPr>
+                          <w:rPr>
+                            <w:rFonts w:ascii="Cambria Math" w:eastAsiaTheme="minorEastAsia" w:hAnsi="Cambria Math"/>
+                            <w:i/>
+                            <w:lang w:val="en-US"/>
+                          </w:rPr>
+                        </m:ctrlPr>
+                      </m:sSubPr>
+                      <m:e>
+                        <m:r>
+                          <w:rPr>
+                            <w:rFonts w:ascii="Cambria Math" w:eastAsiaTheme="minorEastAsia" w:hAnsi="Cambria Math"/>
+                            <w:lang w:val="en-US"/>
+                          </w:rPr>
+                          <m:t>y</m:t>
+                        </m:r>
+                      </m:e>
+                      <m:sub>
+                        <m:r>
+                          <w:rPr>
+                            <w:rFonts w:ascii="Cambria Math" w:eastAsiaTheme="minorEastAsia" w:hAnsi="Cambria Math"/>
+                          </w:rPr>
+                          <m:t>3</m:t>
+                        </m:r>
+                      </m:sub>
+                    </m:sSub>
+                  </m:e>
+                  <m:e>
+                    <m:sSub>
+                      <m:sSubPr>
+                        <m:ctrlPr>
+                          <w:rPr>
+                            <w:rFonts w:ascii="Cambria Math" w:eastAsiaTheme="minorEastAsia" w:hAnsi="Cambria Math"/>
+                            <w:i/>
+                            <w:lang w:val="en-US"/>
+                          </w:rPr>
+                        </m:ctrlPr>
+                      </m:sSubPr>
+                      <m:e>
+                        <m:r>
+                          <w:rPr>
+                            <w:rFonts w:ascii="Cambria Math" w:eastAsiaTheme="minorEastAsia" w:hAnsi="Cambria Math"/>
+                            <w:lang w:val="en-US"/>
+                          </w:rPr>
+                          <m:t>z</m:t>
+                        </m:r>
+                      </m:e>
+                      <m:sub>
+                        <m:r>
+                          <w:rPr>
+                            <w:rFonts w:ascii="Cambria Math" w:eastAsiaTheme="minorEastAsia" w:hAnsi="Cambria Math"/>
+                          </w:rPr>
+                          <m:t>2</m:t>
+                        </m:r>
+                      </m:sub>
+                    </m:sSub>
+                    <m:r>
+                      <w:rPr>
+                        <w:rFonts w:ascii="Cambria Math" w:eastAsiaTheme="minorEastAsia" w:hAnsi="Cambria Math"/>
+                      </w:rPr>
+                      <m:t>-</m:t>
+                    </m:r>
+                    <m:sSub>
+                      <m:sSubPr>
+                        <m:ctrlPr>
+                          <w:rPr>
+                            <w:rFonts w:ascii="Cambria Math" w:eastAsiaTheme="minorEastAsia" w:hAnsi="Cambria Math"/>
+                            <w:i/>
+                            <w:lang w:val="en-US"/>
+                          </w:rPr>
+                        </m:ctrlPr>
+                      </m:sSubPr>
+                      <m:e>
+                        <m:r>
+                          <w:rPr>
+                            <w:rFonts w:ascii="Cambria Math" w:eastAsiaTheme="minorEastAsia" w:hAnsi="Cambria Math"/>
+                            <w:lang w:val="en-US"/>
+                          </w:rPr>
+                          <m:t>z</m:t>
+                        </m:r>
+                      </m:e>
+                      <m:sub>
+                        <m:r>
+                          <w:rPr>
+                            <w:rFonts w:ascii="Cambria Math" w:eastAsiaTheme="minorEastAsia" w:hAnsi="Cambria Math"/>
+                          </w:rPr>
+                          <m:t>3</m:t>
+                        </m:r>
+                      </m:sub>
+                    </m:sSub>
+                  </m:e>
+                </m:mr>
+              </m:m>
+            </m:e>
+          </m:d>
+          <m:r>
+            <w:rPr>
+              <w:rFonts w:ascii="Cambria Math" w:eastAsiaTheme="minorEastAsia" w:hAnsi="Cambria Math"/>
+            </w:rPr>
+            <m:t>=0</m:t>
+          </m:r>
+        </m:oMath>
+      </m:oMathPara>
+    </w:p>
+    <w:p>
+      <w:pPr>
+        <w:rPr>
+          <w:rFonts w:eastAsiaTheme="minorEastAsia"/>
+        </w:rPr>
+      </w:pPr>
+      <w:r>
+        <w:rPr>
+          <w:rFonts w:eastAsiaTheme="minorEastAsia"/>
+        </w:rPr>
+        <w:t>Оно, после вычисления определителя, представляет собой общее уравнение плоскости</w:t>
+      </w:r>
+      <w:r>
+        <w:rPr>
+          <w:rFonts w:eastAsiaTheme="minorEastAsia"/>
+        </w:rPr>
+        <w:t>. После этого можно выразить</w:t>
+      </w:r>
+      <w:r>
+        <w:rPr>
+          <w:rFonts w:eastAsiaTheme="minorEastAsia"/>
+        </w:rPr>
+        <w:t xml:space="preserve"> все</w:t>
+      </w:r>
+      <w:r>
+        <w:rPr>
+          <w:rFonts w:eastAsiaTheme="minorEastAsia"/>
+        </w:rPr>
+        <w:t xml:space="preserve"> коэффициенты по отдельности:</w:t>
+      </w:r>
+    </w:p>
+    <w:p>
+      <w:pPr>
+        <w:rPr>
+          <w:rFonts w:ascii="Cambria Math" w:hAnsi="Cambria Math"/>
+          <w:oMath/>
+        </w:rPr>
+      </w:pPr>
+      <m:oMathPara>
+        <m:oMathParaPr>
+          <m:jc m:val="center"/>
+        </m:oMathParaPr>
+        <m:oMath>
+          <m:r>
+            <w:rPr>
+              <w:rFonts w:ascii="Cambria Math" w:hAnsi="Cambria Math"/>
+            </w:rPr>
+            <m:t>A = y1 *(z2 - z3) + y2 *(z3 - z1) + y3 *(z1 - z2);</m:t>
+          </m:r>
+        </m:oMath>
+      </m:oMathPara>
+    </w:p>
+    <w:p>
+      <w:pPr>
+        <w:rPr>
+          <w:rFonts w:ascii="Cambria Math" w:hAnsi="Cambria Math"/>
+          <w:oMath/>
+        </w:rPr>
+      </w:pPr>
+      <m:oMathPara>
+        <m:oMathParaPr>
+          <m:jc m:val="center"/>
+        </m:oMathParaPr>
+        <m:oMath>
+          <m:r>
+            <w:rPr>
+              <w:rFonts w:ascii="Cambria Math" w:hAnsi="Cambria Math"/>
+            </w:rPr>
+            <m:t xml:space="preserve">    B = z1 *(x2 - x3) + z2 *(x3 - x1) + z3 *(x1 - x2);</m:t>
+          </m:r>
+        </m:oMath>
+      </m:oMathPara>
+    </w:p>
+    <w:p>
+      <w:pPr>
+        <w:rPr>
+          <w:rFonts w:ascii="Cambria Math" w:hAnsi="Cambria Math"/>
+          <w:oMath/>
+        </w:rPr>
+      </w:pPr>
+      <m:oMathPara>
+        <m:oMathParaPr>
+          <m:jc m:val="center"/>
+        </m:oMathParaPr>
+        <m:oMath>
+          <m:r>
+            <w:rPr>
+              <w:rFonts w:ascii="Cambria Math" w:hAnsi="Cambria Math"/>
+            </w:rPr>
+            <m:t xml:space="preserve">    C = x1 *(y2 - y3) + x2 *(y3 - y1) + x3 *(y1 - y2);</m:t>
+          </m:r>
+        </m:oMath>
+      </m:oMathPara>
+    </w:p>
+    <w:p>
+      <w:pPr>
+        <w:rPr>
+          <w:rFonts w:eastAsiaTheme="minorEastAsia"/>
+        </w:rPr>
+      </w:pPr>
+      <m:oMathPara>
+        <m:oMathParaPr>
+          <m:jc m:val="center"/>
+        </m:oMathParaPr>
+        <m:oMath>
+          <m:r>
+            <w:rPr>
+              <w:rFonts w:ascii="Cambria Math" w:hAnsi="Cambria Math"/>
+            </w:rPr>
+            <m:t xml:space="preserve">    D = -(x1 * (y2 * z3 - y3 * z2) + x2 * (y3 * z1 - y1 * z3) + x3 * (y1 * z2 - y2 * z1))</m:t>
+          </m:r>
+          <m:r>
+            <w:rPr>
+              <w:rFonts w:ascii="Cambria Math" w:hAnsi="Cambria Math"/>
+            </w:rPr>
+            <m:t>;</m:t>
+          </m:r>
+        </m:oMath>
+      </m:oMathPara>
+    </w:p>
+    <w:p>
+      <w:pPr>
+        <w:rPr>
+          <w:rFonts w:eastAsiaTheme="minorEastAsia"/>
+        </w:rPr>
+      </w:pPr>
+      <w:r>
+        <w:rPr>
+          <w:rFonts w:eastAsiaTheme="minorEastAsia"/>
+        </w:rPr>
+        <w:lastRenderedPageBreak/>
+        <w:t>После вычисления уравнения плоскости, нужно определить находится данная точка в нашем треугольнике или нет.</w:t>
+      </w:r>
+      <w:r>
+        <w:rPr>
+          <w:rFonts w:eastAsiaTheme="minorEastAsia"/>
+        </w:rPr>
+        <w:t xml:space="preserve"> Данную задачу </w:t>
+      </w:r>
+      <w:r>
+        <w:rPr>
+          <w:rFonts w:eastAsiaTheme="minorEastAsia"/>
+        </w:rPr>
+        <w:t>можно реша</w:t>
+      </w:r>
+      <w:r>
+        <w:rPr>
+          <w:rFonts w:eastAsiaTheme="minorEastAsia"/>
+        </w:rPr>
+        <w:t xml:space="preserve">ть в двумерном пространстве, т.к. мы ищем зависимость </w:t>
+      </w:r>
+      <m:oMath>
+        <m:r>
+          <w:rPr>
+            <w:rFonts w:ascii="Cambria Math" w:eastAsiaTheme="minorEastAsia" w:hAnsi="Cambria Math"/>
+          </w:rPr>
+          <m:t>z</m:t>
+        </m:r>
+        <m:d>
+          <m:dPr>
+            <m:ctrlPr>
+              <w:rPr>
+                <w:rFonts w:ascii="Cambria Math" w:eastAsiaTheme="minorEastAsia" w:hAnsi="Cambria Math"/>
+                <w:i/>
+              </w:rPr>
+            </m:ctrlPr>
+          </m:dPr>
+          <m:e>
+            <m:r>
+              <w:rPr>
+                <w:rFonts w:ascii="Cambria Math" w:eastAsiaTheme="minorEastAsia" w:hAnsi="Cambria Math"/>
+              </w:rPr>
+              <m:t>x,y</m:t>
+            </m:r>
+          </m:e>
+        </m:d>
+      </m:oMath>
+      <w:r>
+        <w:rPr>
+          <w:rFonts w:eastAsiaTheme="minorEastAsia"/>
+        </w:rPr>
+        <w:t xml:space="preserve">. </w:t>
+      </w:r>
+      <w:r>
+        <w:rPr>
+          <w:rFonts w:eastAsiaTheme="minorEastAsia"/>
+        </w:rPr>
+        <w:t>Чтобы избавиться от лишних вычислений, изначально поместим данный полигон в прямоугольник</w:t>
+      </w:r>
+      <w:r>
+        <w:rPr>
+          <w:rFonts w:eastAsiaTheme="minorEastAsia"/>
+        </w:rPr>
+        <w:t xml:space="preserve"> со сторонами </w:t>
+      </w:r>
+      <m:oMath>
+        <m:sSub>
+          <m:sSubPr>
+            <m:ctrlPr>
+              <w:rPr>
+                <w:rFonts w:ascii="Cambria Math" w:eastAsiaTheme="minorEastAsia" w:hAnsi="Cambria Math"/>
+                <w:i/>
+              </w:rPr>
+            </m:ctrlPr>
+          </m:sSubPr>
+          <m:e>
+            <m:r>
+              <w:rPr>
+                <w:rFonts w:ascii="Cambria Math" w:eastAsiaTheme="minorEastAsia" w:hAnsi="Cambria Math"/>
+              </w:rPr>
+              <m:t>y</m:t>
+            </m:r>
+          </m:e>
+          <m:sub>
+            <m:r>
+              <w:rPr>
+                <w:rFonts w:ascii="Cambria Math" w:eastAsiaTheme="minorEastAsia" w:hAnsi="Cambria Math"/>
+              </w:rPr>
+              <m:t>max</m:t>
+            </m:r>
+          </m:sub>
+        </m:sSub>
+        <m:r>
+          <w:rPr>
+            <w:rFonts w:ascii="Cambria Math" w:eastAsiaTheme="minorEastAsia" w:hAnsi="Cambria Math"/>
+          </w:rPr>
+          <m:t>-</m:t>
+        </m:r>
+        <m:sSub>
+          <m:sSubPr>
+            <m:ctrlPr>
+              <w:rPr>
+                <w:rFonts w:ascii="Cambria Math" w:eastAsiaTheme="minorEastAsia" w:hAnsi="Cambria Math"/>
+                <w:i/>
+              </w:rPr>
+            </m:ctrlPr>
+          </m:sSubPr>
+          <m:e>
+            <m:r>
+              <w:rPr>
+                <w:rFonts w:ascii="Cambria Math" w:eastAsiaTheme="minorEastAsia" w:hAnsi="Cambria Math"/>
+              </w:rPr>
+              <m:t>y</m:t>
+            </m:r>
+          </m:e>
+          <m:sub>
+            <m:r>
+              <w:rPr>
+                <w:rFonts w:ascii="Cambria Math" w:eastAsiaTheme="minorEastAsia" w:hAnsi="Cambria Math"/>
+              </w:rPr>
+              <m:t>min</m:t>
+            </m:r>
+          </m:sub>
+        </m:sSub>
+      </m:oMath>
+      <w:r>
+        <w:rPr>
+          <w:rFonts w:eastAsiaTheme="minorEastAsia"/>
+        </w:rPr>
+        <w:t xml:space="preserve"> </w:t>
+      </w:r>
+      <w:r>
+        <w:rPr>
+          <w:rFonts w:eastAsiaTheme="minorEastAsia"/>
+        </w:rPr>
+        <w:t xml:space="preserve">и </w:t>
+      </w:r>
+      <m:oMath>
+        <m:sSub>
+          <m:sSubPr>
+            <m:ctrlPr>
+              <w:rPr>
+                <w:rFonts w:ascii="Cambria Math" w:eastAsiaTheme="minorEastAsia" w:hAnsi="Cambria Math"/>
+                <w:i/>
+              </w:rPr>
+            </m:ctrlPr>
+          </m:sSubPr>
+          <m:e>
+            <m:r>
+              <w:rPr>
+                <w:rFonts w:ascii="Cambria Math" w:eastAsiaTheme="minorEastAsia" w:hAnsi="Cambria Math"/>
+              </w:rPr>
+              <m:t>x</m:t>
+            </m:r>
+          </m:e>
+          <m:sub>
+            <m:r>
+              <w:rPr>
+                <w:rFonts w:ascii="Cambria Math" w:eastAsiaTheme="minorEastAsia" w:hAnsi="Cambria Math"/>
+              </w:rPr>
+              <m:t>max</m:t>
+            </m:r>
+          </m:sub>
+        </m:sSub>
+        <m:r>
+          <w:rPr>
+            <w:rFonts w:ascii="Cambria Math" w:eastAsiaTheme="minorEastAsia" w:hAnsi="Cambria Math"/>
+          </w:rPr>
+          <m:t>-</m:t>
+        </m:r>
+        <m:sSub>
+          <m:sSubPr>
+            <m:ctrlPr>
+              <w:rPr>
+                <w:rFonts w:ascii="Cambria Math" w:eastAsiaTheme="minorEastAsia" w:hAnsi="Cambria Math"/>
+                <w:i/>
+              </w:rPr>
+            </m:ctrlPr>
+          </m:sSubPr>
+          <m:e>
+            <m:r>
+              <w:rPr>
+                <w:rFonts w:ascii="Cambria Math" w:eastAsiaTheme="minorEastAsia" w:hAnsi="Cambria Math"/>
+              </w:rPr>
+              <m:t>x</m:t>
+            </m:r>
+          </m:e>
+          <m:sub>
+            <m:r>
+              <w:rPr>
+                <w:rFonts w:ascii="Cambria Math" w:eastAsiaTheme="minorEastAsia" w:hAnsi="Cambria Math"/>
+              </w:rPr>
+              <m:t>min</m:t>
+            </m:r>
+          </m:sub>
+        </m:sSub>
+      </m:oMath>
+      <w:r>
+        <w:rPr>
+          <w:rFonts w:eastAsiaTheme="minorEastAsia"/>
+        </w:rPr>
+        <w:t xml:space="preserve"> </w:t>
+      </w:r>
+      <w:r>
+        <w:rPr>
+          <w:rFonts w:eastAsiaTheme="minorEastAsia"/>
+        </w:rPr>
+        <w:t>и будем</w:t>
+      </w:r>
+      <w:r>
+        <w:rPr>
+          <w:rFonts w:eastAsiaTheme="minorEastAsia"/>
+        </w:rPr>
+        <w:t xml:space="preserve"> </w:t>
+      </w:r>
+      <w:r>
+        <w:rPr>
+          <w:rFonts w:eastAsiaTheme="minorEastAsia"/>
+        </w:rPr>
+        <w:t>проверять точки, только в этом прямоугольнике.</w:t>
+      </w:r>
+      <w:r>
+        <w:rPr>
+          <w:rFonts w:eastAsiaTheme="minorEastAsia"/>
+        </w:rPr>
+        <w:t xml:space="preserve"> Для того, чтобы определить находится ли точка внутри треугольника или нет, нужно определить видимость точки относительно каждого ребра. Для этого оценивается знак скалярного произведения следующих векторов: внутренней нормали ребра (вектор направлен внутрь треугольника) и вектора который начинается в произвольной точке ребра, а заканчивается в рассматриваемой точке. Если результат больше или равен нулю, значит данная точка видима относительно текущего ребра. Если же скалярное произведение меньше нуля, то она находится снаружи. Соответственно для того чтобы точка находилась внутри треугольника, условие видимости должно выполняться для каждого ребра.</w:t>
+      </w:r>
+    </w:p>
+    <w:p>
+      <w:pPr>
+        <w:rPr>
+          <w:rFonts w:eastAsiaTheme="minorEastAsia"/>
+        </w:rPr>
+      </w:pPr>
+      <w:r>
+        <w:rPr>
+          <w:rFonts w:eastAsiaTheme="minorEastAsia"/>
+        </w:rPr>
+        <w:t>Для данного подхода несложно вычислить вектор, который начинается в произвольной точке ребра, а заканчивается в рассматриваемой точке. Но необходимо также посчитать внутреннюю нормаль треугольника</w:t>
+      </w:r>
+      <w:r>
+        <w:rPr>
+          <w:rFonts w:eastAsiaTheme="minorEastAsia"/>
+        </w:rPr>
+        <w:t>. Для этого воспользуемся свойством скалярного произведения – если скалярное</w:t>
+      </w:r>
+      <w:r>
+        <w:rPr>
+          <w:rFonts w:eastAsiaTheme="minorEastAsia"/>
+        </w:rPr>
+        <w:t xml:space="preserve"> </w:t>
+      </w:r>
+      <w:r>
+        <w:rPr>
+          <w:rFonts w:eastAsiaTheme="minorEastAsia"/>
+        </w:rPr>
+        <w:t xml:space="preserve">произведение двух векторов равно нулю значит, что они перпендикулярны. Например, чтобы вычислить внутреннюю нормаль для очередной стороны возьмём вектор </w:t>
       </w:r>
       <w:r>
         <w:rPr>
           <w:rFonts w:eastAsiaTheme="minorEastAsia"/>
           <w:lang w:val="en-US"/>
         </w:rPr>
-        <w:t>square</w:t>
+        <w:t>A</w:t>
+      </w:r>
+      <w:r>
+        <w:rPr>
+          <w:rFonts w:eastAsiaTheme="minorEastAsia"/>
+        </w:rPr>
+        <w:t>, являющийся данной стороной =</w:t>
+      </w:r>
+      <w:r>
+        <w:rPr>
+          <w:rFonts w:eastAsiaTheme="minorEastAsia"/>
+        </w:rPr>
+        <w:t xml:space="preserve">&gt; </w:t>
+      </w:r>
+      <w:r>
+        <w:rPr>
+          <w:rFonts w:eastAsiaTheme="minorEastAsia"/>
+        </w:rPr>
+        <w:t xml:space="preserve">нам нужно найти вектор </w:t>
+      </w:r>
+      <w:r>
+        <w:rPr>
+          <w:rFonts w:eastAsiaTheme="minorEastAsia"/>
+          <w:lang w:val="en-US"/>
+        </w:rPr>
+        <w:t>N</w:t>
       </w:r>
       <w:r>
         <w:rPr>
@@ -4070,103 +5175,1258 @@
         <w:rPr>
           <w:rFonts w:eastAsiaTheme="minorEastAsia"/>
         </w:rPr>
-        <w:t>была центральная вершина</w:t>
-      </w:r>
+        <w:t xml:space="preserve">перпендикулярный </w:t>
+      </w:r>
+      <w:r>
+        <w:rPr>
+          <w:rFonts w:eastAsiaTheme="minorEastAsia"/>
+          <w:lang w:val="en-US"/>
+        </w:rPr>
+        <w:t>A</w:t>
+      </w:r>
+      <w:r>
+        <w:rPr>
+          <w:rFonts w:eastAsiaTheme="minorEastAsia"/>
+        </w:rPr>
+        <w:t xml:space="preserve">. </w:t>
+      </w:r>
+      <w:r>
+        <w:rPr>
+          <w:rFonts w:eastAsiaTheme="minorEastAsia"/>
+        </w:rPr>
+        <w:t xml:space="preserve">Для этого воспользуемся формулой скалярного произведения </w:t>
+      </w:r>
+      <m:oMath>
+        <m:sSub>
+          <m:sSubPr>
+            <m:ctrlPr>
+              <w:rPr>
+                <w:rFonts w:ascii="Cambria Math" w:eastAsiaTheme="minorEastAsia" w:hAnsi="Cambria Math"/>
+                <w:i/>
+              </w:rPr>
+            </m:ctrlPr>
+          </m:sSubPr>
+          <m:e>
+            <m:r>
+              <w:rPr>
+                <w:rFonts w:ascii="Cambria Math" w:eastAsiaTheme="minorEastAsia" w:hAnsi="Cambria Math"/>
+              </w:rPr>
+              <m:t>A</m:t>
+            </m:r>
+          </m:e>
+          <m:sub>
+            <m:r>
+              <w:rPr>
+                <w:rFonts w:ascii="Cambria Math" w:eastAsiaTheme="minorEastAsia" w:hAnsi="Cambria Math"/>
+              </w:rPr>
+              <m:t>x</m:t>
+            </m:r>
+          </m:sub>
+        </m:sSub>
+        <m:r>
+          <w:rPr>
+            <w:rFonts w:ascii="Cambria Math" w:eastAsiaTheme="minorEastAsia" w:hAnsi="Cambria Math"/>
+          </w:rPr>
+          <m:t>*</m:t>
+        </m:r>
+        <m:sSub>
+          <m:sSubPr>
+            <m:ctrlPr>
+              <w:rPr>
+                <w:rFonts w:ascii="Cambria Math" w:eastAsiaTheme="minorEastAsia" w:hAnsi="Cambria Math"/>
+                <w:i/>
+              </w:rPr>
+            </m:ctrlPr>
+          </m:sSubPr>
+          <m:e>
+            <m:r>
+              <w:rPr>
+                <w:rFonts w:ascii="Cambria Math" w:eastAsiaTheme="minorEastAsia" w:hAnsi="Cambria Math"/>
+              </w:rPr>
+              <m:t>N</m:t>
+            </m:r>
+          </m:e>
+          <m:sub>
+            <m:r>
+              <w:rPr>
+                <w:rFonts w:ascii="Cambria Math" w:eastAsiaTheme="minorEastAsia" w:hAnsi="Cambria Math"/>
+              </w:rPr>
+              <m:t>x</m:t>
+            </m:r>
+          </m:sub>
+        </m:sSub>
+        <m:r>
+          <w:rPr>
+            <w:rFonts w:ascii="Cambria Math" w:eastAsiaTheme="minorEastAsia" w:hAnsi="Cambria Math"/>
+          </w:rPr>
+          <m:t>+</m:t>
+        </m:r>
+        <m:sSub>
+          <m:sSubPr>
+            <m:ctrlPr>
+              <w:rPr>
+                <w:rFonts w:ascii="Cambria Math" w:eastAsiaTheme="minorEastAsia" w:hAnsi="Cambria Math"/>
+                <w:i/>
+              </w:rPr>
+            </m:ctrlPr>
+          </m:sSubPr>
+          <m:e>
+            <m:r>
+              <w:rPr>
+                <w:rFonts w:ascii="Cambria Math" w:eastAsiaTheme="minorEastAsia" w:hAnsi="Cambria Math"/>
+              </w:rPr>
+              <m:t>A</m:t>
+            </m:r>
+          </m:e>
+          <m:sub>
+            <m:r>
+              <w:rPr>
+                <w:rFonts w:ascii="Cambria Math" w:eastAsiaTheme="minorEastAsia" w:hAnsi="Cambria Math"/>
+              </w:rPr>
+              <m:t>y</m:t>
+            </m:r>
+          </m:sub>
+        </m:sSub>
+        <m:r>
+          <w:rPr>
+            <w:rFonts w:ascii="Cambria Math" w:eastAsiaTheme="minorEastAsia" w:hAnsi="Cambria Math"/>
+          </w:rPr>
+          <m:t>*</m:t>
+        </m:r>
+        <m:sSub>
+          <m:sSubPr>
+            <m:ctrlPr>
+              <w:rPr>
+                <w:rFonts w:ascii="Cambria Math" w:eastAsiaTheme="minorEastAsia" w:hAnsi="Cambria Math"/>
+                <w:i/>
+              </w:rPr>
+            </m:ctrlPr>
+          </m:sSubPr>
+          <m:e>
+            <m:r>
+              <w:rPr>
+                <w:rFonts w:ascii="Cambria Math" w:eastAsiaTheme="minorEastAsia" w:hAnsi="Cambria Math"/>
+              </w:rPr>
+              <m:t>N</m:t>
+            </m:r>
+          </m:e>
+          <m:sub>
+            <m:r>
+              <w:rPr>
+                <w:rFonts w:ascii="Cambria Math" w:eastAsiaTheme="minorEastAsia" w:hAnsi="Cambria Math"/>
+              </w:rPr>
+              <m:t>y</m:t>
+            </m:r>
+          </m:sub>
+        </m:sSub>
+        <m:r>
+          <w:rPr>
+            <w:rFonts w:ascii="Cambria Math" w:eastAsiaTheme="minorEastAsia" w:hAnsi="Cambria Math"/>
+          </w:rPr>
+          <m:t>=0</m:t>
+        </m:r>
+      </m:oMath>
+      <w:r>
+        <w:rPr>
+          <w:rFonts w:eastAsiaTheme="minorEastAsia"/>
+        </w:rPr>
+        <w:t xml:space="preserve">. </w:t>
+      </w:r>
+      <w:r>
+        <w:rPr>
+          <w:rFonts w:eastAsiaTheme="minorEastAsia"/>
+        </w:rPr>
+        <w:t>Поскольку нам необходимо найти, только направление нормали, мы можем взять одну из проекций нормали равную 1. =</w:t>
+      </w:r>
+      <w:r>
+        <w:rPr>
+          <w:rFonts w:eastAsiaTheme="minorEastAsia"/>
+        </w:rPr>
+        <w:t xml:space="preserve">&gt; </w:t>
+      </w:r>
+      <m:oMath>
+        <m:sSub>
+          <m:sSubPr>
+            <m:ctrlPr>
+              <w:rPr>
+                <w:rFonts w:ascii="Cambria Math" w:eastAsiaTheme="minorEastAsia" w:hAnsi="Cambria Math"/>
+                <w:i/>
+              </w:rPr>
+            </m:ctrlPr>
+          </m:sSubPr>
+          <m:e>
+            <m:r>
+              <w:rPr>
+                <w:rFonts w:ascii="Cambria Math" w:eastAsiaTheme="minorEastAsia" w:hAnsi="Cambria Math"/>
+              </w:rPr>
+              <m:t>A</m:t>
+            </m:r>
+          </m:e>
+          <m:sub>
+            <m:r>
+              <w:rPr>
+                <w:rFonts w:ascii="Cambria Math" w:eastAsiaTheme="minorEastAsia" w:hAnsi="Cambria Math"/>
+              </w:rPr>
+              <m:t>x</m:t>
+            </m:r>
+          </m:sub>
+        </m:sSub>
+        <m:r>
+          <w:rPr>
+            <w:rFonts w:ascii="Cambria Math" w:eastAsiaTheme="minorEastAsia" w:hAnsi="Cambria Math"/>
+          </w:rPr>
+          <m:t>+</m:t>
+        </m:r>
+        <m:sSub>
+          <m:sSubPr>
+            <m:ctrlPr>
+              <w:rPr>
+                <w:rFonts w:ascii="Cambria Math" w:eastAsiaTheme="minorEastAsia" w:hAnsi="Cambria Math"/>
+                <w:i/>
+              </w:rPr>
+            </m:ctrlPr>
+          </m:sSubPr>
+          <m:e>
+            <m:r>
+              <w:rPr>
+                <w:rFonts w:ascii="Cambria Math" w:eastAsiaTheme="minorEastAsia" w:hAnsi="Cambria Math"/>
+              </w:rPr>
+              <m:t>A</m:t>
+            </m:r>
+          </m:e>
+          <m:sub>
+            <m:r>
+              <w:rPr>
+                <w:rFonts w:ascii="Cambria Math" w:eastAsiaTheme="minorEastAsia" w:hAnsi="Cambria Math"/>
+              </w:rPr>
+              <m:t>y</m:t>
+            </m:r>
+          </m:sub>
+        </m:sSub>
+        <m:r>
+          <w:rPr>
+            <w:rFonts w:ascii="Cambria Math" w:eastAsiaTheme="minorEastAsia" w:hAnsi="Cambria Math"/>
+          </w:rPr>
+          <m:t>*</m:t>
+        </m:r>
+        <m:sSub>
+          <m:sSubPr>
+            <m:ctrlPr>
+              <w:rPr>
+                <w:rFonts w:ascii="Cambria Math" w:eastAsiaTheme="minorEastAsia" w:hAnsi="Cambria Math"/>
+                <w:i/>
+              </w:rPr>
+            </m:ctrlPr>
+          </m:sSubPr>
+          <m:e>
+            <m:r>
+              <w:rPr>
+                <w:rFonts w:ascii="Cambria Math" w:eastAsiaTheme="minorEastAsia" w:hAnsi="Cambria Math"/>
+              </w:rPr>
+              <m:t>N</m:t>
+            </m:r>
+          </m:e>
+          <m:sub>
+            <m:r>
+              <w:rPr>
+                <w:rFonts w:ascii="Cambria Math" w:eastAsiaTheme="minorEastAsia" w:hAnsi="Cambria Math"/>
+              </w:rPr>
+              <m:t>y</m:t>
+            </m:r>
+          </m:sub>
+        </m:sSub>
+        <m:r>
+          <w:rPr>
+            <w:rFonts w:ascii="Cambria Math" w:eastAsiaTheme="minorEastAsia" w:hAnsi="Cambria Math"/>
+          </w:rPr>
+          <m:t xml:space="preserve">=0=&gt; </m:t>
+        </m:r>
+        <m:sSub>
+          <m:sSubPr>
+            <m:ctrlPr>
+              <w:rPr>
+                <w:rFonts w:ascii="Cambria Math" w:eastAsiaTheme="minorEastAsia" w:hAnsi="Cambria Math"/>
+                <w:i/>
+              </w:rPr>
+            </m:ctrlPr>
+          </m:sSubPr>
+          <m:e>
+            <m:r>
+              <w:rPr>
+                <w:rFonts w:ascii="Cambria Math" w:eastAsiaTheme="minorEastAsia" w:hAnsi="Cambria Math"/>
+              </w:rPr>
+              <m:t>N</m:t>
+            </m:r>
+          </m:e>
+          <m:sub>
+            <m:r>
+              <w:rPr>
+                <w:rFonts w:ascii="Cambria Math" w:eastAsiaTheme="minorEastAsia" w:hAnsi="Cambria Math"/>
+              </w:rPr>
+              <m:t>y</m:t>
+            </m:r>
+          </m:sub>
+        </m:sSub>
+        <m:r>
+          <w:rPr>
+            <w:rFonts w:ascii="Cambria Math" w:eastAsiaTheme="minorEastAsia" w:hAnsi="Cambria Math"/>
+          </w:rPr>
+          <m:t>=-</m:t>
+        </m:r>
+        <m:f>
+          <m:fPr>
+            <m:ctrlPr>
+              <w:rPr>
+                <w:rFonts w:ascii="Cambria Math" w:eastAsiaTheme="minorEastAsia" w:hAnsi="Cambria Math"/>
+                <w:i/>
+              </w:rPr>
+            </m:ctrlPr>
+          </m:fPr>
+          <m:num>
+            <m:sSub>
+              <m:sSubPr>
+                <m:ctrlPr>
+                  <w:rPr>
+                    <w:rFonts w:ascii="Cambria Math" w:eastAsiaTheme="minorEastAsia" w:hAnsi="Cambria Math"/>
+                    <w:i/>
+                  </w:rPr>
+                </m:ctrlPr>
+              </m:sSubPr>
+              <m:e>
+                <m:r>
+                  <w:rPr>
+                    <w:rFonts w:ascii="Cambria Math" w:eastAsiaTheme="minorEastAsia" w:hAnsi="Cambria Math"/>
+                  </w:rPr>
+                  <m:t>A</m:t>
+                </m:r>
+              </m:e>
+              <m:sub>
+                <m:r>
+                  <w:rPr>
+                    <w:rFonts w:ascii="Cambria Math" w:eastAsiaTheme="minorEastAsia" w:hAnsi="Cambria Math"/>
+                  </w:rPr>
+                  <m:t>x</m:t>
+                </m:r>
+              </m:sub>
+            </m:sSub>
+          </m:num>
+          <m:den>
+            <m:sSub>
+              <m:sSubPr>
+                <m:ctrlPr>
+                  <w:rPr>
+                    <w:rFonts w:ascii="Cambria Math" w:eastAsiaTheme="minorEastAsia" w:hAnsi="Cambria Math"/>
+                    <w:i/>
+                  </w:rPr>
+                </m:ctrlPr>
+              </m:sSubPr>
+              <m:e>
+                <m:r>
+                  <w:rPr>
+                    <w:rFonts w:ascii="Cambria Math" w:eastAsiaTheme="minorEastAsia" w:hAnsi="Cambria Math"/>
+                  </w:rPr>
+                  <m:t>A</m:t>
+                </m:r>
+              </m:e>
+              <m:sub>
+                <m:r>
+                  <w:rPr>
+                    <w:rFonts w:ascii="Cambria Math" w:eastAsiaTheme="minorEastAsia" w:hAnsi="Cambria Math"/>
+                  </w:rPr>
+                  <m:t>y</m:t>
+                </m:r>
+              </m:sub>
+            </m:sSub>
+          </m:den>
+        </m:f>
+      </m:oMath>
       <w:r>
         <w:rPr>
           <w:rFonts w:eastAsiaTheme="minorEastAsia"/>
         </w:rPr>
         <w:t>.</w:t>
       </w:r>
+      <w:r>
+        <w:rPr>
+          <w:rFonts w:eastAsiaTheme="minorEastAsia"/>
+        </w:rPr>
+        <w:t xml:space="preserve"> При этом не стоит пренебрегать перед вычислением выражения с</w:t>
+      </w:r>
+      <w:r>
+        <w:rPr>
+          <w:rFonts w:eastAsiaTheme="minorEastAsia"/>
+        </w:rPr>
+        <w:t xml:space="preserve">верху проверкой на равенство </w:t>
+      </w:r>
+      <m:oMath>
+        <m:sSub>
+          <m:sSubPr>
+            <m:ctrlPr>
+              <w:rPr>
+                <w:rFonts w:ascii="Cambria Math" w:eastAsiaTheme="minorEastAsia" w:hAnsi="Cambria Math"/>
+                <w:i/>
+              </w:rPr>
+            </m:ctrlPr>
+          </m:sSubPr>
+          <m:e>
+            <m:r>
+              <w:rPr>
+                <w:rFonts w:ascii="Cambria Math" w:eastAsiaTheme="minorEastAsia" w:hAnsi="Cambria Math"/>
+              </w:rPr>
+              <m:t>A</m:t>
+            </m:r>
+          </m:e>
+          <m:sub>
+            <m:r>
+              <w:rPr>
+                <w:rFonts w:ascii="Cambria Math" w:eastAsiaTheme="minorEastAsia" w:hAnsi="Cambria Math"/>
+              </w:rPr>
+              <m:t>y</m:t>
+            </m:r>
+          </m:sub>
+        </m:sSub>
+      </m:oMath>
+      <w:r>
+        <w:rPr>
+          <w:rFonts w:eastAsiaTheme="minorEastAsia"/>
+        </w:rPr>
+        <w:t xml:space="preserve"> нулю, так как в таком случа</w:t>
+      </w:r>
+      <w:r>
+        <w:rPr>
+          <w:rFonts w:eastAsiaTheme="minorEastAsia"/>
+        </w:rPr>
+        <w:t xml:space="preserve">е требуется задать вектор </w:t>
+      </w:r>
+      <m:oMath>
+        <m:r>
+          <w:rPr>
+            <w:rFonts w:ascii="Cambria Math" w:eastAsiaTheme="minorEastAsia" w:hAnsi="Cambria Math"/>
+          </w:rPr>
+          <m:t>{0,</m:t>
+        </m:r>
+        <m:r>
+          <w:rPr>
+            <w:rFonts w:ascii="Cambria Math" w:eastAsiaTheme="minorEastAsia" w:hAnsi="Cambria Math"/>
+          </w:rPr>
+          <m:t xml:space="preserve"> </m:t>
+        </m:r>
+        <m:r>
+          <w:rPr>
+            <w:rFonts w:ascii="Cambria Math" w:eastAsiaTheme="minorEastAsia" w:hAnsi="Cambria Math"/>
+          </w:rPr>
+          <m:t>1}</m:t>
+        </m:r>
+      </m:oMath>
+      <w:r>
+        <w:rPr>
+          <w:rFonts w:eastAsiaTheme="minorEastAsia"/>
+        </w:rPr>
+        <w:t xml:space="preserve"> как вектор нормали заданной </w:t>
+      </w:r>
+      <w:r>
+        <w:rPr>
+          <w:rFonts w:eastAsiaTheme="minorEastAsia"/>
+        </w:rPr>
+        <w:lastRenderedPageBreak/>
+        <w:t>стороны. При этом, после выполнения вычислений, стоит проверить также, была определена внутренняя или внешняя нормаль (определяется по знаку скалярного произведения найденной нормали с вектором, заданным по следующей стороне), и во втором случае вернуть вектор, обратный найденному.</w:t>
+      </w:r>
+    </w:p>
+    <w:p>
+      <w:pPr>
+        <w:rPr>
+          <w:rFonts w:eastAsiaTheme="minorEastAsia"/>
+        </w:rPr>
+      </w:pPr>
+      <w:r>
+        <w:rPr>
+          <w:rFonts w:eastAsiaTheme="minorEastAsia"/>
+        </w:rPr>
+        <w:t xml:space="preserve">Также необходимо иметь возможность определять интенсивность конкретного полигона. Поскольку источник света всегда находится бесконечно далеко над ландшафтом, а освещение считается диффузным, для вычисления интенсивности треугольного полигона достаточно посчитать косинус угла между лучом света и </w:t>
+      </w:r>
+      <w:r>
+        <w:rPr>
+          <w:rFonts w:eastAsiaTheme="minorEastAsia"/>
+        </w:rPr>
+        <w:t>вектором нормали плоскости, в которой этот полигон находится</w:t>
+      </w:r>
+      <w:r>
+        <w:rPr>
+          <w:rFonts w:eastAsiaTheme="minorEastAsia"/>
+        </w:rPr>
+        <w:t xml:space="preserve">. Значит, чем больше данный угол, тем меньше косинус, а, следовательно, и интенсивность. Вектор нормали </w:t>
+      </w:r>
+      <w:r>
+        <w:rPr>
+          <w:rFonts w:eastAsiaTheme="minorEastAsia"/>
+        </w:rPr>
+        <w:t>можно получить,</w:t>
+      </w:r>
+      <w:r>
+        <w:rPr>
+          <w:rFonts w:eastAsiaTheme="minorEastAsia"/>
+        </w:rPr>
+        <w:t xml:space="preserve"> использовав коэффициенты уравнения плоскости, полученные ранее</w:t>
+      </w:r>
+      <w:r>
+        <w:rPr>
+          <w:rFonts w:eastAsiaTheme="minorEastAsia"/>
+        </w:rPr>
+        <w:t>.</w:t>
+      </w:r>
+      <w:r>
+        <w:rPr>
+          <w:rFonts w:eastAsiaTheme="minorEastAsia"/>
+        </w:rPr>
+        <w:t xml:space="preserve"> </w:t>
+      </w:r>
+      <w:r>
+        <w:rPr>
+          <w:rFonts w:eastAsiaTheme="minorEastAsia"/>
+        </w:rPr>
+        <w:t>Следовательно</w:t>
+      </w:r>
+      <w:r>
+        <w:rPr>
+          <w:rFonts w:eastAsiaTheme="minorEastAsia"/>
+        </w:rPr>
+        <w:t xml:space="preserve"> </w:t>
+      </w:r>
+      <w:r>
+        <w:rPr>
+          <w:rFonts w:eastAsiaTheme="minorEastAsia"/>
+        </w:rPr>
+        <w:t>вектор нормали</w:t>
+      </w:r>
+      <w:r>
+        <w:rPr>
+          <w:rFonts w:eastAsiaTheme="minorEastAsia"/>
+        </w:rPr>
+        <w:t xml:space="preserve"> </w:t>
+      </w:r>
+      <w:r>
+        <w:rPr>
+          <w:rFonts w:eastAsiaTheme="minorEastAsia"/>
+        </w:rPr>
+        <w:t xml:space="preserve">данной плоскости = </w:t>
+      </w:r>
+      <m:oMath>
+        <m:bar>
+          <m:barPr>
+            <m:pos m:val="top"/>
+            <m:ctrlPr>
+              <w:rPr>
+                <w:rFonts w:ascii="Cambria Math" w:eastAsiaTheme="minorEastAsia" w:hAnsi="Cambria Math"/>
+                <w:i/>
+              </w:rPr>
+            </m:ctrlPr>
+          </m:barPr>
+          <m:e>
+            <m:r>
+              <w:rPr>
+                <w:rFonts w:ascii="Cambria Math" w:eastAsiaTheme="minorEastAsia" w:hAnsi="Cambria Math"/>
+              </w:rPr>
+              <m:t>n</m:t>
+            </m:r>
+          </m:e>
+        </m:bar>
+        <m:r>
+          <w:rPr>
+            <w:rFonts w:ascii="Cambria Math" w:eastAsiaTheme="minorEastAsia" w:hAnsi="Cambria Math"/>
+          </w:rPr>
+          <m:t>(</m:t>
+        </m:r>
+        <m:r>
+          <w:rPr>
+            <w:rFonts w:ascii="Cambria Math" w:eastAsiaTheme="minorEastAsia" w:hAnsi="Cambria Math"/>
+            <w:lang w:val="en-US"/>
+          </w:rPr>
+          <m:t>A</m:t>
+        </m:r>
+        <m:r>
+          <w:rPr>
+            <w:rFonts w:ascii="Cambria Math" w:eastAsiaTheme="minorEastAsia" w:hAnsi="Cambria Math"/>
+          </w:rPr>
+          <m:t xml:space="preserve">, </m:t>
+        </m:r>
+        <m:r>
+          <w:rPr>
+            <w:rFonts w:ascii="Cambria Math" w:eastAsiaTheme="minorEastAsia" w:hAnsi="Cambria Math"/>
+          </w:rPr>
+          <m:t>B,C)</m:t>
+        </m:r>
+      </m:oMath>
+      <w:r>
+        <w:rPr>
+          <w:rFonts w:eastAsiaTheme="minorEastAsia"/>
+        </w:rPr>
+        <w:t>. А поскольку источник света находится бесконечно далеко, все лучи можно считать параллельными и направленными ровно вниз.</w:t>
+      </w:r>
+    </w:p>
+    <w:p>
+      <w:pPr>
+        <w:rPr>
+          <w:rFonts w:eastAsiaTheme="minorEastAsia"/>
+        </w:rPr>
+      </w:pPr>
+      <w:r>
+        <w:rPr>
+          <w:rFonts w:eastAsiaTheme="minorEastAsia"/>
+        </w:rPr>
+        <w:t xml:space="preserve">Теперь у нас есть все необходимые данные для определения координаты </w:t>
+      </w:r>
+      <w:r>
+        <w:rPr>
+          <w:rFonts w:eastAsiaTheme="minorEastAsia"/>
+          <w:lang w:val="en-US"/>
+        </w:rPr>
+        <w:t>Z</w:t>
+      </w:r>
+      <w:r>
+        <w:rPr>
+          <w:rFonts w:eastAsiaTheme="minorEastAsia"/>
+        </w:rPr>
+        <w:t xml:space="preserve"> </w:t>
+      </w:r>
+      <w:r>
+        <w:rPr>
+          <w:rFonts w:eastAsiaTheme="minorEastAsia"/>
+        </w:rPr>
+        <w:t>в точке</w:t>
+      </w:r>
+      <w:r>
+        <w:rPr>
+          <w:rFonts w:eastAsiaTheme="minorEastAsia"/>
+        </w:rPr>
+        <w:t xml:space="preserve"> (</w:t>
+      </w:r>
+      <w:r>
+        <w:rPr>
+          <w:rFonts w:eastAsiaTheme="minorEastAsia"/>
+          <w:lang w:val="en-US"/>
+        </w:rPr>
+        <w:t>x</w:t>
+      </w:r>
+      <w:r>
+        <w:rPr>
+          <w:rFonts w:eastAsiaTheme="minorEastAsia"/>
+        </w:rPr>
+        <w:t>,</w:t>
+      </w:r>
+      <w:r>
+        <w:rPr>
+          <w:rFonts w:eastAsiaTheme="minorEastAsia"/>
+        </w:rPr>
+        <w:t xml:space="preserve"> </w:t>
+      </w:r>
+      <w:r>
+        <w:rPr>
+          <w:rFonts w:eastAsiaTheme="minorEastAsia"/>
+          <w:lang w:val="en-US"/>
+        </w:rPr>
+        <w:t>y</w:t>
+      </w:r>
+      <w:r>
+        <w:rPr>
+          <w:rFonts w:eastAsiaTheme="minorEastAsia"/>
+        </w:rPr>
+        <w:t>)</w:t>
+      </w:r>
+      <w:r>
+        <w:rPr>
+          <w:rFonts w:eastAsiaTheme="minorEastAsia"/>
+        </w:rPr>
+        <w:t xml:space="preserve"> и её цвета</w:t>
+      </w:r>
+      <w:r>
+        <w:rPr>
+          <w:rFonts w:eastAsiaTheme="minorEastAsia"/>
+        </w:rPr>
+        <w:t>. Полностью данный алгоритм можно записать так:</w:t>
+      </w:r>
+    </w:p>
+    <w:p>
+      <w:pPr>
+        <w:pStyle w:val="a6"/>
+        <w:numPr>
+          <w:ilvl w:val="0"/>
+          <w:numId w:val="43"/>
+        </w:numPr>
+        <w:rPr>
+          <w:rFonts w:eastAsiaTheme="minorEastAsia"/>
+        </w:rPr>
+      </w:pPr>
+      <w:r>
+        <w:rPr>
+          <w:rFonts w:eastAsiaTheme="minorEastAsia"/>
+        </w:rPr>
+        <w:t xml:space="preserve">Посчитать для каждого </w:t>
+      </w:r>
+      <w:r>
+        <w:rPr>
+          <w:rFonts w:eastAsiaTheme="minorEastAsia"/>
+        </w:rPr>
+        <w:t xml:space="preserve">треугольника </w:t>
+      </w:r>
+      <m:oMath>
+        <m:sSub>
+          <m:sSubPr>
+            <m:ctrlPr>
+              <w:rPr>
+                <w:rFonts w:ascii="Cambria Math" w:eastAsiaTheme="minorEastAsia" w:hAnsi="Cambria Math"/>
+                <w:i/>
+              </w:rPr>
+            </m:ctrlPr>
+          </m:sSubPr>
+          <m:e>
+            <m:r>
+              <w:rPr>
+                <w:rFonts w:ascii="Cambria Math" w:eastAsiaTheme="minorEastAsia" w:hAnsi="Cambria Math"/>
+              </w:rPr>
+              <m:t>y</m:t>
+            </m:r>
+          </m:e>
+          <m:sub>
+            <m:r>
+              <w:rPr>
+                <w:rFonts w:ascii="Cambria Math" w:eastAsiaTheme="minorEastAsia" w:hAnsi="Cambria Math"/>
+              </w:rPr>
+              <m:t>max</m:t>
+            </m:r>
+          </m:sub>
+        </m:sSub>
+      </m:oMath>
+      <w:r>
+        <w:rPr>
+          <w:rFonts w:eastAsiaTheme="minorEastAsia"/>
+        </w:rPr>
+        <w:t xml:space="preserve">, </w:t>
+      </w:r>
+      <m:oMath>
+        <m:sSub>
+          <m:sSubPr>
+            <m:ctrlPr>
+              <w:rPr>
+                <w:rFonts w:ascii="Cambria Math" w:eastAsiaTheme="minorEastAsia" w:hAnsi="Cambria Math"/>
+                <w:i/>
+              </w:rPr>
+            </m:ctrlPr>
+          </m:sSubPr>
+          <m:e>
+            <m:r>
+              <w:rPr>
+                <w:rFonts w:ascii="Cambria Math" w:eastAsiaTheme="minorEastAsia" w:hAnsi="Cambria Math"/>
+              </w:rPr>
+              <m:t>y</m:t>
+            </m:r>
+          </m:e>
+          <m:sub>
+            <m:r>
+              <w:rPr>
+                <w:rFonts w:ascii="Cambria Math" w:eastAsiaTheme="minorEastAsia" w:hAnsi="Cambria Math"/>
+              </w:rPr>
+              <m:t>min</m:t>
+            </m:r>
+          </m:sub>
+        </m:sSub>
+      </m:oMath>
+      <w:r>
+        <w:rPr>
+          <w:rFonts w:eastAsiaTheme="minorEastAsia"/>
+        </w:rPr>
+        <w:t xml:space="preserve">, </w:t>
+      </w:r>
+      <m:oMath>
+        <m:sSub>
+          <m:sSubPr>
+            <m:ctrlPr>
+              <w:rPr>
+                <w:rFonts w:ascii="Cambria Math" w:eastAsiaTheme="minorEastAsia" w:hAnsi="Cambria Math"/>
+                <w:i/>
+              </w:rPr>
+            </m:ctrlPr>
+          </m:sSubPr>
+          <m:e>
+            <m:r>
+              <w:rPr>
+                <w:rFonts w:ascii="Cambria Math" w:eastAsiaTheme="minorEastAsia" w:hAnsi="Cambria Math"/>
+              </w:rPr>
+              <m:t>x</m:t>
+            </m:r>
+          </m:e>
+          <m:sub>
+            <m:r>
+              <w:rPr>
+                <w:rFonts w:ascii="Cambria Math" w:eastAsiaTheme="minorEastAsia" w:hAnsi="Cambria Math"/>
+              </w:rPr>
+              <m:t>max</m:t>
+            </m:r>
+          </m:sub>
+        </m:sSub>
+      </m:oMath>
+      <w:r>
+        <w:rPr>
+          <w:rFonts w:eastAsiaTheme="minorEastAsia"/>
+        </w:rPr>
+        <w:t xml:space="preserve"> и </w:t>
+      </w:r>
+      <m:oMath>
+        <m:sSub>
+          <m:sSubPr>
+            <m:ctrlPr>
+              <w:rPr>
+                <w:rFonts w:ascii="Cambria Math" w:eastAsiaTheme="minorEastAsia" w:hAnsi="Cambria Math"/>
+                <w:i/>
+              </w:rPr>
+            </m:ctrlPr>
+          </m:sSubPr>
+          <m:e>
+            <m:r>
+              <w:rPr>
+                <w:rFonts w:ascii="Cambria Math" w:eastAsiaTheme="minorEastAsia" w:hAnsi="Cambria Math"/>
+              </w:rPr>
+              <m:t>x</m:t>
+            </m:r>
+          </m:e>
+          <m:sub>
+            <m:r>
+              <w:rPr>
+                <w:rFonts w:ascii="Cambria Math" w:eastAsiaTheme="minorEastAsia" w:hAnsi="Cambria Math"/>
+              </w:rPr>
+              <m:t>min</m:t>
+            </m:r>
+          </m:sub>
+        </m:sSub>
+      </m:oMath>
+      <w:r>
+        <w:rPr>
+          <w:rFonts w:eastAsiaTheme="minorEastAsia"/>
+        </w:rPr>
+        <w:t>;</w:t>
+      </w:r>
+    </w:p>
+    <w:p>
+      <w:pPr>
+        <w:pStyle w:val="a6"/>
+        <w:numPr>
+          <w:ilvl w:val="0"/>
+          <w:numId w:val="43"/>
+        </w:numPr>
+        <w:rPr>
+          <w:rFonts w:eastAsiaTheme="minorEastAsia"/>
+        </w:rPr>
+      </w:pPr>
+      <w:r>
+        <w:rPr>
+          <w:rFonts w:eastAsiaTheme="minorEastAsia"/>
+        </w:rPr>
+        <w:t>Посчитать для каждого</w:t>
+      </w:r>
+      <w:r>
+        <w:rPr>
+          <w:rFonts w:eastAsiaTheme="minorEastAsia"/>
+        </w:rPr>
+        <w:t xml:space="preserve"> треугольного</w:t>
+      </w:r>
+      <w:r>
+        <w:rPr>
+          <w:rFonts w:eastAsiaTheme="minorEastAsia"/>
+        </w:rPr>
+        <w:t xml:space="preserve"> полигона </w:t>
+      </w:r>
+      <w:r>
+        <w:rPr>
+          <w:rFonts w:eastAsiaTheme="minorEastAsia"/>
+        </w:rPr>
+        <w:t>коэффициенты</w:t>
+      </w:r>
+      <w:r>
+        <w:rPr>
+          <w:rFonts w:eastAsiaTheme="minorEastAsia"/>
+        </w:rPr>
+        <w:t xml:space="preserve"> плоскости</w:t>
+      </w:r>
+      <w:r>
+        <w:rPr>
+          <w:rFonts w:eastAsiaTheme="minorEastAsia"/>
+        </w:rPr>
+        <w:t xml:space="preserve"> (</w:t>
+      </w:r>
+      <w:r>
+        <w:rPr>
+          <w:rFonts w:eastAsiaTheme="minorEastAsia"/>
+          <w:lang w:val="en-US"/>
+        </w:rPr>
+        <w:t>A</w:t>
+      </w:r>
+      <w:r>
+        <w:rPr>
+          <w:rFonts w:eastAsiaTheme="minorEastAsia"/>
+        </w:rPr>
+        <w:t xml:space="preserve">, </w:t>
+      </w:r>
+      <w:r>
+        <w:rPr>
+          <w:rFonts w:eastAsiaTheme="minorEastAsia"/>
+          <w:lang w:val="en-US"/>
+        </w:rPr>
+        <w:t>B</w:t>
+      </w:r>
+      <w:r>
+        <w:rPr>
+          <w:rFonts w:eastAsiaTheme="minorEastAsia"/>
+        </w:rPr>
+        <w:t xml:space="preserve">, </w:t>
+      </w:r>
+      <w:r>
+        <w:rPr>
+          <w:rFonts w:eastAsiaTheme="minorEastAsia"/>
+          <w:lang w:val="en-US"/>
+        </w:rPr>
+        <w:t>C</w:t>
+      </w:r>
+      <w:r>
+        <w:rPr>
+          <w:rFonts w:eastAsiaTheme="minorEastAsia"/>
+        </w:rPr>
+        <w:t xml:space="preserve"> и</w:t>
+      </w:r>
+      <w:r>
+        <w:rPr>
+          <w:rFonts w:eastAsiaTheme="minorEastAsia"/>
+        </w:rPr>
+        <w:t xml:space="preserve"> </w:t>
+      </w:r>
+      <w:r>
+        <w:rPr>
+          <w:rFonts w:eastAsiaTheme="minorEastAsia"/>
+          <w:lang w:val="en-US"/>
+        </w:rPr>
+        <w:t>D</w:t>
+      </w:r>
+      <w:r>
+        <w:rPr>
+          <w:rFonts w:eastAsiaTheme="minorEastAsia"/>
+        </w:rPr>
+        <w:t>)</w:t>
+      </w:r>
+      <w:r>
+        <w:rPr>
+          <w:rFonts w:eastAsiaTheme="minorEastAsia"/>
+        </w:rPr>
+        <w:t>;</w:t>
+      </w:r>
+    </w:p>
+    <w:p>
+      <w:pPr>
+        <w:pStyle w:val="a6"/>
+        <w:numPr>
+          <w:ilvl w:val="0"/>
+          <w:numId w:val="43"/>
+        </w:numPr>
+        <w:rPr>
+          <w:rFonts w:eastAsiaTheme="minorEastAsia"/>
+        </w:rPr>
+      </w:pPr>
+      <w:r>
+        <w:rPr>
+          <w:rFonts w:eastAsiaTheme="minorEastAsia"/>
+        </w:rPr>
+        <w:t xml:space="preserve">Посчитать для каждого полигона внутренние нормали, </w:t>
+      </w:r>
+      <w:r>
+        <w:rPr>
+          <w:rFonts w:eastAsiaTheme="minorEastAsia"/>
+        </w:rPr>
+        <w:t>для определения видимости точек;</w:t>
+      </w:r>
+    </w:p>
+    <w:p>
+      <w:pPr>
+        <w:pStyle w:val="a6"/>
+        <w:numPr>
+          <w:ilvl w:val="0"/>
+          <w:numId w:val="43"/>
+        </w:numPr>
+        <w:rPr>
+          <w:rFonts w:eastAsiaTheme="minorEastAsia"/>
+        </w:rPr>
+      </w:pPr>
+      <w:r>
+        <w:rPr>
+          <w:rFonts w:eastAsiaTheme="minorEastAsia"/>
+        </w:rPr>
+        <w:t xml:space="preserve">Заполнить буфер кадра фоновым значением </w:t>
+      </w:r>
+      <w:r>
+        <w:rPr>
+          <w:rFonts w:eastAsiaTheme="minorEastAsia"/>
+        </w:rPr>
+        <w:t>цвета</w:t>
+      </w:r>
+      <w:r>
+        <w:rPr>
+          <w:rFonts w:eastAsiaTheme="minorEastAsia"/>
+        </w:rPr>
+        <w:t>;</w:t>
+      </w:r>
+    </w:p>
+    <w:p>
+      <w:pPr>
+        <w:pStyle w:val="a6"/>
+        <w:numPr>
+          <w:ilvl w:val="0"/>
+          <w:numId w:val="43"/>
+        </w:numPr>
+        <w:rPr>
+          <w:rFonts w:eastAsiaTheme="minorEastAsia"/>
+        </w:rPr>
+      </w:pPr>
+      <w:r>
+        <w:rPr>
+          <w:rFonts w:eastAsiaTheme="minorEastAsia"/>
+        </w:rPr>
+        <w:t xml:space="preserve">Заполнить </w:t>
+      </w:r>
+      <w:r>
+        <w:rPr>
+          <w:rFonts w:eastAsiaTheme="minorEastAsia"/>
+        </w:rPr>
+        <w:t>z-буфер минимальным значением z;</w:t>
+      </w:r>
+    </w:p>
+    <w:p>
+      <w:pPr>
+        <w:pStyle w:val="a6"/>
+        <w:numPr>
+          <w:ilvl w:val="0"/>
+          <w:numId w:val="43"/>
+        </w:numPr>
+        <w:rPr>
+          <w:rFonts w:eastAsiaTheme="minorEastAsia"/>
+        </w:rPr>
+      </w:pPr>
+      <w:r>
+        <w:rPr>
+          <w:rFonts w:eastAsiaTheme="minorEastAsia"/>
+        </w:rPr>
+        <w:t>Для каждого Пиксел</w:t>
+      </w:r>
+      <w:r>
+        <w:rPr>
+          <w:rFonts w:eastAsiaTheme="minorEastAsia"/>
+        </w:rPr>
+        <w:t xml:space="preserve">а в точке </w:t>
+      </w:r>
+      <w:r>
+        <w:rPr>
+          <w:rFonts w:eastAsiaTheme="minorEastAsia"/>
+        </w:rPr>
+        <w:t>(x,</w:t>
+      </w:r>
+      <w:r>
+        <w:rPr>
+          <w:rFonts w:eastAsiaTheme="minorEastAsia"/>
+        </w:rPr>
+        <w:t xml:space="preserve"> </w:t>
+      </w:r>
+      <w:r>
+        <w:rPr>
+          <w:rFonts w:eastAsiaTheme="minorEastAsia"/>
+        </w:rPr>
+        <w:t xml:space="preserve">y) в </w:t>
+      </w:r>
+      <w:r>
+        <w:rPr>
+          <w:rFonts w:eastAsiaTheme="minorEastAsia"/>
+        </w:rPr>
+        <w:t>треугольнике</w:t>
+      </w:r>
+      <w:r>
+        <w:rPr>
+          <w:rFonts w:eastAsiaTheme="minorEastAsia"/>
+        </w:rPr>
+        <w:t xml:space="preserve"> вычислить его глубину z(x,</w:t>
+      </w:r>
+      <w:r>
+        <w:rPr>
+          <w:rFonts w:eastAsiaTheme="minorEastAsia"/>
+        </w:rPr>
+        <w:t xml:space="preserve"> </w:t>
+      </w:r>
+      <w:r>
+        <w:rPr>
+          <w:rFonts w:eastAsiaTheme="minorEastAsia"/>
+        </w:rPr>
+        <w:t>y);</w:t>
+      </w:r>
+    </w:p>
+    <w:p>
+      <w:pPr>
+        <w:pStyle w:val="a6"/>
+        <w:numPr>
+          <w:ilvl w:val="0"/>
+          <w:numId w:val="43"/>
+        </w:numPr>
+        <w:rPr>
+          <w:rFonts w:eastAsiaTheme="minorEastAsia"/>
+        </w:rPr>
+      </w:pPr>
+      <w:r>
+        <w:rPr>
+          <w:rFonts w:eastAsiaTheme="minorEastAsia"/>
+        </w:rPr>
+        <w:lastRenderedPageBreak/>
+        <w:t>Сравнить глубину z(х,</w:t>
+      </w:r>
+      <w:r>
+        <w:rPr>
+          <w:rFonts w:eastAsiaTheme="minorEastAsia"/>
+        </w:rPr>
+        <w:t xml:space="preserve"> </w:t>
+      </w:r>
+      <w:r>
+        <w:rPr>
+          <w:rFonts w:eastAsiaTheme="minorEastAsia"/>
+        </w:rPr>
+        <w:t>у) со значением Zбуфер(х,</w:t>
+      </w:r>
+      <w:r>
+        <w:rPr>
+          <w:rFonts w:eastAsiaTheme="minorEastAsia"/>
+        </w:rPr>
+        <w:t xml:space="preserve"> </w:t>
+      </w:r>
+      <w:r>
+        <w:rPr>
+          <w:rFonts w:eastAsiaTheme="minorEastAsia"/>
+        </w:rPr>
+        <w:t>у), хранящим</w:t>
+      </w:r>
+      <w:r>
+        <w:rPr>
+          <w:rFonts w:eastAsiaTheme="minorEastAsia"/>
+        </w:rPr>
+        <w:t>ся в z-буфере в этой же позиции.</w:t>
+      </w:r>
+    </w:p>
+    <w:p>
+      <w:pPr>
+        <w:pStyle w:val="a6"/>
+        <w:ind w:left="1429" w:firstLine="0"/>
+        <w:rPr>
+          <w:rFonts w:eastAsiaTheme="minorEastAsia"/>
+        </w:rPr>
+      </w:pPr>
+      <w:r>
+        <w:rPr>
+          <w:rFonts w:eastAsiaTheme="minorEastAsia"/>
+        </w:rPr>
+        <w:t>Если z(х,</w:t>
+      </w:r>
+      <w:r>
+        <w:rPr>
+          <w:rFonts w:eastAsiaTheme="minorEastAsia"/>
+        </w:rPr>
+        <w:t xml:space="preserve"> у) &gt; Zбуфер</w:t>
+      </w:r>
+      <w:r>
+        <w:rPr>
+          <w:rFonts w:eastAsiaTheme="minorEastAsia"/>
+        </w:rPr>
+        <w:t>(х,</w:t>
+      </w:r>
+      <w:r>
+        <w:rPr>
+          <w:rFonts w:eastAsiaTheme="minorEastAsia"/>
+        </w:rPr>
+        <w:t xml:space="preserve"> </w:t>
+      </w:r>
+      <w:r>
+        <w:rPr>
+          <w:rFonts w:eastAsiaTheme="minorEastAsia"/>
+        </w:rPr>
+        <w:t>у), то записать атрибут этого</w:t>
+      </w:r>
+      <w:r>
+        <w:rPr>
+          <w:rFonts w:eastAsiaTheme="minorEastAsia"/>
+        </w:rPr>
+        <w:t xml:space="preserve"> треугольного</w:t>
+      </w:r>
+      <w:r>
+        <w:rPr>
+          <w:rFonts w:eastAsiaTheme="minorEastAsia"/>
+        </w:rPr>
+        <w:t xml:space="preserve"> </w:t>
+      </w:r>
+      <w:r>
+        <w:rPr>
+          <w:rFonts w:eastAsiaTheme="minorEastAsia"/>
+        </w:rPr>
+        <w:t>полигона</w:t>
+      </w:r>
+      <w:r>
+        <w:rPr>
+          <w:rFonts w:eastAsiaTheme="minorEastAsia"/>
+        </w:rPr>
+        <w:t xml:space="preserve"> (</w:t>
+      </w:r>
+      <w:r>
+        <w:rPr>
+          <w:rFonts w:eastAsiaTheme="minorEastAsia"/>
+        </w:rPr>
+        <w:t>цвет</w:t>
+      </w:r>
+      <w:r>
+        <w:rPr>
+          <w:rFonts w:eastAsiaTheme="minorEastAsia"/>
+        </w:rPr>
+        <w:t>) в буфер кадра и заменить Zбуфер(х,</w:t>
+      </w:r>
+      <w:r>
+        <w:rPr>
+          <w:rFonts w:eastAsiaTheme="minorEastAsia"/>
+        </w:rPr>
+        <w:t xml:space="preserve"> </w:t>
+      </w:r>
+      <w:r>
+        <w:rPr>
+          <w:rFonts w:eastAsiaTheme="minorEastAsia"/>
+        </w:rPr>
+        <w:t>у) на z(х,</w:t>
+      </w:r>
+      <w:r>
+        <w:rPr>
+          <w:rFonts w:eastAsiaTheme="minorEastAsia"/>
+        </w:rPr>
+        <w:t xml:space="preserve"> </w:t>
+      </w:r>
+      <w:r>
+        <w:rPr>
+          <w:rFonts w:eastAsiaTheme="minorEastAsia"/>
+        </w:rPr>
+        <w:t>у). В противном случае никаких действий не производить.</w:t>
+      </w:r>
     </w:p>
     <w:p>
       <w:pPr>
         <w:pStyle w:val="2"/>
       </w:pPr>
-      <w:r>
-        <w:rPr>
-          <w:lang w:val="en-US"/>
-        </w:rPr>
-        <w:t>Z-</w:t>
-      </w:r>
-      <w:r>
-        <w:t>буфер</w:t>
-      </w:r>
-    </w:p>
-    <w:p>
-      <w:pPr>
-        <w:rPr>
-          <w:color w:val="808080" w:themeColor="background1" w:themeShade="80"/>
-        </w:rPr>
-      </w:pPr>
-      <w:r>
-        <w:rPr>
-          <w:color w:val="808080" w:themeColor="background1" w:themeShade="80"/>
-        </w:rPr>
-        <w:t>Алгоритм, использующий z-буфер</w:t>
-      </w:r>
-      <w:r>
-        <w:rPr>
-          <w:i/>
-          <w:iCs/>
-          <w:color w:val="808080" w:themeColor="background1" w:themeShade="80"/>
-        </w:rPr>
-        <w:t xml:space="preserve"> </w:t>
-      </w:r>
-      <w:r>
-        <w:rPr>
-          <w:color w:val="808080" w:themeColor="background1" w:themeShade="80"/>
-        </w:rPr>
-        <w:t xml:space="preserve">это один из простейших алгоритмов удаления невидимых поверхностей. Впервые он был предложен Кэтмулом. Работает этот алгоритм в пространстве изображения. Данный алгоритм использует буфер кадра и </w:t>
-      </w:r>
-      <w:r>
-        <w:rPr>
-          <w:color w:val="808080" w:themeColor="background1" w:themeShade="80"/>
-          <w:lang w:val="en-US"/>
-        </w:rPr>
-        <w:t>z</w:t>
-      </w:r>
-      <w:r>
-        <w:rPr>
-          <w:color w:val="808080" w:themeColor="background1" w:themeShade="80"/>
-        </w:rPr>
-        <w:t xml:space="preserve">-буффер равных размеров. Буфер кадра используется для запоминания атрибутов (интенсивности) каждого пиксела в пространстве изображения, z-буфер - это отдельный буфер глубины, используемый для запоминания координаты </w:t>
-      </w:r>
-      <w:r>
-        <w:rPr>
-          <w:i/>
-          <w:iCs/>
-          <w:color w:val="808080" w:themeColor="background1" w:themeShade="80"/>
-        </w:rPr>
-        <w:t>z</w:t>
-      </w:r>
-      <w:r>
-        <w:rPr>
-          <w:color w:val="808080" w:themeColor="background1" w:themeShade="80"/>
-        </w:rPr>
-        <w:t xml:space="preserve"> или глубины каждого видимого пиксела в пространстве изображения. В процессе работы глубина или значение z каждого нового пиксела, который нужно занести в буфер кадра, сравнивается с глубиной того пиксела, который уже занесен в z-буфер. Если это сравнение </w:t>
-      </w:r>
-      <w:r>
-        <w:rPr>
-          <w:color w:val="808080" w:themeColor="background1" w:themeShade="80"/>
-        </w:rPr>
-        <w:lastRenderedPageBreak/>
-        <w:t>показывает, что новый пиксел расположен впереди пиксела, находящегося в буфере кадра, то новый пиксел заносится в этот буфер и, кроме того, производится корректировка z-буфера новым значением z. Если же сравнение дает противоположный результат, то никаких действий не производится. По сути, алгоритм является поиском по х и у наибольшего значения функции z (х, у).</w:t>
-      </w:r>
-    </w:p>
-    <w:p>
-      <w:pPr>
-        <w:pStyle w:val="2"/>
-      </w:pPr>
-      <w:bookmarkStart w:id="19" w:name="_Toc82191036"/>
+      <w:bookmarkStart w:id="18" w:name="_Toc82191036"/>
       <w:r>
         <w:t>Выбор структур данных</w:t>
       </w:r>
+      <w:bookmarkEnd w:id="18"/>
+    </w:p>
+    <w:p>
+      <w:r>
+        <w:t>Поскольку мы используем карту высот для представления ландшафта, разумно использовать матрицу со значениями каждой вершины, для генерации карты высот. Но поскольку нам необход</w:t>
+      </w:r>
+      <w:bookmarkStart w:id="19" w:name="_GoBack"/>
       <w:bookmarkEnd w:id="19"/>
-    </w:p>
-    <w:p>
-      <w:r>
-        <w:t xml:space="preserve">Поскольку мы используем карту высот для представления ландшафта, разумно использовать матрицу со значениями каждой вершины, для генерации карты высот. Но поскольку нам необходимо реализовать трёхмерные преобразования для нашего ландшафта, нам нужно также знать не только высоту каждой вершины, но и две другие координаты, поэтому на основе сгенерированной карты высот будет создана матрица точек с координатами </w:t>
+      <w:r>
+        <w:t xml:space="preserve">имо реализовать трёхмерные преобразования для нашего ландшафта, нам нужно также знать не только высоту каждой вершины, но и две другие координаты, поэтому на основе сгенерированной карты высот будет создана матрица точек с координатами </w:t>
       </w:r>
       <w:r>
         <w:rPr>
@@ -4699,7 +6959,7 @@
       </w:r>
     </w:p>
     <w:sectPr>
-      <w:footerReference w:type="default" r:id="rId10"/>
+      <w:footerReference w:type="default" r:id="rId8"/>
       <w:pgSz w:w="11906" w:h="16838" w:code="9"/>
       <w:pgMar w:top="1134" w:right="567" w:bottom="1134" w:left="1701" w:header="709" w:footer="709" w:gutter="0"/>
       <w:pgNumType w:start="0"/>
@@ -4746,7 +7006,6 @@
         <w:docPartUnique/>
       </w:docPartObj>
     </w:sdtPr>
-    <w:sdtEndPr/>
     <w:sdtContent>
       <w:p>
         <w:pPr>
@@ -4766,7 +7025,7 @@
           <w:rPr>
             <w:noProof/>
           </w:rPr>
-          <w:t>15</w:t>
+          <w:t>17</w:t>
         </w:r>
         <w:r>
           <w:fldChar w:fldCharType="end"/>
@@ -7809,12 +10068,98 @@
     </w:lvl>
   </w:abstractNum>
   <w:abstractNum w:abstractNumId="29" w15:restartNumberingAfterBreak="0">
+    <w:nsid w:val="55BA063C"/>
+    <w:multiLevelType w:val="hybridMultilevel"/>
+    <w:tmpl w:val="9FD8A030"/>
+    <w:lvl w:ilvl="0" w:tplc="0419000F">
+      <w:start w:val="1"/>
+      <w:numFmt w:val="decimal"/>
+      <w:lvlText w:val="%1."/>
+      <w:lvlJc w:val="left"/>
+      <w:pPr>
+        <w:ind w:left="1429" w:hanging="360"/>
+      </w:pPr>
+    </w:lvl>
+    <w:lvl w:ilvl="1" w:tplc="04190019" w:tentative="1">
+      <w:start w:val="1"/>
+      <w:numFmt w:val="lowerLetter"/>
+      <w:lvlText w:val="%2."/>
+      <w:lvlJc w:val="left"/>
+      <w:pPr>
+        <w:ind w:left="2149" w:hanging="360"/>
+      </w:pPr>
+    </w:lvl>
+    <w:lvl w:ilvl="2" w:tplc="0419001B" w:tentative="1">
+      <w:start w:val="1"/>
+      <w:numFmt w:val="lowerRoman"/>
+      <w:lvlText w:val="%3."/>
+      <w:lvlJc w:val="right"/>
+      <w:pPr>
+        <w:ind w:left="2869" w:hanging="180"/>
+      </w:pPr>
+    </w:lvl>
+    <w:lvl w:ilvl="3" w:tplc="0419000F" w:tentative="1">
+      <w:start w:val="1"/>
+      <w:numFmt w:val="decimal"/>
+      <w:lvlText w:val="%4."/>
+      <w:lvlJc w:val="left"/>
+      <w:pPr>
+        <w:ind w:left="3589" w:hanging="360"/>
+      </w:pPr>
+    </w:lvl>
+    <w:lvl w:ilvl="4" w:tplc="04190019" w:tentative="1">
+      <w:start w:val="1"/>
+      <w:numFmt w:val="lowerLetter"/>
+      <w:lvlText w:val="%5."/>
+      <w:lvlJc w:val="left"/>
+      <w:pPr>
+        <w:ind w:left="4309" w:hanging="360"/>
+      </w:pPr>
+    </w:lvl>
+    <w:lvl w:ilvl="5" w:tplc="0419001B" w:tentative="1">
+      <w:start w:val="1"/>
+      <w:numFmt w:val="lowerRoman"/>
+      <w:lvlText w:val="%6."/>
+      <w:lvlJc w:val="right"/>
+      <w:pPr>
+        <w:ind w:left="5029" w:hanging="180"/>
+      </w:pPr>
+    </w:lvl>
+    <w:lvl w:ilvl="6" w:tplc="0419000F" w:tentative="1">
+      <w:start w:val="1"/>
+      <w:numFmt w:val="decimal"/>
+      <w:lvlText w:val="%7."/>
+      <w:lvlJc w:val="left"/>
+      <w:pPr>
+        <w:ind w:left="5749" w:hanging="360"/>
+      </w:pPr>
+    </w:lvl>
+    <w:lvl w:ilvl="7" w:tplc="04190019" w:tentative="1">
+      <w:start w:val="1"/>
+      <w:numFmt w:val="lowerLetter"/>
+      <w:lvlText w:val="%8."/>
+      <w:lvlJc w:val="left"/>
+      <w:pPr>
+        <w:ind w:left="6469" w:hanging="360"/>
+      </w:pPr>
+    </w:lvl>
+    <w:lvl w:ilvl="8" w:tplc="0419001B" w:tentative="1">
+      <w:start w:val="1"/>
+      <w:numFmt w:val="lowerRoman"/>
+      <w:lvlText w:val="%9."/>
+      <w:lvlJc w:val="right"/>
+      <w:pPr>
+        <w:ind w:left="7189" w:hanging="180"/>
+      </w:pPr>
+    </w:lvl>
+  </w:abstractNum>
+  <w:abstractNum w:abstractNumId="30" w15:restartNumberingAfterBreak="0">
     <w:nsid w:val="577F69CE"/>
     <w:multiLevelType w:val="hybridMultilevel"/>
     <w:tmpl w:val="1E7A78D2"/>
     <w:numStyleLink w:val="ImportedStyle2"/>
   </w:abstractNum>
-  <w:abstractNum w:abstractNumId="30" w15:restartNumberingAfterBreak="0">
+  <w:abstractNum w:abstractNumId="31" w15:restartNumberingAfterBreak="0">
     <w:nsid w:val="585050DA"/>
     <w:multiLevelType w:val="hybridMultilevel"/>
     <w:tmpl w:val="F1448534"/>
@@ -7927,7 +10272,7 @@
       </w:rPr>
     </w:lvl>
   </w:abstractNum>
-  <w:abstractNum w:abstractNumId="31" w15:restartNumberingAfterBreak="0">
+  <w:abstractNum w:abstractNumId="32" w15:restartNumberingAfterBreak="0">
     <w:nsid w:val="590A2326"/>
     <w:multiLevelType w:val="hybridMultilevel"/>
     <w:tmpl w:val="5AF4C59A"/>
@@ -8040,7 +10385,7 @@
       </w:rPr>
     </w:lvl>
   </w:abstractNum>
-  <w:abstractNum w:abstractNumId="32" w15:restartNumberingAfterBreak="0">
+  <w:abstractNum w:abstractNumId="33" w15:restartNumberingAfterBreak="0">
     <w:nsid w:val="5C487A33"/>
     <w:multiLevelType w:val="hybridMultilevel"/>
     <w:tmpl w:val="9A8A4FA0"/>
@@ -8271,7 +10616,7 @@
       </w:rPr>
     </w:lvl>
   </w:abstractNum>
-  <w:abstractNum w:abstractNumId="33" w15:restartNumberingAfterBreak="0">
+  <w:abstractNum w:abstractNumId="34" w15:restartNumberingAfterBreak="0">
     <w:nsid w:val="5E762126"/>
     <w:multiLevelType w:val="hybridMultilevel"/>
     <w:tmpl w:val="C3C6F75E"/>
@@ -8384,7 +10729,7 @@
       </w:rPr>
     </w:lvl>
   </w:abstractNum>
-  <w:abstractNum w:abstractNumId="34" w15:restartNumberingAfterBreak="0">
+  <w:abstractNum w:abstractNumId="35" w15:restartNumberingAfterBreak="0">
     <w:nsid w:val="627A1E27"/>
     <w:multiLevelType w:val="hybridMultilevel"/>
     <w:tmpl w:val="F0547C90"/>
@@ -8497,7 +10842,7 @@
       </w:rPr>
     </w:lvl>
   </w:abstractNum>
-  <w:abstractNum w:abstractNumId="35" w15:restartNumberingAfterBreak="0">
+  <w:abstractNum w:abstractNumId="36" w15:restartNumberingAfterBreak="0">
     <w:nsid w:val="6D9C5588"/>
     <w:multiLevelType w:val="hybridMultilevel"/>
     <w:tmpl w:val="15CCB27A"/>
@@ -8599,7 +10944,7 @@
       </w:pPr>
     </w:lvl>
   </w:abstractNum>
-  <w:abstractNum w:abstractNumId="36" w15:restartNumberingAfterBreak="0">
+  <w:abstractNum w:abstractNumId="37" w15:restartNumberingAfterBreak="0">
     <w:nsid w:val="6F265F34"/>
     <w:multiLevelType w:val="hybridMultilevel"/>
     <w:tmpl w:val="4CA6CFF8"/>
@@ -8712,7 +11057,7 @@
       </w:rPr>
     </w:lvl>
   </w:abstractNum>
-  <w:abstractNum w:abstractNumId="37" w15:restartNumberingAfterBreak="0">
+  <w:abstractNum w:abstractNumId="38" w15:restartNumberingAfterBreak="0">
     <w:nsid w:val="735D779C"/>
     <w:multiLevelType w:val="hybridMultilevel"/>
     <w:tmpl w:val="B5B0AC70"/>
@@ -8798,7 +11143,7 @@
       </w:pPr>
     </w:lvl>
   </w:abstractNum>
-  <w:abstractNum w:abstractNumId="38" w15:restartNumberingAfterBreak="0">
+  <w:abstractNum w:abstractNumId="39" w15:restartNumberingAfterBreak="0">
     <w:nsid w:val="739A3BC6"/>
     <w:multiLevelType w:val="hybridMultilevel"/>
     <w:tmpl w:val="65A2882A"/>
@@ -8887,7 +11232,7 @@
       </w:pPr>
     </w:lvl>
   </w:abstractNum>
-  <w:abstractNum w:abstractNumId="39" w15:restartNumberingAfterBreak="0">
+  <w:abstractNum w:abstractNumId="40" w15:restartNumberingAfterBreak="0">
     <w:nsid w:val="78CF7287"/>
     <w:multiLevelType w:val="hybridMultilevel"/>
     <w:tmpl w:val="4050929A"/>
@@ -8976,7 +11321,7 @@
       </w:pPr>
     </w:lvl>
   </w:abstractNum>
-  <w:abstractNum w:abstractNumId="40" w15:restartNumberingAfterBreak="0">
+  <w:abstractNum w:abstractNumId="41" w15:restartNumberingAfterBreak="0">
     <w:nsid w:val="7B8C7117"/>
     <w:multiLevelType w:val="hybridMultilevel"/>
     <w:tmpl w:val="B0A65884"/>
@@ -9072,7 +11417,7 @@
     <w:abstractNumId w:val="12"/>
   </w:num>
   <w:num w:numId="4">
-    <w:abstractNumId w:val="34"/>
+    <w:abstractNumId w:val="35"/>
   </w:num>
   <w:num w:numId="5">
     <w:abstractNumId w:val="23"/>
@@ -9081,7 +11426,7 @@
     <w:abstractNumId w:val="13"/>
   </w:num>
   <w:num w:numId="7">
-    <w:abstractNumId w:val="39"/>
+    <w:abstractNumId w:val="40"/>
   </w:num>
   <w:num w:numId="8">
     <w:abstractNumId w:val="8"/>
@@ -9093,7 +11438,7 @@
     <w:abstractNumId w:val="0"/>
   </w:num>
   <w:num w:numId="11">
-    <w:abstractNumId w:val="30"/>
+    <w:abstractNumId w:val="31"/>
   </w:num>
   <w:num w:numId="12">
     <w:abstractNumId w:val="26"/>
@@ -9123,7 +11468,7 @@
     <w:abstractNumId w:val="15"/>
   </w:num>
   <w:num w:numId="21">
-    <w:abstractNumId w:val="32"/>
+    <w:abstractNumId w:val="33"/>
   </w:num>
   <w:num w:numId="22">
     <w:abstractNumId w:val="11"/>
@@ -9138,7 +11483,7 @@
     <w:abstractNumId w:val="28"/>
   </w:num>
   <w:num w:numId="26">
-    <w:abstractNumId w:val="29"/>
+    <w:abstractNumId w:val="30"/>
   </w:num>
   <w:num w:numId="27">
     <w:abstractNumId w:val="25"/>
@@ -9153,13 +11498,13 @@
     <w:abstractNumId w:val="21"/>
   </w:num>
   <w:num w:numId="30">
-    <w:abstractNumId w:val="33"/>
+    <w:abstractNumId w:val="34"/>
   </w:num>
   <w:num w:numId="31">
     <w:abstractNumId w:val="1"/>
   </w:num>
   <w:num w:numId="32">
-    <w:abstractNumId w:val="31"/>
+    <w:abstractNumId w:val="32"/>
   </w:num>
   <w:num w:numId="33">
     <w:abstractNumId w:val="6"/>
@@ -9171,25 +11516,28 @@
     <w:abstractNumId w:val="10"/>
   </w:num>
   <w:num w:numId="36">
-    <w:abstractNumId w:val="35"/>
+    <w:abstractNumId w:val="36"/>
   </w:num>
   <w:num w:numId="37">
     <w:abstractNumId w:val="17"/>
   </w:num>
   <w:num w:numId="38">
-    <w:abstractNumId w:val="36"/>
+    <w:abstractNumId w:val="37"/>
   </w:num>
   <w:num w:numId="39">
     <w:abstractNumId w:val="27"/>
   </w:num>
   <w:num w:numId="40">
-    <w:abstractNumId w:val="37"/>
+    <w:abstractNumId w:val="38"/>
   </w:num>
   <w:num w:numId="41">
-    <w:abstractNumId w:val="38"/>
+    <w:abstractNumId w:val="39"/>
   </w:num>
   <w:num w:numId="42">
-    <w:abstractNumId w:val="40"/>
+    <w:abstractNumId w:val="41"/>
+  </w:num>
+  <w:num w:numId="43">
+    <w:abstractNumId w:val="29"/>
   </w:num>
 </w:numbering>
 </file>
@@ -10326,6 +12674,564 @@
 </w:styles>
 </file>
 
+<file path=word/glossary/document.xml><?xml version="1.0" encoding="utf-8"?>
+<w:glossaryDocument xmlns:wpc="http://schemas.microsoft.com/office/word/2010/wordprocessingCanvas" xmlns:cx="http://schemas.microsoft.com/office/drawing/2014/chartex" xmlns:cx1="http://schemas.microsoft.com/office/drawing/2015/9/8/chartex" xmlns:mc="http://schemas.openxmlformats.org/markup-compatibility/2006" xmlns:o="urn:schemas-microsoft-com:office:office" xmlns:r="http://schemas.openxmlformats.org/officeDocument/2006/relationships" xmlns:m="http://schemas.openxmlformats.org/officeDocument/2006/math" xmlns:v="urn:schemas-microsoft-com:vml" xmlns:wp14="http://schemas.microsoft.com/office/word/2010/wordprocessingDrawing" xmlns:wp="http://schemas.openxmlformats.org/drawingml/2006/wordprocessingDrawing" xmlns:w10="urn:schemas-microsoft-com:office:word" xmlns:w="http://schemas.openxmlformats.org/wordprocessingml/2006/main" xmlns:w14="http://schemas.microsoft.com/office/word/2010/wordml" xmlns:w15="http://schemas.microsoft.com/office/word/2012/wordml" xmlns:w16se="http://schemas.microsoft.com/office/word/2015/wordml/symex" xmlns:wpg="http://schemas.microsoft.com/office/word/2010/wordprocessingGroup" xmlns:wpi="http://schemas.microsoft.com/office/word/2010/wordprocessingInk" xmlns:wne="http://schemas.microsoft.com/office/word/2006/wordml" xmlns:wps="http://schemas.microsoft.com/office/word/2010/wordprocessingShape" mc:Ignorable="w14 w15 w16se wp14"/>
+</file>
+
+<file path=word/glossary/fontTable.xml><?xml version="1.0" encoding="utf-8"?>
+<w:fonts xmlns:mc="http://schemas.openxmlformats.org/markup-compatibility/2006" xmlns:r="http://schemas.openxmlformats.org/officeDocument/2006/relationships" xmlns:w="http://schemas.openxmlformats.org/wordprocessingml/2006/main" xmlns:w14="http://schemas.microsoft.com/office/word/2010/wordml" xmlns:w15="http://schemas.microsoft.com/office/word/2012/wordml" xmlns:w16se="http://schemas.microsoft.com/office/word/2015/wordml/symex" mc:Ignorable="w14 w15 w16se">
+  <w:font w:name="Symbol">
+    <w:panose1 w:val="05050102010706020507"/>
+    <w:charset w:val="02"/>
+    <w:family w:val="roman"/>
+    <w:pitch w:val="variable"/>
+    <w:sig w:usb0="00000000" w:usb1="10000000" w:usb2="00000000" w:usb3="00000000" w:csb0="80000000" w:csb1="00000000"/>
+  </w:font>
+  <w:font w:name="Times New Roman">
+    <w:panose1 w:val="02020603050405020304"/>
+    <w:charset w:val="CC"/>
+    <w:family w:val="roman"/>
+    <w:pitch w:val="variable"/>
+    <w:sig w:usb0="E0002EFF" w:usb1="C000785B" w:usb2="00000009" w:usb3="00000000" w:csb0="000001FF" w:csb1="00000000"/>
+  </w:font>
+  <w:font w:name="Courier New">
+    <w:panose1 w:val="02070309020205020404"/>
+    <w:charset w:val="CC"/>
+    <w:family w:val="modern"/>
+    <w:pitch w:val="fixed"/>
+    <w:sig w:usb0="E0002EFF" w:usb1="C0007843" w:usb2="00000009" w:usb3="00000000" w:csb0="000001FF" w:csb1="00000000"/>
+  </w:font>
+  <w:font w:name="Wingdings">
+    <w:panose1 w:val="05000000000000000000"/>
+    <w:charset w:val="02"/>
+    <w:family w:val="auto"/>
+    <w:pitch w:val="variable"/>
+    <w:sig w:usb0="00000000" w:usb1="10000000" w:usb2="00000000" w:usb3="00000000" w:csb0="80000000" w:csb1="00000000"/>
+  </w:font>
+  <w:font w:name="Arial Unicode MS">
+    <w:panose1 w:val="020B0604020202020204"/>
+    <w:charset w:val="80"/>
+    <w:family w:val="swiss"/>
+    <w:pitch w:val="variable"/>
+    <w:sig w:usb0="F7FFAFFF" w:usb1="E9DFFFFF" w:usb2="0000003F" w:usb3="00000000" w:csb0="003F01FF" w:csb1="00000000"/>
+  </w:font>
+  <w:font w:name="Calibri">
+    <w:panose1 w:val="020F0502020204030204"/>
+    <w:charset w:val="CC"/>
+    <w:family w:val="swiss"/>
+    <w:pitch w:val="variable"/>
+    <w:sig w:usb0="E4002EFF" w:usb1="C000247B" w:usb2="00000009" w:usb3="00000000" w:csb0="000001FF" w:csb1="00000000"/>
+  </w:font>
+  <w:font w:name="Cambria">
+    <w:panose1 w:val="02040503050406030204"/>
+    <w:charset w:val="CC"/>
+    <w:family w:val="roman"/>
+    <w:pitch w:val="variable"/>
+    <w:sig w:usb0="E00006FF" w:usb1="420024FF" w:usb2="02000000" w:usb3="00000000" w:csb0="0000019F" w:csb1="00000000"/>
+  </w:font>
+  <w:font w:name="Tahoma">
+    <w:panose1 w:val="020B0604030504040204"/>
+    <w:charset w:val="CC"/>
+    <w:family w:val="swiss"/>
+    <w:pitch w:val="variable"/>
+    <w:sig w:usb0="E1002EFF" w:usb1="C000605B" w:usb2="00000029" w:usb3="00000000" w:csb0="000101FF" w:csb1="00000000"/>
+  </w:font>
+  <w:font w:name="Cambria Math">
+    <w:panose1 w:val="02040503050406030204"/>
+    <w:charset w:val="CC"/>
+    <w:family w:val="roman"/>
+    <w:pitch w:val="variable"/>
+    <w:sig w:usb0="E00006FF" w:usb1="420024FF" w:usb2="02000000" w:usb3="00000000" w:csb0="0000019F" w:csb1="00000000"/>
+  </w:font>
+  <w:font w:name="Calibri Light">
+    <w:panose1 w:val="020F0302020204030204"/>
+    <w:charset w:val="CC"/>
+    <w:family w:val="swiss"/>
+    <w:pitch w:val="variable"/>
+    <w:sig w:usb0="A0002AEF" w:usb1="4000207B" w:usb2="00000000" w:usb3="00000000" w:csb0="000001FF" w:csb1="00000000"/>
+  </w:font>
+</w:fonts>
+</file>
+
+<file path=word/glossary/settings.xml><?xml version="1.0" encoding="utf-8"?>
+<w:settings xmlns:mc="http://schemas.openxmlformats.org/markup-compatibility/2006" xmlns:o="urn:schemas-microsoft-com:office:office" xmlns:r="http://schemas.openxmlformats.org/officeDocument/2006/relationships" xmlns:m="http://schemas.openxmlformats.org/officeDocument/2006/math" xmlns:v="urn:schemas-microsoft-com:vml" xmlns:w10="urn:schemas-microsoft-com:office:word" xmlns:w="http://schemas.openxmlformats.org/wordprocessingml/2006/main" xmlns:w14="http://schemas.microsoft.com/office/word/2010/wordml" xmlns:w15="http://schemas.microsoft.com/office/word/2012/wordml" xmlns:w16se="http://schemas.microsoft.com/office/word/2015/wordml/symex" xmlns:sl="http://schemas.openxmlformats.org/schemaLibrary/2006/main" mc:Ignorable="w14 w15 w16se">
+  <w:view w:val="normal"/>
+  <w:defaultTabStop w:val="708"/>
+  <w:characterSpacingControl w:val="doNotCompress"/>
+  <w:compat>
+    <w:useFELayout/>
+    <w:compatSetting w:name="compatibilityMode" w:uri="http://schemas.microsoft.com/office/word" w:val="15"/>
+    <w:compatSetting w:name="overrideTableStyleFontSizeAndJustification" w:uri="http://schemas.microsoft.com/office/word" w:val="1"/>
+    <w:compatSetting w:name="enableOpenTypeFeatures" w:uri="http://schemas.microsoft.com/office/word" w:val="1"/>
+    <w:compatSetting w:name="doNotFlipMirrorIndents" w:uri="http://schemas.microsoft.com/office/word" w:val="1"/>
+    <w:compatSetting w:name="differentiateMultirowTableHeaders" w:uri="http://schemas.microsoft.com/office/word" w:val="1"/>
+  </w:compat>
+  <w:rsids>
+    <w:rsidRoot w:val="00104D4E"/>
+    <w:rsid w:val="00104D4E"/>
+  </w:rsids>
+  <m:mathPr>
+    <m:mathFont m:val="Cambria Math"/>
+    <m:brkBin m:val="before"/>
+    <m:brkBinSub m:val="--"/>
+    <m:smallFrac m:val="0"/>
+    <m:dispDef/>
+    <m:lMargin m:val="0"/>
+    <m:rMargin m:val="0"/>
+    <m:defJc m:val="centerGroup"/>
+    <m:wrapIndent m:val="1440"/>
+    <m:intLim m:val="subSup"/>
+    <m:naryLim m:val="undOvr"/>
+  </m:mathPr>
+  <w:themeFontLang w:val="ru-RU"/>
+  <w:clrSchemeMapping w:bg1="light1" w:t1="dark1" w:bg2="light2" w:t2="dark2" w:accent1="accent1" w:accent2="accent2" w:accent3="accent3" w:accent4="accent4" w:accent5="accent5" w:accent6="accent6" w:hyperlink="hyperlink" w:followedHyperlink="followedHyperlink"/>
+  <w:decimalSymbol w:val=","/>
+  <w:listSeparator w:val=";"/>
+  <w15:chartTrackingRefBased/>
+</w:settings>
+</file>
+
+<file path=word/glossary/styles.xml><?xml version="1.0" encoding="utf-8"?>
+<w:styles xmlns:mc="http://schemas.openxmlformats.org/markup-compatibility/2006" xmlns:r="http://schemas.openxmlformats.org/officeDocument/2006/relationships" xmlns:w="http://schemas.openxmlformats.org/wordprocessingml/2006/main" xmlns:w14="http://schemas.microsoft.com/office/word/2010/wordml" xmlns:w15="http://schemas.microsoft.com/office/word/2012/wordml" xmlns:w16se="http://schemas.microsoft.com/office/word/2015/wordml/symex" mc:Ignorable="w14 w15 w16se">
+  <w:docDefaults>
+    <w:rPrDefault>
+      <w:rPr>
+        <w:rFonts w:asciiTheme="minorHAnsi" w:eastAsiaTheme="minorEastAsia" w:hAnsiTheme="minorHAnsi" w:cstheme="minorBidi"/>
+        <w:sz w:val="22"/>
+        <w:szCs w:val="22"/>
+        <w:lang w:val="ru-RU" w:eastAsia="ru-RU" w:bidi="ar-SA"/>
+      </w:rPr>
+    </w:rPrDefault>
+    <w:pPrDefault>
+      <w:pPr>
+        <w:spacing w:after="160" w:line="259" w:lineRule="auto"/>
+      </w:pPr>
+    </w:pPrDefault>
+  </w:docDefaults>
+  <w:latentStyles w:defLockedState="0" w:defUIPriority="99" w:defSemiHidden="0" w:defUnhideWhenUsed="0" w:defQFormat="0" w:count="371">
+    <w:lsdException w:name="Normal" w:uiPriority="0" w:qFormat="1"/>
+    <w:lsdException w:name="heading 1" w:uiPriority="9" w:qFormat="1"/>
+    <w:lsdException w:name="heading 2" w:semiHidden="1" w:uiPriority="9" w:unhideWhenUsed="1" w:qFormat="1"/>
+    <w:lsdException w:name="heading 3" w:semiHidden="1" w:uiPriority="9" w:unhideWhenUsed="1" w:qFormat="1"/>
+    <w:lsdException w:name="heading 4" w:semiHidden="1" w:uiPriority="9" w:unhideWhenUsed="1" w:qFormat="1"/>
+    <w:lsdException w:name="heading 5" w:semiHidden="1" w:uiPriority="9" w:unhideWhenUsed="1" w:qFormat="1"/>
+    <w:lsdException w:name="heading 6" w:semiHidden="1" w:uiPriority="9" w:unhideWhenUsed="1" w:qFormat="1"/>
+    <w:lsdException w:name="heading 7" w:semiHidden="1" w:uiPriority="9" w:unhideWhenUsed="1" w:qFormat="1"/>
+    <w:lsdException w:name="heading 8" w:semiHidden="1" w:uiPriority="9" w:unhideWhenUsed="1" w:qFormat="1"/>
+    <w:lsdException w:name="heading 9" w:semiHidden="1" w:uiPriority="9" w:unhideWhenUsed="1" w:qFormat="1"/>
+    <w:lsdException w:name="index 1" w:semiHidden="1" w:unhideWhenUsed="1"/>
+    <w:lsdException w:name="index 2" w:semiHidden="1" w:unhideWhenUsed="1"/>
+    <w:lsdException w:name="index 3" w:semiHidden="1" w:unhideWhenUsed="1"/>
+    <w:lsdException w:name="index 4" w:semiHidden="1" w:unhideWhenUsed="1"/>
+    <w:lsdException w:name="index 5" w:semiHidden="1" w:unhideWhenUsed="1"/>
+    <w:lsdException w:name="index 6" w:semiHidden="1" w:unhideWhenUsed="1"/>
+    <w:lsdException w:name="index 7" w:semiHidden="1" w:unhideWhenUsed="1"/>
+    <w:lsdException w:name="index 8" w:semiHidden="1" w:unhideWhenUsed="1"/>
+    <w:lsdException w:name="index 9" w:semiHidden="1" w:unhideWhenUsed="1"/>
+    <w:lsdException w:name="toc 1" w:semiHidden="1" w:uiPriority="39" w:unhideWhenUsed="1"/>
+    <w:lsdException w:name="toc 2" w:semiHidden="1" w:uiPriority="39" w:unhideWhenUsed="1"/>
+    <w:lsdException w:name="toc 3" w:semiHidden="1" w:uiPriority="39" w:unhideWhenUsed="1"/>
+    <w:lsdException w:name="toc 4" w:semiHidden="1" w:uiPriority="39" w:unhideWhenUsed="1"/>
+    <w:lsdException w:name="toc 5" w:semiHidden="1" w:uiPriority="39" w:unhideWhenUsed="1"/>
+    <w:lsdException w:name="toc 6" w:semiHidden="1" w:uiPriority="39" w:unhideWhenUsed="1"/>
+    <w:lsdException w:name="toc 7" w:semiHidden="1" w:uiPriority="39" w:unhideWhenUsed="1"/>
+    <w:lsdException w:name="toc 8" w:semiHidden="1" w:uiPriority="39" w:unhideWhenUsed="1"/>
+    <w:lsdException w:name="toc 9" w:semiHidden="1" w:uiPriority="39" w:unhideWhenUsed="1"/>
+    <w:lsdException w:name="Normal Indent" w:semiHidden="1" w:unhideWhenUsed="1"/>
+    <w:lsdException w:name="footnote text" w:semiHidden="1" w:unhideWhenUsed="1"/>
+    <w:lsdException w:name="annotation text" w:semiHidden="1" w:unhideWhenUsed="1"/>
+    <w:lsdException w:name="header" w:semiHidden="1" w:unhideWhenUsed="1"/>
+    <w:lsdException w:name="footer" w:semiHidden="1" w:unhideWhenUsed="1"/>
+    <w:lsdException w:name="index heading" w:semiHidden="1" w:unhideWhenUsed="1"/>
+    <w:lsdException w:name="caption" w:semiHidden="1" w:uiPriority="35" w:unhideWhenUsed="1" w:qFormat="1"/>
+    <w:lsdException w:name="table of figures" w:semiHidden="1" w:unhideWhenUsed="1"/>
+    <w:lsdException w:name="envelope address" w:semiHidden="1" w:unhideWhenUsed="1"/>
+    <w:lsdException w:name="envelope return" w:semiHidden="1" w:unhideWhenUsed="1"/>
+    <w:lsdException w:name="footnote reference" w:semiHidden="1" w:unhideWhenUsed="1"/>
+    <w:lsdException w:name="annotation reference" w:semiHidden="1" w:unhideWhenUsed="1"/>
+    <w:lsdException w:name="line number" w:semiHidden="1" w:unhideWhenUsed="1"/>
+    <w:lsdException w:name="page number" w:semiHidden="1" w:unhideWhenUsed="1"/>
+    <w:lsdException w:name="endnote reference" w:semiHidden="1" w:unhideWhenUsed="1"/>
+    <w:lsdException w:name="endnote text" w:semiHidden="1" w:unhideWhenUsed="1"/>
+    <w:lsdException w:name="table of authorities" w:semiHidden="1" w:unhideWhenUsed="1"/>
+    <w:lsdException w:name="macro" w:semiHidden="1" w:unhideWhenUsed="1"/>
+    <w:lsdException w:name="toa heading" w:semiHidden="1" w:unhideWhenUsed="1"/>
+    <w:lsdException w:name="List" w:semiHidden="1" w:unhideWhenUsed="1"/>
+    <w:lsdException w:name="List Bullet" w:semiHidden="1" w:unhideWhenUsed="1"/>
+    <w:lsdException w:name="List Number" w:semiHidden="1" w:unhideWhenUsed="1"/>
+    <w:lsdException w:name="List 2" w:semiHidden="1" w:unhideWhenUsed="1"/>
+    <w:lsdException w:name="List 3" w:semiHidden="1" w:unhideWhenUsed="1"/>
+    <w:lsdException w:name="List 4" w:semiHidden="1" w:unhideWhenUsed="1"/>
+    <w:lsdException w:name="List 5" w:semiHidden="1" w:unhideWhenUsed="1"/>
+    <w:lsdException w:name="List Bullet 2" w:semiHidden="1" w:unhideWhenUsed="1"/>
+    <w:lsdException w:name="List Bullet 3" w:semiHidden="1" w:unhideWhenUsed="1"/>
+    <w:lsdException w:name="List Bullet 4" w:semiHidden="1" w:unhideWhenUsed="1"/>
+    <w:lsdException w:name="List Bullet 5" w:semiHidden="1" w:unhideWhenUsed="1"/>
+    <w:lsdException w:name="List Number 2" w:semiHidden="1" w:unhideWhenUsed="1"/>
+    <w:lsdException w:name="List Number 3" w:semiHidden="1" w:unhideWhenUsed="1"/>
+    <w:lsdException w:name="List Number 4" w:semiHidden="1" w:unhideWhenUsed="1"/>
+    <w:lsdException w:name="List Number 5" w:semiHidden="1" w:unhideWhenUsed="1"/>
+    <w:lsdException w:name="Title" w:uiPriority="10" w:qFormat="1"/>
+    <w:lsdException w:name="Closing" w:semiHidden="1" w:unhideWhenUsed="1"/>
+    <w:lsdException w:name="Signature" w:semiHidden="1" w:unhideWhenUsed="1"/>
+    <w:lsdException w:name="Default Paragraph Font" w:semiHidden="1" w:uiPriority="1" w:unhideWhenUsed="1"/>
+    <w:lsdException w:name="Body Text" w:semiHidden="1" w:unhideWhenUsed="1"/>
+    <w:lsdException w:name="Body Text Indent" w:semiHidden="1" w:unhideWhenUsed="1"/>
+    <w:lsdException w:name="List Continue" w:semiHidden="1" w:unhideWhenUsed="1"/>
+    <w:lsdException w:name="List Continue 2" w:semiHidden="1" w:unhideWhenUsed="1"/>
+    <w:lsdException w:name="List Continue 3" w:semiHidden="1" w:unhideWhenUsed="1"/>
+    <w:lsdException w:name="List Continue 4" w:semiHidden="1" w:unhideWhenUsed="1"/>
+    <w:lsdException w:name="List Continue 5" w:semiHidden="1" w:unhideWhenUsed="1"/>
+    <w:lsdException w:name="Message Header" w:semiHidden="1" w:unhideWhenUsed="1"/>
+    <w:lsdException w:name="Subtitle" w:uiPriority="11" w:qFormat="1"/>
+    <w:lsdException w:name="Salutation" w:semiHidden="1" w:unhideWhenUsed="1"/>
+    <w:lsdException w:name="Date" w:semiHidden="1" w:unhideWhenUsed="1"/>
+    <w:lsdException w:name="Body Text First Indent" w:semiHidden="1" w:unhideWhenUsed="1"/>
+    <w:lsdException w:name="Body Text First Indent 2" w:semiHidden="1" w:unhideWhenUsed="1"/>
+    <w:lsdException w:name="Note Heading" w:semiHidden="1" w:unhideWhenUsed="1"/>
+    <w:lsdException w:name="Body Text 2" w:semiHidden="1" w:unhideWhenUsed="1"/>
+    <w:lsdException w:name="Body Text 3" w:semiHidden="1" w:unhideWhenUsed="1"/>
+    <w:lsdException w:name="Body Text Indent 2" w:semiHidden="1" w:unhideWhenUsed="1"/>
+    <w:lsdException w:name="Body Text Indent 3" w:semiHidden="1" w:unhideWhenUsed="1"/>
+    <w:lsdException w:name="Block Text" w:semiHidden="1" w:unhideWhenUsed="1"/>
+    <w:lsdException w:name="Hyperlink" w:semiHidden="1" w:unhideWhenUsed="1"/>
+    <w:lsdException w:name="FollowedHyperlink" w:semiHidden="1" w:unhideWhenUsed="1"/>
+    <w:lsdException w:name="Strong" w:uiPriority="22" w:qFormat="1"/>
+    <w:lsdException w:name="Emphasis" w:uiPriority="20" w:qFormat="1"/>
+    <w:lsdException w:name="Document Map" w:semiHidden="1" w:unhideWhenUsed="1"/>
+    <w:lsdException w:name="Plain Text" w:semiHidden="1" w:unhideWhenUsed="1"/>
+    <w:lsdException w:name="E-mail Signature" w:semiHidden="1" w:unhideWhenUsed="1"/>
+    <w:lsdException w:name="HTML Top of Form" w:semiHidden="1" w:unhideWhenUsed="1"/>
+    <w:lsdException w:name="HTML Bottom of Form" w:semiHidden="1" w:unhideWhenUsed="1"/>
+    <w:lsdException w:name="Normal (Web)" w:semiHidden="1" w:unhideWhenUsed="1"/>
+    <w:lsdException w:name="HTML Acronym" w:semiHidden="1" w:unhideWhenUsed="1"/>
+    <w:lsdException w:name="HTML Address" w:semiHidden="1" w:unhideWhenUsed="1"/>
+    <w:lsdException w:name="HTML Cite" w:semiHidden="1" w:unhideWhenUsed="1"/>
+    <w:lsdException w:name="HTML Code" w:semiHidden="1" w:unhideWhenUsed="1"/>
+    <w:lsdException w:name="HTML Definition" w:semiHidden="1" w:unhideWhenUsed="1"/>
+    <w:lsdException w:name="HTML Keyboard" w:semiHidden="1" w:unhideWhenUsed="1"/>
+    <w:lsdException w:name="HTML Preformatted" w:semiHidden="1" w:unhideWhenUsed="1"/>
+    <w:lsdException w:name="HTML Sample" w:semiHidden="1" w:unhideWhenUsed="1"/>
+    <w:lsdException w:name="HTML Typewriter" w:semiHidden="1" w:unhideWhenUsed="1"/>
+    <w:lsdException w:name="HTML Variable" w:semiHidden="1" w:unhideWhenUsed="1"/>
+    <w:lsdException w:name="Normal Table" w:semiHidden="1" w:unhideWhenUsed="1"/>
+    <w:lsdException w:name="annotation subject" w:semiHidden="1" w:unhideWhenUsed="1"/>
+    <w:lsdException w:name="No List" w:semiHidden="1" w:unhideWhenUsed="1"/>
+    <w:lsdException w:name="Outline List 1" w:semiHidden="1" w:unhideWhenUsed="1"/>
+    <w:lsdException w:name="Outline List 2" w:semiHidden="1" w:unhideWhenUsed="1"/>
+    <w:lsdException w:name="Outline List 3" w:semiHidden="1" w:unhideWhenUsed="1"/>
+    <w:lsdException w:name="Table Simple 1" w:semiHidden="1" w:unhideWhenUsed="1"/>
+    <w:lsdException w:name="Table Simple 2" w:semiHidden="1" w:unhideWhenUsed="1"/>
+    <w:lsdException w:name="Table Simple 3" w:semiHidden="1" w:unhideWhenUsed="1"/>
+    <w:lsdException w:name="Table Classic 1" w:semiHidden="1" w:unhideWhenUsed="1"/>
+    <w:lsdException w:name="Table Classic 2" w:semiHidden="1" w:unhideWhenUsed="1"/>
+    <w:lsdException w:name="Table Classic 3" w:semiHidden="1" w:unhideWhenUsed="1"/>
+    <w:lsdException w:name="Table Classic 4" w:semiHidden="1" w:unhideWhenUsed="1"/>
+    <w:lsdException w:name="Table Colorful 1" w:semiHidden="1" w:unhideWhenUsed="1"/>
+    <w:lsdException w:name="Table Colorful 2" w:semiHidden="1" w:unhideWhenUsed="1"/>
+    <w:lsdException w:name="Table Colorful 3" w:semiHidden="1" w:unhideWhenUsed="1"/>
+    <w:lsdException w:name="Table Columns 1" w:semiHidden="1" w:unhideWhenUsed="1"/>
+    <w:lsdException w:name="Table Columns 2" w:semiHidden="1" w:unhideWhenUsed="1"/>
+    <w:lsdException w:name="Table Columns 3" w:semiHidden="1" w:unhideWhenUsed="1"/>
+    <w:lsdException w:name="Table Columns 4" w:semiHidden="1" w:unhideWhenUsed="1"/>
+    <w:lsdException w:name="Table Columns 5" w:semiHidden="1" w:unhideWhenUsed="1"/>
+    <w:lsdException w:name="Table Grid 1" w:semiHidden="1" w:unhideWhenUsed="1"/>
+    <w:lsdException w:name="Table Grid 2" w:semiHidden="1" w:unhideWhenUsed="1"/>
+    <w:lsdException w:name="Table Grid 3" w:semiHidden="1" w:unhideWhenUsed="1"/>
+    <w:lsdException w:name="Table Grid 4" w:semiHidden="1" w:unhideWhenUsed="1"/>
+    <w:lsdException w:name="Table Grid 5" w:semiHidden="1" w:unhideWhenUsed="1"/>
+    <w:lsdException w:name="Table Grid 6" w:semiHidden="1" w:unhideWhenUsed="1"/>
+    <w:lsdException w:name="Table Grid 7" w:semiHidden="1" w:unhideWhenUsed="1"/>
+    <w:lsdException w:name="Table Grid 8" w:semiHidden="1" w:unhideWhenUsed="1"/>
+    <w:lsdException w:name="Table List 1" w:semiHidden="1" w:unhideWhenUsed="1"/>
+    <w:lsdException w:name="Table List 2" w:semiHidden="1" w:unhideWhenUsed="1"/>
+    <w:lsdException w:name="Table List 3" w:semiHidden="1" w:unhideWhenUsed="1"/>
+    <w:lsdException w:name="Table List 4" w:semiHidden="1" w:unhideWhenUsed="1"/>
+    <w:lsdException w:name="Table List 5" w:semiHidden="1" w:unhideWhenUsed="1"/>
+    <w:lsdException w:name="Table List 6" w:semiHidden="1" w:unhideWhenUsed="1"/>
+    <w:lsdException w:name="Table List 7" w:semiHidden="1" w:unhideWhenUsed="1"/>
+    <w:lsdException w:name="Table List 8" w:semiHidden="1" w:unhideWhenUsed="1"/>
+    <w:lsdException w:name="Table 3D effects 1" w:semiHidden="1" w:unhideWhenUsed="1"/>
+    <w:lsdException w:name="Table 3D effects 2" w:semiHidden="1" w:unhideWhenUsed="1"/>
+    <w:lsdException w:name="Table 3D effects 3" w:semiHidden="1" w:unhideWhenUsed="1"/>
+    <w:lsdException w:name="Table Contemporary" w:semiHidden="1" w:unhideWhenUsed="1"/>
+    <w:lsdException w:name="Table Elegant" w:semiHidden="1" w:unhideWhenUsed="1"/>
+    <w:lsdException w:name="Table Professional" w:semiHidden="1" w:unhideWhenUsed="1"/>
+    <w:lsdException w:name="Table Subtle 1" w:semiHidden="1" w:unhideWhenUsed="1"/>
+    <w:lsdException w:name="Table Subtle 2" w:semiHidden="1" w:unhideWhenUsed="1"/>
+    <w:lsdException w:name="Table Web 1" w:semiHidden="1" w:unhideWhenUsed="1"/>
+    <w:lsdException w:name="Table Web 2" w:semiHidden="1" w:unhideWhenUsed="1"/>
+    <w:lsdException w:name="Table Web 3" w:semiHidden="1" w:unhideWhenUsed="1"/>
+    <w:lsdException w:name="Balloon Text" w:semiHidden="1" w:unhideWhenUsed="1"/>
+    <w:lsdException w:name="Table Grid" w:uiPriority="39"/>
+    <w:lsdException w:name="Table Theme" w:semiHidden="1" w:unhideWhenUsed="1"/>
+    <w:lsdException w:name="Placeholder Text" w:semiHidden="1"/>
+    <w:lsdException w:name="No Spacing" w:uiPriority="1" w:qFormat="1"/>
+    <w:lsdException w:name="Light Shading" w:uiPriority="60"/>
+    <w:lsdException w:name="Light List" w:uiPriority="61"/>
+    <w:lsdException w:name="Light Grid" w:uiPriority="62"/>
+    <w:lsdException w:name="Medium Shading 1" w:uiPriority="63"/>
+    <w:lsdException w:name="Medium Shading 2" w:uiPriority="64"/>
+    <w:lsdException w:name="Medium List 1" w:uiPriority="65"/>
+    <w:lsdException w:name="Medium List 2" w:uiPriority="66"/>
+    <w:lsdException w:name="Medium Grid 1" w:uiPriority="67"/>
+    <w:lsdException w:name="Medium Grid 2" w:uiPriority="68"/>
+    <w:lsdException w:name="Medium Grid 3" w:uiPriority="69"/>
+    <w:lsdException w:name="Dark List" w:uiPriority="70"/>
+    <w:lsdException w:name="Colorful Shading" w:uiPriority="71"/>
+    <w:lsdException w:name="Colorful List" w:uiPriority="72"/>
+    <w:lsdException w:name="Colorful Grid" w:uiPriority="73"/>
+    <w:lsdException w:name="Light Shading Accent 1" w:uiPriority="60"/>
+    <w:lsdException w:name="Light List Accent 1" w:uiPriority="61"/>
+    <w:lsdException w:name="Light Grid Accent 1" w:uiPriority="62"/>
+    <w:lsdException w:name="Medium Shading 1 Accent 1" w:uiPriority="63"/>
+    <w:lsdException w:name="Medium Shading 2 Accent 1" w:uiPriority="64"/>
+    <w:lsdException w:name="Medium List 1 Accent 1" w:uiPriority="65"/>
+    <w:lsdException w:name="Revision" w:semiHidden="1"/>
+    <w:lsdException w:name="List Paragraph" w:uiPriority="34" w:qFormat="1"/>
+    <w:lsdException w:name="Quote" w:uiPriority="29" w:qFormat="1"/>
+    <w:lsdException w:name="Intense Quote" w:uiPriority="30" w:qFormat="1"/>
+    <w:lsdException w:name="Medium List 2 Accent 1" w:uiPriority="66"/>
+    <w:lsdException w:name="Medium Grid 1 Accent 1" w:uiPriority="67"/>
+    <w:lsdException w:name="Medium Grid 2 Accent 1" w:uiPriority="68"/>
+    <w:lsdException w:name="Medium Grid 3 Accent 1" w:uiPriority="69"/>
+    <w:lsdException w:name="Dark List Accent 1" w:uiPriority="70"/>
+    <w:lsdException w:name="Colorful Shading Accent 1" w:uiPriority="71"/>
+    <w:lsdException w:name="Colorful List Accent 1" w:uiPriority="72"/>
+    <w:lsdException w:name="Colorful Grid Accent 1" w:uiPriority="73"/>
+    <w:lsdException w:name="Light Shading Accent 2" w:uiPriority="60"/>
+    <w:lsdException w:name="Light List Accent 2" w:uiPriority="61"/>
+    <w:lsdException w:name="Light Grid Accent 2" w:uiPriority="62"/>
+    <w:lsdException w:name="Medium Shading 1 Accent 2" w:uiPriority="63"/>
+    <w:lsdException w:name="Medium Shading 2 Accent 2" w:uiPriority="64"/>
+    <w:lsdException w:name="Medium List 1 Accent 2" w:uiPriority="65"/>
+    <w:lsdException w:name="Medium List 2 Accent 2" w:uiPriority="66"/>
+    <w:lsdException w:name="Medium Grid 1 Accent 2" w:uiPriority="67"/>
+    <w:lsdException w:name="Medium Grid 2 Accent 2" w:uiPriority="68"/>
+    <w:lsdException w:name="Medium Grid 3 Accent 2" w:uiPriority="69"/>
+    <w:lsdException w:name="Dark List Accent 2" w:uiPriority="70"/>
+    <w:lsdException w:name="Colorful Shading Accent 2" w:uiPriority="71"/>
+    <w:lsdException w:name="Colorful List Accent 2" w:uiPriority="72"/>
+    <w:lsdException w:name="Colorful Grid Accent 2" w:uiPriority="73"/>
+    <w:lsdException w:name="Light Shading Accent 3" w:uiPriority="60"/>
+    <w:lsdException w:name="Light List Accent 3" w:uiPriority="61"/>
+    <w:lsdException w:name="Light Grid Accent 3" w:uiPriority="62"/>
+    <w:lsdException w:name="Medium Shading 1 Accent 3" w:uiPriority="63"/>
+    <w:lsdException w:name="Medium Shading 2 Accent 3" w:uiPriority="64"/>
+    <w:lsdException w:name="Medium List 1 Accent 3" w:uiPriority="65"/>
+    <w:lsdException w:name="Medium List 2 Accent 3" w:uiPriority="66"/>
+    <w:lsdException w:name="Medium Grid 1 Accent 3" w:uiPriority="67"/>
+    <w:lsdException w:name="Medium Grid 2 Accent 3" w:uiPriority="68"/>
+    <w:lsdException w:name="Medium Grid 3 Accent 3" w:uiPriority="69"/>
+    <w:lsdException w:name="Dark List Accent 3" w:uiPriority="70"/>
+    <w:lsdException w:name="Colorful Shading Accent 3" w:uiPriority="71"/>
+    <w:lsdException w:name="Colorful List Accent 3" w:uiPriority="72"/>
+    <w:lsdException w:name="Colorful Grid Accent 3" w:uiPriority="73"/>
+    <w:lsdException w:name="Light Shading Accent 4" w:uiPriority="60"/>
+    <w:lsdException w:name="Light List Accent 4" w:uiPriority="61"/>
+    <w:lsdException w:name="Light Grid Accent 4" w:uiPriority="62"/>
+    <w:lsdException w:name="Medium Shading 1 Accent 4" w:uiPriority="63"/>
+    <w:lsdException w:name="Medium Shading 2 Accent 4" w:uiPriority="64"/>
+    <w:lsdException w:name="Medium List 1 Accent 4" w:uiPriority="65"/>
+    <w:lsdException w:name="Medium List 2 Accent 4" w:uiPriority="66"/>
+    <w:lsdException w:name="Medium Grid 1 Accent 4" w:uiPriority="67"/>
+    <w:lsdException w:name="Medium Grid 2 Accent 4" w:uiPriority="68"/>
+    <w:lsdException w:name="Medium Grid 3 Accent 4" w:uiPriority="69"/>
+    <w:lsdException w:name="Dark List Accent 4" w:uiPriority="70"/>
+    <w:lsdException w:name="Colorful Shading Accent 4" w:uiPriority="71"/>
+    <w:lsdException w:name="Colorful List Accent 4" w:uiPriority="72"/>
+    <w:lsdException w:name="Colorful Grid Accent 4" w:uiPriority="73"/>
+    <w:lsdException w:name="Light Shading Accent 5" w:uiPriority="60"/>
+    <w:lsdException w:name="Light List Accent 5" w:uiPriority="61"/>
+    <w:lsdException w:name="Light Grid Accent 5" w:uiPriority="62"/>
+    <w:lsdException w:name="Medium Shading 1 Accent 5" w:uiPriority="63"/>
+    <w:lsdException w:name="Medium Shading 2 Accent 5" w:uiPriority="64"/>
+    <w:lsdException w:name="Medium List 1 Accent 5" w:uiPriority="65"/>
+    <w:lsdException w:name="Medium List 2 Accent 5" w:uiPriority="66"/>
+    <w:lsdException w:name="Medium Grid 1 Accent 5" w:uiPriority="67"/>
+    <w:lsdException w:name="Medium Grid 2 Accent 5" w:uiPriority="68"/>
+    <w:lsdException w:name="Medium Grid 3 Accent 5" w:uiPriority="69"/>
+    <w:lsdException w:name="Dark List Accent 5" w:uiPriority="70"/>
+    <w:lsdException w:name="Colorful Shading Accent 5" w:uiPriority="71"/>
+    <w:lsdException w:name="Colorful List Accent 5" w:uiPriority="72"/>
+    <w:lsdException w:name="Colorful Grid Accent 5" w:uiPriority="73"/>
+    <w:lsdException w:name="Light Shading Accent 6" w:uiPriority="60"/>
+    <w:lsdException w:name="Light List Accent 6" w:uiPriority="61"/>
+    <w:lsdException w:name="Light Grid Accent 6" w:uiPriority="62"/>
+    <w:lsdException w:name="Medium Shading 1 Accent 6" w:uiPriority="63"/>
+    <w:lsdException w:name="Medium Shading 2 Accent 6" w:uiPriority="64"/>
+    <w:lsdException w:name="Medium List 1 Accent 6" w:uiPriority="65"/>
+    <w:lsdException w:name="Medium List 2 Accent 6" w:uiPriority="66"/>
+    <w:lsdException w:name="Medium Grid 1 Accent 6" w:uiPriority="67"/>
+    <w:lsdException w:name="Medium Grid 2 Accent 6" w:uiPriority="68"/>
+    <w:lsdException w:name="Medium Grid 3 Accent 6" w:uiPriority="69"/>
+    <w:lsdException w:name="Dark List Accent 6" w:uiPriority="70"/>
+    <w:lsdException w:name="Colorful Shading Accent 6" w:uiPriority="71"/>
+    <w:lsdException w:name="Colorful List Accent 6" w:uiPriority="72"/>
+    <w:lsdException w:name="Colorful Grid Accent 6" w:uiPriority="73"/>
+    <w:lsdException w:name="Subtle Emphasis" w:uiPriority="19" w:qFormat="1"/>
+    <w:lsdException w:name="Intense Emphasis" w:uiPriority="21" w:qFormat="1"/>
+    <w:lsdException w:name="Subtle Reference" w:uiPriority="31" w:qFormat="1"/>
+    <w:lsdException w:name="Intense Reference" w:uiPriority="32" w:qFormat="1"/>
+    <w:lsdException w:name="Book Title" w:uiPriority="33" w:qFormat="1"/>
+    <w:lsdException w:name="Bibliography" w:semiHidden="1" w:uiPriority="37" w:unhideWhenUsed="1"/>
+    <w:lsdException w:name="TOC Heading" w:semiHidden="1" w:uiPriority="39" w:unhideWhenUsed="1" w:qFormat="1"/>
+    <w:lsdException w:name="Plain Table 1" w:uiPriority="41"/>
+    <w:lsdException w:name="Plain Table 2" w:uiPriority="42"/>
+    <w:lsdException w:name="Plain Table 3" w:uiPriority="43"/>
+    <w:lsdException w:name="Plain Table 4" w:uiPriority="44"/>
+    <w:lsdException w:name="Plain Table 5" w:uiPriority="45"/>
+    <w:lsdException w:name="Grid Table Light" w:uiPriority="40"/>
+    <w:lsdException w:name="Grid Table 1 Light" w:uiPriority="46"/>
+    <w:lsdException w:name="Grid Table 2" w:uiPriority="47"/>
+    <w:lsdException w:name="Grid Table 3" w:uiPriority="48"/>
+    <w:lsdException w:name="Grid Table 4" w:uiPriority="49"/>
+    <w:lsdException w:name="Grid Table 5 Dark" w:uiPriority="50"/>
+    <w:lsdException w:name="Grid Table 6 Colorful" w:uiPriority="51"/>
+    <w:lsdException w:name="Grid Table 7 Colorful" w:uiPriority="52"/>
+    <w:lsdException w:name="Grid Table 1 Light Accent 1" w:uiPriority="46"/>
+    <w:lsdException w:name="Grid Table 2 Accent 1" w:uiPriority="47"/>
+    <w:lsdException w:name="Grid Table 3 Accent 1" w:uiPriority="48"/>
+    <w:lsdException w:name="Grid Table 4 Accent 1" w:uiPriority="49"/>
+    <w:lsdException w:name="Grid Table 5 Dark Accent 1" w:uiPriority="50"/>
+    <w:lsdException w:name="Grid Table 6 Colorful Accent 1" w:uiPriority="51"/>
+    <w:lsdException w:name="Grid Table 7 Colorful Accent 1" w:uiPriority="52"/>
+    <w:lsdException w:name="Grid Table 1 Light Accent 2" w:uiPriority="46"/>
+    <w:lsdException w:name="Grid Table 2 Accent 2" w:uiPriority="47"/>
+    <w:lsdException w:name="Grid Table 3 Accent 2" w:uiPriority="48"/>
+    <w:lsdException w:name="Grid Table 4 Accent 2" w:uiPriority="49"/>
+    <w:lsdException w:name="Grid Table 5 Dark Accent 2" w:uiPriority="50"/>
+    <w:lsdException w:name="Grid Table 6 Colorful Accent 2" w:uiPriority="51"/>
+    <w:lsdException w:name="Grid Table 7 Colorful Accent 2" w:uiPriority="52"/>
+    <w:lsdException w:name="Grid Table 1 Light Accent 3" w:uiPriority="46"/>
+    <w:lsdException w:name="Grid Table 2 Accent 3" w:uiPriority="47"/>
+    <w:lsdException w:name="Grid Table 3 Accent 3" w:uiPriority="48"/>
+    <w:lsdException w:name="Grid Table 4 Accent 3" w:uiPriority="49"/>
+    <w:lsdException w:name="Grid Table 5 Dark Accent 3" w:uiPriority="50"/>
+    <w:lsdException w:name="Grid Table 6 Colorful Accent 3" w:uiPriority="51"/>
+    <w:lsdException w:name="Grid Table 7 Colorful Accent 3" w:uiPriority="52"/>
+    <w:lsdException w:name="Grid Table 1 Light Accent 4" w:uiPriority="46"/>
+    <w:lsdException w:name="Grid Table 2 Accent 4" w:uiPriority="47"/>
+    <w:lsdException w:name="Grid Table 3 Accent 4" w:uiPriority="48"/>
+    <w:lsdException w:name="Grid Table 4 Accent 4" w:uiPriority="49"/>
+    <w:lsdException w:name="Grid Table 5 Dark Accent 4" w:uiPriority="50"/>
+    <w:lsdException w:name="Grid Table 6 Colorful Accent 4" w:uiPriority="51"/>
+    <w:lsdException w:name="Grid Table 7 Colorful Accent 4" w:uiPriority="52"/>
+    <w:lsdException w:name="Grid Table 1 Light Accent 5" w:uiPriority="46"/>
+    <w:lsdException w:name="Grid Table 2 Accent 5" w:uiPriority="47"/>
+    <w:lsdException w:name="Grid Table 3 Accent 5" w:uiPriority="48"/>
+    <w:lsdException w:name="Grid Table 4 Accent 5" w:uiPriority="49"/>
+    <w:lsdException w:name="Grid Table 5 Dark Accent 5" w:uiPriority="50"/>
+    <w:lsdException w:name="Grid Table 6 Colorful Accent 5" w:uiPriority="51"/>
+    <w:lsdException w:name="Grid Table 7 Colorful Accent 5" w:uiPriority="52"/>
+    <w:lsdException w:name="Grid Table 1 Light Accent 6" w:uiPriority="46"/>
+    <w:lsdException w:name="Grid Table 2 Accent 6" w:uiPriority="47"/>
+    <w:lsdException w:name="Grid Table 3 Accent 6" w:uiPriority="48"/>
+    <w:lsdException w:name="Grid Table 4 Accent 6" w:uiPriority="49"/>
+    <w:lsdException w:name="Grid Table 5 Dark Accent 6" w:uiPriority="50"/>
+    <w:lsdException w:name="Grid Table 6 Colorful Accent 6" w:uiPriority="51"/>
+    <w:lsdException w:name="Grid Table 7 Colorful Accent 6" w:uiPriority="52"/>
+    <w:lsdException w:name="List Table 1 Light" w:uiPriority="46"/>
+    <w:lsdException w:name="List Table 2" w:uiPriority="47"/>
+    <w:lsdException w:name="List Table 3" w:uiPriority="48"/>
+    <w:lsdException w:name="List Table 4" w:uiPriority="49"/>
+    <w:lsdException w:name="List Table 5 Dark" w:uiPriority="50"/>
+    <w:lsdException w:name="List Table 6 Colorful" w:uiPriority="51"/>
+    <w:lsdException w:name="List Table 7 Colorful" w:uiPriority="52"/>
+    <w:lsdException w:name="List Table 1 Light Accent 1" w:uiPriority="46"/>
+    <w:lsdException w:name="List Table 2 Accent 1" w:uiPriority="47"/>
+    <w:lsdException w:name="List Table 3 Accent 1" w:uiPriority="48"/>
+    <w:lsdException w:name="List Table 4 Accent 1" w:uiPriority="49"/>
+    <w:lsdException w:name="List Table 5 Dark Accent 1" w:uiPriority="50"/>
+    <w:lsdException w:name="List Table 6 Colorful Accent 1" w:uiPriority="51"/>
+    <w:lsdException w:name="List Table 7 Colorful Accent 1" w:uiPriority="52"/>
+    <w:lsdException w:name="List Table 1 Light Accent 2" w:uiPriority="46"/>
+    <w:lsdException w:name="List Table 2 Accent 2" w:uiPriority="47"/>
+    <w:lsdException w:name="List Table 3 Accent 2" w:uiPriority="48"/>
+    <w:lsdException w:name="List Table 4 Accent 2" w:uiPriority="49"/>
+    <w:lsdException w:name="List Table 5 Dark Accent 2" w:uiPriority="50"/>
+    <w:lsdException w:name="List Table 6 Colorful Accent 2" w:uiPriority="51"/>
+    <w:lsdException w:name="List Table 7 Colorful Accent 2" w:uiPriority="52"/>
+    <w:lsdException w:name="List Table 1 Light Accent 3" w:uiPriority="46"/>
+    <w:lsdException w:name="List Table 2 Accent 3" w:uiPriority="47"/>
+    <w:lsdException w:name="List Table 3 Accent 3" w:uiPriority="48"/>
+    <w:lsdException w:name="List Table 4 Accent 3" w:uiPriority="49"/>
+    <w:lsdException w:name="List Table 5 Dark Accent 3" w:uiPriority="50"/>
+    <w:lsdException w:name="List Table 6 Colorful Accent 3" w:uiPriority="51"/>
+    <w:lsdException w:name="List Table 7 Colorful Accent 3" w:uiPriority="52"/>
+    <w:lsdException w:name="List Table 1 Light Accent 4" w:uiPriority="46"/>
+    <w:lsdException w:name="List Table 2 Accent 4" w:uiPriority="47"/>
+    <w:lsdException w:name="List Table 3 Accent 4" w:uiPriority="48"/>
+    <w:lsdException w:name="List Table 4 Accent 4" w:uiPriority="49"/>
+    <w:lsdException w:name="List Table 5 Dark Accent 4" w:uiPriority="50"/>
+    <w:lsdException w:name="List Table 6 Colorful Accent 4" w:uiPriority="51"/>
+    <w:lsdException w:name="List Table 7 Colorful Accent 4" w:uiPriority="52"/>
+    <w:lsdException w:name="List Table 1 Light Accent 5" w:uiPriority="46"/>
+    <w:lsdException w:name="List Table 2 Accent 5" w:uiPriority="47"/>
+    <w:lsdException w:name="List Table 3 Accent 5" w:uiPriority="48"/>
+    <w:lsdException w:name="List Table 4 Accent 5" w:uiPriority="49"/>
+    <w:lsdException w:name="List Table 5 Dark Accent 5" w:uiPriority="50"/>
+    <w:lsdException w:name="List Table 6 Colorful Accent 5" w:uiPriority="51"/>
+    <w:lsdException w:name="List Table 7 Colorful Accent 5" w:uiPriority="52"/>
+    <w:lsdException w:name="List Table 1 Light Accent 6" w:uiPriority="46"/>
+    <w:lsdException w:name="List Table 2 Accent 6" w:uiPriority="47"/>
+    <w:lsdException w:name="List Table 3 Accent 6" w:uiPriority="48"/>
+    <w:lsdException w:name="List Table 4 Accent 6" w:uiPriority="49"/>
+    <w:lsdException w:name="List Table 5 Dark Accent 6" w:uiPriority="50"/>
+    <w:lsdException w:name="List Table 6 Colorful Accent 6" w:uiPriority="51"/>
+    <w:lsdException w:name="List Table 7 Colorful Accent 6" w:uiPriority="52"/>
+  </w:latentStyles>
+  <w:style w:type="paragraph" w:default="1" w:styleId="a">
+    <w:name w:val="Normal"/>
+    <w:qFormat/>
+  </w:style>
+  <w:style w:type="character" w:default="1" w:styleId="a0">
+    <w:name w:val="Default Paragraph Font"/>
+    <w:uiPriority w:val="1"/>
+    <w:semiHidden/>
+    <w:unhideWhenUsed/>
+  </w:style>
+  <w:style w:type="table" w:default="1" w:styleId="a1">
+    <w:name w:val="Normal Table"/>
+    <w:uiPriority w:val="99"/>
+    <w:semiHidden/>
+    <w:unhideWhenUsed/>
+    <w:tblPr>
+      <w:tblInd w:w="0" w:type="dxa"/>
+      <w:tblCellMar>
+        <w:top w:w="0" w:type="dxa"/>
+        <w:left w:w="108" w:type="dxa"/>
+        <w:bottom w:w="0" w:type="dxa"/>
+        <w:right w:w="108" w:type="dxa"/>
+      </w:tblCellMar>
+    </w:tblPr>
+  </w:style>
+  <w:style w:type="numbering" w:default="1" w:styleId="a2">
+    <w:name w:val="No List"/>
+    <w:uiPriority w:val="99"/>
+    <w:semiHidden/>
+    <w:unhideWhenUsed/>
+  </w:style>
+  <w:style w:type="character" w:styleId="a3">
+    <w:name w:val="Placeholder Text"/>
+    <w:basedOn w:val="a0"/>
+    <w:uiPriority w:val="99"/>
+    <w:semiHidden/>
+    <w:rsid w:val="00104D4E"/>
+    <w:rPr>
+      <w:color w:val="808080"/>
+    </w:rPr>
+  </w:style>
+</w:styles>
+</file>
+
+<file path=word/glossary/webSettings.xml><?xml version="1.0" encoding="utf-8"?>
+<w:webSettings xmlns:mc="http://schemas.openxmlformats.org/markup-compatibility/2006" xmlns:r="http://schemas.openxmlformats.org/officeDocument/2006/relationships" xmlns:w="http://schemas.openxmlformats.org/wordprocessingml/2006/main" xmlns:w14="http://schemas.microsoft.com/office/word/2010/wordml" xmlns:w15="http://schemas.microsoft.com/office/word/2012/wordml" xmlns:w16se="http://schemas.microsoft.com/office/word/2015/wordml/symex" mc:Ignorable="w14 w15 w16se">
+  <w:optimizeForBrowser/>
+  <w:allowPNG/>
+</w:webSettings>
+</file>
+
 <file path=word/theme/theme1.xml><?xml version="1.0" encoding="utf-8"?>
 <a:theme xmlns:a="http://schemas.openxmlformats.org/drawingml/2006/main" name="Тема Office">
   <a:themeElements>
@@ -10616,7 +13522,7 @@
 </file>
 
 <file path=customXml/itemProps1.xml><?xml version="1.0" encoding="utf-8"?>
-<ds:datastoreItem xmlns:ds="http://schemas.openxmlformats.org/officeDocument/2006/customXml" ds:itemID="{B8795752-AF29-4A0A-944F-FB7E875B7A86}">
+<ds:datastoreItem xmlns:ds="http://schemas.openxmlformats.org/officeDocument/2006/customXml" ds:itemID="{79BA08C3-CB72-4253-BCD2-12B7170373DB}">
   <ds:schemaRefs>
     <ds:schemaRef ds:uri="http://schemas.openxmlformats.org/officeDocument/2006/bibliography"/>
   </ds:schemaRefs>

</xml_diff>